<commit_message>
update the answers form
</commit_message>
<xml_diff>
--- a/Answers_Form/Answers_Form.docx
+++ b/Answers_Form/Answers_Form.docx
@@ -7,18 +7,32 @@
         <w:pStyle w:val="Body"/>
         <w:jc w:val="center"/>
         <w:rPr>
-          <w:rFonts w:ascii="CMU Serif Bold Extended Roman" w:eastAsia="CMU Serif Bold Extended Roman" w:hAnsi="CMU Serif Bold Extended Roman" w:cs="CMU Serif Bold Extended Roman"/>
-          <w:sz w:val="44"/>
-          <w:szCs w:val="44"/>
-        </w:rPr>
-      </w:pPr>
-      <w:r>
-        <w:rPr>
-          <w:rFonts w:ascii="CMU Serif Bold Extended Roman" w:hAnsi="CMU Serif Bold Extended Roman"/>
-          <w:sz w:val="44"/>
-          <w:szCs w:val="44"/>
-        </w:rPr>
-        <w:t xml:space="preserve">Practical: Numerical simulation </w:t>
+          <w:rFonts w:ascii="Times" w:eastAsia="CMU Serif Bold Extended Roman" w:hAnsi="Times" w:cs="CMU Serif Bold Extended Roman"/>
+          <w:b/>
+          <w:bCs/>
+          <w:sz w:val="32"/>
+          <w:szCs w:val="32"/>
+        </w:rPr>
+      </w:pPr>
+      <w:r>
+        <w:rPr>
+          <w:rFonts w:ascii="Times" w:hAnsi="Times"/>
+          <w:b/>
+          <w:bCs/>
+          <w:sz w:val="32"/>
+          <w:szCs w:val="32"/>
+        </w:rPr>
+        <w:t>TP M2 Grands Instruments</w:t>
+      </w:r>
+      <w:r>
+        <w:rPr>
+          <w:rFonts w:ascii="Times" w:hAnsi="Times"/>
+          <w:b/>
+          <w:bCs/>
+          <w:sz w:val="32"/>
+          <w:szCs w:val="32"/>
+        </w:rPr>
+        <w:t xml:space="preserve">: Numerical simulation </w:t>
       </w:r>
     </w:p>
     <w:p>
@@ -26,35 +40,30 @@
         <w:pStyle w:val="Body"/>
         <w:jc w:val="center"/>
         <w:rPr>
-          <w:rFonts w:ascii="CMU Serif Bold Extended Roman" w:eastAsia="CMU Serif Bold Extended Roman" w:hAnsi="CMU Serif Bold Extended Roman" w:cs="CMU Serif Bold Extended Roman"/>
-          <w:sz w:val="44"/>
-          <w:szCs w:val="44"/>
-        </w:rPr>
-      </w:pPr>
-      <w:r>
-        <w:rPr>
-          <w:rFonts w:ascii="CMU Serif Bold Extended Roman" w:hAnsi="CMU Serif Bold Extended Roman"/>
-          <w:sz w:val="44"/>
-          <w:szCs w:val="44"/>
+          <w:rFonts w:ascii="Times" w:eastAsia="CMU Serif Bold Extended Roman" w:hAnsi="Times" w:cs="CMU Serif Bold Extended Roman"/>
+          <w:b/>
+          <w:bCs/>
+          <w:sz w:val="32"/>
+          <w:szCs w:val="32"/>
+        </w:rPr>
+      </w:pPr>
+      <w:r>
+        <w:rPr>
+          <w:rFonts w:ascii="Times" w:hAnsi="Times"/>
+          <w:b/>
+          <w:bCs/>
+          <w:sz w:val="32"/>
+          <w:szCs w:val="32"/>
         </w:rPr>
         <w:t xml:space="preserve">of plasma acceleration </w:t>
       </w:r>
-    </w:p>
-    <w:p>
-      <w:pPr>
-        <w:pStyle w:val="Body"/>
-        <w:jc w:val="center"/>
-        <w:rPr>
-          <w:rFonts w:ascii="CMU Serif Bold Extended Roman" w:eastAsia="CMU Serif Bold Extended Roman" w:hAnsi="CMU Serif Bold Extended Roman" w:cs="CMU Serif Bold Extended Roman"/>
-          <w:sz w:val="44"/>
-          <w:szCs w:val="44"/>
-        </w:rPr>
-      </w:pPr>
-      <w:r>
-        <w:rPr>
-          <w:rFonts w:ascii="CMU Serif Bold Extended Roman" w:hAnsi="CMU Serif Bold Extended Roman"/>
-          <w:sz w:val="44"/>
-          <w:szCs w:val="44"/>
+      <w:r>
+        <w:rPr>
+          <w:rFonts w:ascii="Times" w:hAnsi="Times"/>
+          <w:b/>
+          <w:bCs/>
+          <w:sz w:val="32"/>
+          <w:szCs w:val="32"/>
         </w:rPr>
         <w:t>with a PIC code</w:t>
       </w:r>
@@ -63,7 +72,7 @@
       <w:pPr>
         <w:pStyle w:val="Body"/>
         <w:rPr>
-          <w:rFonts w:ascii="CMU Serif Roman" w:eastAsia="CMU Serif Roman" w:hAnsi="CMU Serif Roman" w:cs="CMU Serif Roman"/>
+          <w:rFonts w:ascii="Times" w:eastAsia="CMU Serif Roman" w:hAnsi="Times" w:cs="CMU Serif Roman"/>
           <w:sz w:val="36"/>
           <w:szCs w:val="36"/>
         </w:rPr>
@@ -73,66 +82,68 @@
       <w:pPr>
         <w:pStyle w:val="Body"/>
         <w:rPr>
-          <w:rFonts w:ascii="CMU Serif Bold Extended Roman" w:eastAsia="CMU Serif Bold Extended Roman" w:hAnsi="CMU Serif Bold Extended Roman" w:cs="CMU Serif Bold Extended Roman"/>
-          <w:sz w:val="40"/>
-          <w:szCs w:val="40"/>
-        </w:rPr>
-      </w:pPr>
-      <w:r>
-        <w:rPr>
-          <w:rFonts w:ascii="CMU Serif Bold Extended Roman" w:hAnsi="CMU Serif Bold Extended Roman"/>
-          <w:sz w:val="40"/>
-          <w:szCs w:val="40"/>
+          <w:rFonts w:ascii="Times" w:eastAsia="CMU Serif Bold Extended Roman" w:hAnsi="Times" w:cs="CMU Serif Bold Extended Roman"/>
+          <w:b/>
+          <w:bCs/>
+          <w:sz w:val="24"/>
+          <w:szCs w:val="24"/>
+        </w:rPr>
+      </w:pPr>
+      <w:r>
+        <w:rPr>
+          <w:rFonts w:ascii="Times" w:hAnsi="Times"/>
+          <w:b/>
+          <w:bCs/>
+          <w:sz w:val="24"/>
+          <w:szCs w:val="24"/>
         </w:rPr>
         <w:t>Introduction:</w:t>
       </w:r>
-    </w:p>
-    <w:p>
-      <w:pPr>
-        <w:pStyle w:val="Body"/>
-        <w:rPr>
-          <w:rFonts w:ascii="CMU Serif Roman" w:eastAsia="CMU Serif Roman" w:hAnsi="CMU Serif Roman" w:cs="CMU Serif Roman"/>
-          <w:sz w:val="36"/>
-          <w:szCs w:val="36"/>
-        </w:rPr>
-      </w:pPr>
     </w:p>
     <w:p>
       <w:pPr>
         <w:pStyle w:val="Body"/>
         <w:numPr>
           <w:ilvl w:val="0"/>
-          <w:numId w:val="2"/>
+          <w:numId w:val="4"/>
         </w:numPr>
         <w:rPr>
-          <w:rFonts w:ascii="CMU Serif Bold Extended Roman" w:hAnsi="CMU Serif Bold Extended Roman"/>
-          <w:sz w:val="36"/>
-          <w:szCs w:val="36"/>
-        </w:rPr>
-      </w:pPr>
-      <w:r>
-        <w:rPr>
-          <w:rFonts w:ascii="CMU Serif Bold Extended Roman" w:hAnsi="CMU Serif Bold Extended Roman"/>
-          <w:sz w:val="36"/>
-          <w:szCs w:val="36"/>
+          <w:rFonts w:ascii="Times" w:hAnsi="Times"/>
+          <w:b/>
+          <w:bCs/>
+          <w:sz w:val="24"/>
+          <w:szCs w:val="24"/>
+        </w:rPr>
+      </w:pPr>
+      <w:r>
+        <w:rPr>
+          <w:rFonts w:ascii="Times" w:hAnsi="Times"/>
+          <w:b/>
+          <w:bCs/>
+          <w:sz w:val="24"/>
+          <w:szCs w:val="24"/>
         </w:rPr>
         <w:t xml:space="preserve">Exercise </w:t>
       </w:r>
       <w:proofErr w:type="gramStart"/>
       <w:r>
         <w:rPr>
-          <w:rFonts w:ascii="CMU Serif Bold Extended Roman" w:hAnsi="CMU Serif Bold Extended Roman"/>
-          <w:sz w:val="36"/>
-          <w:szCs w:val="36"/>
+          <w:rFonts w:ascii="Times" w:hAnsi="Times"/>
+          <w:b/>
+          <w:bCs/>
+          <w:sz w:val="24"/>
+          <w:szCs w:val="24"/>
         </w:rPr>
         <w:t>1 :</w:t>
       </w:r>
       <w:proofErr w:type="gramEnd"/>
       <w:r>
         <w:rPr>
-          <w:rFonts w:ascii="CMU Serif Bold Extended Roman" w:hAnsi="CMU Serif Bold Extended Roman"/>
-          <w:sz w:val="36"/>
-          <w:szCs w:val="36"/>
+          <w:rFonts w:ascii="Times" w:hAnsi="Times"/>
+          <w:b/>
+          <w:bCs/>
+          <w:sz w:val="24"/>
+          <w:szCs w:val="24"/>
         </w:rPr>
         <w:t xml:space="preserve"> </w:t>
       </w:r>
@@ -141,33 +152,33 @@
       <w:pPr>
         <w:pStyle w:val="Body"/>
         <w:rPr>
-          <w:rFonts w:ascii="CMU Serif Roman" w:eastAsia="CMU Serif Roman" w:hAnsi="CMU Serif Roman" w:cs="CMU Serif Roman"/>
-          <w:sz w:val="36"/>
-          <w:szCs w:val="36"/>
-        </w:rPr>
-      </w:pPr>
-      <w:r>
-        <w:rPr>
-          <w:rFonts w:ascii="CMU Serif Roman" w:eastAsia="CMU Serif Roman" w:hAnsi="CMU Serif Roman" w:cs="CMU Serif Roman"/>
-          <w:sz w:val="36"/>
-          <w:szCs w:val="36"/>
+          <w:rFonts w:ascii="Times" w:eastAsia="CMU Serif Roman" w:hAnsi="Times" w:cs="CMU Serif Roman"/>
+          <w:sz w:val="24"/>
+          <w:szCs w:val="24"/>
+        </w:rPr>
+      </w:pPr>
+      <w:r>
+        <w:rPr>
+          <w:rFonts w:ascii="Times" w:eastAsia="CMU Serif Roman" w:hAnsi="Times" w:cs="CMU Serif Roman"/>
+          <w:sz w:val="24"/>
+          <w:szCs w:val="24"/>
         </w:rPr>
         <w:tab/>
       </w:r>
       <w:proofErr w:type="spellStart"/>
       <w:r>
         <w:rPr>
-          <w:rFonts w:ascii="CMU Serif Roman" w:hAnsi="CMU Serif Roman"/>
-          <w:sz w:val="36"/>
-          <w:szCs w:val="36"/>
+          <w:rFonts w:ascii="Times" w:hAnsi="Times"/>
+          <w:sz w:val="24"/>
+          <w:szCs w:val="24"/>
         </w:rPr>
         <w:t>n</w:t>
       </w:r>
       <w:r>
         <w:rPr>
-          <w:rFonts w:ascii="CMU Serif Roman" w:hAnsi="CMU Serif Roman"/>
-          <w:sz w:val="36"/>
-          <w:szCs w:val="36"/>
+          <w:rFonts w:ascii="Times" w:hAnsi="Times"/>
+          <w:sz w:val="24"/>
+          <w:szCs w:val="24"/>
           <w:vertAlign w:val="subscript"/>
         </w:rPr>
         <w:t>c</w:t>
@@ -175,26 +186,26 @@
       <w:proofErr w:type="spellEnd"/>
       <w:r>
         <w:rPr>
-          <w:rFonts w:ascii="CMU Serif Roman" w:hAnsi="CMU Serif Roman"/>
-          <w:sz w:val="36"/>
-          <w:szCs w:val="36"/>
+          <w:rFonts w:ascii="Times" w:hAnsi="Times"/>
+          <w:sz w:val="24"/>
+          <w:szCs w:val="24"/>
         </w:rPr>
         <w:t xml:space="preserve"> (cm</w:t>
       </w:r>
       <w:r>
         <w:rPr>
-          <w:rFonts w:ascii="CMU Serif Roman" w:hAnsi="CMU Serif Roman"/>
-          <w:sz w:val="36"/>
-          <w:szCs w:val="36"/>
+          <w:rFonts w:ascii="Times" w:hAnsi="Times"/>
+          <w:sz w:val="24"/>
+          <w:szCs w:val="24"/>
           <w:vertAlign w:val="superscript"/>
         </w:rPr>
         <w:t>-3</w:t>
       </w:r>
       <w:r>
         <w:rPr>
-          <w:rFonts w:ascii="CMU Serif Roman" w:hAnsi="CMU Serif Roman"/>
-          <w:sz w:val="36"/>
-          <w:szCs w:val="36"/>
+          <w:rFonts w:ascii="Times" w:hAnsi="Times"/>
+          <w:sz w:val="24"/>
+          <w:szCs w:val="24"/>
         </w:rPr>
         <w:t>) =</w:t>
       </w:r>
@@ -203,34 +214,34 @@
       <w:pPr>
         <w:pStyle w:val="Body"/>
         <w:rPr>
-          <w:rFonts w:ascii="CMU Serif Roman" w:eastAsia="CMU Serif Roman" w:hAnsi="CMU Serif Roman" w:cs="CMU Serif Roman"/>
-          <w:sz w:val="36"/>
-          <w:szCs w:val="36"/>
-        </w:rPr>
-      </w:pPr>
-      <w:r>
-        <w:rPr>
-          <w:rFonts w:ascii="CMU Serif Roman" w:eastAsia="CMU Serif Roman" w:hAnsi="CMU Serif Roman" w:cs="CMU Serif Roman"/>
-          <w:sz w:val="36"/>
-          <w:szCs w:val="36"/>
+          <w:rFonts w:ascii="Times" w:hAnsi="Times"/>
+          <w:sz w:val="24"/>
+          <w:szCs w:val="24"/>
+        </w:rPr>
+      </w:pPr>
+      <w:r>
+        <w:rPr>
+          <w:rFonts w:ascii="Times" w:eastAsia="CMU Serif Roman" w:hAnsi="Times" w:cs="CMU Serif Roman"/>
+          <w:sz w:val="24"/>
+          <w:szCs w:val="24"/>
         </w:rPr>
         <w:tab/>
         <w:t>E</w:t>
       </w:r>
       <w:r>
         <w:rPr>
-          <w:rFonts w:ascii="CMU Serif Roman" w:hAnsi="CMU Serif Roman"/>
-          <w:sz w:val="36"/>
-          <w:szCs w:val="36"/>
+          <w:rFonts w:ascii="Times" w:hAnsi="Times"/>
+          <w:sz w:val="24"/>
+          <w:szCs w:val="24"/>
           <w:vertAlign w:val="subscript"/>
         </w:rPr>
         <w:t>0</w:t>
       </w:r>
       <w:r>
         <w:rPr>
-          <w:rFonts w:ascii="CMU Serif Roman" w:hAnsi="CMU Serif Roman"/>
-          <w:sz w:val="36"/>
-          <w:szCs w:val="36"/>
+          <w:rFonts w:ascii="Times" w:hAnsi="Times"/>
+          <w:sz w:val="24"/>
+          <w:szCs w:val="24"/>
         </w:rPr>
         <w:t xml:space="preserve"> (TV/m) =</w:t>
       </w:r>
@@ -239,39 +250,91 @@
       <w:pPr>
         <w:pStyle w:val="Body"/>
         <w:rPr>
-          <w:rFonts w:ascii="CMU Serif Roman" w:eastAsia="CMU Serif Roman" w:hAnsi="CMU Serif Roman" w:cs="CMU Serif Roman"/>
-          <w:sz w:val="36"/>
-          <w:szCs w:val="36"/>
-        </w:rPr>
-      </w:pPr>
+          <w:rFonts w:ascii="Times" w:eastAsia="CMU Serif Bold Extended Roman" w:hAnsi="Times" w:cs="CMU Serif Bold Extended Roman"/>
+          <w:b/>
+          <w:bCs/>
+          <w:sz w:val="24"/>
+          <w:szCs w:val="24"/>
+        </w:rPr>
+      </w:pPr>
+      <w:r>
+        <w:rPr>
+          <w:rFonts w:ascii="Times" w:hAnsi="Times"/>
+          <w:b/>
+          <w:bCs/>
+          <w:sz w:val="24"/>
+          <w:szCs w:val="24"/>
+        </w:rPr>
+        <w:t xml:space="preserve">Section </w:t>
+      </w:r>
+      <w:proofErr w:type="gramStart"/>
+      <w:r>
+        <w:rPr>
+          <w:rFonts w:ascii="Times" w:hAnsi="Times"/>
+          <w:b/>
+          <w:bCs/>
+          <w:sz w:val="24"/>
+          <w:szCs w:val="24"/>
+        </w:rPr>
+        <w:t>3 :</w:t>
+      </w:r>
+      <w:proofErr w:type="gramEnd"/>
+      <w:r>
+        <w:rPr>
+          <w:rFonts w:ascii="Times" w:hAnsi="Times"/>
+          <w:b/>
+          <w:bCs/>
+          <w:sz w:val="24"/>
+          <w:szCs w:val="24"/>
+        </w:rPr>
+        <w:t xml:space="preserve"> Exploring the </w:t>
+      </w:r>
+      <w:proofErr w:type="spellStart"/>
+      <w:r>
+        <w:rPr>
+          <w:rFonts w:ascii="Times" w:hAnsi="Times"/>
+          <w:b/>
+          <w:bCs/>
+          <w:sz w:val="24"/>
+          <w:szCs w:val="24"/>
+        </w:rPr>
+        <w:t>namelist</w:t>
+      </w:r>
+      <w:proofErr w:type="spellEnd"/>
     </w:p>
     <w:p>
       <w:pPr>
         <w:pStyle w:val="Body"/>
         <w:numPr>
           <w:ilvl w:val="0"/>
-          <w:numId w:val="2"/>
+          <w:numId w:val="4"/>
         </w:numPr>
         <w:rPr>
-          <w:rFonts w:ascii="CMU Serif Bold Extended Roman" w:hAnsi="CMU Serif Bold Extended Roman"/>
-          <w:sz w:val="36"/>
-          <w:szCs w:val="36"/>
-        </w:rPr>
-      </w:pPr>
-      <w:r>
-        <w:rPr>
-          <w:rFonts w:ascii="CMU Serif Bold Extended Roman" w:hAnsi="CMU Serif Bold Extended Roman"/>
-          <w:sz w:val="36"/>
-          <w:szCs w:val="36"/>
+          <w:rFonts w:ascii="Times" w:hAnsi="Times"/>
+          <w:b/>
+          <w:bCs/>
+          <w:sz w:val="24"/>
+          <w:szCs w:val="24"/>
+        </w:rPr>
+      </w:pPr>
+      <w:r>
+        <w:rPr>
+          <w:rFonts w:ascii="Times" w:hAnsi="Times"/>
+          <w:b/>
+          <w:bCs/>
+          <w:sz w:val="24"/>
+          <w:szCs w:val="24"/>
         </w:rPr>
         <w:t xml:space="preserve">Exercise </w:t>
       </w:r>
       <w:proofErr w:type="gramStart"/>
       <w:r>
         <w:rPr>
-          <w:rFonts w:ascii="CMU Serif Bold Extended Roman" w:hAnsi="CMU Serif Bold Extended Roman"/>
-          <w:sz w:val="36"/>
-          <w:szCs w:val="36"/>
+          <w:rFonts w:ascii="Times" w:hAnsi="Times"/>
+          <w:b/>
+          <w:bCs/>
+          <w:sz w:val="24"/>
+          <w:szCs w:val="24"/>
         </w:rPr>
         <w:t>2 :</w:t>
       </w:r>
@@ -281,50 +344,50 @@
       <w:pPr>
         <w:pStyle w:val="Body"/>
         <w:rPr>
-          <w:rFonts w:ascii="CMU Serif Roman" w:eastAsia="CMU Serif Roman" w:hAnsi="CMU Serif Roman" w:cs="CMU Serif Roman"/>
-          <w:sz w:val="36"/>
-          <w:szCs w:val="36"/>
-        </w:rPr>
-      </w:pPr>
-      <w:r>
-        <w:rPr>
-          <w:rFonts w:ascii="CMU Serif Roman" w:eastAsia="CMU Serif Roman" w:hAnsi="CMU Serif Roman" w:cs="CMU Serif Roman"/>
-          <w:sz w:val="36"/>
-          <w:szCs w:val="36"/>
+          <w:rFonts w:ascii="Times" w:eastAsia="CMU Serif Roman" w:hAnsi="Times" w:cs="CMU Serif Roman"/>
+          <w:sz w:val="24"/>
+          <w:szCs w:val="24"/>
+        </w:rPr>
+      </w:pPr>
+      <w:r>
+        <w:rPr>
+          <w:rFonts w:ascii="Times" w:eastAsia="CMU Serif Roman" w:hAnsi="Times" w:cs="CMU Serif Roman"/>
+          <w:sz w:val="24"/>
+          <w:szCs w:val="24"/>
         </w:rPr>
         <w:tab/>
       </w:r>
       <w:r>
         <w:rPr>
-          <w:rFonts w:ascii="CMU Serif Roman" w:hAnsi="CMU Serif Roman"/>
-          <w:sz w:val="36"/>
-          <w:szCs w:val="36"/>
+          <w:rFonts w:ascii="Times" w:hAnsi="Times"/>
+          <w:sz w:val="24"/>
+          <w:szCs w:val="24"/>
         </w:rPr>
         <w:t>Lx (</w:t>
       </w:r>
       <w:proofErr w:type="spellStart"/>
       <w:r>
         <w:rPr>
-          <w:rFonts w:ascii="CMU Serif Roman" w:hAnsi="CMU Serif Roman"/>
-          <w:sz w:val="36"/>
-          <w:szCs w:val="36"/>
+          <w:rFonts w:ascii="Times" w:hAnsi="Times"/>
+          <w:sz w:val="24"/>
+          <w:szCs w:val="24"/>
         </w:rPr>
         <w:t>μ</w:t>
       </w:r>
       <w:r>
         <w:rPr>
-          <w:rFonts w:ascii="CMU Serif Roman" w:hAnsi="CMU Serif Roman"/>
-          <w:sz w:val="36"/>
-          <w:szCs w:val="36"/>
+          <w:rFonts w:ascii="Times" w:hAnsi="Times"/>
+          <w:sz w:val="24"/>
+          <w:szCs w:val="24"/>
         </w:rPr>
         <w:t>m</w:t>
       </w:r>
       <w:proofErr w:type="spellEnd"/>
       <w:r>
         <w:rPr>
-          <w:rFonts w:ascii="CMU Serif Roman" w:hAnsi="CMU Serif Roman"/>
-          <w:sz w:val="36"/>
-          <w:szCs w:val="36"/>
+          <w:rFonts w:ascii="Times" w:hAnsi="Times"/>
+          <w:sz w:val="24"/>
+          <w:szCs w:val="24"/>
         </w:rPr>
         <w:t xml:space="preserve">) = </w:t>
       </w:r>
@@ -333,50 +396,50 @@
       <w:pPr>
         <w:pStyle w:val="Body"/>
         <w:rPr>
-          <w:rFonts w:ascii="CMU Serif Roman" w:eastAsia="CMU Serif Roman" w:hAnsi="CMU Serif Roman" w:cs="CMU Serif Roman"/>
-          <w:sz w:val="36"/>
-          <w:szCs w:val="36"/>
-        </w:rPr>
-      </w:pPr>
-      <w:r>
-        <w:rPr>
-          <w:rFonts w:ascii="CMU Serif Roman" w:eastAsia="CMU Serif Roman" w:hAnsi="CMU Serif Roman" w:cs="CMU Serif Roman"/>
-          <w:sz w:val="36"/>
-          <w:szCs w:val="36"/>
+          <w:rFonts w:ascii="Times" w:eastAsia="CMU Serif Roman" w:hAnsi="Times" w:cs="CMU Serif Roman"/>
+          <w:sz w:val="24"/>
+          <w:szCs w:val="24"/>
+        </w:rPr>
+      </w:pPr>
+      <w:r>
+        <w:rPr>
+          <w:rFonts w:ascii="Times" w:eastAsia="CMU Serif Roman" w:hAnsi="Times" w:cs="CMU Serif Roman"/>
+          <w:sz w:val="24"/>
+          <w:szCs w:val="24"/>
         </w:rPr>
         <w:tab/>
       </w:r>
       <w:r>
         <w:rPr>
-          <w:rFonts w:ascii="CMU Serif Roman" w:hAnsi="CMU Serif Roman"/>
-          <w:sz w:val="36"/>
-          <w:szCs w:val="36"/>
+          <w:rFonts w:ascii="Times" w:hAnsi="Times"/>
+          <w:sz w:val="24"/>
+          <w:szCs w:val="24"/>
         </w:rPr>
         <w:t>Lr (</w:t>
       </w:r>
       <w:proofErr w:type="spellStart"/>
       <w:r>
         <w:rPr>
-          <w:rFonts w:ascii="CMU Serif Roman" w:hAnsi="CMU Serif Roman"/>
-          <w:sz w:val="36"/>
-          <w:szCs w:val="36"/>
+          <w:rFonts w:ascii="Times" w:hAnsi="Times"/>
+          <w:sz w:val="24"/>
+          <w:szCs w:val="24"/>
         </w:rPr>
         <w:t>μ</w:t>
       </w:r>
       <w:r>
         <w:rPr>
-          <w:rFonts w:ascii="CMU Serif Roman" w:hAnsi="CMU Serif Roman"/>
-          <w:sz w:val="36"/>
-          <w:szCs w:val="36"/>
+          <w:rFonts w:ascii="Times" w:hAnsi="Times"/>
+          <w:sz w:val="24"/>
+          <w:szCs w:val="24"/>
         </w:rPr>
         <w:t>m</w:t>
       </w:r>
       <w:proofErr w:type="spellEnd"/>
       <w:r>
         <w:rPr>
-          <w:rFonts w:ascii="CMU Serif Roman" w:hAnsi="CMU Serif Roman"/>
-          <w:sz w:val="36"/>
-          <w:szCs w:val="36"/>
+          <w:rFonts w:ascii="Times" w:hAnsi="Times"/>
+          <w:sz w:val="24"/>
+          <w:szCs w:val="24"/>
         </w:rPr>
         <w:t xml:space="preserve">) = </w:t>
       </w:r>
@@ -385,77 +448,69 @@
       <w:pPr>
         <w:pStyle w:val="Body"/>
         <w:rPr>
-          <w:rFonts w:ascii="CMU Serif Roman" w:eastAsia="CMU Serif Roman" w:hAnsi="CMU Serif Roman" w:cs="CMU Serif Roman"/>
-          <w:sz w:val="36"/>
-          <w:szCs w:val="36"/>
-        </w:rPr>
-      </w:pPr>
-    </w:p>
-    <w:p>
-      <w:pPr>
-        <w:pStyle w:val="Body"/>
-        <w:rPr>
-          <w:rFonts w:ascii="CMU Serif Bold Extended Roman" w:eastAsia="CMU Serif Bold Extended Roman" w:hAnsi="CMU Serif Bold Extended Roman" w:cs="CMU Serif Bold Extended Roman"/>
-          <w:sz w:val="40"/>
-          <w:szCs w:val="40"/>
-        </w:rPr>
-      </w:pPr>
-      <w:r>
-        <w:rPr>
-          <w:rFonts w:ascii="CMU Serif Bold Extended Roman" w:hAnsi="CMU Serif Bold Extended Roman"/>
-          <w:sz w:val="40"/>
-          <w:szCs w:val="40"/>
-        </w:rPr>
-        <w:t xml:space="preserve">Section </w:t>
-      </w:r>
+          <w:rFonts w:ascii="Times" w:eastAsia="CMU Serif Bold Extended Roman" w:hAnsi="Times" w:cs="CMU Serif Bold Extended Roman"/>
+          <w:b/>
+          <w:bCs/>
+          <w:sz w:val="24"/>
+          <w:szCs w:val="24"/>
+        </w:rPr>
+      </w:pPr>
       <w:proofErr w:type="gramStart"/>
       <w:r>
         <w:rPr>
-          <w:rFonts w:ascii="CMU Serif Bold Extended Roman" w:hAnsi="CMU Serif Bold Extended Roman"/>
-          <w:sz w:val="40"/>
-          <w:szCs w:val="40"/>
-        </w:rPr>
-        <w:t>4 :</w:t>
+          <w:rFonts w:ascii="Times" w:hAnsi="Times"/>
+          <w:b/>
+          <w:bCs/>
+          <w:sz w:val="24"/>
+          <w:szCs w:val="24"/>
+        </w:rPr>
+        <w:t>Section  5</w:t>
       </w:r>
       <w:proofErr w:type="gramEnd"/>
-    </w:p>
-    <w:p>
-      <w:pPr>
-        <w:pStyle w:val="Body"/>
-        <w:rPr>
-          <w:rFonts w:ascii="CMU Serif Roman" w:eastAsia="CMU Serif Roman" w:hAnsi="CMU Serif Roman" w:cs="CMU Serif Roman"/>
-          <w:sz w:val="36"/>
-          <w:szCs w:val="36"/>
-        </w:rPr>
-      </w:pPr>
+      <w:r>
+        <w:rPr>
+          <w:rFonts w:ascii="Times" w:hAnsi="Times"/>
+          <w:b/>
+          <w:bCs/>
+          <w:sz w:val="24"/>
+          <w:szCs w:val="24"/>
+        </w:rPr>
+        <w:t xml:space="preserve"> : Laser in vacuum</w:t>
+      </w:r>
     </w:p>
     <w:p>
       <w:pPr>
         <w:pStyle w:val="Body"/>
         <w:numPr>
           <w:ilvl w:val="0"/>
-          <w:numId w:val="2"/>
+          <w:numId w:val="4"/>
         </w:numPr>
         <w:rPr>
-          <w:rFonts w:ascii="CMU Serif Bold Extended Roman" w:hAnsi="CMU Serif Bold Extended Roman"/>
-          <w:sz w:val="36"/>
-          <w:szCs w:val="36"/>
-        </w:rPr>
-      </w:pPr>
-      <w:r>
-        <w:rPr>
-          <w:rFonts w:ascii="CMU Serif Bold Extended Roman" w:hAnsi="CMU Serif Bold Extended Roman"/>
-          <w:sz w:val="36"/>
-          <w:szCs w:val="36"/>
+          <w:rFonts w:ascii="Times" w:hAnsi="Times"/>
+          <w:b/>
+          <w:bCs/>
+          <w:sz w:val="24"/>
+          <w:szCs w:val="24"/>
+        </w:rPr>
+      </w:pPr>
+      <w:r>
+        <w:rPr>
+          <w:rFonts w:ascii="Times" w:hAnsi="Times"/>
+          <w:b/>
+          <w:bCs/>
+          <w:sz w:val="24"/>
+          <w:szCs w:val="24"/>
         </w:rPr>
         <w:t xml:space="preserve">Exercise </w:t>
       </w:r>
       <w:proofErr w:type="gramStart"/>
       <w:r>
         <w:rPr>
-          <w:rFonts w:ascii="CMU Serif Bold Extended Roman" w:hAnsi="CMU Serif Bold Extended Roman"/>
-          <w:sz w:val="36"/>
-          <w:szCs w:val="36"/>
+          <w:rFonts w:ascii="Times" w:hAnsi="Times"/>
+          <w:b/>
+          <w:bCs/>
+          <w:sz w:val="24"/>
+          <w:szCs w:val="24"/>
         </w:rPr>
         <w:t>3 :</w:t>
       </w:r>
@@ -465,16 +520,16 @@
       <w:pPr>
         <w:pStyle w:val="Body"/>
         <w:rPr>
-          <w:rFonts w:ascii="CMU Serif Roman" w:eastAsia="CMU Serif Roman" w:hAnsi="CMU Serif Roman" w:cs="CMU Serif Roman"/>
-          <w:sz w:val="36"/>
-          <w:szCs w:val="36"/>
-        </w:rPr>
-      </w:pPr>
-      <w:r>
-        <w:rPr>
-          <w:rFonts w:ascii="CMU Serif Roman" w:eastAsia="CMU Serif Roman" w:hAnsi="CMU Serif Roman" w:cs="CMU Serif Roman"/>
-          <w:sz w:val="36"/>
-          <w:szCs w:val="36"/>
+          <w:rFonts w:ascii="Times" w:eastAsia="CMU Serif Roman" w:hAnsi="Times" w:cs="CMU Serif Roman"/>
+          <w:sz w:val="24"/>
+          <w:szCs w:val="24"/>
+        </w:rPr>
+      </w:pPr>
+      <w:r>
+        <w:rPr>
+          <w:rFonts w:ascii="Times" w:eastAsia="CMU Serif Roman" w:hAnsi="Times" w:cs="CMU Serif Roman"/>
+          <w:sz w:val="24"/>
+          <w:szCs w:val="24"/>
         </w:rPr>
         <w:tab/>
         <w:t>waist (</w:t>
@@ -482,42 +537,42 @@
       <w:proofErr w:type="spellStart"/>
       <w:r>
         <w:rPr>
-          <w:rFonts w:ascii="CMU Serif Roman" w:hAnsi="CMU Serif Roman"/>
-          <w:sz w:val="36"/>
-          <w:szCs w:val="36"/>
+          <w:rFonts w:ascii="Times" w:hAnsi="Times"/>
+          <w:sz w:val="24"/>
+          <w:szCs w:val="24"/>
         </w:rPr>
         <w:t>μ</w:t>
       </w:r>
       <w:r>
         <w:rPr>
-          <w:rFonts w:ascii="CMU Serif Roman" w:hAnsi="CMU Serif Roman"/>
-          <w:sz w:val="36"/>
-          <w:szCs w:val="36"/>
+          <w:rFonts w:ascii="Times" w:hAnsi="Times"/>
+          <w:sz w:val="24"/>
+          <w:szCs w:val="24"/>
         </w:rPr>
         <w:t>m</w:t>
       </w:r>
       <w:proofErr w:type="spellEnd"/>
       <w:r>
         <w:rPr>
-          <w:rFonts w:ascii="CMU Serif Roman" w:hAnsi="CMU Serif Roman"/>
-          <w:sz w:val="36"/>
-          <w:szCs w:val="36"/>
+          <w:rFonts w:ascii="Times" w:hAnsi="Times"/>
+          <w:sz w:val="24"/>
+          <w:szCs w:val="24"/>
         </w:rPr>
         <w:t>)</w:t>
       </w:r>
       <w:r>
         <w:rPr>
-          <w:rFonts w:ascii="CMU Serif Roman" w:hAnsi="CMU Serif Roman"/>
-          <w:sz w:val="36"/>
-          <w:szCs w:val="36"/>
+          <w:rFonts w:ascii="Times" w:hAnsi="Times"/>
+          <w:sz w:val="24"/>
+          <w:szCs w:val="24"/>
         </w:rPr>
         <w:t xml:space="preserve"> =</w:t>
       </w:r>
       <w:r>
         <w:rPr>
-          <w:rFonts w:ascii="CMU Serif Roman" w:hAnsi="CMU Serif Roman"/>
-          <w:sz w:val="36"/>
-          <w:szCs w:val="36"/>
+          <w:rFonts w:ascii="Times" w:hAnsi="Times"/>
+          <w:sz w:val="24"/>
+          <w:szCs w:val="24"/>
         </w:rPr>
         <w:t xml:space="preserve"> </w:t>
       </w:r>
@@ -526,25 +581,42 @@
       <w:pPr>
         <w:pStyle w:val="Body"/>
         <w:rPr>
-          <w:rFonts w:ascii="CMU Serif Roman" w:eastAsia="CMU Serif Roman" w:hAnsi="CMU Serif Roman" w:cs="CMU Serif Roman"/>
-          <w:sz w:val="36"/>
-          <w:szCs w:val="36"/>
-        </w:rPr>
-      </w:pPr>
-      <w:r>
-        <w:rPr>
-          <w:rFonts w:ascii="CMU Serif Roman" w:eastAsia="CMU Serif Roman" w:hAnsi="CMU Serif Roman" w:cs="CMU Serif Roman"/>
-          <w:sz w:val="36"/>
-          <w:szCs w:val="36"/>
+          <w:rFonts w:ascii="Times" w:eastAsia="CMU Serif Roman" w:hAnsi="Times" w:cs="CMU Serif Roman"/>
+          <w:sz w:val="24"/>
+          <w:szCs w:val="24"/>
+        </w:rPr>
+      </w:pPr>
+      <w:r>
+        <w:rPr>
+          <w:rFonts w:ascii="Times" w:eastAsia="CMU Serif Roman" w:hAnsi="Times" w:cs="CMU Serif Roman"/>
+          <w:sz w:val="24"/>
+          <w:szCs w:val="24"/>
         </w:rPr>
         <w:tab/>
-        <w:t xml:space="preserve">LFWHM (fs) = </w:t>
-      </w:r>
-      <w:r>
-        <w:rPr>
-          <w:rFonts w:ascii="CMU Serif Roman" w:hAnsi="CMU Serif Roman"/>
-          <w:sz w:val="36"/>
-          <w:szCs w:val="36"/>
+        <w:t>L</w:t>
+      </w:r>
+      <w:r>
+        <w:rPr>
+          <w:rFonts w:ascii="Times" w:eastAsia="CMU Serif Roman" w:hAnsi="Times" w:cs="CMU Serif Roman"/>
+          <w:sz w:val="24"/>
+          <w:szCs w:val="24"/>
+          <w:vertAlign w:val="subscript"/>
+        </w:rPr>
+        <w:t>FWHM</w:t>
+      </w:r>
+      <w:r>
+        <w:rPr>
+          <w:rFonts w:ascii="Times" w:eastAsia="CMU Serif Roman" w:hAnsi="Times" w:cs="CMU Serif Roman"/>
+          <w:sz w:val="24"/>
+          <w:szCs w:val="24"/>
+        </w:rPr>
+        <w:t xml:space="preserve"> (fs) = </w:t>
+      </w:r>
+      <w:r>
+        <w:rPr>
+          <w:rFonts w:ascii="Times" w:hAnsi="Times"/>
+          <w:sz w:val="24"/>
+          <w:szCs w:val="24"/>
         </w:rPr>
         <w:t xml:space="preserve"> </w:t>
       </w:r>
@@ -553,16 +625,16 @@
       <w:pPr>
         <w:pStyle w:val="Body"/>
         <w:rPr>
-          <w:rFonts w:ascii="CMU Serif Roman" w:eastAsia="CMU Serif Roman" w:hAnsi="CMU Serif Roman" w:cs="CMU Serif Roman"/>
-          <w:sz w:val="36"/>
-          <w:szCs w:val="36"/>
-        </w:rPr>
-      </w:pPr>
-      <w:r>
-        <w:rPr>
-          <w:rFonts w:ascii="CMU Serif Roman" w:eastAsia="CMU Serif Roman" w:hAnsi="CMU Serif Roman" w:cs="CMU Serif Roman"/>
-          <w:sz w:val="36"/>
-          <w:szCs w:val="36"/>
+          <w:rFonts w:ascii="Times" w:eastAsia="CMU Serif Roman" w:hAnsi="Times" w:cs="CMU Serif Roman"/>
+          <w:sz w:val="24"/>
+          <w:szCs w:val="24"/>
+        </w:rPr>
+      </w:pPr>
+      <w:r>
+        <w:rPr>
+          <w:rFonts w:ascii="Times" w:eastAsia="CMU Serif Roman" w:hAnsi="Times" w:cs="CMU Serif Roman"/>
+          <w:sz w:val="24"/>
+          <w:szCs w:val="24"/>
         </w:rPr>
         <w:tab/>
         <w:t>Center laser (</w:t>
@@ -570,34 +642,34 @@
       <w:proofErr w:type="spellStart"/>
       <w:r>
         <w:rPr>
-          <w:rFonts w:ascii="CMU Serif Roman" w:hAnsi="CMU Serif Roman"/>
-          <w:sz w:val="36"/>
-          <w:szCs w:val="36"/>
+          <w:rFonts w:ascii="Times" w:hAnsi="Times"/>
+          <w:sz w:val="24"/>
+          <w:szCs w:val="24"/>
         </w:rPr>
         <w:t>μ</w:t>
       </w:r>
       <w:r>
         <w:rPr>
-          <w:rFonts w:ascii="CMU Serif Roman" w:hAnsi="CMU Serif Roman"/>
-          <w:sz w:val="36"/>
-          <w:szCs w:val="36"/>
+          <w:rFonts w:ascii="Times" w:hAnsi="Times"/>
+          <w:sz w:val="24"/>
+          <w:szCs w:val="24"/>
         </w:rPr>
         <w:t>m</w:t>
       </w:r>
       <w:proofErr w:type="spellEnd"/>
       <w:r>
         <w:rPr>
-          <w:rFonts w:ascii="CMU Serif Roman" w:hAnsi="CMU Serif Roman"/>
-          <w:sz w:val="36"/>
-          <w:szCs w:val="36"/>
+          <w:rFonts w:ascii="Times" w:hAnsi="Times"/>
+          <w:sz w:val="24"/>
+          <w:szCs w:val="24"/>
         </w:rPr>
         <w:t>) =</w:t>
       </w:r>
       <w:r>
         <w:rPr>
-          <w:rFonts w:ascii="CMU Serif Roman" w:hAnsi="CMU Serif Roman"/>
-          <w:sz w:val="36"/>
-          <w:szCs w:val="36"/>
+          <w:rFonts w:ascii="Times" w:hAnsi="Times"/>
+          <w:sz w:val="24"/>
+          <w:szCs w:val="24"/>
         </w:rPr>
         <w:t xml:space="preserve"> </w:t>
       </w:r>
@@ -606,33 +678,33 @@
       <w:pPr>
         <w:pStyle w:val="Body"/>
         <w:rPr>
-          <w:rFonts w:ascii="CMU Serif Roman" w:eastAsia="CMU Serif Roman" w:hAnsi="CMU Serif Roman" w:cs="CMU Serif Roman"/>
-          <w:sz w:val="36"/>
-          <w:szCs w:val="36"/>
-        </w:rPr>
-      </w:pPr>
-      <w:r>
-        <w:rPr>
-          <w:rFonts w:ascii="CMU Serif Roman" w:eastAsia="CMU Serif Roman" w:hAnsi="CMU Serif Roman" w:cs="CMU Serif Roman"/>
-          <w:sz w:val="36"/>
-          <w:szCs w:val="36"/>
+          <w:rFonts w:ascii="Times" w:eastAsia="CMU Serif Roman" w:hAnsi="Times" w:cs="CMU Serif Roman"/>
+          <w:sz w:val="24"/>
+          <w:szCs w:val="24"/>
+        </w:rPr>
+      </w:pPr>
+      <w:r>
+        <w:rPr>
+          <w:rFonts w:ascii="Times" w:eastAsia="CMU Serif Roman" w:hAnsi="Times" w:cs="CMU Serif Roman"/>
+          <w:sz w:val="24"/>
+          <w:szCs w:val="24"/>
         </w:rPr>
         <w:tab/>
       </w:r>
       <w:proofErr w:type="spellStart"/>
       <w:r>
         <w:rPr>
-          <w:rFonts w:ascii="CMU Serif Roman" w:eastAsia="CMU Serif Roman" w:hAnsi="CMU Serif Roman" w:cs="CMU Serif Roman"/>
-          <w:sz w:val="36"/>
-          <w:szCs w:val="36"/>
+          <w:rFonts w:ascii="Times" w:eastAsia="CMU Serif Roman" w:hAnsi="Times" w:cs="CMU Serif Roman"/>
+          <w:sz w:val="24"/>
+          <w:szCs w:val="24"/>
         </w:rPr>
         <w:t>x</w:t>
       </w:r>
       <w:r>
         <w:rPr>
-          <w:rFonts w:ascii="CMU Serif Roman" w:hAnsi="CMU Serif Roman"/>
-          <w:sz w:val="36"/>
-          <w:szCs w:val="36"/>
+          <w:rFonts w:ascii="Times" w:hAnsi="Times"/>
+          <w:sz w:val="24"/>
+          <w:szCs w:val="24"/>
           <w:vertAlign w:val="subscript"/>
         </w:rPr>
         <w:t>focus</w:t>
@@ -640,76 +712,72 @@
       <w:proofErr w:type="spellEnd"/>
       <w:r>
         <w:rPr>
-          <w:rFonts w:ascii="CMU Serif Roman" w:hAnsi="CMU Serif Roman"/>
-          <w:sz w:val="36"/>
-          <w:szCs w:val="36"/>
+          <w:rFonts w:ascii="Times" w:hAnsi="Times"/>
+          <w:sz w:val="24"/>
+          <w:szCs w:val="24"/>
         </w:rPr>
         <w:t xml:space="preserve"> (</w:t>
       </w:r>
       <w:proofErr w:type="spellStart"/>
       <w:r>
         <w:rPr>
-          <w:rFonts w:ascii="CMU Serif Roman" w:hAnsi="CMU Serif Roman"/>
-          <w:sz w:val="36"/>
-          <w:szCs w:val="36"/>
+          <w:rFonts w:ascii="Times" w:hAnsi="Times"/>
+          <w:sz w:val="24"/>
+          <w:szCs w:val="24"/>
         </w:rPr>
         <w:t>μ</w:t>
       </w:r>
       <w:r>
         <w:rPr>
-          <w:rFonts w:ascii="CMU Serif Roman" w:hAnsi="CMU Serif Roman"/>
-          <w:sz w:val="36"/>
-          <w:szCs w:val="36"/>
+          <w:rFonts w:ascii="Times" w:hAnsi="Times"/>
+          <w:sz w:val="24"/>
+          <w:szCs w:val="24"/>
         </w:rPr>
         <w:t>m</w:t>
       </w:r>
       <w:proofErr w:type="spellEnd"/>
       <w:r>
         <w:rPr>
-          <w:rFonts w:ascii="CMU Serif Roman" w:hAnsi="CMU Serif Roman"/>
-          <w:sz w:val="36"/>
-          <w:szCs w:val="36"/>
+          <w:rFonts w:ascii="Times" w:hAnsi="Times"/>
+          <w:sz w:val="24"/>
+          <w:szCs w:val="24"/>
         </w:rPr>
         <w:t>) =</w:t>
       </w:r>
-    </w:p>
-    <w:p>
-      <w:pPr>
-        <w:pStyle w:val="Body"/>
-        <w:rPr>
-          <w:rFonts w:ascii="CMU Serif Roman" w:eastAsia="CMU Serif Roman" w:hAnsi="CMU Serif Roman" w:cs="CMU Serif Roman"/>
-          <w:sz w:val="36"/>
-          <w:szCs w:val="36"/>
-        </w:rPr>
-      </w:pPr>
     </w:p>
     <w:p>
       <w:pPr>
         <w:pStyle w:val="Body"/>
         <w:numPr>
           <w:ilvl w:val="0"/>
-          <w:numId w:val="2"/>
+          <w:numId w:val="4"/>
         </w:numPr>
         <w:rPr>
-          <w:rFonts w:ascii="CMU Serif Bold Extended Roman" w:hAnsi="CMU Serif Bold Extended Roman"/>
-          <w:sz w:val="36"/>
-          <w:szCs w:val="36"/>
-        </w:rPr>
-      </w:pPr>
-      <w:r>
-        <w:rPr>
-          <w:rFonts w:ascii="CMU Serif Bold Extended Roman" w:hAnsi="CMU Serif Bold Extended Roman"/>
-          <w:sz w:val="36"/>
-          <w:szCs w:val="36"/>
+          <w:rFonts w:ascii="Times" w:hAnsi="Times"/>
+          <w:b/>
+          <w:bCs/>
+          <w:sz w:val="24"/>
+          <w:szCs w:val="24"/>
+        </w:rPr>
+      </w:pPr>
+      <w:r>
+        <w:rPr>
+          <w:rFonts w:ascii="Times" w:hAnsi="Times"/>
+          <w:b/>
+          <w:bCs/>
+          <w:sz w:val="24"/>
+          <w:szCs w:val="24"/>
         </w:rPr>
         <w:t xml:space="preserve">Exercise </w:t>
       </w:r>
       <w:proofErr w:type="gramStart"/>
       <w:r>
         <w:rPr>
-          <w:rFonts w:ascii="CMU Serif Bold Extended Roman" w:hAnsi="CMU Serif Bold Extended Roman"/>
-          <w:sz w:val="36"/>
-          <w:szCs w:val="36"/>
+          <w:rFonts w:ascii="Times" w:hAnsi="Times"/>
+          <w:b/>
+          <w:bCs/>
+          <w:sz w:val="24"/>
+          <w:szCs w:val="24"/>
         </w:rPr>
         <w:t>4 :</w:t>
       </w:r>
@@ -719,43 +787,43 @@
       <w:pPr>
         <w:pStyle w:val="Body"/>
         <w:rPr>
-          <w:rFonts w:ascii="CMU Serif Roman" w:eastAsia="CMU Serif Roman" w:hAnsi="CMU Serif Roman" w:cs="CMU Serif Roman"/>
-          <w:sz w:val="36"/>
-          <w:szCs w:val="36"/>
-        </w:rPr>
-      </w:pPr>
-      <w:r>
-        <w:rPr>
-          <w:rFonts w:ascii="CMU Serif Roman" w:eastAsia="CMU Serif Roman" w:hAnsi="CMU Serif Roman" w:cs="CMU Serif Roman"/>
-          <w:sz w:val="36"/>
-          <w:szCs w:val="36"/>
+          <w:rFonts w:ascii="Times" w:eastAsia="CMU Serif Roman" w:hAnsi="Times" w:cs="CMU Serif Roman"/>
+          <w:sz w:val="24"/>
+          <w:szCs w:val="24"/>
+        </w:rPr>
+      </w:pPr>
+      <w:r>
+        <w:rPr>
+          <w:rFonts w:ascii="Times" w:eastAsia="CMU Serif Roman" w:hAnsi="Times" w:cs="CMU Serif Roman"/>
+          <w:sz w:val="24"/>
+          <w:szCs w:val="24"/>
         </w:rPr>
         <w:tab/>
         <w:t>a</w:t>
       </w:r>
       <w:r>
         <w:rPr>
-          <w:rFonts w:ascii="CMU Serif Roman" w:hAnsi="CMU Serif Roman"/>
-          <w:sz w:val="36"/>
-          <w:szCs w:val="36"/>
+          <w:rFonts w:ascii="Times" w:hAnsi="Times"/>
+          <w:sz w:val="24"/>
+          <w:szCs w:val="24"/>
           <w:vertAlign w:val="subscript"/>
         </w:rPr>
         <w:t>0</w:t>
       </w:r>
       <w:r>
         <w:rPr>
-          <w:rFonts w:ascii="CMU Serif Roman" w:hAnsi="CMU Serif Roman"/>
-          <w:sz w:val="36"/>
-          <w:szCs w:val="36"/>
+          <w:rFonts w:ascii="Times" w:hAnsi="Times"/>
+          <w:sz w:val="24"/>
+          <w:szCs w:val="24"/>
           <w:vertAlign w:val="subscript"/>
         </w:rPr>
         <w:t xml:space="preserve">                    </w:t>
       </w:r>
       <w:r>
         <w:rPr>
-          <w:rFonts w:ascii="CMU Serif Roman" w:hAnsi="CMU Serif Roman"/>
-          <w:sz w:val="36"/>
-          <w:szCs w:val="36"/>
+          <w:rFonts w:ascii="Times" w:hAnsi="Times"/>
+          <w:sz w:val="24"/>
+          <w:szCs w:val="24"/>
         </w:rPr>
         <w:t xml:space="preserve">=  </w:t>
       </w:r>
@@ -764,75 +832,71 @@
       <w:pPr>
         <w:pStyle w:val="Body"/>
         <w:rPr>
-          <w:rFonts w:ascii="CMU Serif Roman" w:eastAsia="CMU Serif Roman" w:hAnsi="CMU Serif Roman" w:cs="CMU Serif Roman"/>
-          <w:sz w:val="36"/>
-          <w:szCs w:val="36"/>
-        </w:rPr>
-      </w:pPr>
-      <w:r>
-        <w:rPr>
-          <w:rFonts w:ascii="CMU Serif Roman" w:eastAsia="CMU Serif Roman" w:hAnsi="CMU Serif Roman" w:cs="CMU Serif Roman"/>
-          <w:sz w:val="36"/>
-          <w:szCs w:val="36"/>
+          <w:rFonts w:ascii="Times" w:eastAsia="CMU Serif Roman" w:hAnsi="Times" w:cs="CMU Serif Roman"/>
+          <w:sz w:val="24"/>
+          <w:szCs w:val="24"/>
+        </w:rPr>
+      </w:pPr>
+      <w:r>
+        <w:rPr>
+          <w:rFonts w:ascii="Times" w:eastAsia="CMU Serif Roman" w:hAnsi="Times" w:cs="CMU Serif Roman"/>
+          <w:sz w:val="24"/>
+          <w:szCs w:val="24"/>
         </w:rPr>
         <w:tab/>
         <w:t>I (W/cm</w:t>
       </w:r>
       <w:r>
         <w:rPr>
-          <w:rFonts w:ascii="CMU Serif Roman" w:hAnsi="CMU Serif Roman"/>
-          <w:sz w:val="36"/>
-          <w:szCs w:val="36"/>
+          <w:rFonts w:ascii="Times" w:hAnsi="Times"/>
+          <w:sz w:val="24"/>
+          <w:szCs w:val="24"/>
           <w:vertAlign w:val="superscript"/>
         </w:rPr>
         <w:t>-2</w:t>
       </w:r>
       <w:r>
         <w:rPr>
-          <w:rFonts w:ascii="CMU Serif Roman" w:hAnsi="CMU Serif Roman"/>
-          <w:sz w:val="36"/>
-          <w:szCs w:val="36"/>
+          <w:rFonts w:ascii="Times" w:hAnsi="Times"/>
+          <w:sz w:val="24"/>
+          <w:szCs w:val="24"/>
         </w:rPr>
         <w:t xml:space="preserve">) =   </w:t>
       </w:r>
-    </w:p>
-    <w:p>
-      <w:pPr>
-        <w:pStyle w:val="Body"/>
-        <w:rPr>
-          <w:rFonts w:ascii="CMU Serif Roman" w:eastAsia="CMU Serif Roman" w:hAnsi="CMU Serif Roman" w:cs="CMU Serif Roman"/>
-          <w:sz w:val="36"/>
-          <w:szCs w:val="36"/>
-        </w:rPr>
-      </w:pPr>
     </w:p>
     <w:p>
       <w:pPr>
         <w:pStyle w:val="Body"/>
         <w:numPr>
           <w:ilvl w:val="0"/>
-          <w:numId w:val="2"/>
+          <w:numId w:val="4"/>
         </w:numPr>
         <w:rPr>
-          <w:rFonts w:ascii="CMU Serif Bold Extended Roman" w:hAnsi="CMU Serif Bold Extended Roman"/>
-          <w:sz w:val="36"/>
-          <w:szCs w:val="36"/>
-        </w:rPr>
-      </w:pPr>
-      <w:r>
-        <w:rPr>
-          <w:rFonts w:ascii="CMU Serif Bold Extended Roman" w:hAnsi="CMU Serif Bold Extended Roman"/>
-          <w:sz w:val="36"/>
-          <w:szCs w:val="36"/>
+          <w:rFonts w:ascii="Times" w:hAnsi="Times"/>
+          <w:b/>
+          <w:bCs/>
+          <w:sz w:val="24"/>
+          <w:szCs w:val="24"/>
+        </w:rPr>
+      </w:pPr>
+      <w:r>
+        <w:rPr>
+          <w:rFonts w:ascii="Times" w:hAnsi="Times"/>
+          <w:b/>
+          <w:bCs/>
+          <w:sz w:val="24"/>
+          <w:szCs w:val="24"/>
         </w:rPr>
         <w:t xml:space="preserve">Exercise </w:t>
       </w:r>
       <w:proofErr w:type="gramStart"/>
       <w:r>
         <w:rPr>
-          <w:rFonts w:ascii="CMU Serif Bold Extended Roman" w:hAnsi="CMU Serif Bold Extended Roman"/>
-          <w:sz w:val="36"/>
-          <w:szCs w:val="36"/>
+          <w:rFonts w:ascii="Times" w:hAnsi="Times"/>
+          <w:b/>
+          <w:bCs/>
+          <w:sz w:val="24"/>
+          <w:szCs w:val="24"/>
         </w:rPr>
         <w:t>5 :</w:t>
       </w:r>
@@ -842,33 +906,33 @@
       <w:pPr>
         <w:pStyle w:val="Body"/>
         <w:rPr>
-          <w:rFonts w:ascii="CMU Serif Roman" w:eastAsia="CMU Serif Roman" w:hAnsi="CMU Serif Roman" w:cs="CMU Serif Roman"/>
-          <w:sz w:val="36"/>
-          <w:szCs w:val="36"/>
-        </w:rPr>
-      </w:pPr>
-      <w:r>
-        <w:rPr>
-          <w:rFonts w:ascii="CMU Serif Roman" w:eastAsia="CMU Serif Roman" w:hAnsi="CMU Serif Roman" w:cs="CMU Serif Roman"/>
-          <w:sz w:val="36"/>
-          <w:szCs w:val="36"/>
+          <w:rFonts w:ascii="Times" w:eastAsia="CMU Serif Roman" w:hAnsi="Times" w:cs="CMU Serif Roman"/>
+          <w:sz w:val="24"/>
+          <w:szCs w:val="24"/>
+        </w:rPr>
+      </w:pPr>
+      <w:r>
+        <w:rPr>
+          <w:rFonts w:ascii="Times" w:eastAsia="CMU Serif Roman" w:hAnsi="Times" w:cs="CMU Serif Roman"/>
+          <w:sz w:val="24"/>
+          <w:szCs w:val="24"/>
         </w:rPr>
         <w:tab/>
       </w:r>
       <w:proofErr w:type="spellStart"/>
       <w:r>
         <w:rPr>
-          <w:rFonts w:ascii="CMU Serif Roman" w:eastAsia="CMU Serif Roman" w:hAnsi="CMU Serif Roman" w:cs="CMU Serif Roman"/>
-          <w:sz w:val="36"/>
-          <w:szCs w:val="36"/>
+          <w:rFonts w:ascii="Times" w:eastAsia="CMU Serif Roman" w:hAnsi="Times" w:cs="CMU Serif Roman"/>
+          <w:sz w:val="24"/>
+          <w:szCs w:val="24"/>
         </w:rPr>
         <w:t>x</w:t>
       </w:r>
       <w:r>
         <w:rPr>
-          <w:rFonts w:ascii="CMU Serif Roman" w:hAnsi="CMU Serif Roman"/>
-          <w:sz w:val="36"/>
-          <w:szCs w:val="36"/>
+          <w:rFonts w:ascii="Times" w:hAnsi="Times"/>
+          <w:sz w:val="24"/>
+          <w:szCs w:val="24"/>
           <w:vertAlign w:val="subscript"/>
         </w:rPr>
         <w:t>R</w:t>
@@ -876,76 +940,72 @@
       <w:proofErr w:type="spellEnd"/>
       <w:r>
         <w:rPr>
-          <w:rFonts w:ascii="CMU Serif Roman" w:hAnsi="CMU Serif Roman"/>
-          <w:sz w:val="36"/>
-          <w:szCs w:val="36"/>
+          <w:rFonts w:ascii="Times" w:hAnsi="Times"/>
+          <w:sz w:val="24"/>
+          <w:szCs w:val="24"/>
         </w:rPr>
         <w:t xml:space="preserve"> (</w:t>
       </w:r>
       <w:proofErr w:type="spellStart"/>
       <w:r>
         <w:rPr>
-          <w:rFonts w:ascii="CMU Serif Roman" w:hAnsi="CMU Serif Roman"/>
-          <w:sz w:val="36"/>
-          <w:szCs w:val="36"/>
+          <w:rFonts w:ascii="Times" w:hAnsi="Times"/>
+          <w:sz w:val="24"/>
+          <w:szCs w:val="24"/>
         </w:rPr>
         <w:t>μ</w:t>
       </w:r>
       <w:r>
         <w:rPr>
-          <w:rFonts w:ascii="CMU Serif Roman" w:hAnsi="CMU Serif Roman"/>
-          <w:sz w:val="36"/>
-          <w:szCs w:val="36"/>
+          <w:rFonts w:ascii="Times" w:hAnsi="Times"/>
+          <w:sz w:val="24"/>
+          <w:szCs w:val="24"/>
         </w:rPr>
         <w:t>m</w:t>
       </w:r>
       <w:proofErr w:type="spellEnd"/>
       <w:r>
         <w:rPr>
-          <w:rFonts w:ascii="CMU Serif Roman" w:hAnsi="CMU Serif Roman"/>
-          <w:sz w:val="36"/>
-          <w:szCs w:val="36"/>
+          <w:rFonts w:ascii="Times" w:hAnsi="Times"/>
+          <w:sz w:val="24"/>
+          <w:szCs w:val="24"/>
         </w:rPr>
         <w:t xml:space="preserve">)   = </w:t>
       </w:r>
-    </w:p>
-    <w:p>
-      <w:pPr>
-        <w:pStyle w:val="Body"/>
-        <w:rPr>
-          <w:rFonts w:ascii="CMU Serif Roman" w:eastAsia="CMU Serif Roman" w:hAnsi="CMU Serif Roman" w:cs="CMU Serif Roman"/>
-          <w:sz w:val="36"/>
-          <w:szCs w:val="36"/>
-        </w:rPr>
-      </w:pPr>
     </w:p>
     <w:p>
       <w:pPr>
         <w:pStyle w:val="Body"/>
         <w:numPr>
           <w:ilvl w:val="0"/>
-          <w:numId w:val="2"/>
+          <w:numId w:val="4"/>
         </w:numPr>
         <w:rPr>
-          <w:rFonts w:ascii="CMU Serif Bold Extended Roman" w:hAnsi="CMU Serif Bold Extended Roman"/>
-          <w:sz w:val="36"/>
-          <w:szCs w:val="36"/>
-        </w:rPr>
-      </w:pPr>
-      <w:r>
-        <w:rPr>
-          <w:rFonts w:ascii="CMU Serif Bold Extended Roman" w:hAnsi="CMU Serif Bold Extended Roman"/>
-          <w:sz w:val="36"/>
-          <w:szCs w:val="36"/>
+          <w:rFonts w:ascii="Times" w:hAnsi="Times"/>
+          <w:b/>
+          <w:bCs/>
+          <w:sz w:val="24"/>
+          <w:szCs w:val="24"/>
+        </w:rPr>
+      </w:pPr>
+      <w:r>
+        <w:rPr>
+          <w:rFonts w:ascii="Times" w:hAnsi="Times"/>
+          <w:b/>
+          <w:bCs/>
+          <w:sz w:val="24"/>
+          <w:szCs w:val="24"/>
         </w:rPr>
         <w:t xml:space="preserve">Exercise </w:t>
       </w:r>
       <w:proofErr w:type="gramStart"/>
       <w:r>
         <w:rPr>
-          <w:rFonts w:ascii="CMU Serif Bold Extended Roman" w:hAnsi="CMU Serif Bold Extended Roman"/>
-          <w:sz w:val="36"/>
-          <w:szCs w:val="36"/>
+          <w:rFonts w:ascii="Times" w:hAnsi="Times"/>
+          <w:b/>
+          <w:bCs/>
+          <w:sz w:val="24"/>
+          <w:szCs w:val="24"/>
         </w:rPr>
         <w:t>6 :</w:t>
       </w:r>
@@ -955,24 +1015,24 @@
       <w:pPr>
         <w:pStyle w:val="Body"/>
         <w:rPr>
-          <w:rFonts w:ascii="CMU Serif Roman" w:eastAsia="CMU Serif Roman" w:hAnsi="CMU Serif Roman" w:cs="CMU Serif Roman"/>
-          <w:sz w:val="36"/>
-          <w:szCs w:val="36"/>
-        </w:rPr>
-      </w:pPr>
-      <w:r>
-        <w:rPr>
-          <w:rFonts w:ascii="CMU Serif Roman" w:eastAsia="CMU Serif Roman" w:hAnsi="CMU Serif Roman" w:cs="CMU Serif Roman"/>
-          <w:sz w:val="36"/>
-          <w:szCs w:val="36"/>
+          <w:rFonts w:ascii="Times" w:eastAsia="CMU Serif Roman" w:hAnsi="Times" w:cs="CMU Serif Roman"/>
+          <w:sz w:val="24"/>
+          <w:szCs w:val="24"/>
+        </w:rPr>
+      </w:pPr>
+      <w:r>
+        <w:rPr>
+          <w:rFonts w:ascii="Times" w:eastAsia="CMU Serif Roman" w:hAnsi="Times" w:cs="CMU Serif Roman"/>
+          <w:sz w:val="24"/>
+          <w:szCs w:val="24"/>
         </w:rPr>
         <w:tab/>
       </w:r>
       <w:r>
         <w:rPr>
-          <w:rFonts w:ascii="CMU Serif Roman" w:eastAsia="CMU Serif Roman" w:hAnsi="CMU Serif Roman" w:cs="CMU Serif Roman"/>
-          <w:sz w:val="36"/>
-          <w:szCs w:val="36"/>
+          <w:rFonts w:ascii="Times" w:eastAsia="CMU Serif Roman" w:hAnsi="Times" w:cs="CMU Serif Roman"/>
+          <w:sz w:val="24"/>
+          <w:szCs w:val="24"/>
         </w:rPr>
         <w:t>Include a plot of the comparison</w:t>
       </w:r>
@@ -981,87 +1041,109 @@
       <w:pPr>
         <w:pStyle w:val="Body"/>
         <w:rPr>
-          <w:rFonts w:ascii="CMU Serif Roman" w:eastAsia="CMU Serif Roman" w:hAnsi="CMU Serif Roman" w:cs="CMU Serif Roman"/>
-          <w:sz w:val="36"/>
-          <w:szCs w:val="36"/>
-        </w:rPr>
-      </w:pPr>
-    </w:p>
-    <w:p>
-      <w:pPr>
-        <w:pStyle w:val="Body"/>
-        <w:rPr>
-          <w:rFonts w:ascii="CMU Serif Roman" w:eastAsia="CMU Serif Roman" w:hAnsi="CMU Serif Roman" w:cs="CMU Serif Roman"/>
-          <w:sz w:val="36"/>
-          <w:szCs w:val="36"/>
-        </w:rPr>
-      </w:pPr>
-    </w:p>
-    <w:p>
-      <w:pPr>
-        <w:pStyle w:val="Body"/>
-        <w:rPr>
-          <w:rFonts w:ascii="CMU Serif Bold Extended Roman" w:eastAsia="CMU Serif Bold Extended Roman" w:hAnsi="CMU Serif Bold Extended Roman" w:cs="CMU Serif Bold Extended Roman"/>
-          <w:sz w:val="40"/>
-          <w:szCs w:val="40"/>
+          <w:rFonts w:ascii="Times" w:eastAsia="CMU Serif Roman" w:hAnsi="Times" w:cs="CMU Serif Roman"/>
+          <w:sz w:val="24"/>
+          <w:szCs w:val="24"/>
+        </w:rPr>
+      </w:pPr>
+    </w:p>
+    <w:p>
+      <w:pPr>
+        <w:pStyle w:val="Body"/>
+        <w:rPr>
+          <w:rFonts w:ascii="Times" w:eastAsia="CMU Serif Bold Extended Roman" w:hAnsi="Times" w:cs="CMU Serif Bold Extended Roman"/>
+          <w:b/>
+          <w:bCs/>
+          <w:sz w:val="24"/>
+          <w:szCs w:val="24"/>
         </w:rPr>
       </w:pPr>
       <w:proofErr w:type="gramStart"/>
       <w:r>
         <w:rPr>
-          <w:rFonts w:ascii="CMU Serif Bold Extended Roman" w:hAnsi="CMU Serif Bold Extended Roman"/>
-          <w:sz w:val="40"/>
-          <w:szCs w:val="40"/>
-        </w:rPr>
-        <w:t>Section  5</w:t>
+          <w:rFonts w:ascii="Times" w:hAnsi="Times"/>
+          <w:b/>
+          <w:bCs/>
+          <w:sz w:val="24"/>
+          <w:szCs w:val="24"/>
+        </w:rPr>
+        <w:t xml:space="preserve">Section  </w:t>
+      </w:r>
+      <w:r>
+        <w:rPr>
+          <w:rFonts w:ascii="Times" w:hAnsi="Times"/>
+          <w:b/>
+          <w:bCs/>
+          <w:sz w:val="24"/>
+          <w:szCs w:val="24"/>
+        </w:rPr>
+        <w:t>5</w:t>
       </w:r>
       <w:proofErr w:type="gramEnd"/>
       <w:r>
         <w:rPr>
-          <w:rFonts w:ascii="CMU Serif Bold Extended Roman" w:hAnsi="CMU Serif Bold Extended Roman"/>
-          <w:sz w:val="40"/>
-          <w:szCs w:val="40"/>
+          <w:rFonts w:ascii="Times" w:hAnsi="Times"/>
+          <w:b/>
+          <w:bCs/>
+          <w:sz w:val="24"/>
+          <w:szCs w:val="24"/>
         </w:rPr>
         <w:t xml:space="preserve"> :</w:t>
       </w:r>
-    </w:p>
-    <w:p>
-      <w:pPr>
-        <w:pStyle w:val="Body"/>
-        <w:rPr>
-          <w:rFonts w:ascii="CMU Serif Roman" w:eastAsia="CMU Serif Roman" w:hAnsi="CMU Serif Roman" w:cs="CMU Serif Roman"/>
-          <w:sz w:val="36"/>
-          <w:szCs w:val="36"/>
-        </w:rPr>
-      </w:pPr>
+      <w:r>
+        <w:rPr>
+          <w:rFonts w:ascii="Times" w:hAnsi="Times"/>
+          <w:b/>
+          <w:bCs/>
+          <w:sz w:val="24"/>
+          <w:szCs w:val="24"/>
+        </w:rPr>
+        <w:t xml:space="preserve"> </w:t>
+      </w:r>
+      <w:r>
+        <w:rPr>
+          <w:rFonts w:ascii="Times" w:hAnsi="Times"/>
+          <w:b/>
+          <w:bCs/>
+          <w:sz w:val="24"/>
+          <w:szCs w:val="24"/>
+        </w:rPr>
+        <w:t>Plasma waves</w:t>
+      </w:r>
     </w:p>
     <w:p>
       <w:pPr>
         <w:pStyle w:val="Body"/>
         <w:numPr>
           <w:ilvl w:val="0"/>
-          <w:numId w:val="2"/>
+          <w:numId w:val="4"/>
         </w:numPr>
         <w:rPr>
-          <w:rFonts w:ascii="CMU Serif Bold Extended Roman" w:hAnsi="CMU Serif Bold Extended Roman"/>
-          <w:sz w:val="36"/>
-          <w:szCs w:val="36"/>
-        </w:rPr>
-      </w:pPr>
-      <w:r>
-        <w:rPr>
-          <w:rFonts w:ascii="CMU Serif Bold Extended Roman" w:hAnsi="CMU Serif Bold Extended Roman"/>
-          <w:sz w:val="36"/>
-          <w:szCs w:val="36"/>
+          <w:rFonts w:ascii="Times" w:hAnsi="Times"/>
+          <w:b/>
+          <w:bCs/>
+          <w:sz w:val="24"/>
+          <w:szCs w:val="24"/>
+        </w:rPr>
+      </w:pPr>
+      <w:r>
+        <w:rPr>
+          <w:rFonts w:ascii="Times" w:hAnsi="Times"/>
+          <w:b/>
+          <w:bCs/>
+          <w:sz w:val="24"/>
+          <w:szCs w:val="24"/>
         </w:rPr>
         <w:t xml:space="preserve">Exercise </w:t>
       </w:r>
       <w:proofErr w:type="gramStart"/>
       <w:r>
         <w:rPr>
-          <w:rFonts w:ascii="CMU Serif Bold Extended Roman" w:hAnsi="CMU Serif Bold Extended Roman"/>
-          <w:sz w:val="36"/>
-          <w:szCs w:val="36"/>
+          <w:rFonts w:ascii="Times" w:hAnsi="Times"/>
+          <w:b/>
+          <w:bCs/>
+          <w:sz w:val="24"/>
+          <w:szCs w:val="24"/>
         </w:rPr>
         <w:t>7 :</w:t>
       </w:r>
@@ -1071,51 +1153,51 @@
       <w:pPr>
         <w:pStyle w:val="Body"/>
         <w:rPr>
-          <w:rFonts w:ascii="CMU Serif Roman" w:eastAsia="CMU Serif Roman" w:hAnsi="CMU Serif Roman" w:cs="CMU Serif Roman"/>
-          <w:sz w:val="36"/>
-          <w:szCs w:val="36"/>
-        </w:rPr>
-      </w:pPr>
-      <w:r>
-        <w:rPr>
-          <w:rFonts w:ascii="CMU Serif Roman" w:eastAsia="CMU Serif Roman" w:hAnsi="CMU Serif Roman" w:cs="CMU Serif Roman"/>
-          <w:sz w:val="36"/>
-          <w:szCs w:val="36"/>
+          <w:rFonts w:ascii="Times" w:eastAsia="CMU Serif Roman" w:hAnsi="Times" w:cs="CMU Serif Roman"/>
+          <w:sz w:val="24"/>
+          <w:szCs w:val="24"/>
+        </w:rPr>
+      </w:pPr>
+      <w:r>
+        <w:rPr>
+          <w:rFonts w:ascii="Times" w:eastAsia="CMU Serif Roman" w:hAnsi="Times" w:cs="CMU Serif Roman"/>
+          <w:sz w:val="24"/>
+          <w:szCs w:val="24"/>
         </w:rPr>
         <w:tab/>
         <w:t>n</w:t>
       </w:r>
       <w:r>
         <w:rPr>
-          <w:rFonts w:ascii="CMU Serif Roman" w:hAnsi="CMU Serif Roman"/>
-          <w:sz w:val="36"/>
-          <w:szCs w:val="36"/>
+          <w:rFonts w:ascii="Times" w:hAnsi="Times"/>
+          <w:sz w:val="24"/>
+          <w:szCs w:val="24"/>
           <w:vertAlign w:val="subscript"/>
         </w:rPr>
         <w:t>0</w:t>
       </w:r>
       <w:r>
         <w:rPr>
-          <w:rFonts w:ascii="CMU Serif Roman" w:hAnsi="CMU Serif Roman"/>
-          <w:sz w:val="36"/>
-          <w:szCs w:val="36"/>
+          <w:rFonts w:ascii="Times" w:hAnsi="Times"/>
+          <w:sz w:val="24"/>
+          <w:szCs w:val="24"/>
         </w:rPr>
         <w:t xml:space="preserve"> (cm</w:t>
       </w:r>
       <w:r>
         <w:rPr>
-          <w:rFonts w:ascii="CMU Serif Roman" w:hAnsi="CMU Serif Roman"/>
-          <w:sz w:val="36"/>
-          <w:szCs w:val="36"/>
+          <w:rFonts w:ascii="Times" w:hAnsi="Times"/>
+          <w:sz w:val="24"/>
+          <w:szCs w:val="24"/>
           <w:vertAlign w:val="superscript"/>
         </w:rPr>
         <w:t>-3</w:t>
       </w:r>
       <w:r>
         <w:rPr>
-          <w:rFonts w:ascii="CMU Serif Roman" w:hAnsi="CMU Serif Roman"/>
-          <w:sz w:val="36"/>
-          <w:szCs w:val="36"/>
+          <w:rFonts w:ascii="Times" w:hAnsi="Times"/>
+          <w:sz w:val="24"/>
+          <w:szCs w:val="24"/>
         </w:rPr>
         <w:t>) =</w:t>
       </w:r>
@@ -1124,66 +1206,64 @@
       <w:pPr>
         <w:pStyle w:val="Body"/>
         <w:rPr>
-          <w:rFonts w:ascii="CMU Serif Roman" w:eastAsia="CMU Serif Roman" w:hAnsi="CMU Serif Roman" w:cs="CMU Serif Roman"/>
-          <w:sz w:val="36"/>
-          <w:szCs w:val="36"/>
-        </w:rPr>
-      </w:pPr>
-      <w:r>
-        <w:rPr>
-          <w:rFonts w:ascii="CMU Serif Roman" w:hAnsi="CMU Serif Roman"/>
-          <w:sz w:val="36"/>
-          <w:szCs w:val="36"/>
+          <w:rFonts w:ascii="Times" w:eastAsia="CMU Serif Roman" w:hAnsi="Times" w:cs="CMU Serif Roman"/>
+          <w:sz w:val="24"/>
+          <w:szCs w:val="24"/>
+        </w:rPr>
+      </w:pPr>
+      <w:r>
+        <w:rPr>
+          <w:rFonts w:ascii="Times" w:hAnsi="Times"/>
+          <w:sz w:val="24"/>
+          <w:szCs w:val="24"/>
         </w:rPr>
         <w:t xml:space="preserve">      write the asked command here</w:t>
       </w:r>
-    </w:p>
-    <w:p>
-      <w:pPr>
-        <w:pStyle w:val="Body"/>
-        <w:rPr>
-          <w:rFonts w:ascii="CMU Serif Roman" w:eastAsia="CMU Serif Roman" w:hAnsi="CMU Serif Roman" w:cs="CMU Serif Roman"/>
-          <w:sz w:val="36"/>
-          <w:szCs w:val="36"/>
-        </w:rPr>
-      </w:pPr>
     </w:p>
     <w:p>
       <w:pPr>
         <w:pStyle w:val="Body"/>
         <w:numPr>
           <w:ilvl w:val="0"/>
-          <w:numId w:val="2"/>
+          <w:numId w:val="4"/>
         </w:numPr>
         <w:rPr>
-          <w:rFonts w:ascii="CMU Serif Bold Extended Roman" w:hAnsi="CMU Serif Bold Extended Roman"/>
-          <w:sz w:val="36"/>
-          <w:szCs w:val="36"/>
-        </w:rPr>
-      </w:pPr>
-      <w:r>
-        <w:rPr>
-          <w:rFonts w:ascii="CMU Serif Bold Extended Roman" w:hAnsi="CMU Serif Bold Extended Roman"/>
-          <w:sz w:val="36"/>
-          <w:szCs w:val="36"/>
+          <w:rFonts w:ascii="Times" w:hAnsi="Times"/>
+          <w:b/>
+          <w:bCs/>
+          <w:sz w:val="24"/>
+          <w:szCs w:val="24"/>
+        </w:rPr>
+      </w:pPr>
+      <w:r>
+        <w:rPr>
+          <w:rFonts w:ascii="Times" w:hAnsi="Times"/>
+          <w:b/>
+          <w:bCs/>
+          <w:sz w:val="24"/>
+          <w:szCs w:val="24"/>
         </w:rPr>
         <w:t xml:space="preserve">Exercise </w:t>
       </w:r>
       <w:proofErr w:type="gramStart"/>
       <w:r>
         <w:rPr>
-          <w:rFonts w:ascii="CMU Serif Bold Extended Roman" w:hAnsi="CMU Serif Bold Extended Roman"/>
-          <w:sz w:val="36"/>
-          <w:szCs w:val="36"/>
+          <w:rFonts w:ascii="Times" w:hAnsi="Times"/>
+          <w:b/>
+          <w:bCs/>
+          <w:sz w:val="24"/>
+          <w:szCs w:val="24"/>
         </w:rPr>
         <w:t>8 :</w:t>
       </w:r>
       <w:proofErr w:type="gramEnd"/>
       <w:r>
         <w:rPr>
-          <w:rFonts w:ascii="CMU Serif Roman" w:hAnsi="CMU Serif Roman"/>
-          <w:sz w:val="36"/>
-          <w:szCs w:val="36"/>
+          <w:rFonts w:ascii="Times" w:hAnsi="Times"/>
+          <w:b/>
+          <w:bCs/>
+          <w:sz w:val="24"/>
+          <w:szCs w:val="24"/>
         </w:rPr>
         <w:t xml:space="preserve"> </w:t>
       </w:r>
@@ -1192,33 +1272,33 @@
       <w:pPr>
         <w:pStyle w:val="Body"/>
         <w:rPr>
-          <w:rFonts w:ascii="CMU Serif Roman" w:eastAsia="CMU Serif Roman" w:hAnsi="CMU Serif Roman" w:cs="CMU Serif Roman"/>
-          <w:sz w:val="36"/>
-          <w:szCs w:val="36"/>
-        </w:rPr>
-      </w:pPr>
-      <w:r>
-        <w:rPr>
-          <w:rFonts w:ascii="CMU Serif Roman" w:eastAsia="CMU Serif Roman" w:hAnsi="CMU Serif Roman" w:cs="CMU Serif Roman"/>
-          <w:sz w:val="36"/>
-          <w:szCs w:val="36"/>
+          <w:rFonts w:ascii="Times" w:eastAsia="CMU Serif Roman" w:hAnsi="Times" w:cs="CMU Serif Roman"/>
+          <w:sz w:val="24"/>
+          <w:szCs w:val="24"/>
+        </w:rPr>
+      </w:pPr>
+      <w:r>
+        <w:rPr>
+          <w:rFonts w:ascii="Times" w:eastAsia="CMU Serif Roman" w:hAnsi="Times" w:cs="CMU Serif Roman"/>
+          <w:sz w:val="24"/>
+          <w:szCs w:val="24"/>
         </w:rPr>
         <w:tab/>
       </w:r>
       <w:proofErr w:type="spellStart"/>
       <w:r>
         <w:rPr>
-          <w:rFonts w:ascii="CMU Serif Roman" w:hAnsi="CMU Serif Roman"/>
-          <w:sz w:val="36"/>
-          <w:szCs w:val="36"/>
+          <w:rFonts w:ascii="Times" w:hAnsi="Times"/>
+          <w:sz w:val="24"/>
+          <w:szCs w:val="24"/>
         </w:rPr>
         <w:t>λ</w:t>
       </w:r>
       <w:r>
         <w:rPr>
-          <w:rFonts w:ascii="CMU Serif Roman" w:hAnsi="CMU Serif Roman"/>
-          <w:sz w:val="36"/>
-          <w:szCs w:val="36"/>
+          <w:rFonts w:ascii="Times" w:hAnsi="Times"/>
+          <w:sz w:val="24"/>
+          <w:szCs w:val="24"/>
           <w:vertAlign w:val="subscript"/>
         </w:rPr>
         <w:t>p</w:t>
@@ -1226,62 +1306,62 @@
       <w:proofErr w:type="spellEnd"/>
       <w:r>
         <w:rPr>
-          <w:rFonts w:ascii="CMU Serif Roman" w:hAnsi="CMU Serif Roman"/>
-          <w:sz w:val="36"/>
-          <w:szCs w:val="36"/>
+          <w:rFonts w:ascii="Times" w:hAnsi="Times"/>
+          <w:sz w:val="24"/>
+          <w:szCs w:val="24"/>
         </w:rPr>
         <w:t xml:space="preserve"> (theoretical, </w:t>
       </w:r>
       <w:proofErr w:type="spellStart"/>
       <w:r>
         <w:rPr>
-          <w:rFonts w:ascii="CMU Serif Roman" w:hAnsi="CMU Serif Roman"/>
-          <w:sz w:val="36"/>
-          <w:szCs w:val="36"/>
+          <w:rFonts w:ascii="Times" w:hAnsi="Times"/>
+          <w:sz w:val="24"/>
+          <w:szCs w:val="24"/>
         </w:rPr>
         <w:t>μ</w:t>
       </w:r>
       <w:proofErr w:type="gramStart"/>
       <w:r>
         <w:rPr>
-          <w:rFonts w:ascii="CMU Serif Roman" w:hAnsi="CMU Serif Roman"/>
-          <w:sz w:val="36"/>
-          <w:szCs w:val="36"/>
+          <w:rFonts w:ascii="Times" w:hAnsi="Times"/>
+          <w:sz w:val="24"/>
+          <w:szCs w:val="24"/>
         </w:rPr>
         <w:t>m</w:t>
       </w:r>
       <w:proofErr w:type="spellEnd"/>
       <w:r>
         <w:rPr>
-          <w:rFonts w:ascii="CMU Serif Roman" w:hAnsi="CMU Serif Roman"/>
-          <w:sz w:val="36"/>
-          <w:szCs w:val="36"/>
+          <w:rFonts w:ascii="Times" w:hAnsi="Times"/>
+          <w:sz w:val="24"/>
+          <w:szCs w:val="24"/>
           <w:vertAlign w:val="subscript"/>
         </w:rPr>
         <w:t xml:space="preserve">  </w:t>
       </w:r>
       <w:r>
         <w:rPr>
-          <w:rFonts w:ascii="CMU Serif Roman" w:hAnsi="CMU Serif Roman"/>
-          <w:sz w:val="36"/>
-          <w:szCs w:val="36"/>
+          <w:rFonts w:ascii="Times" w:hAnsi="Times"/>
+          <w:sz w:val="24"/>
+          <w:szCs w:val="24"/>
         </w:rPr>
         <w:t>)</w:t>
       </w:r>
       <w:proofErr w:type="gramEnd"/>
       <w:r>
         <w:rPr>
-          <w:rFonts w:ascii="CMU Serif Roman" w:hAnsi="CMU Serif Roman"/>
-          <w:sz w:val="36"/>
-          <w:szCs w:val="36"/>
+          <w:rFonts w:ascii="Times" w:hAnsi="Times"/>
+          <w:sz w:val="24"/>
+          <w:szCs w:val="24"/>
         </w:rPr>
         <w:t xml:space="preserve"> =</w:t>
       </w:r>
       <w:r>
         <w:rPr>
-          <w:rFonts w:ascii="CMU Serif Roman" w:hAnsi="CMU Serif Roman"/>
-          <w:sz w:val="36"/>
-          <w:szCs w:val="36"/>
+          <w:rFonts w:ascii="Times" w:hAnsi="Times"/>
+          <w:sz w:val="24"/>
+          <w:szCs w:val="24"/>
         </w:rPr>
         <w:t xml:space="preserve"> </w:t>
       </w:r>
@@ -1290,33 +1370,33 @@
       <w:pPr>
         <w:pStyle w:val="Body"/>
         <w:rPr>
-          <w:rFonts w:ascii="CMU Serif Roman" w:eastAsia="CMU Serif Roman" w:hAnsi="CMU Serif Roman" w:cs="CMU Serif Roman"/>
-          <w:sz w:val="36"/>
-          <w:szCs w:val="36"/>
-        </w:rPr>
-      </w:pPr>
-      <w:r>
-        <w:rPr>
-          <w:rFonts w:ascii="CMU Serif Roman" w:eastAsia="CMU Serif Roman" w:hAnsi="CMU Serif Roman" w:cs="CMU Serif Roman"/>
-          <w:sz w:val="36"/>
-          <w:szCs w:val="36"/>
+          <w:rFonts w:ascii="Times" w:eastAsia="CMU Serif Roman" w:hAnsi="Times" w:cs="CMU Serif Roman"/>
+          <w:sz w:val="24"/>
+          <w:szCs w:val="24"/>
+        </w:rPr>
+      </w:pPr>
+      <w:r>
+        <w:rPr>
+          <w:rFonts w:ascii="Times" w:eastAsia="CMU Serif Roman" w:hAnsi="Times" w:cs="CMU Serif Roman"/>
+          <w:sz w:val="24"/>
+          <w:szCs w:val="24"/>
         </w:rPr>
         <w:tab/>
       </w:r>
       <w:proofErr w:type="spellStart"/>
       <w:r>
         <w:rPr>
-          <w:rFonts w:ascii="CMU Serif Roman" w:hAnsi="CMU Serif Roman"/>
-          <w:sz w:val="36"/>
-          <w:szCs w:val="36"/>
+          <w:rFonts w:ascii="Times" w:hAnsi="Times"/>
+          <w:sz w:val="24"/>
+          <w:szCs w:val="24"/>
         </w:rPr>
         <w:t>λ</w:t>
       </w:r>
       <w:r>
         <w:rPr>
-          <w:rFonts w:ascii="CMU Serif Roman" w:hAnsi="CMU Serif Roman"/>
-          <w:sz w:val="36"/>
-          <w:szCs w:val="36"/>
+          <w:rFonts w:ascii="Times" w:hAnsi="Times"/>
+          <w:sz w:val="24"/>
+          <w:szCs w:val="24"/>
           <w:vertAlign w:val="subscript"/>
         </w:rPr>
         <w:t>p</w:t>
@@ -1324,95 +1404,91 @@
       <w:proofErr w:type="spellEnd"/>
       <w:r>
         <w:rPr>
-          <w:rFonts w:ascii="CMU Serif Roman" w:hAnsi="CMU Serif Roman"/>
-          <w:sz w:val="36"/>
-          <w:szCs w:val="36"/>
+          <w:rFonts w:ascii="Times" w:hAnsi="Times"/>
+          <w:sz w:val="24"/>
+          <w:szCs w:val="24"/>
         </w:rPr>
         <w:t xml:space="preserve"> (simulated, </w:t>
       </w:r>
       <w:proofErr w:type="spellStart"/>
       <w:r>
         <w:rPr>
-          <w:rFonts w:ascii="CMU Serif Roman" w:hAnsi="CMU Serif Roman"/>
-          <w:sz w:val="36"/>
-          <w:szCs w:val="36"/>
+          <w:rFonts w:ascii="Times" w:hAnsi="Times"/>
+          <w:sz w:val="24"/>
+          <w:szCs w:val="24"/>
         </w:rPr>
         <w:t>μ</w:t>
       </w:r>
       <w:proofErr w:type="gramStart"/>
       <w:r>
         <w:rPr>
-          <w:rFonts w:ascii="CMU Serif Roman" w:hAnsi="CMU Serif Roman"/>
-          <w:sz w:val="36"/>
-          <w:szCs w:val="36"/>
+          <w:rFonts w:ascii="Times" w:hAnsi="Times"/>
+          <w:sz w:val="24"/>
+          <w:szCs w:val="24"/>
         </w:rPr>
         <w:t>m</w:t>
       </w:r>
       <w:proofErr w:type="spellEnd"/>
       <w:r>
         <w:rPr>
-          <w:rFonts w:ascii="CMU Serif Roman" w:hAnsi="CMU Serif Roman"/>
-          <w:sz w:val="36"/>
-          <w:szCs w:val="36"/>
+          <w:rFonts w:ascii="Times" w:hAnsi="Times"/>
+          <w:sz w:val="24"/>
+          <w:szCs w:val="24"/>
           <w:vertAlign w:val="subscript"/>
         </w:rPr>
         <w:t xml:space="preserve">  </w:t>
       </w:r>
       <w:r>
         <w:rPr>
-          <w:rFonts w:ascii="CMU Serif Roman" w:hAnsi="CMU Serif Roman"/>
-          <w:sz w:val="36"/>
-          <w:szCs w:val="36"/>
+          <w:rFonts w:ascii="Times" w:hAnsi="Times"/>
+          <w:sz w:val="24"/>
+          <w:szCs w:val="24"/>
         </w:rPr>
         <w:t>)</w:t>
       </w:r>
       <w:proofErr w:type="gramEnd"/>
       <w:r>
         <w:rPr>
-          <w:rFonts w:ascii="CMU Serif Roman" w:hAnsi="CMU Serif Roman"/>
-          <w:sz w:val="36"/>
-          <w:szCs w:val="36"/>
+          <w:rFonts w:ascii="Times" w:hAnsi="Times"/>
+          <w:sz w:val="24"/>
+          <w:szCs w:val="24"/>
         </w:rPr>
         <w:t xml:space="preserve"> = </w:t>
       </w:r>
-    </w:p>
-    <w:p>
-      <w:pPr>
-        <w:pStyle w:val="Body"/>
-        <w:rPr>
-          <w:rFonts w:ascii="CMU Serif Roman" w:eastAsia="CMU Serif Roman" w:hAnsi="CMU Serif Roman" w:cs="CMU Serif Roman"/>
-          <w:sz w:val="36"/>
-          <w:szCs w:val="36"/>
-        </w:rPr>
-      </w:pPr>
     </w:p>
     <w:p>
       <w:pPr>
         <w:pStyle w:val="Body"/>
         <w:numPr>
           <w:ilvl w:val="0"/>
-          <w:numId w:val="2"/>
+          <w:numId w:val="4"/>
         </w:numPr>
         <w:rPr>
-          <w:rFonts w:ascii="CMU Serif Bold Extended Roman" w:hAnsi="CMU Serif Bold Extended Roman"/>
-          <w:sz w:val="36"/>
-          <w:szCs w:val="36"/>
-        </w:rPr>
-      </w:pPr>
-      <w:r>
-        <w:rPr>
-          <w:rFonts w:ascii="CMU Serif Bold Extended Roman" w:hAnsi="CMU Serif Bold Extended Roman"/>
-          <w:sz w:val="36"/>
-          <w:szCs w:val="36"/>
+          <w:rFonts w:ascii="Times" w:hAnsi="Times"/>
+          <w:b/>
+          <w:bCs/>
+          <w:sz w:val="24"/>
+          <w:szCs w:val="24"/>
+        </w:rPr>
+      </w:pPr>
+      <w:r>
+        <w:rPr>
+          <w:rFonts w:ascii="Times" w:hAnsi="Times"/>
+          <w:b/>
+          <w:bCs/>
+          <w:sz w:val="24"/>
+          <w:szCs w:val="24"/>
         </w:rPr>
         <w:t xml:space="preserve">Exercise </w:t>
       </w:r>
       <w:proofErr w:type="gramStart"/>
       <w:r>
         <w:rPr>
-          <w:rFonts w:ascii="CMU Serif Bold Extended Roman" w:hAnsi="CMU Serif Bold Extended Roman"/>
-          <w:sz w:val="36"/>
-          <w:szCs w:val="36"/>
+          <w:rFonts w:ascii="Times" w:hAnsi="Times"/>
+          <w:b/>
+          <w:bCs/>
+          <w:sz w:val="24"/>
+          <w:szCs w:val="24"/>
         </w:rPr>
         <w:t>9 :</w:t>
       </w:r>
@@ -1422,65 +1498,61 @@
       <w:pPr>
         <w:pStyle w:val="Body"/>
         <w:rPr>
-          <w:rFonts w:ascii="CMU Serif Roman" w:eastAsia="CMU Serif Roman" w:hAnsi="CMU Serif Roman" w:cs="CMU Serif Roman"/>
-          <w:sz w:val="36"/>
-          <w:szCs w:val="36"/>
-        </w:rPr>
-      </w:pPr>
-      <w:r>
-        <w:rPr>
-          <w:rFonts w:ascii="CMU Serif Roman" w:eastAsia="CMU Serif Roman" w:hAnsi="CMU Serif Roman" w:cs="CMU Serif Roman"/>
-          <w:sz w:val="36"/>
-          <w:szCs w:val="36"/>
+          <w:rFonts w:ascii="Times" w:eastAsia="CMU Serif Roman" w:hAnsi="Times" w:cs="CMU Serif Roman"/>
+          <w:sz w:val="24"/>
+          <w:szCs w:val="24"/>
+        </w:rPr>
+      </w:pPr>
+      <w:r>
+        <w:rPr>
+          <w:rFonts w:ascii="Times" w:eastAsia="CMU Serif Roman" w:hAnsi="Times" w:cs="CMU Serif Roman"/>
+          <w:sz w:val="24"/>
+          <w:szCs w:val="24"/>
         </w:rPr>
         <w:tab/>
       </w:r>
       <w:r>
         <w:rPr>
-          <w:rFonts w:ascii="CMU Serif Roman" w:eastAsia="CMU Serif Roman" w:hAnsi="CMU Serif Roman" w:cs="CMU Serif Roman"/>
-          <w:sz w:val="36"/>
-          <w:szCs w:val="36"/>
+          <w:rFonts w:ascii="Times" w:eastAsia="CMU Serif Roman" w:hAnsi="Times" w:cs="CMU Serif Roman"/>
+          <w:sz w:val="24"/>
+          <w:szCs w:val="24"/>
         </w:rPr>
         <w:t>Include a plot of the comparison</w:t>
       </w:r>
-    </w:p>
-    <w:p>
-      <w:pPr>
-        <w:pStyle w:val="Body"/>
-        <w:rPr>
-          <w:rFonts w:ascii="CMU Serif Roman" w:eastAsia="CMU Serif Roman" w:hAnsi="CMU Serif Roman" w:cs="CMU Serif Roman"/>
-          <w:sz w:val="36"/>
-          <w:szCs w:val="36"/>
-        </w:rPr>
-      </w:pPr>
     </w:p>
     <w:p>
       <w:pPr>
         <w:pStyle w:val="Body"/>
         <w:numPr>
           <w:ilvl w:val="0"/>
-          <w:numId w:val="2"/>
+          <w:numId w:val="4"/>
         </w:numPr>
         <w:rPr>
-          <w:rFonts w:ascii="CMU Serif Bold Extended Roman" w:hAnsi="CMU Serif Bold Extended Roman"/>
-          <w:sz w:val="36"/>
-          <w:szCs w:val="36"/>
-        </w:rPr>
-      </w:pPr>
-      <w:r>
-        <w:rPr>
-          <w:rFonts w:ascii="CMU Serif Bold Extended Roman" w:hAnsi="CMU Serif Bold Extended Roman"/>
-          <w:sz w:val="36"/>
-          <w:szCs w:val="36"/>
+          <w:rFonts w:ascii="Times" w:hAnsi="Times"/>
+          <w:b/>
+          <w:bCs/>
+          <w:sz w:val="24"/>
+          <w:szCs w:val="24"/>
+        </w:rPr>
+      </w:pPr>
+      <w:r>
+        <w:rPr>
+          <w:rFonts w:ascii="Times" w:hAnsi="Times"/>
+          <w:b/>
+          <w:bCs/>
+          <w:sz w:val="24"/>
+          <w:szCs w:val="24"/>
         </w:rPr>
         <w:t xml:space="preserve">Exercise </w:t>
       </w:r>
       <w:proofErr w:type="gramStart"/>
       <w:r>
         <w:rPr>
-          <w:rFonts w:ascii="CMU Serif Bold Extended Roman" w:hAnsi="CMU Serif Bold Extended Roman"/>
-          <w:sz w:val="36"/>
-          <w:szCs w:val="36"/>
+          <w:rFonts w:ascii="Times" w:hAnsi="Times"/>
+          <w:b/>
+          <w:bCs/>
+          <w:sz w:val="24"/>
+          <w:szCs w:val="24"/>
         </w:rPr>
         <w:t>10 :</w:t>
       </w:r>
@@ -1490,26 +1562,16 @@
       <w:pPr>
         <w:pStyle w:val="Body"/>
         <w:rPr>
-          <w:rFonts w:ascii="CMU Serif Roman" w:eastAsia="CMU Serif Roman" w:hAnsi="CMU Serif Roman" w:cs="CMU Serif Roman"/>
-          <w:sz w:val="36"/>
-          <w:szCs w:val="36"/>
-        </w:rPr>
-      </w:pPr>
-    </w:p>
-    <w:p>
-      <w:pPr>
-        <w:pStyle w:val="Body"/>
-        <w:rPr>
-          <w:rFonts w:ascii="CMU Serif Roman" w:eastAsia="CMU Serif Roman" w:hAnsi="CMU Serif Roman" w:cs="CMU Serif Roman"/>
-          <w:sz w:val="36"/>
-          <w:szCs w:val="36"/>
-        </w:rPr>
-      </w:pPr>
-      <w:r>
-        <w:rPr>
-          <w:rFonts w:ascii="CMU Serif Roman" w:eastAsia="CMU Serif Roman" w:hAnsi="CMU Serif Roman" w:cs="CMU Serif Roman"/>
-          <w:sz w:val="36"/>
-          <w:szCs w:val="36"/>
+          <w:rFonts w:ascii="Times" w:eastAsia="CMU Serif Roman" w:hAnsi="Times" w:cs="CMU Serif Roman"/>
+          <w:sz w:val="24"/>
+          <w:szCs w:val="24"/>
+        </w:rPr>
+      </w:pPr>
+      <w:r>
+        <w:rPr>
+          <w:rFonts w:ascii="Times" w:eastAsia="CMU Serif Roman" w:hAnsi="Times" w:cs="CMU Serif Roman"/>
+          <w:sz w:val="24"/>
+          <w:szCs w:val="24"/>
         </w:rPr>
         <w:tab/>
         <w:t>Include a plot of the comparison</w:t>
@@ -1519,85 +1581,99 @@
       <w:pPr>
         <w:pStyle w:val="Body"/>
         <w:rPr>
-          <w:rFonts w:ascii="CMU Serif Roman" w:eastAsia="CMU Serif Roman" w:hAnsi="CMU Serif Roman" w:cs="CMU Serif Roman"/>
-          <w:sz w:val="36"/>
-          <w:szCs w:val="36"/>
-        </w:rPr>
-      </w:pPr>
-    </w:p>
-    <w:p>
-      <w:pPr>
-        <w:pStyle w:val="Body"/>
-        <w:rPr>
-          <w:rFonts w:ascii="CMU Serif Bold Extended Roman" w:eastAsia="CMU Serif Bold Extended Roman" w:hAnsi="CMU Serif Bold Extended Roman" w:cs="CMU Serif Bold Extended Roman"/>
-          <w:sz w:val="40"/>
-          <w:szCs w:val="40"/>
-        </w:rPr>
-      </w:pPr>
-      <w:r>
-        <w:rPr>
-          <w:rFonts w:ascii="CMU Serif Bold Extended Roman" w:hAnsi="CMU Serif Bold Extended Roman"/>
-          <w:sz w:val="40"/>
-          <w:szCs w:val="40"/>
+          <w:rFonts w:ascii="Times" w:eastAsia="CMU Serif Roman" w:hAnsi="Times" w:cs="CMU Serif Roman"/>
+          <w:sz w:val="24"/>
+          <w:szCs w:val="24"/>
+        </w:rPr>
+      </w:pPr>
+    </w:p>
+    <w:p>
+      <w:pPr>
+        <w:pStyle w:val="Body"/>
+        <w:rPr>
+          <w:rFonts w:ascii="Times" w:eastAsia="CMU Serif Bold Extended Roman" w:hAnsi="Times" w:cs="CMU Serif Bold Extended Roman"/>
+          <w:b/>
+          <w:bCs/>
+          <w:sz w:val="24"/>
+          <w:szCs w:val="24"/>
+        </w:rPr>
+      </w:pPr>
+      <w:r>
+        <w:rPr>
+          <w:rFonts w:ascii="Times" w:hAnsi="Times"/>
+          <w:b/>
+          <w:bCs/>
+          <w:sz w:val="24"/>
+          <w:szCs w:val="24"/>
         </w:rPr>
         <w:t xml:space="preserve">Section </w:t>
       </w:r>
       <w:proofErr w:type="gramStart"/>
       <w:r>
         <w:rPr>
-          <w:rFonts w:ascii="CMU Serif Bold Extended Roman" w:hAnsi="CMU Serif Bold Extended Roman"/>
-          <w:sz w:val="40"/>
-          <w:szCs w:val="40"/>
+          <w:rFonts w:ascii="Times" w:hAnsi="Times"/>
+          <w:b/>
+          <w:bCs/>
+          <w:sz w:val="24"/>
+          <w:szCs w:val="24"/>
         </w:rPr>
         <w:t>6 :</w:t>
       </w:r>
       <w:proofErr w:type="gramEnd"/>
       <w:r>
         <w:rPr>
-          <w:rFonts w:ascii="CMU Serif Bold Extended Roman" w:hAnsi="CMU Serif Bold Extended Roman"/>
-          <w:sz w:val="40"/>
-          <w:szCs w:val="40"/>
+          <w:rFonts w:ascii="Times" w:hAnsi="Times"/>
+          <w:b/>
+          <w:bCs/>
+          <w:sz w:val="24"/>
+          <w:szCs w:val="24"/>
         </w:rPr>
         <w:t xml:space="preserve"> </w:t>
       </w:r>
-    </w:p>
-    <w:p>
-      <w:pPr>
-        <w:pStyle w:val="Body"/>
-        <w:rPr>
-          <w:rFonts w:ascii="CMU Serif Roman" w:eastAsia="CMU Serif Roman" w:hAnsi="CMU Serif Roman" w:cs="CMU Serif Roman"/>
-          <w:sz w:val="36"/>
-          <w:szCs w:val="36"/>
-        </w:rPr>
-      </w:pPr>
+      <w:r>
+        <w:rPr>
+          <w:rFonts w:ascii="Times" w:hAnsi="Times"/>
+          <w:b/>
+          <w:bCs/>
+          <w:sz w:val="24"/>
+          <w:szCs w:val="24"/>
+        </w:rPr>
+        <w:t>Laser plasma acceleration with external injection</w:t>
+      </w:r>
     </w:p>
     <w:p>
       <w:pPr>
         <w:pStyle w:val="Body"/>
         <w:numPr>
           <w:ilvl w:val="0"/>
-          <w:numId w:val="2"/>
+          <w:numId w:val="4"/>
         </w:numPr>
         <w:rPr>
-          <w:rFonts w:ascii="CMU Serif Bold Extended Roman" w:hAnsi="CMU Serif Bold Extended Roman"/>
-          <w:sz w:val="36"/>
-          <w:szCs w:val="36"/>
-        </w:rPr>
-      </w:pPr>
-      <w:r>
-        <w:rPr>
-          <w:rFonts w:ascii="CMU Serif Bold Extended Roman" w:hAnsi="CMU Serif Bold Extended Roman"/>
-          <w:sz w:val="36"/>
-          <w:szCs w:val="36"/>
+          <w:rFonts w:ascii="Times" w:hAnsi="Times"/>
+          <w:b/>
+          <w:bCs/>
+          <w:sz w:val="24"/>
+          <w:szCs w:val="24"/>
+        </w:rPr>
+      </w:pPr>
+      <w:r>
+        <w:rPr>
+          <w:rFonts w:ascii="Times" w:hAnsi="Times"/>
+          <w:b/>
+          <w:bCs/>
+          <w:sz w:val="24"/>
+          <w:szCs w:val="24"/>
         </w:rPr>
         <w:t xml:space="preserve">Exercise </w:t>
       </w:r>
       <w:proofErr w:type="gramStart"/>
       <w:r>
         <w:rPr>
-          <w:rFonts w:ascii="CMU Serif Bold Extended Roman" w:hAnsi="CMU Serif Bold Extended Roman"/>
-          <w:sz w:val="36"/>
-          <w:szCs w:val="36"/>
+          <w:rFonts w:ascii="Times" w:hAnsi="Times"/>
+          <w:b/>
+          <w:bCs/>
+          <w:sz w:val="24"/>
+          <w:szCs w:val="24"/>
         </w:rPr>
         <w:t>11 :</w:t>
       </w:r>
@@ -1607,72 +1683,74 @@
       <w:pPr>
         <w:pStyle w:val="Body"/>
         <w:rPr>
-          <w:rFonts w:ascii="CMU Serif Bold Extended Roman" w:eastAsia="CMU Serif Bold Extended Roman" w:hAnsi="CMU Serif Bold Extended Roman" w:cs="CMU Serif Bold Extended Roman"/>
-          <w:b/>
-          <w:bCs/>
-          <w:sz w:val="36"/>
-          <w:szCs w:val="36"/>
-        </w:rPr>
-      </w:pPr>
-      <w:r>
-        <w:rPr>
-          <w:rFonts w:ascii="CMU Serif Bold Extended Roman" w:hAnsi="CMU Serif Bold Extended Roman"/>
-          <w:sz w:val="36"/>
-          <w:szCs w:val="36"/>
+          <w:rFonts w:ascii="Times" w:eastAsia="CMU Serif Bold Extended Roman" w:hAnsi="Times" w:cs="CMU Serif Bold Extended Roman"/>
+          <w:b/>
+          <w:bCs/>
+          <w:sz w:val="24"/>
+          <w:szCs w:val="24"/>
+        </w:rPr>
+      </w:pPr>
+      <w:r>
+        <w:rPr>
+          <w:rFonts w:ascii="Times" w:hAnsi="Times"/>
+          <w:sz w:val="24"/>
+          <w:szCs w:val="24"/>
         </w:rPr>
         <w:t xml:space="preserve">     </w:t>
       </w:r>
       <w:r>
         <w:rPr>
-          <w:rFonts w:ascii="CMU Serif Bold Extended Roman" w:hAnsi="CMU Serif Bold Extended Roman"/>
-          <w:b/>
-          <w:bCs/>
-          <w:sz w:val="36"/>
-          <w:szCs w:val="36"/>
+          <w:rFonts w:ascii="Times" w:hAnsi="Times"/>
+          <w:sz w:val="24"/>
+          <w:szCs w:val="24"/>
+        </w:rPr>
+        <w:tab/>
+      </w:r>
+      <w:r>
+        <w:rPr>
+          <w:rFonts w:ascii="Times" w:hAnsi="Times" w:cs="Arial"/>
+          <w:sz w:val="24"/>
+          <w:szCs w:val="24"/>
         </w:rPr>
         <w:t>Q (</w:t>
       </w:r>
-      <w:proofErr w:type="spellStart"/>
       <w:proofErr w:type="gramStart"/>
       <w:r>
         <w:rPr>
-          <w:rFonts w:ascii="CMU Serif Bold Extended Roman" w:hAnsi="CMU Serif Bold Extended Roman"/>
-          <w:b/>
-          <w:bCs/>
-          <w:sz w:val="36"/>
-          <w:szCs w:val="36"/>
-        </w:rPr>
-        <w:t>pC</w:t>
-      </w:r>
-      <w:proofErr w:type="spellEnd"/>
-      <w:r>
-        <w:rPr>
-          <w:rFonts w:ascii="CMU Serif Bold Extended Roman" w:hAnsi="CMU Serif Bold Extended Roman"/>
-          <w:b/>
-          <w:bCs/>
-          <w:sz w:val="36"/>
-          <w:szCs w:val="36"/>
-        </w:rPr>
-        <w:t xml:space="preserve">)   </w:t>
+          <w:rFonts w:ascii="Times" w:hAnsi="Times" w:cs="Arial"/>
+          <w:sz w:val="24"/>
+          <w:szCs w:val="24"/>
+        </w:rPr>
+        <w:t>pC)</w:t>
+      </w:r>
+      <w:r>
+        <w:rPr>
+          <w:rFonts w:ascii="Times" w:hAnsi="Times"/>
+          <w:b/>
+          <w:bCs/>
+          <w:sz w:val="24"/>
+          <w:szCs w:val="24"/>
+        </w:rPr>
+        <w:t xml:space="preserve">   </w:t>
       </w:r>
       <w:proofErr w:type="gramEnd"/>
       <w:r>
         <w:rPr>
-          <w:rFonts w:ascii="CMU Serif Bold Extended Roman" w:hAnsi="CMU Serif Bold Extended Roman"/>
-          <w:b/>
-          <w:bCs/>
-          <w:sz w:val="36"/>
-          <w:szCs w:val="36"/>
+          <w:rFonts w:ascii="Times" w:hAnsi="Times"/>
+          <w:b/>
+          <w:bCs/>
+          <w:sz w:val="24"/>
+          <w:szCs w:val="24"/>
         </w:rPr>
         <w:t xml:space="preserve">                      =</w:t>
       </w:r>
       <w:r>
         <w:rPr>
-          <w:rFonts w:ascii="CMU Serif Roman" w:hAnsi="CMU Serif Roman"/>
-          <w:b/>
-          <w:bCs/>
-          <w:sz w:val="36"/>
-          <w:szCs w:val="36"/>
+          <w:rFonts w:ascii="Times" w:hAnsi="Times"/>
+          <w:b/>
+          <w:bCs/>
+          <w:sz w:val="24"/>
+          <w:szCs w:val="24"/>
         </w:rPr>
         <w:t xml:space="preserve"> </w:t>
       </w:r>
@@ -1681,16 +1759,16 @@
       <w:pPr>
         <w:pStyle w:val="Body"/>
         <w:rPr>
-          <w:rFonts w:ascii="CMU Serif Roman" w:eastAsia="CMU Serif Roman" w:hAnsi="CMU Serif Roman" w:cs="CMU Serif Roman"/>
-          <w:sz w:val="36"/>
-          <w:szCs w:val="36"/>
-        </w:rPr>
-      </w:pPr>
-      <w:r>
-        <w:rPr>
-          <w:rFonts w:ascii="CMU Serif Roman" w:eastAsia="CMU Serif Roman" w:hAnsi="CMU Serif Roman" w:cs="CMU Serif Roman"/>
-          <w:sz w:val="36"/>
-          <w:szCs w:val="36"/>
+          <w:rFonts w:ascii="Times" w:eastAsia="CMU Serif Roman" w:hAnsi="Times" w:cs="CMU Serif Roman"/>
+          <w:sz w:val="24"/>
+          <w:szCs w:val="24"/>
+        </w:rPr>
+      </w:pPr>
+      <w:r>
+        <w:rPr>
+          <w:rFonts w:ascii="Times" w:eastAsia="CMU Serif Roman" w:hAnsi="Times" w:cs="CMU Serif Roman"/>
+          <w:sz w:val="24"/>
+          <w:szCs w:val="24"/>
         </w:rPr>
         <w:tab/>
         <w:t xml:space="preserve">Rms size along x     </w:t>
@@ -1698,17 +1776,17 @@
       <w:proofErr w:type="spellStart"/>
       <w:r>
         <w:rPr>
-          <w:rFonts w:ascii="CMU Serif Roman" w:hAnsi="CMU Serif Roman"/>
-          <w:sz w:val="36"/>
-          <w:szCs w:val="36"/>
+          <w:rFonts w:ascii="Times" w:hAnsi="Times"/>
+          <w:sz w:val="24"/>
+          <w:szCs w:val="24"/>
         </w:rPr>
         <w:t>σ</w:t>
       </w:r>
       <w:r>
         <w:rPr>
-          <w:rFonts w:ascii="CMU Serif Roman" w:hAnsi="CMU Serif Roman"/>
-          <w:sz w:val="36"/>
-          <w:szCs w:val="36"/>
+          <w:rFonts w:ascii="Times" w:hAnsi="Times"/>
+          <w:sz w:val="24"/>
+          <w:szCs w:val="24"/>
           <w:vertAlign w:val="subscript"/>
         </w:rPr>
         <w:t>x</w:t>
@@ -1716,43 +1794,43 @@
       <w:proofErr w:type="spellEnd"/>
       <w:r>
         <w:rPr>
-          <w:rFonts w:ascii="CMU Serif Roman" w:hAnsi="CMU Serif Roman"/>
-          <w:sz w:val="36"/>
-          <w:szCs w:val="36"/>
+          <w:rFonts w:ascii="Times" w:hAnsi="Times"/>
+          <w:sz w:val="24"/>
+          <w:szCs w:val="24"/>
         </w:rPr>
         <w:t xml:space="preserve"> (</w:t>
       </w:r>
       <w:proofErr w:type="spellStart"/>
       <w:r>
         <w:rPr>
-          <w:rFonts w:ascii="CMU Serif Roman" w:hAnsi="CMU Serif Roman"/>
-          <w:sz w:val="36"/>
-          <w:szCs w:val="36"/>
+          <w:rFonts w:ascii="Times" w:hAnsi="Times"/>
+          <w:sz w:val="24"/>
+          <w:szCs w:val="24"/>
         </w:rPr>
         <w:t>μ</w:t>
       </w:r>
       <w:r>
         <w:rPr>
-          <w:rFonts w:ascii="CMU Serif Roman" w:hAnsi="CMU Serif Roman"/>
-          <w:sz w:val="36"/>
-          <w:szCs w:val="36"/>
+          <w:rFonts w:ascii="Times" w:hAnsi="Times"/>
+          <w:sz w:val="24"/>
+          <w:szCs w:val="24"/>
         </w:rPr>
         <w:t>m</w:t>
       </w:r>
       <w:proofErr w:type="spellEnd"/>
       <w:r>
         <w:rPr>
-          <w:rFonts w:ascii="CMU Serif Roman" w:hAnsi="CMU Serif Roman"/>
-          <w:sz w:val="36"/>
-          <w:szCs w:val="36"/>
+          <w:rFonts w:ascii="Times" w:hAnsi="Times"/>
+          <w:sz w:val="24"/>
+          <w:szCs w:val="24"/>
         </w:rPr>
         <w:t xml:space="preserve">)   = </w:t>
       </w:r>
       <w:r>
         <w:rPr>
-          <w:rFonts w:ascii="CMU Serif Roman" w:hAnsi="CMU Serif Roman"/>
-          <w:sz w:val="36"/>
-          <w:szCs w:val="36"/>
+          <w:rFonts w:ascii="Times" w:hAnsi="Times"/>
+          <w:sz w:val="24"/>
+          <w:szCs w:val="24"/>
         </w:rPr>
         <w:t xml:space="preserve"> </w:t>
       </w:r>
@@ -1761,16 +1839,16 @@
       <w:pPr>
         <w:pStyle w:val="Body"/>
         <w:rPr>
-          <w:rFonts w:ascii="CMU Serif Roman" w:eastAsia="CMU Serif Roman" w:hAnsi="CMU Serif Roman" w:cs="CMU Serif Roman"/>
-          <w:sz w:val="36"/>
-          <w:szCs w:val="36"/>
-        </w:rPr>
-      </w:pPr>
-      <w:r>
-        <w:rPr>
-          <w:rFonts w:ascii="CMU Serif Roman" w:eastAsia="CMU Serif Roman" w:hAnsi="CMU Serif Roman" w:cs="CMU Serif Roman"/>
-          <w:sz w:val="36"/>
-          <w:szCs w:val="36"/>
+          <w:rFonts w:ascii="Times" w:eastAsia="CMU Serif Roman" w:hAnsi="Times" w:cs="CMU Serif Roman"/>
+          <w:sz w:val="24"/>
+          <w:szCs w:val="24"/>
+        </w:rPr>
+      </w:pPr>
+      <w:r>
+        <w:rPr>
+          <w:rFonts w:ascii="Times" w:eastAsia="CMU Serif Roman" w:hAnsi="Times" w:cs="CMU Serif Roman"/>
+          <w:sz w:val="24"/>
+          <w:szCs w:val="24"/>
         </w:rPr>
         <w:tab/>
         <w:t xml:space="preserve">Rms size along y     </w:t>
@@ -1778,17 +1856,17 @@
       <w:proofErr w:type="spellStart"/>
       <w:r>
         <w:rPr>
-          <w:rFonts w:ascii="CMU Serif Roman" w:hAnsi="CMU Serif Roman"/>
-          <w:sz w:val="36"/>
-          <w:szCs w:val="36"/>
+          <w:rFonts w:ascii="Times" w:hAnsi="Times"/>
+          <w:sz w:val="24"/>
+          <w:szCs w:val="24"/>
         </w:rPr>
         <w:t>σ</w:t>
       </w:r>
       <w:r>
         <w:rPr>
-          <w:rFonts w:ascii="CMU Serif Roman" w:hAnsi="CMU Serif Roman"/>
-          <w:sz w:val="36"/>
-          <w:szCs w:val="36"/>
+          <w:rFonts w:ascii="Times" w:hAnsi="Times"/>
+          <w:sz w:val="24"/>
+          <w:szCs w:val="24"/>
           <w:vertAlign w:val="subscript"/>
         </w:rPr>
         <w:t>y</w:t>
@@ -1796,43 +1874,43 @@
       <w:proofErr w:type="spellEnd"/>
       <w:r>
         <w:rPr>
-          <w:rFonts w:ascii="CMU Serif Roman" w:hAnsi="CMU Serif Roman"/>
-          <w:sz w:val="36"/>
-          <w:szCs w:val="36"/>
+          <w:rFonts w:ascii="Times" w:hAnsi="Times"/>
+          <w:sz w:val="24"/>
+          <w:szCs w:val="24"/>
         </w:rPr>
         <w:t xml:space="preserve"> (</w:t>
       </w:r>
       <w:proofErr w:type="spellStart"/>
       <w:r>
         <w:rPr>
-          <w:rFonts w:ascii="CMU Serif Roman" w:hAnsi="CMU Serif Roman"/>
-          <w:sz w:val="36"/>
-          <w:szCs w:val="36"/>
+          <w:rFonts w:ascii="Times" w:hAnsi="Times"/>
+          <w:sz w:val="24"/>
+          <w:szCs w:val="24"/>
         </w:rPr>
         <w:t>μ</w:t>
       </w:r>
       <w:r>
         <w:rPr>
-          <w:rFonts w:ascii="CMU Serif Roman" w:hAnsi="CMU Serif Roman"/>
-          <w:sz w:val="36"/>
-          <w:szCs w:val="36"/>
+          <w:rFonts w:ascii="Times" w:hAnsi="Times"/>
+          <w:sz w:val="24"/>
+          <w:szCs w:val="24"/>
         </w:rPr>
         <w:t>m</w:t>
       </w:r>
       <w:proofErr w:type="spellEnd"/>
       <w:r>
         <w:rPr>
-          <w:rFonts w:ascii="CMU Serif Roman" w:hAnsi="CMU Serif Roman"/>
-          <w:sz w:val="36"/>
-          <w:szCs w:val="36"/>
+          <w:rFonts w:ascii="Times" w:hAnsi="Times"/>
+          <w:sz w:val="24"/>
+          <w:szCs w:val="24"/>
         </w:rPr>
         <w:t>)   =</w:t>
       </w:r>
       <w:r>
         <w:rPr>
-          <w:rFonts w:ascii="CMU Serif Roman" w:hAnsi="CMU Serif Roman"/>
-          <w:sz w:val="36"/>
-          <w:szCs w:val="36"/>
+          <w:rFonts w:ascii="Times" w:hAnsi="Times"/>
+          <w:sz w:val="24"/>
+          <w:szCs w:val="24"/>
         </w:rPr>
         <w:t xml:space="preserve"> </w:t>
       </w:r>
@@ -1841,16 +1919,16 @@
       <w:pPr>
         <w:pStyle w:val="Body"/>
         <w:rPr>
-          <w:rFonts w:ascii="CMU Serif Roman" w:eastAsia="CMU Serif Roman" w:hAnsi="CMU Serif Roman" w:cs="CMU Serif Roman"/>
-          <w:sz w:val="36"/>
-          <w:szCs w:val="36"/>
-        </w:rPr>
-      </w:pPr>
-      <w:r>
-        <w:rPr>
-          <w:rFonts w:ascii="CMU Serif Roman" w:eastAsia="CMU Serif Roman" w:hAnsi="CMU Serif Roman" w:cs="CMU Serif Roman"/>
-          <w:sz w:val="36"/>
-          <w:szCs w:val="36"/>
+          <w:rFonts w:ascii="Times" w:eastAsia="CMU Serif Roman" w:hAnsi="Times" w:cs="CMU Serif Roman"/>
+          <w:sz w:val="24"/>
+          <w:szCs w:val="24"/>
+        </w:rPr>
+      </w:pPr>
+      <w:r>
+        <w:rPr>
+          <w:rFonts w:ascii="Times" w:eastAsia="CMU Serif Roman" w:hAnsi="Times" w:cs="CMU Serif Roman"/>
+          <w:sz w:val="24"/>
+          <w:szCs w:val="24"/>
         </w:rPr>
         <w:tab/>
         <w:t xml:space="preserve">Rms size along z     </w:t>
@@ -1858,17 +1936,17 @@
       <w:proofErr w:type="spellStart"/>
       <w:r>
         <w:rPr>
-          <w:rFonts w:ascii="CMU Serif Roman" w:hAnsi="CMU Serif Roman"/>
-          <w:sz w:val="36"/>
-          <w:szCs w:val="36"/>
+          <w:rFonts w:ascii="Times" w:hAnsi="Times"/>
+          <w:sz w:val="24"/>
+          <w:szCs w:val="24"/>
         </w:rPr>
         <w:t>σ</w:t>
       </w:r>
       <w:r>
         <w:rPr>
-          <w:rFonts w:ascii="CMU Serif Roman" w:hAnsi="CMU Serif Roman"/>
-          <w:sz w:val="36"/>
-          <w:szCs w:val="36"/>
+          <w:rFonts w:ascii="Times" w:hAnsi="Times"/>
+          <w:sz w:val="24"/>
+          <w:szCs w:val="24"/>
           <w:vertAlign w:val="subscript"/>
         </w:rPr>
         <w:t>z</w:t>
@@ -1876,35 +1954,35 @@
       <w:proofErr w:type="spellEnd"/>
       <w:r>
         <w:rPr>
-          <w:rFonts w:ascii="CMU Serif Roman" w:hAnsi="CMU Serif Roman"/>
-          <w:sz w:val="36"/>
-          <w:szCs w:val="36"/>
+          <w:rFonts w:ascii="Times" w:hAnsi="Times"/>
+          <w:sz w:val="24"/>
+          <w:szCs w:val="24"/>
         </w:rPr>
         <w:t xml:space="preserve"> (</w:t>
       </w:r>
       <w:proofErr w:type="spellStart"/>
       <w:r>
         <w:rPr>
-          <w:rFonts w:ascii="CMU Serif Roman" w:hAnsi="CMU Serif Roman"/>
-          <w:sz w:val="36"/>
-          <w:szCs w:val="36"/>
+          <w:rFonts w:ascii="Times" w:hAnsi="Times"/>
+          <w:sz w:val="24"/>
+          <w:szCs w:val="24"/>
         </w:rPr>
         <w:t>μ</w:t>
       </w:r>
       <w:r>
         <w:rPr>
-          <w:rFonts w:ascii="CMU Serif Roman" w:hAnsi="CMU Serif Roman"/>
-          <w:sz w:val="36"/>
-          <w:szCs w:val="36"/>
+          <w:rFonts w:ascii="Times" w:hAnsi="Times"/>
+          <w:sz w:val="24"/>
+          <w:szCs w:val="24"/>
         </w:rPr>
         <w:t>m</w:t>
       </w:r>
       <w:proofErr w:type="spellEnd"/>
       <w:r>
         <w:rPr>
-          <w:rFonts w:ascii="CMU Serif Roman" w:hAnsi="CMU Serif Roman"/>
-          <w:sz w:val="36"/>
-          <w:szCs w:val="36"/>
+          <w:rFonts w:ascii="Times" w:hAnsi="Times"/>
+          <w:sz w:val="24"/>
+          <w:szCs w:val="24"/>
         </w:rPr>
         <w:t>)   =</w:t>
       </w:r>
@@ -1913,76 +1991,75 @@
       <w:pPr>
         <w:pStyle w:val="Body"/>
         <w:rPr>
-          <w:rFonts w:ascii="CMU Serif Roman" w:eastAsia="CMU Serif Roman" w:hAnsi="CMU Serif Roman" w:cs="CMU Serif Roman"/>
-          <w:sz w:val="36"/>
-          <w:szCs w:val="36"/>
-        </w:rPr>
-      </w:pPr>
-      <w:r>
-        <w:rPr>
-          <w:rFonts w:ascii="CMU Serif Roman" w:eastAsia="CMU Serif Roman" w:hAnsi="CMU Serif Roman" w:cs="CMU Serif Roman"/>
-          <w:sz w:val="36"/>
-          <w:szCs w:val="36"/>
-        </w:rPr>
-        <w:lastRenderedPageBreak/>
+          <w:rFonts w:ascii="Times" w:eastAsia="CMU Serif Roman" w:hAnsi="Times" w:cs="CMU Serif Roman"/>
+          <w:sz w:val="24"/>
+          <w:szCs w:val="24"/>
+        </w:rPr>
+      </w:pPr>
+      <w:r>
+        <w:rPr>
+          <w:rFonts w:ascii="Times" w:eastAsia="CMU Serif Roman" w:hAnsi="Times" w:cs="CMU Serif Roman"/>
+          <w:sz w:val="24"/>
+          <w:szCs w:val="24"/>
+        </w:rPr>
         <w:tab/>
         <w:t>Energy E (m</w:t>
       </w:r>
       <w:r>
         <w:rPr>
-          <w:rFonts w:ascii="CMU Serif Roman" w:hAnsi="CMU Serif Roman"/>
-          <w:sz w:val="36"/>
-          <w:szCs w:val="36"/>
+          <w:rFonts w:ascii="Times" w:hAnsi="Times"/>
+          <w:sz w:val="24"/>
+          <w:szCs w:val="24"/>
           <w:vertAlign w:val="subscript"/>
         </w:rPr>
         <w:t>e</w:t>
       </w:r>
       <w:r>
         <w:rPr>
-          <w:rFonts w:ascii="CMU Serif Roman" w:hAnsi="CMU Serif Roman"/>
-          <w:sz w:val="36"/>
-          <w:szCs w:val="36"/>
+          <w:rFonts w:ascii="Times" w:hAnsi="Times"/>
+          <w:sz w:val="24"/>
+          <w:szCs w:val="24"/>
         </w:rPr>
         <w:t>c</w:t>
       </w:r>
       <w:r>
         <w:rPr>
-          <w:rFonts w:ascii="CMU Serif Roman" w:hAnsi="CMU Serif Roman"/>
-          <w:sz w:val="36"/>
-          <w:szCs w:val="36"/>
+          <w:rFonts w:ascii="Times" w:hAnsi="Times"/>
+          <w:sz w:val="24"/>
+          <w:szCs w:val="24"/>
           <w:vertAlign w:val="superscript"/>
         </w:rPr>
         <w:t>2</w:t>
       </w:r>
       <w:r>
         <w:rPr>
-          <w:rFonts w:ascii="CMU Serif Roman" w:hAnsi="CMU Serif Roman"/>
-          <w:sz w:val="36"/>
-          <w:szCs w:val="36"/>
+          <w:rFonts w:ascii="Times" w:hAnsi="Times"/>
+          <w:sz w:val="24"/>
+          <w:szCs w:val="24"/>
         </w:rPr>
         <w:t xml:space="preserve">) </w:t>
       </w:r>
       <w:r>
         <w:rPr>
-          <w:rFonts w:ascii="CMU Serif Roman" w:hAnsi="CMU Serif Roman"/>
-          <w:sz w:val="36"/>
-          <w:szCs w:val="36"/>
+          <w:rFonts w:ascii="Times" w:hAnsi="Times"/>
+          <w:sz w:val="24"/>
+          <w:szCs w:val="24"/>
         </w:rPr>
         <w:t>/ Lorentz factor</w:t>
       </w:r>
       <w:r>
         <w:rPr>
-          <w:rFonts w:ascii="CMU Serif Roman" w:hAnsi="CMU Serif Roman"/>
-          <w:sz w:val="36"/>
-          <w:szCs w:val="36"/>
+          <w:rFonts w:ascii="Times" w:hAnsi="Times"/>
+          <w:sz w:val="24"/>
+          <w:szCs w:val="24"/>
         </w:rPr>
         <w:t xml:space="preserve"> </w:t>
       </w:r>
       <w:r>
         <w:rPr>
-          <w:rFonts w:ascii="CMU Serif Roman" w:hAnsi="CMU Serif Roman"/>
-          <w:sz w:val="36"/>
-          <w:szCs w:val="36"/>
+          <w:rFonts w:ascii="Times" w:hAnsi="Times"/>
+          <w:sz w:val="24"/>
+          <w:szCs w:val="24"/>
         </w:rPr>
         <w:t>=</w:t>
       </w:r>
@@ -1991,16 +2068,16 @@
       <w:pPr>
         <w:pStyle w:val="Body"/>
         <w:rPr>
-          <w:rFonts w:ascii="CMU Serif Roman" w:eastAsia="CMU Serif Roman" w:hAnsi="CMU Serif Roman" w:cs="CMU Serif Roman"/>
-          <w:sz w:val="36"/>
-          <w:szCs w:val="36"/>
-        </w:rPr>
-      </w:pPr>
-      <w:r>
-        <w:rPr>
-          <w:rFonts w:ascii="CMU Serif Roman" w:eastAsia="CMU Serif Roman" w:hAnsi="CMU Serif Roman" w:cs="CMU Serif Roman"/>
-          <w:sz w:val="36"/>
-          <w:szCs w:val="36"/>
+          <w:rFonts w:ascii="Times" w:eastAsia="CMU Serif Roman" w:hAnsi="Times" w:cs="CMU Serif Roman"/>
+          <w:sz w:val="24"/>
+          <w:szCs w:val="24"/>
+        </w:rPr>
+      </w:pPr>
+      <w:r>
+        <w:rPr>
+          <w:rFonts w:ascii="Times" w:eastAsia="CMU Serif Roman" w:hAnsi="Times" w:cs="CMU Serif Roman"/>
+          <w:sz w:val="24"/>
+          <w:szCs w:val="24"/>
         </w:rPr>
         <w:tab/>
         <w:t>Energy E (</w:t>
@@ -2008,34 +2085,34 @@
       <w:proofErr w:type="gramStart"/>
       <w:r>
         <w:rPr>
-          <w:rFonts w:ascii="CMU Serif Roman" w:eastAsia="CMU Serif Roman" w:hAnsi="CMU Serif Roman" w:cs="CMU Serif Roman"/>
-          <w:sz w:val="36"/>
-          <w:szCs w:val="36"/>
+          <w:rFonts w:ascii="Times" w:eastAsia="CMU Serif Roman" w:hAnsi="Times" w:cs="CMU Serif Roman"/>
+          <w:sz w:val="24"/>
+          <w:szCs w:val="24"/>
         </w:rPr>
         <w:t xml:space="preserve">MeV)   </w:t>
       </w:r>
       <w:proofErr w:type="gramEnd"/>
       <w:r>
         <w:rPr>
-          <w:rFonts w:ascii="CMU Serif Roman" w:eastAsia="CMU Serif Roman" w:hAnsi="CMU Serif Roman" w:cs="CMU Serif Roman"/>
-          <w:sz w:val="36"/>
-          <w:szCs w:val="36"/>
+          <w:rFonts w:ascii="Times" w:eastAsia="CMU Serif Roman" w:hAnsi="Times" w:cs="CMU Serif Roman"/>
+          <w:sz w:val="24"/>
+          <w:szCs w:val="24"/>
         </w:rPr>
         <w:t xml:space="preserve">               </w:t>
       </w:r>
       <w:r>
         <w:rPr>
-          <w:rFonts w:ascii="CMU Serif Roman" w:eastAsia="CMU Serif Roman" w:hAnsi="CMU Serif Roman" w:cs="CMU Serif Roman"/>
-          <w:sz w:val="36"/>
-          <w:szCs w:val="36"/>
+          <w:rFonts w:ascii="Times" w:eastAsia="CMU Serif Roman" w:hAnsi="Times" w:cs="CMU Serif Roman"/>
+          <w:sz w:val="24"/>
+          <w:szCs w:val="24"/>
         </w:rPr>
         <w:t xml:space="preserve">     </w:t>
       </w:r>
       <w:r>
         <w:rPr>
-          <w:rFonts w:ascii="CMU Serif Roman" w:eastAsia="CMU Serif Roman" w:hAnsi="CMU Serif Roman" w:cs="CMU Serif Roman"/>
-          <w:sz w:val="36"/>
-          <w:szCs w:val="36"/>
+          <w:rFonts w:ascii="Times" w:eastAsia="CMU Serif Roman" w:hAnsi="Times" w:cs="CMU Serif Roman"/>
+          <w:sz w:val="24"/>
+          <w:szCs w:val="24"/>
         </w:rPr>
         <w:t>=</w:t>
       </w:r>
@@ -2044,16 +2121,16 @@
       <w:pPr>
         <w:pStyle w:val="Body"/>
         <w:rPr>
-          <w:rFonts w:ascii="CMU Serif Roman" w:eastAsia="CMU Serif Roman" w:hAnsi="CMU Serif Roman" w:cs="CMU Serif Roman"/>
-          <w:sz w:val="36"/>
-          <w:szCs w:val="36"/>
-        </w:rPr>
-      </w:pPr>
-      <w:r>
-        <w:rPr>
-          <w:rFonts w:ascii="CMU Serif Roman" w:eastAsia="CMU Serif Roman" w:hAnsi="CMU Serif Roman" w:cs="CMU Serif Roman"/>
-          <w:sz w:val="36"/>
-          <w:szCs w:val="36"/>
+          <w:rFonts w:ascii="Times" w:eastAsia="CMU Serif Roman" w:hAnsi="Times" w:cs="CMU Serif Roman"/>
+          <w:sz w:val="24"/>
+          <w:szCs w:val="24"/>
+        </w:rPr>
+      </w:pPr>
+      <w:r>
+        <w:rPr>
+          <w:rFonts w:ascii="Times" w:eastAsia="CMU Serif Roman" w:hAnsi="Times" w:cs="CMU Serif Roman"/>
+          <w:sz w:val="24"/>
+          <w:szCs w:val="24"/>
         </w:rPr>
         <w:tab/>
         <w:t xml:space="preserve">Relative energy spread </w:t>
@@ -2061,34 +2138,34 @@
       <w:proofErr w:type="spellStart"/>
       <w:r>
         <w:rPr>
-          <w:rFonts w:ascii="CMU Serif Roman" w:hAnsi="CMU Serif Roman"/>
-          <w:sz w:val="36"/>
-          <w:szCs w:val="36"/>
+          <w:rFonts w:ascii="Times" w:hAnsi="Times"/>
+          <w:sz w:val="24"/>
+          <w:szCs w:val="24"/>
         </w:rPr>
         <w:t>δ</w:t>
       </w:r>
       <w:r>
         <w:rPr>
-          <w:rFonts w:ascii="CMU Serif Roman" w:hAnsi="CMU Serif Roman"/>
-          <w:sz w:val="36"/>
-          <w:szCs w:val="36"/>
+          <w:rFonts w:ascii="Times" w:hAnsi="Times"/>
+          <w:sz w:val="24"/>
+          <w:szCs w:val="24"/>
         </w:rPr>
         <w:t>E</w:t>
       </w:r>
       <w:proofErr w:type="spellEnd"/>
       <w:r>
         <w:rPr>
-          <w:rFonts w:ascii="CMU Serif Roman" w:hAnsi="CMU Serif Roman"/>
-          <w:sz w:val="36"/>
-          <w:szCs w:val="36"/>
+          <w:rFonts w:ascii="Times" w:hAnsi="Times"/>
+          <w:sz w:val="24"/>
+          <w:szCs w:val="24"/>
         </w:rPr>
         <w:t xml:space="preserve">/E (%) </w:t>
       </w:r>
       <w:r>
         <w:rPr>
-          <w:rFonts w:ascii="CMU Serif Roman" w:hAnsi="CMU Serif Roman"/>
-          <w:sz w:val="36"/>
-          <w:szCs w:val="36"/>
+          <w:rFonts w:ascii="Times" w:hAnsi="Times"/>
+          <w:sz w:val="24"/>
+          <w:szCs w:val="24"/>
         </w:rPr>
         <w:t>=</w:t>
       </w:r>
@@ -2097,52 +2174,52 @@
       <w:pPr>
         <w:pStyle w:val="Body"/>
         <w:rPr>
-          <w:rFonts w:ascii="CMU Serif Roman" w:eastAsia="CMU Serif Roman" w:hAnsi="CMU Serif Roman" w:cs="CMU Serif Roman"/>
-          <w:sz w:val="36"/>
-          <w:szCs w:val="36"/>
-        </w:rPr>
-      </w:pPr>
-      <w:r>
-        <w:rPr>
-          <w:rFonts w:ascii="CMU Serif Roman" w:eastAsia="CMU Serif Roman" w:hAnsi="CMU Serif Roman" w:cs="CMU Serif Roman"/>
-          <w:sz w:val="36"/>
-          <w:szCs w:val="36"/>
+          <w:rFonts w:ascii="Times" w:eastAsia="CMU Serif Roman" w:hAnsi="Times" w:cs="CMU Serif Roman"/>
+          <w:sz w:val="24"/>
+          <w:szCs w:val="24"/>
+        </w:rPr>
+      </w:pPr>
+      <w:r>
+        <w:rPr>
+          <w:rFonts w:ascii="Times" w:eastAsia="CMU Serif Roman" w:hAnsi="Times" w:cs="CMU Serif Roman"/>
+          <w:sz w:val="24"/>
+          <w:szCs w:val="24"/>
         </w:rPr>
         <w:tab/>
       </w:r>
       <w:proofErr w:type="spellStart"/>
       <w:r>
         <w:rPr>
-          <w:rFonts w:ascii="CMU Serif Roman" w:eastAsia="CMU Serif Roman" w:hAnsi="CMU Serif Roman" w:cs="CMU Serif Roman"/>
-          <w:sz w:val="36"/>
-          <w:szCs w:val="36"/>
+          <w:rFonts w:ascii="Times" w:eastAsia="CMU Serif Roman" w:hAnsi="Times" w:cs="CMU Serif Roman"/>
+          <w:sz w:val="24"/>
+          <w:szCs w:val="24"/>
         </w:rPr>
         <w:t>Normalised</w:t>
       </w:r>
       <w:proofErr w:type="spellEnd"/>
       <w:r>
         <w:rPr>
-          <w:rFonts w:ascii="CMU Serif Roman" w:eastAsia="CMU Serif Roman" w:hAnsi="CMU Serif Roman" w:cs="CMU Serif Roman"/>
-          <w:sz w:val="36"/>
-          <w:szCs w:val="36"/>
+          <w:rFonts w:ascii="Times" w:eastAsia="CMU Serif Roman" w:hAnsi="Times" w:cs="CMU Serif Roman"/>
+          <w:sz w:val="24"/>
+          <w:szCs w:val="24"/>
         </w:rPr>
         <w:t xml:space="preserve"> emittance along z    </w:t>
       </w:r>
       <w:proofErr w:type="spellStart"/>
       <w:r>
         <w:rPr>
-          <w:rFonts w:ascii="CMU Serif Roman" w:hAnsi="CMU Serif Roman"/>
-          <w:sz w:val="36"/>
-          <w:szCs w:val="36"/>
+          <w:rFonts w:ascii="Times" w:hAnsi="Times"/>
+          <w:sz w:val="24"/>
+          <w:szCs w:val="24"/>
         </w:rPr>
         <w:t>ε</w:t>
       </w:r>
       <w:proofErr w:type="gramStart"/>
       <w:r>
         <w:rPr>
-          <w:rFonts w:ascii="CMU Serif Roman" w:hAnsi="CMU Serif Roman"/>
-          <w:sz w:val="36"/>
-          <w:szCs w:val="36"/>
+          <w:rFonts w:ascii="Times" w:hAnsi="Times"/>
+          <w:sz w:val="24"/>
+          <w:szCs w:val="24"/>
           <w:vertAlign w:val="subscript"/>
         </w:rPr>
         <w:t>ny</w:t>
@@ -2150,45 +2227,45 @@
       <w:proofErr w:type="spellEnd"/>
       <w:r>
         <w:rPr>
-          <w:rFonts w:ascii="CMU Serif Roman" w:hAnsi="CMU Serif Roman"/>
-          <w:sz w:val="36"/>
-          <w:szCs w:val="36"/>
+          <w:rFonts w:ascii="Times" w:hAnsi="Times"/>
+          <w:sz w:val="24"/>
+          <w:szCs w:val="24"/>
           <w:vertAlign w:val="subscript"/>
         </w:rPr>
         <w:t xml:space="preserve"> </w:t>
       </w:r>
       <w:r>
         <w:rPr>
-          <w:rFonts w:ascii="CMU Serif Roman" w:hAnsi="CMU Serif Roman"/>
-          <w:sz w:val="36"/>
-          <w:szCs w:val="36"/>
+          <w:rFonts w:ascii="Times" w:hAnsi="Times"/>
+          <w:sz w:val="24"/>
+          <w:szCs w:val="24"/>
         </w:rPr>
         <w:t xml:space="preserve"> (</w:t>
       </w:r>
       <w:proofErr w:type="gramEnd"/>
       <w:r>
         <w:rPr>
-          <w:rFonts w:ascii="CMU Serif Roman" w:hAnsi="CMU Serif Roman"/>
-          <w:sz w:val="36"/>
-          <w:szCs w:val="36"/>
+          <w:rFonts w:ascii="Times" w:hAnsi="Times"/>
+          <w:sz w:val="24"/>
+          <w:szCs w:val="24"/>
         </w:rPr>
         <w:t>mm-</w:t>
       </w:r>
       <w:proofErr w:type="spellStart"/>
       <w:r>
         <w:rPr>
-          <w:rFonts w:ascii="CMU Serif Roman" w:hAnsi="CMU Serif Roman"/>
-          <w:sz w:val="36"/>
-          <w:szCs w:val="36"/>
+          <w:rFonts w:ascii="Times" w:hAnsi="Times"/>
+          <w:sz w:val="24"/>
+          <w:szCs w:val="24"/>
         </w:rPr>
         <w:t>mrad</w:t>
       </w:r>
       <w:proofErr w:type="spellEnd"/>
       <w:r>
         <w:rPr>
-          <w:rFonts w:ascii="CMU Serif Roman" w:hAnsi="CMU Serif Roman"/>
-          <w:sz w:val="36"/>
-          <w:szCs w:val="36"/>
+          <w:rFonts w:ascii="Times" w:hAnsi="Times"/>
+          <w:sz w:val="24"/>
+          <w:szCs w:val="24"/>
         </w:rPr>
         <w:t>) =</w:t>
       </w:r>
@@ -2197,52 +2274,52 @@
       <w:pPr>
         <w:pStyle w:val="Body"/>
         <w:rPr>
-          <w:rFonts w:ascii="CMU Serif Roman" w:eastAsia="CMU Serif Roman" w:hAnsi="CMU Serif Roman" w:cs="CMU Serif Roman"/>
-          <w:sz w:val="36"/>
-          <w:szCs w:val="36"/>
-        </w:rPr>
-      </w:pPr>
-      <w:r>
-        <w:rPr>
-          <w:rFonts w:ascii="CMU Serif Roman" w:eastAsia="CMU Serif Roman" w:hAnsi="CMU Serif Roman" w:cs="CMU Serif Roman"/>
-          <w:sz w:val="36"/>
-          <w:szCs w:val="36"/>
+          <w:rFonts w:ascii="Times" w:eastAsia="CMU Serif Roman" w:hAnsi="Times" w:cs="CMU Serif Roman"/>
+          <w:sz w:val="24"/>
+          <w:szCs w:val="24"/>
+        </w:rPr>
+      </w:pPr>
+      <w:r>
+        <w:rPr>
+          <w:rFonts w:ascii="Times" w:eastAsia="CMU Serif Roman" w:hAnsi="Times" w:cs="CMU Serif Roman"/>
+          <w:sz w:val="24"/>
+          <w:szCs w:val="24"/>
         </w:rPr>
         <w:tab/>
       </w:r>
       <w:proofErr w:type="spellStart"/>
       <w:r>
         <w:rPr>
-          <w:rFonts w:ascii="CMU Serif Roman" w:eastAsia="CMU Serif Roman" w:hAnsi="CMU Serif Roman" w:cs="CMU Serif Roman"/>
-          <w:sz w:val="36"/>
-          <w:szCs w:val="36"/>
+          <w:rFonts w:ascii="Times" w:eastAsia="CMU Serif Roman" w:hAnsi="Times" w:cs="CMU Serif Roman"/>
+          <w:sz w:val="24"/>
+          <w:szCs w:val="24"/>
         </w:rPr>
         <w:t>Normalised</w:t>
       </w:r>
       <w:proofErr w:type="spellEnd"/>
       <w:r>
         <w:rPr>
-          <w:rFonts w:ascii="CMU Serif Roman" w:eastAsia="CMU Serif Roman" w:hAnsi="CMU Serif Roman" w:cs="CMU Serif Roman"/>
-          <w:sz w:val="36"/>
-          <w:szCs w:val="36"/>
+          <w:rFonts w:ascii="Times" w:eastAsia="CMU Serif Roman" w:hAnsi="Times" w:cs="CMU Serif Roman"/>
+          <w:sz w:val="24"/>
+          <w:szCs w:val="24"/>
         </w:rPr>
         <w:t xml:space="preserve"> emittance along z    </w:t>
       </w:r>
       <w:proofErr w:type="spellStart"/>
       <w:r>
         <w:rPr>
-          <w:rFonts w:ascii="CMU Serif Roman" w:hAnsi="CMU Serif Roman"/>
-          <w:sz w:val="36"/>
-          <w:szCs w:val="36"/>
+          <w:rFonts w:ascii="Times" w:hAnsi="Times"/>
+          <w:sz w:val="24"/>
+          <w:szCs w:val="24"/>
         </w:rPr>
         <w:t>ε</w:t>
       </w:r>
       <w:proofErr w:type="gramStart"/>
       <w:r>
         <w:rPr>
-          <w:rFonts w:ascii="CMU Serif Roman" w:hAnsi="CMU Serif Roman"/>
-          <w:sz w:val="36"/>
-          <w:szCs w:val="36"/>
+          <w:rFonts w:ascii="Times" w:hAnsi="Times"/>
+          <w:sz w:val="24"/>
+          <w:szCs w:val="24"/>
           <w:vertAlign w:val="subscript"/>
         </w:rPr>
         <w:t>nz</w:t>
@@ -2250,45 +2327,45 @@
       <w:proofErr w:type="spellEnd"/>
       <w:r>
         <w:rPr>
-          <w:rFonts w:ascii="CMU Serif Roman" w:hAnsi="CMU Serif Roman"/>
-          <w:sz w:val="36"/>
-          <w:szCs w:val="36"/>
+          <w:rFonts w:ascii="Times" w:hAnsi="Times"/>
+          <w:sz w:val="24"/>
+          <w:szCs w:val="24"/>
           <w:vertAlign w:val="subscript"/>
         </w:rPr>
         <w:t xml:space="preserve"> </w:t>
       </w:r>
       <w:r>
         <w:rPr>
-          <w:rFonts w:ascii="CMU Serif Roman" w:hAnsi="CMU Serif Roman"/>
-          <w:sz w:val="36"/>
-          <w:szCs w:val="36"/>
+          <w:rFonts w:ascii="Times" w:hAnsi="Times"/>
+          <w:sz w:val="24"/>
+          <w:szCs w:val="24"/>
         </w:rPr>
         <w:t xml:space="preserve"> (</w:t>
       </w:r>
       <w:proofErr w:type="gramEnd"/>
       <w:r>
         <w:rPr>
-          <w:rFonts w:ascii="CMU Serif Roman" w:hAnsi="CMU Serif Roman"/>
-          <w:sz w:val="36"/>
-          <w:szCs w:val="36"/>
+          <w:rFonts w:ascii="Times" w:hAnsi="Times"/>
+          <w:sz w:val="24"/>
+          <w:szCs w:val="24"/>
         </w:rPr>
         <w:t>mm-</w:t>
       </w:r>
       <w:proofErr w:type="spellStart"/>
       <w:r>
         <w:rPr>
-          <w:rFonts w:ascii="CMU Serif Roman" w:hAnsi="CMU Serif Roman"/>
-          <w:sz w:val="36"/>
-          <w:szCs w:val="36"/>
+          <w:rFonts w:ascii="Times" w:hAnsi="Times"/>
+          <w:sz w:val="24"/>
+          <w:szCs w:val="24"/>
         </w:rPr>
         <w:t>mrad</w:t>
       </w:r>
       <w:proofErr w:type="spellEnd"/>
       <w:r>
         <w:rPr>
-          <w:rFonts w:ascii="CMU Serif Roman" w:hAnsi="CMU Serif Roman"/>
-          <w:sz w:val="36"/>
-          <w:szCs w:val="36"/>
+          <w:rFonts w:ascii="Times" w:hAnsi="Times"/>
+          <w:sz w:val="24"/>
+          <w:szCs w:val="24"/>
         </w:rPr>
         <w:t>) =</w:t>
       </w:r>
@@ -2297,16 +2374,16 @@
       <w:pPr>
         <w:pStyle w:val="Body"/>
         <w:rPr>
-          <w:rFonts w:ascii="CMU Serif Roman" w:eastAsia="CMU Serif Roman" w:hAnsi="CMU Serif Roman" w:cs="CMU Serif Roman"/>
-          <w:sz w:val="36"/>
-          <w:szCs w:val="36"/>
-        </w:rPr>
-      </w:pPr>
-      <w:r>
-        <w:rPr>
-          <w:rFonts w:ascii="CMU Serif Roman" w:eastAsia="CMU Serif Roman" w:hAnsi="CMU Serif Roman" w:cs="CMU Serif Roman"/>
-          <w:sz w:val="36"/>
-          <w:szCs w:val="36"/>
+          <w:rFonts w:ascii="Times" w:hAnsi="Times"/>
+          <w:sz w:val="24"/>
+          <w:szCs w:val="24"/>
+        </w:rPr>
+      </w:pPr>
+      <w:r>
+        <w:rPr>
+          <w:rFonts w:ascii="Times" w:eastAsia="CMU Serif Roman" w:hAnsi="Times" w:cs="CMU Serif Roman"/>
+          <w:sz w:val="24"/>
+          <w:szCs w:val="24"/>
         </w:rPr>
         <w:tab/>
         <w:t>Center bunch (</w:t>
@@ -2314,50 +2391,50 @@
       <w:proofErr w:type="spellStart"/>
       <w:r>
         <w:rPr>
-          <w:rFonts w:ascii="CMU Serif Roman" w:hAnsi="CMU Serif Roman"/>
-          <w:sz w:val="36"/>
-          <w:szCs w:val="36"/>
+          <w:rFonts w:ascii="Times" w:hAnsi="Times"/>
+          <w:sz w:val="24"/>
+          <w:szCs w:val="24"/>
         </w:rPr>
         <w:t>μ</w:t>
       </w:r>
       <w:r>
         <w:rPr>
-          <w:rFonts w:ascii="CMU Serif Roman" w:hAnsi="CMU Serif Roman"/>
-          <w:sz w:val="36"/>
-          <w:szCs w:val="36"/>
+          <w:rFonts w:ascii="Times" w:hAnsi="Times"/>
+          <w:sz w:val="24"/>
+          <w:szCs w:val="24"/>
         </w:rPr>
         <w:t>m</w:t>
       </w:r>
       <w:proofErr w:type="spellEnd"/>
       <w:r>
         <w:rPr>
-          <w:rFonts w:ascii="CMU Serif Roman" w:hAnsi="CMU Serif Roman"/>
-          <w:sz w:val="36"/>
-          <w:szCs w:val="36"/>
+          <w:rFonts w:ascii="Times" w:hAnsi="Times"/>
+          <w:sz w:val="24"/>
+          <w:szCs w:val="24"/>
         </w:rPr>
         <w:t xml:space="preserve">)     </w:t>
       </w:r>
       <w:r>
         <w:rPr>
-          <w:rFonts w:ascii="CMU Serif Roman" w:hAnsi="CMU Serif Roman"/>
-          <w:sz w:val="36"/>
-          <w:szCs w:val="36"/>
+          <w:rFonts w:ascii="Times" w:hAnsi="Times"/>
+          <w:sz w:val="24"/>
+          <w:szCs w:val="24"/>
         </w:rPr>
         <w:t xml:space="preserve">          </w:t>
       </w:r>
       <w:r>
         <w:rPr>
-          <w:rFonts w:ascii="CMU Serif Roman" w:hAnsi="CMU Serif Roman"/>
-          <w:sz w:val="36"/>
-          <w:szCs w:val="36"/>
+          <w:rFonts w:ascii="Times" w:hAnsi="Times"/>
+          <w:sz w:val="24"/>
+          <w:szCs w:val="24"/>
         </w:rPr>
         <w:t xml:space="preserve">     </w:t>
       </w:r>
       <w:r>
         <w:rPr>
-          <w:rFonts w:ascii="CMU Serif Roman" w:hAnsi="CMU Serif Roman"/>
-          <w:sz w:val="36"/>
-          <w:szCs w:val="36"/>
+          <w:rFonts w:ascii="Times" w:hAnsi="Times"/>
+          <w:sz w:val="24"/>
+          <w:szCs w:val="24"/>
         </w:rPr>
         <w:t>=</w:t>
       </w:r>
@@ -2366,9 +2443,19 @@
       <w:pPr>
         <w:pStyle w:val="Body"/>
         <w:rPr>
-          <w:rFonts w:ascii="CMU Serif Roman" w:eastAsia="CMU Serif Roman" w:hAnsi="CMU Serif Roman" w:cs="CMU Serif Roman"/>
-          <w:sz w:val="36"/>
-          <w:szCs w:val="36"/>
+          <w:rFonts w:ascii="Times" w:hAnsi="Times"/>
+          <w:sz w:val="24"/>
+          <w:szCs w:val="24"/>
+        </w:rPr>
+      </w:pPr>
+    </w:p>
+    <w:p>
+      <w:pPr>
+        <w:pStyle w:val="Body"/>
+        <w:rPr>
+          <w:rFonts w:ascii="Times" w:hAnsi="Times"/>
+          <w:sz w:val="24"/>
+          <w:szCs w:val="24"/>
         </w:rPr>
       </w:pPr>
     </w:p>
@@ -2377,28 +2464,35 @@
         <w:pStyle w:val="Body"/>
         <w:numPr>
           <w:ilvl w:val="0"/>
-          <w:numId w:val="2"/>
+          <w:numId w:val="4"/>
         </w:numPr>
         <w:rPr>
-          <w:rFonts w:ascii="CMU Serif Bold Extended Roman" w:hAnsi="CMU Serif Bold Extended Roman"/>
-          <w:sz w:val="36"/>
-          <w:szCs w:val="36"/>
-        </w:rPr>
-      </w:pPr>
-      <w:r>
-        <w:rPr>
-          <w:rFonts w:ascii="CMU Serif Bold Extended Roman" w:hAnsi="CMU Serif Bold Extended Roman"/>
-          <w:sz w:val="36"/>
-          <w:szCs w:val="36"/>
-        </w:rPr>
+          <w:rFonts w:ascii="Times" w:hAnsi="Times"/>
+          <w:b/>
+          <w:bCs/>
+          <w:sz w:val="24"/>
+          <w:szCs w:val="24"/>
+        </w:rPr>
+      </w:pPr>
+      <w:r>
+        <w:rPr>
+          <w:rFonts w:ascii="Times" w:hAnsi="Times"/>
+          <w:b/>
+          <w:bCs/>
+          <w:sz w:val="24"/>
+          <w:szCs w:val="24"/>
+        </w:rPr>
+        <w:lastRenderedPageBreak/>
         <w:t xml:space="preserve">Exercise </w:t>
       </w:r>
       <w:proofErr w:type="gramStart"/>
       <w:r>
         <w:rPr>
-          <w:rFonts w:ascii="CMU Serif Bold Extended Roman" w:hAnsi="CMU Serif Bold Extended Roman"/>
-          <w:sz w:val="36"/>
-          <w:szCs w:val="36"/>
+          <w:rFonts w:ascii="Times" w:hAnsi="Times"/>
+          <w:b/>
+          <w:bCs/>
+          <w:sz w:val="24"/>
+          <w:szCs w:val="24"/>
         </w:rPr>
         <w:t>12 :</w:t>
       </w:r>
@@ -2408,66 +2502,62 @@
       <w:pPr>
         <w:pStyle w:val="Body"/>
         <w:rPr>
-          <w:rFonts w:ascii="CMU Serif Roman" w:eastAsia="CMU Serif Roman" w:hAnsi="CMU Serif Roman" w:cs="CMU Serif Roman"/>
-          <w:sz w:val="36"/>
-          <w:szCs w:val="36"/>
-        </w:rPr>
-      </w:pPr>
-      <w:r>
-        <w:rPr>
-          <w:rFonts w:ascii="CMU Serif Roman" w:eastAsia="CMU Serif Roman" w:hAnsi="CMU Serif Roman" w:cs="CMU Serif Roman"/>
-          <w:sz w:val="36"/>
-          <w:szCs w:val="36"/>
+          <w:rFonts w:ascii="Times" w:eastAsia="CMU Serif Roman" w:hAnsi="Times" w:cs="CMU Serif Roman"/>
+          <w:sz w:val="24"/>
+          <w:szCs w:val="24"/>
+        </w:rPr>
+      </w:pPr>
+      <w:r>
+        <w:rPr>
+          <w:rFonts w:ascii="Times" w:eastAsia="CMU Serif Roman" w:hAnsi="Times" w:cs="CMU Serif Roman"/>
+          <w:sz w:val="24"/>
+          <w:szCs w:val="24"/>
         </w:rPr>
         <w:tab/>
         <w:t>Include plot showing the plasma wave and the electron bunch</w:t>
       </w:r>
       <w:r>
         <w:rPr>
-          <w:rFonts w:ascii="CMU Serif Roman" w:eastAsia="CMU Serif Roman" w:hAnsi="CMU Serif Roman" w:cs="CMU Serif Roman"/>
-          <w:sz w:val="36"/>
-          <w:szCs w:val="36"/>
+          <w:rFonts w:ascii="Times" w:eastAsia="CMU Serif Roman" w:hAnsi="Times" w:cs="CMU Serif Roman"/>
+          <w:sz w:val="24"/>
+          <w:szCs w:val="24"/>
         </w:rPr>
         <w:tab/>
       </w:r>
-    </w:p>
-    <w:p>
-      <w:pPr>
-        <w:pStyle w:val="Body"/>
-        <w:rPr>
-          <w:rFonts w:ascii="CMU Serif Roman" w:eastAsia="CMU Serif Roman" w:hAnsi="CMU Serif Roman" w:cs="CMU Serif Roman"/>
-          <w:sz w:val="36"/>
-          <w:szCs w:val="36"/>
-        </w:rPr>
-      </w:pPr>
     </w:p>
     <w:p>
       <w:pPr>
         <w:pStyle w:val="Body"/>
         <w:numPr>
           <w:ilvl w:val="0"/>
-          <w:numId w:val="2"/>
+          <w:numId w:val="4"/>
         </w:numPr>
         <w:rPr>
-          <w:rFonts w:ascii="CMU Serif Bold Extended Roman" w:hAnsi="CMU Serif Bold Extended Roman"/>
-          <w:sz w:val="36"/>
-          <w:szCs w:val="36"/>
-        </w:rPr>
-      </w:pPr>
-      <w:r>
-        <w:rPr>
-          <w:rFonts w:ascii="CMU Serif Bold Extended Roman" w:hAnsi="CMU Serif Bold Extended Roman"/>
-          <w:sz w:val="36"/>
-          <w:szCs w:val="36"/>
+          <w:rFonts w:ascii="Times" w:hAnsi="Times"/>
+          <w:b/>
+          <w:bCs/>
+          <w:sz w:val="24"/>
+          <w:szCs w:val="24"/>
+        </w:rPr>
+      </w:pPr>
+      <w:r>
+        <w:rPr>
+          <w:rFonts w:ascii="Times" w:hAnsi="Times"/>
+          <w:b/>
+          <w:bCs/>
+          <w:sz w:val="24"/>
+          <w:szCs w:val="24"/>
         </w:rPr>
         <w:t xml:space="preserve">Exercise </w:t>
       </w:r>
       <w:proofErr w:type="gramStart"/>
       <w:r>
         <w:rPr>
-          <w:rFonts w:ascii="CMU Serif Bold Extended Roman" w:hAnsi="CMU Serif Bold Extended Roman"/>
-          <w:sz w:val="36"/>
-          <w:szCs w:val="36"/>
+          <w:rFonts w:ascii="Times" w:hAnsi="Times"/>
+          <w:b/>
+          <w:bCs/>
+          <w:sz w:val="24"/>
+          <w:szCs w:val="24"/>
         </w:rPr>
         <w:t>13 :</w:t>
       </w:r>
@@ -2477,16 +2567,16 @@
       <w:pPr>
         <w:pStyle w:val="Body"/>
         <w:rPr>
-          <w:rFonts w:ascii="CMU Serif Roman" w:eastAsia="CMU Serif Roman" w:hAnsi="CMU Serif Roman" w:cs="CMU Serif Roman"/>
-          <w:sz w:val="36"/>
-          <w:szCs w:val="36"/>
-        </w:rPr>
-      </w:pPr>
-      <w:r>
-        <w:rPr>
-          <w:rFonts w:ascii="CMU Serif Roman" w:eastAsia="CMU Serif Roman" w:hAnsi="CMU Serif Roman" w:cs="CMU Serif Roman"/>
-          <w:sz w:val="36"/>
-          <w:szCs w:val="36"/>
+          <w:rFonts w:ascii="Times" w:eastAsia="CMU Serif Roman" w:hAnsi="Times" w:cs="CMU Serif Roman"/>
+          <w:sz w:val="24"/>
+          <w:szCs w:val="24"/>
+        </w:rPr>
+      </w:pPr>
+      <w:r>
+        <w:rPr>
+          <w:rFonts w:ascii="Times" w:eastAsia="CMU Serif Roman" w:hAnsi="Times" w:cs="CMU Serif Roman"/>
+          <w:sz w:val="24"/>
+          <w:szCs w:val="24"/>
         </w:rPr>
         <w:tab/>
         <w:t>Include a plot with the charge density and the longitudinal electric field Ex</w:t>
@@ -2495,40 +2585,36 @@
     <w:p>
       <w:pPr>
         <w:pStyle w:val="Body"/>
-        <w:rPr>
-          <w:rFonts w:ascii="CMU Serif Roman" w:eastAsia="CMU Serif Roman" w:hAnsi="CMU Serif Roman" w:cs="CMU Serif Roman"/>
-          <w:sz w:val="36"/>
-          <w:szCs w:val="36"/>
-        </w:rPr>
-      </w:pPr>
-    </w:p>
-    <w:p>
-      <w:pPr>
-        <w:pStyle w:val="Body"/>
         <w:numPr>
           <w:ilvl w:val="0"/>
-          <w:numId w:val="2"/>
+          <w:numId w:val="4"/>
         </w:numPr>
         <w:rPr>
-          <w:rFonts w:ascii="CMU Serif Bold Extended Roman" w:hAnsi="CMU Serif Bold Extended Roman"/>
-          <w:sz w:val="36"/>
-          <w:szCs w:val="36"/>
-        </w:rPr>
-      </w:pPr>
-      <w:r>
-        <w:rPr>
-          <w:rFonts w:ascii="CMU Serif Bold Extended Roman" w:hAnsi="CMU Serif Bold Extended Roman"/>
-          <w:sz w:val="36"/>
-          <w:szCs w:val="36"/>
+          <w:rFonts w:ascii="Times" w:hAnsi="Times"/>
+          <w:b/>
+          <w:bCs/>
+          <w:sz w:val="24"/>
+          <w:szCs w:val="24"/>
+        </w:rPr>
+      </w:pPr>
+      <w:r>
+        <w:rPr>
+          <w:rFonts w:ascii="Times" w:hAnsi="Times"/>
+          <w:b/>
+          <w:bCs/>
+          <w:sz w:val="24"/>
+          <w:szCs w:val="24"/>
         </w:rPr>
         <w:t xml:space="preserve">Exercise </w:t>
       </w:r>
       <w:proofErr w:type="gramStart"/>
       <w:r>
         <w:rPr>
-          <w:rFonts w:ascii="CMU Serif Bold Extended Roman" w:hAnsi="CMU Serif Bold Extended Roman"/>
-          <w:sz w:val="36"/>
-          <w:szCs w:val="36"/>
+          <w:rFonts w:ascii="Times" w:hAnsi="Times"/>
+          <w:b/>
+          <w:bCs/>
+          <w:sz w:val="24"/>
+          <w:szCs w:val="24"/>
         </w:rPr>
         <w:t>14 :</w:t>
       </w:r>
@@ -2538,82 +2624,82 @@
       <w:pPr>
         <w:pStyle w:val="Body"/>
         <w:rPr>
-          <w:rFonts w:ascii="CMU Serif Roman" w:eastAsia="CMU Serif Roman" w:hAnsi="CMU Serif Roman" w:cs="CMU Serif Roman"/>
-          <w:sz w:val="36"/>
-          <w:szCs w:val="36"/>
-        </w:rPr>
-      </w:pPr>
-      <w:r>
-        <w:rPr>
-          <w:rFonts w:ascii="CMU Serif Roman" w:eastAsia="CMU Serif Roman" w:hAnsi="CMU Serif Roman" w:cs="CMU Serif Roman"/>
-          <w:sz w:val="36"/>
-          <w:szCs w:val="36"/>
+          <w:rFonts w:ascii="Times" w:eastAsia="CMU Serif Roman" w:hAnsi="Times" w:cs="CMU Serif Roman"/>
+          <w:sz w:val="24"/>
+          <w:szCs w:val="24"/>
+        </w:rPr>
+      </w:pPr>
+      <w:r>
+        <w:rPr>
+          <w:rFonts w:ascii="Times" w:eastAsia="CMU Serif Roman" w:hAnsi="Times" w:cs="CMU Serif Roman"/>
+          <w:sz w:val="24"/>
+          <w:szCs w:val="24"/>
         </w:rPr>
         <w:tab/>
       </w:r>
       <w:r>
         <w:rPr>
-          <w:rFonts w:ascii="CMU Serif Roman" w:hAnsi="CMU Serif Roman"/>
-          <w:sz w:val="36"/>
-          <w:szCs w:val="36"/>
+          <w:rFonts w:ascii="Times" w:hAnsi="Times"/>
+          <w:sz w:val="24"/>
+          <w:szCs w:val="24"/>
         </w:rPr>
         <w:t>Δ</w:t>
       </w:r>
       <w:r>
         <w:rPr>
-          <w:rFonts w:ascii="CMU Serif Roman" w:hAnsi="CMU Serif Roman"/>
-          <w:sz w:val="36"/>
-          <w:szCs w:val="36"/>
+          <w:rFonts w:ascii="Times" w:hAnsi="Times"/>
+          <w:sz w:val="24"/>
+          <w:szCs w:val="24"/>
         </w:rPr>
         <w:t>E</w:t>
       </w:r>
       <w:r>
         <w:rPr>
-          <w:rFonts w:ascii="CMU Serif Roman" w:hAnsi="CMU Serif Roman"/>
-          <w:sz w:val="36"/>
-          <w:szCs w:val="36"/>
+          <w:rFonts w:ascii="Times" w:hAnsi="Times"/>
+          <w:sz w:val="24"/>
+          <w:szCs w:val="24"/>
         </w:rPr>
         <w:t xml:space="preserve"> (</w:t>
       </w:r>
       <w:r>
         <w:rPr>
-          <w:rFonts w:ascii="CMU Serif Roman" w:hAnsi="CMU Serif Roman"/>
-          <w:sz w:val="36"/>
-          <w:szCs w:val="36"/>
+          <w:rFonts w:ascii="Times" w:hAnsi="Times"/>
+          <w:sz w:val="24"/>
+          <w:szCs w:val="24"/>
         </w:rPr>
         <w:t>m</w:t>
       </w:r>
       <w:r>
         <w:rPr>
-          <w:rFonts w:ascii="CMU Serif Roman" w:hAnsi="CMU Serif Roman"/>
-          <w:sz w:val="36"/>
-          <w:szCs w:val="36"/>
+          <w:rFonts w:ascii="Times" w:hAnsi="Times"/>
+          <w:sz w:val="24"/>
+          <w:szCs w:val="24"/>
           <w:vertAlign w:val="subscript"/>
         </w:rPr>
         <w:t>e</w:t>
       </w:r>
       <w:r>
         <w:rPr>
-          <w:rFonts w:ascii="CMU Serif Roman" w:hAnsi="CMU Serif Roman"/>
-          <w:sz w:val="36"/>
-          <w:szCs w:val="36"/>
+          <w:rFonts w:ascii="Times" w:hAnsi="Times"/>
+          <w:sz w:val="24"/>
+          <w:szCs w:val="24"/>
         </w:rPr>
         <w:t>c</w:t>
       </w:r>
       <w:r>
         <w:rPr>
-          <w:rFonts w:ascii="CMU Serif Roman" w:hAnsi="CMU Serif Roman"/>
-          <w:sz w:val="36"/>
-          <w:szCs w:val="36"/>
+          <w:rFonts w:ascii="Times" w:hAnsi="Times"/>
+          <w:sz w:val="24"/>
+          <w:szCs w:val="24"/>
           <w:vertAlign w:val="superscript"/>
         </w:rPr>
         <w:t xml:space="preserve">2) </w:t>
       </w:r>
       <w:r>
         <w:rPr>
-          <w:rFonts w:ascii="CMU Serif Roman" w:hAnsi="CMU Serif Roman"/>
-          <w:sz w:val="36"/>
-          <w:szCs w:val="36"/>
+          <w:rFonts w:ascii="Times" w:hAnsi="Times"/>
+          <w:sz w:val="24"/>
+          <w:szCs w:val="24"/>
         </w:rPr>
         <w:t>=</w:t>
       </w:r>
@@ -2622,65 +2708,65 @@
       <w:pPr>
         <w:pStyle w:val="Body"/>
         <w:rPr>
-          <w:rFonts w:ascii="CMU Serif Roman" w:eastAsia="CMU Serif Roman" w:hAnsi="CMU Serif Roman" w:cs="CMU Serif Roman"/>
-          <w:sz w:val="36"/>
-          <w:szCs w:val="36"/>
-        </w:rPr>
-      </w:pPr>
-      <w:r>
-        <w:rPr>
-          <w:rFonts w:ascii="CMU Serif Roman" w:eastAsia="CMU Serif Roman" w:hAnsi="CMU Serif Roman" w:cs="CMU Serif Roman"/>
-          <w:sz w:val="36"/>
-          <w:szCs w:val="36"/>
+          <w:rFonts w:ascii="Times" w:eastAsia="CMU Serif Roman" w:hAnsi="Times" w:cs="CMU Serif Roman"/>
+          <w:sz w:val="24"/>
+          <w:szCs w:val="24"/>
+        </w:rPr>
+      </w:pPr>
+      <w:r>
+        <w:rPr>
+          <w:rFonts w:ascii="Times" w:eastAsia="CMU Serif Roman" w:hAnsi="Times" w:cs="CMU Serif Roman"/>
+          <w:sz w:val="24"/>
+          <w:szCs w:val="24"/>
         </w:rPr>
         <w:tab/>
       </w:r>
       <w:r>
         <w:rPr>
-          <w:rFonts w:ascii="CMU Serif Roman" w:hAnsi="CMU Serif Roman"/>
-          <w:sz w:val="36"/>
-          <w:szCs w:val="36"/>
+          <w:rFonts w:ascii="Times" w:hAnsi="Times"/>
+          <w:sz w:val="24"/>
+          <w:szCs w:val="24"/>
         </w:rPr>
         <w:t>Δ</w:t>
       </w:r>
       <w:r>
         <w:rPr>
-          <w:rFonts w:ascii="CMU Serif Roman" w:hAnsi="CMU Serif Roman"/>
-          <w:sz w:val="36"/>
-          <w:szCs w:val="36"/>
+          <w:rFonts w:ascii="Times" w:hAnsi="Times"/>
+          <w:sz w:val="24"/>
+          <w:szCs w:val="24"/>
         </w:rPr>
         <w:t>E</w:t>
       </w:r>
       <w:r>
         <w:rPr>
-          <w:rFonts w:ascii="CMU Serif Roman" w:hAnsi="CMU Serif Roman"/>
-          <w:sz w:val="36"/>
-          <w:szCs w:val="36"/>
+          <w:rFonts w:ascii="Times" w:hAnsi="Times"/>
+          <w:sz w:val="24"/>
+          <w:szCs w:val="24"/>
         </w:rPr>
         <w:t xml:space="preserve"> (</w:t>
       </w:r>
       <w:r>
         <w:rPr>
-          <w:rFonts w:ascii="CMU Serif Roman" w:hAnsi="CMU Serif Roman"/>
-          <w:sz w:val="36"/>
-          <w:szCs w:val="36"/>
+          <w:rFonts w:ascii="Times" w:hAnsi="Times"/>
+          <w:sz w:val="24"/>
+          <w:szCs w:val="24"/>
         </w:rPr>
         <w:t>MeV</w:t>
       </w:r>
       <w:r>
         <w:rPr>
-          <w:rFonts w:ascii="CMU Serif Roman" w:hAnsi="CMU Serif Roman"/>
-          <w:sz w:val="36"/>
-          <w:szCs w:val="36"/>
+          <w:rFonts w:ascii="Times" w:hAnsi="Times"/>
+          <w:sz w:val="24"/>
+          <w:szCs w:val="24"/>
           <w:vertAlign w:val="superscript"/>
         </w:rPr>
         <w:t xml:space="preserve">) </w:t>
       </w:r>
       <w:r>
         <w:rPr>
-          <w:rFonts w:ascii="CMU Serif Roman" w:hAnsi="CMU Serif Roman"/>
-          <w:sz w:val="36"/>
-          <w:szCs w:val="36"/>
+          <w:rFonts w:ascii="Times" w:hAnsi="Times"/>
+          <w:sz w:val="24"/>
+          <w:szCs w:val="24"/>
         </w:rPr>
         <w:t xml:space="preserve">= </w:t>
       </w:r>
@@ -2689,16 +2775,16 @@
       <w:pPr>
         <w:pStyle w:val="Body"/>
         <w:rPr>
-          <w:rFonts w:ascii="CMU Serif Roman" w:eastAsia="CMU Serif Roman" w:hAnsi="CMU Serif Roman" w:cs="CMU Serif Roman"/>
-          <w:sz w:val="36"/>
-          <w:szCs w:val="36"/>
-        </w:rPr>
-      </w:pPr>
-      <w:r>
-        <w:rPr>
-          <w:rFonts w:ascii="CMU Serif Roman" w:eastAsia="CMU Serif Roman" w:hAnsi="CMU Serif Roman" w:cs="CMU Serif Roman"/>
-          <w:sz w:val="36"/>
-          <w:szCs w:val="36"/>
+          <w:rFonts w:ascii="Times" w:eastAsia="CMU Serif Roman" w:hAnsi="Times" w:cs="CMU Serif Roman"/>
+          <w:sz w:val="24"/>
+          <w:szCs w:val="24"/>
+        </w:rPr>
+      </w:pPr>
+      <w:r>
+        <w:rPr>
+          <w:rFonts w:ascii="Times" w:eastAsia="CMU Serif Roman" w:hAnsi="Times" w:cs="CMU Serif Roman"/>
+          <w:sz w:val="24"/>
+          <w:szCs w:val="24"/>
         </w:rPr>
         <w:tab/>
         <w:t>L (</w:t>
@@ -2706,26 +2792,26 @@
       <w:proofErr w:type="spellStart"/>
       <w:r>
         <w:rPr>
-          <w:rFonts w:ascii="CMU Serif Roman" w:hAnsi="CMU Serif Roman"/>
-          <w:sz w:val="36"/>
-          <w:szCs w:val="36"/>
+          <w:rFonts w:ascii="Times" w:hAnsi="Times"/>
+          <w:sz w:val="24"/>
+          <w:szCs w:val="24"/>
         </w:rPr>
         <w:t>μ</w:t>
       </w:r>
       <w:r>
         <w:rPr>
-          <w:rFonts w:ascii="CMU Serif Roman" w:hAnsi="CMU Serif Roman"/>
-          <w:sz w:val="36"/>
-          <w:szCs w:val="36"/>
+          <w:rFonts w:ascii="Times" w:hAnsi="Times"/>
+          <w:sz w:val="24"/>
+          <w:szCs w:val="24"/>
         </w:rPr>
         <w:t>m</w:t>
       </w:r>
       <w:proofErr w:type="spellEnd"/>
       <w:r>
         <w:rPr>
-          <w:rFonts w:ascii="CMU Serif Roman" w:hAnsi="CMU Serif Roman"/>
-          <w:sz w:val="36"/>
-          <w:szCs w:val="36"/>
+          <w:rFonts w:ascii="Times" w:hAnsi="Times"/>
+          <w:sz w:val="24"/>
+          <w:szCs w:val="24"/>
         </w:rPr>
         <w:t xml:space="preserve">)     = </w:t>
       </w:r>
@@ -2734,33 +2820,33 @@
       <w:pPr>
         <w:pStyle w:val="Body"/>
         <w:rPr>
-          <w:rFonts w:ascii="CMU Serif Roman" w:eastAsia="CMU Serif Roman" w:hAnsi="CMU Serif Roman" w:cs="CMU Serif Roman"/>
-          <w:sz w:val="36"/>
-          <w:szCs w:val="36"/>
-        </w:rPr>
-      </w:pPr>
-      <w:r>
-        <w:rPr>
-          <w:rFonts w:ascii="CMU Serif Roman" w:eastAsia="CMU Serif Roman" w:hAnsi="CMU Serif Roman" w:cs="CMU Serif Roman"/>
-          <w:sz w:val="36"/>
-          <w:szCs w:val="36"/>
+          <w:rFonts w:ascii="Times" w:eastAsia="CMU Serif Roman" w:hAnsi="Times" w:cs="CMU Serif Roman"/>
+          <w:sz w:val="24"/>
+          <w:szCs w:val="24"/>
+        </w:rPr>
+      </w:pPr>
+      <w:r>
+        <w:rPr>
+          <w:rFonts w:ascii="Times" w:eastAsia="CMU Serif Roman" w:hAnsi="Times" w:cs="CMU Serif Roman"/>
+          <w:sz w:val="24"/>
+          <w:szCs w:val="24"/>
         </w:rPr>
         <w:tab/>
       </w:r>
       <w:proofErr w:type="spellStart"/>
       <w:r>
         <w:rPr>
-          <w:rFonts w:ascii="CMU Serif Roman" w:eastAsia="CMU Serif Roman" w:hAnsi="CMU Serif Roman" w:cs="CMU Serif Roman"/>
-          <w:sz w:val="36"/>
-          <w:szCs w:val="36"/>
+          <w:rFonts w:ascii="Times" w:eastAsia="CMU Serif Roman" w:hAnsi="Times" w:cs="CMU Serif Roman"/>
+          <w:sz w:val="24"/>
+          <w:szCs w:val="24"/>
         </w:rPr>
         <w:t>E</w:t>
       </w:r>
       <w:r>
         <w:rPr>
-          <w:rFonts w:ascii="CMU Serif Roman" w:hAnsi="CMU Serif Roman"/>
-          <w:sz w:val="36"/>
-          <w:szCs w:val="36"/>
+          <w:rFonts w:ascii="Times" w:hAnsi="Times"/>
+          <w:sz w:val="24"/>
+          <w:szCs w:val="24"/>
           <w:vertAlign w:val="subscript"/>
         </w:rPr>
         <w:t>acc</w:t>
@@ -2768,50 +2854,46 @@
       <w:proofErr w:type="spellEnd"/>
       <w:r>
         <w:rPr>
-          <w:rFonts w:ascii="CMU Serif Roman" w:hAnsi="CMU Serif Roman"/>
-          <w:sz w:val="36"/>
-          <w:szCs w:val="36"/>
+          <w:rFonts w:ascii="Times" w:hAnsi="Times"/>
+          <w:sz w:val="24"/>
+          <w:szCs w:val="24"/>
         </w:rPr>
         <w:t xml:space="preserve"> (GV/m) = </w:t>
       </w:r>
-    </w:p>
-    <w:p>
-      <w:pPr>
-        <w:pStyle w:val="Body"/>
-        <w:rPr>
-          <w:rFonts w:ascii="CMU Serif Roman" w:eastAsia="CMU Serif Roman" w:hAnsi="CMU Serif Roman" w:cs="CMU Serif Roman"/>
-          <w:sz w:val="36"/>
-          <w:szCs w:val="36"/>
-        </w:rPr>
-      </w:pPr>
     </w:p>
     <w:p>
       <w:pPr>
         <w:pStyle w:val="Body"/>
         <w:numPr>
           <w:ilvl w:val="0"/>
-          <w:numId w:val="2"/>
+          <w:numId w:val="4"/>
         </w:numPr>
         <w:rPr>
-          <w:rFonts w:ascii="CMU Serif Bold Extended Roman" w:hAnsi="CMU Serif Bold Extended Roman"/>
-          <w:sz w:val="36"/>
-          <w:szCs w:val="36"/>
-        </w:rPr>
-      </w:pPr>
-      <w:r>
-        <w:rPr>
-          <w:rFonts w:ascii="CMU Serif Bold Extended Roman" w:hAnsi="CMU Serif Bold Extended Roman"/>
-          <w:sz w:val="36"/>
-          <w:szCs w:val="36"/>
+          <w:rFonts w:ascii="Times" w:hAnsi="Times"/>
+          <w:b/>
+          <w:bCs/>
+          <w:sz w:val="24"/>
+          <w:szCs w:val="24"/>
+        </w:rPr>
+      </w:pPr>
+      <w:r>
+        <w:rPr>
+          <w:rFonts w:ascii="Times" w:hAnsi="Times"/>
+          <w:b/>
+          <w:bCs/>
+          <w:sz w:val="24"/>
+          <w:szCs w:val="24"/>
         </w:rPr>
         <w:t xml:space="preserve">Exercise </w:t>
       </w:r>
       <w:proofErr w:type="gramStart"/>
       <w:r>
         <w:rPr>
-          <w:rFonts w:ascii="CMU Serif Bold Extended Roman" w:hAnsi="CMU Serif Bold Extended Roman"/>
-          <w:sz w:val="36"/>
-          <w:szCs w:val="36"/>
+          <w:rFonts w:ascii="Times" w:hAnsi="Times"/>
+          <w:b/>
+          <w:bCs/>
+          <w:sz w:val="24"/>
+          <w:szCs w:val="24"/>
         </w:rPr>
         <w:t>15 :</w:t>
       </w:r>
@@ -2821,16 +2903,16 @@
       <w:pPr>
         <w:pStyle w:val="Body"/>
         <w:rPr>
-          <w:rFonts w:ascii="CMU Serif Roman" w:eastAsia="CMU Serif Roman" w:hAnsi="CMU Serif Roman" w:cs="CMU Serif Roman"/>
-          <w:sz w:val="36"/>
-          <w:szCs w:val="36"/>
-        </w:rPr>
-      </w:pPr>
-      <w:r>
-        <w:rPr>
-          <w:rFonts w:ascii="CMU Serif Roman" w:eastAsia="CMU Serif Roman" w:hAnsi="CMU Serif Roman" w:cs="CMU Serif Roman"/>
-          <w:sz w:val="36"/>
-          <w:szCs w:val="36"/>
+          <w:rFonts w:ascii="Times" w:eastAsia="CMU Serif Roman" w:hAnsi="Times" w:cs="CMU Serif Roman"/>
+          <w:sz w:val="24"/>
+          <w:szCs w:val="24"/>
+        </w:rPr>
+      </w:pPr>
+      <w:r>
+        <w:rPr>
+          <w:rFonts w:ascii="Times" w:eastAsia="CMU Serif Roman" w:hAnsi="Times" w:cs="CMU Serif Roman"/>
+          <w:sz w:val="24"/>
+          <w:szCs w:val="24"/>
         </w:rPr>
         <w:tab/>
         <w:t>Include a plot of the bunch parameters evolution and provide an estimate of the accelerating gradient in GV/m.</w:t>
@@ -2839,40 +2921,36 @@
     <w:p>
       <w:pPr>
         <w:pStyle w:val="Body"/>
-        <w:rPr>
-          <w:rFonts w:ascii="CMU Serif Roman" w:eastAsia="CMU Serif Roman" w:hAnsi="CMU Serif Roman" w:cs="CMU Serif Roman"/>
-          <w:sz w:val="36"/>
-          <w:szCs w:val="36"/>
-        </w:rPr>
-      </w:pPr>
-    </w:p>
-    <w:p>
-      <w:pPr>
-        <w:pStyle w:val="Body"/>
         <w:numPr>
           <w:ilvl w:val="0"/>
-          <w:numId w:val="2"/>
+          <w:numId w:val="4"/>
         </w:numPr>
         <w:rPr>
-          <w:rFonts w:ascii="CMU Serif Bold Extended Roman" w:hAnsi="CMU Serif Bold Extended Roman"/>
-          <w:sz w:val="36"/>
-          <w:szCs w:val="36"/>
-        </w:rPr>
-      </w:pPr>
-      <w:r>
-        <w:rPr>
-          <w:rFonts w:ascii="CMU Serif Bold Extended Roman" w:hAnsi="CMU Serif Bold Extended Roman"/>
-          <w:sz w:val="36"/>
-          <w:szCs w:val="36"/>
+          <w:rFonts w:ascii="Times" w:hAnsi="Times"/>
+          <w:b/>
+          <w:bCs/>
+          <w:sz w:val="24"/>
+          <w:szCs w:val="24"/>
+        </w:rPr>
+      </w:pPr>
+      <w:r>
+        <w:rPr>
+          <w:rFonts w:ascii="Times" w:hAnsi="Times"/>
+          <w:b/>
+          <w:bCs/>
+          <w:sz w:val="24"/>
+          <w:szCs w:val="24"/>
         </w:rPr>
         <w:t xml:space="preserve">Exercise </w:t>
       </w:r>
       <w:proofErr w:type="gramStart"/>
       <w:r>
         <w:rPr>
-          <w:rFonts w:ascii="CMU Serif Bold Extended Roman" w:hAnsi="CMU Serif Bold Extended Roman"/>
-          <w:sz w:val="36"/>
-          <w:szCs w:val="36"/>
+          <w:rFonts w:ascii="Times" w:hAnsi="Times"/>
+          <w:b/>
+          <w:bCs/>
+          <w:sz w:val="24"/>
+          <w:szCs w:val="24"/>
         </w:rPr>
         <w:t>16 :</w:t>
       </w:r>
@@ -2882,16 +2960,16 @@
       <w:pPr>
         <w:pStyle w:val="Body"/>
         <w:rPr>
-          <w:rFonts w:ascii="CMU Serif Roman" w:eastAsia="CMU Serif Roman" w:hAnsi="CMU Serif Roman" w:cs="CMU Serif Roman"/>
-          <w:sz w:val="36"/>
-          <w:szCs w:val="36"/>
-        </w:rPr>
-      </w:pPr>
-      <w:r>
-        <w:rPr>
-          <w:rFonts w:ascii="CMU Serif Roman" w:eastAsia="CMU Serif Roman" w:hAnsi="CMU Serif Roman" w:cs="CMU Serif Roman"/>
-          <w:sz w:val="36"/>
-          <w:szCs w:val="36"/>
+          <w:rFonts w:ascii="Times" w:eastAsia="CMU Serif Roman" w:hAnsi="Times" w:cs="CMU Serif Roman"/>
+          <w:sz w:val="24"/>
+          <w:szCs w:val="24"/>
+        </w:rPr>
+      </w:pPr>
+      <w:r>
+        <w:rPr>
+          <w:rFonts w:ascii="Times" w:eastAsia="CMU Serif Roman" w:hAnsi="Times" w:cs="CMU Serif Roman"/>
+          <w:sz w:val="24"/>
+          <w:szCs w:val="24"/>
         </w:rPr>
         <w:tab/>
         <w:t>Include a plot with the results of the three simulations</w:t>
@@ -2901,84 +2979,70 @@
       <w:pPr>
         <w:pStyle w:val="Body"/>
         <w:rPr>
-          <w:rFonts w:ascii="CMU Serif Roman" w:eastAsia="CMU Serif Roman" w:hAnsi="CMU Serif Roman" w:cs="CMU Serif Roman"/>
-          <w:sz w:val="36"/>
-          <w:szCs w:val="36"/>
-        </w:rPr>
-      </w:pPr>
-      <w:r>
-        <w:rPr>
-          <w:rFonts w:ascii="CMU Serif Roman" w:eastAsia="CMU Serif Roman" w:hAnsi="CMU Serif Roman" w:cs="CMU Serif Roman"/>
-          <w:sz w:val="36"/>
-          <w:szCs w:val="36"/>
+          <w:rFonts w:ascii="Times" w:eastAsia="CMU Serif Roman" w:hAnsi="Times" w:cs="CMU Serif Roman"/>
+          <w:sz w:val="24"/>
+          <w:szCs w:val="24"/>
+        </w:rPr>
+      </w:pPr>
+      <w:r>
+        <w:rPr>
+          <w:rFonts w:ascii="Times" w:eastAsia="CMU Serif Roman" w:hAnsi="Times" w:cs="CMU Serif Roman"/>
+          <w:sz w:val="24"/>
+          <w:szCs w:val="24"/>
         </w:rPr>
         <w:tab/>
         <w:t xml:space="preserve">Can you </w:t>
       </w:r>
       <w:r>
         <w:rPr>
-          <w:rFonts w:ascii="CMU Serif Roman" w:eastAsia="CMU Serif Roman" w:hAnsi="CMU Serif Roman" w:cs="CMU Serif Roman"/>
-          <w:sz w:val="36"/>
-          <w:szCs w:val="36"/>
-        </w:rPr>
-        <w:t xml:space="preserve">explain why the bunch gains more (or less) energy </w:t>
-      </w:r>
-      <w:proofErr w:type="gramStart"/>
-      <w:r>
-        <w:rPr>
-          <w:rFonts w:ascii="CMU Serif Roman" w:eastAsia="CMU Serif Roman" w:hAnsi="CMU Serif Roman" w:cs="CMU Serif Roman"/>
-          <w:sz w:val="36"/>
-          <w:szCs w:val="36"/>
-        </w:rPr>
-        <w:t>varying  the</w:t>
-      </w:r>
-      <w:proofErr w:type="gramEnd"/>
-      <w:r>
-        <w:rPr>
-          <w:rFonts w:ascii="CMU Serif Roman" w:eastAsia="CMU Serif Roman" w:hAnsi="CMU Serif Roman" w:cs="CMU Serif Roman"/>
-          <w:sz w:val="36"/>
-          <w:szCs w:val="36"/>
-        </w:rPr>
-        <w:t xml:space="preserve"> charge?</w:t>
-      </w:r>
-    </w:p>
-    <w:p>
-      <w:pPr>
-        <w:pStyle w:val="Body"/>
-        <w:rPr>
-          <w:rFonts w:ascii="CMU Serif Roman" w:eastAsia="CMU Serif Roman" w:hAnsi="CMU Serif Roman" w:cs="CMU Serif Roman"/>
-          <w:sz w:val="36"/>
-          <w:szCs w:val="36"/>
-        </w:rPr>
-      </w:pPr>
+          <w:rFonts w:ascii="Times" w:eastAsia="CMU Serif Roman" w:hAnsi="Times" w:cs="CMU Serif Roman"/>
+          <w:sz w:val="24"/>
+          <w:szCs w:val="24"/>
+        </w:rPr>
+        <w:t xml:space="preserve">explain why the bunch gains more (or less) energy varying </w:t>
+      </w:r>
+      <w:r>
+        <w:rPr>
+          <w:rFonts w:ascii="Times" w:eastAsia="CMU Serif Roman" w:hAnsi="Times" w:cs="CMU Serif Roman"/>
+          <w:sz w:val="24"/>
+          <w:szCs w:val="24"/>
+        </w:rPr>
+        <w:t>the charge?</w:t>
+      </w:r>
     </w:p>
     <w:p>
       <w:pPr>
         <w:pStyle w:val="Body"/>
         <w:numPr>
           <w:ilvl w:val="0"/>
-          <w:numId w:val="2"/>
+          <w:numId w:val="4"/>
         </w:numPr>
         <w:rPr>
-          <w:rFonts w:ascii="CMU Serif Bold Extended Roman" w:hAnsi="CMU Serif Bold Extended Roman"/>
-          <w:sz w:val="36"/>
-          <w:szCs w:val="36"/>
-        </w:rPr>
-      </w:pPr>
-      <w:r>
-        <w:rPr>
-          <w:rFonts w:ascii="CMU Serif Bold Extended Roman" w:hAnsi="CMU Serif Bold Extended Roman"/>
-          <w:sz w:val="36"/>
-          <w:szCs w:val="36"/>
+          <w:rFonts w:ascii="Times" w:hAnsi="Times"/>
+          <w:b/>
+          <w:bCs/>
+          <w:sz w:val="24"/>
+          <w:szCs w:val="24"/>
+        </w:rPr>
+      </w:pPr>
+      <w:r>
+        <w:rPr>
+          <w:rFonts w:ascii="Times" w:hAnsi="Times"/>
+          <w:b/>
+          <w:bCs/>
+          <w:sz w:val="24"/>
+          <w:szCs w:val="24"/>
         </w:rPr>
         <w:t xml:space="preserve">Exercise </w:t>
       </w:r>
       <w:proofErr w:type="gramStart"/>
       <w:r>
         <w:rPr>
-          <w:rFonts w:ascii="CMU Serif Bold Extended Roman" w:hAnsi="CMU Serif Bold Extended Roman"/>
-          <w:sz w:val="36"/>
-          <w:szCs w:val="36"/>
+          <w:rFonts w:ascii="Times" w:hAnsi="Times"/>
+          <w:b/>
+          <w:bCs/>
+          <w:sz w:val="24"/>
+          <w:szCs w:val="24"/>
         </w:rPr>
         <w:t>17 :</w:t>
       </w:r>
@@ -2988,16 +3052,16 @@
       <w:pPr>
         <w:pStyle w:val="Body"/>
         <w:rPr>
-          <w:rFonts w:ascii="CMU Serif Roman" w:eastAsia="CMU Serif Roman" w:hAnsi="CMU Serif Roman" w:cs="CMU Serif Roman"/>
-          <w:sz w:val="36"/>
-          <w:szCs w:val="36"/>
-        </w:rPr>
-      </w:pPr>
-      <w:r>
-        <w:rPr>
-          <w:rFonts w:ascii="CMU Serif Roman" w:eastAsia="CMU Serif Roman" w:hAnsi="CMU Serif Roman" w:cs="CMU Serif Roman"/>
-          <w:sz w:val="36"/>
-          <w:szCs w:val="36"/>
+          <w:rFonts w:ascii="Times" w:eastAsia="CMU Serif Roman" w:hAnsi="Times" w:cs="CMU Serif Roman"/>
+          <w:sz w:val="24"/>
+          <w:szCs w:val="24"/>
+        </w:rPr>
+      </w:pPr>
+      <w:r>
+        <w:rPr>
+          <w:rFonts w:ascii="Times" w:eastAsia="CMU Serif Roman" w:hAnsi="Times" w:cs="CMU Serif Roman"/>
+          <w:sz w:val="24"/>
+          <w:szCs w:val="24"/>
         </w:rPr>
         <w:tab/>
         <w:t>Include a plot with the results of the three simulations</w:t>
@@ -3006,40 +3070,36 @@
     <w:p>
       <w:pPr>
         <w:pStyle w:val="Body"/>
-        <w:rPr>
-          <w:rFonts w:ascii="CMU Serif Roman" w:eastAsia="CMU Serif Roman" w:hAnsi="CMU Serif Roman" w:cs="CMU Serif Roman"/>
-          <w:sz w:val="36"/>
-          <w:szCs w:val="36"/>
-        </w:rPr>
-      </w:pPr>
-    </w:p>
-    <w:p>
-      <w:pPr>
-        <w:pStyle w:val="Body"/>
         <w:numPr>
           <w:ilvl w:val="0"/>
-          <w:numId w:val="2"/>
+          <w:numId w:val="4"/>
         </w:numPr>
         <w:rPr>
-          <w:rFonts w:ascii="CMU Serif Bold Extended Roman" w:hAnsi="CMU Serif Bold Extended Roman"/>
-          <w:sz w:val="36"/>
-          <w:szCs w:val="36"/>
-        </w:rPr>
-      </w:pPr>
-      <w:r>
-        <w:rPr>
-          <w:rFonts w:ascii="CMU Serif Bold Extended Roman" w:hAnsi="CMU Serif Bold Extended Roman"/>
-          <w:sz w:val="36"/>
-          <w:szCs w:val="36"/>
+          <w:rFonts w:ascii="Times" w:hAnsi="Times"/>
+          <w:b/>
+          <w:bCs/>
+          <w:sz w:val="24"/>
+          <w:szCs w:val="24"/>
+        </w:rPr>
+      </w:pPr>
+      <w:r>
+        <w:rPr>
+          <w:rFonts w:ascii="Times" w:hAnsi="Times"/>
+          <w:b/>
+          <w:bCs/>
+          <w:sz w:val="24"/>
+          <w:szCs w:val="24"/>
         </w:rPr>
         <w:t xml:space="preserve">Exercise </w:t>
       </w:r>
       <w:proofErr w:type="gramStart"/>
       <w:r>
         <w:rPr>
-          <w:rFonts w:ascii="CMU Serif Bold Extended Roman" w:hAnsi="CMU Serif Bold Extended Roman"/>
-          <w:sz w:val="36"/>
-          <w:szCs w:val="36"/>
+          <w:rFonts w:ascii="Times" w:hAnsi="Times"/>
+          <w:b/>
+          <w:bCs/>
+          <w:sz w:val="24"/>
+          <w:szCs w:val="24"/>
         </w:rPr>
         <w:t>18 :</w:t>
       </w:r>
@@ -3049,16 +3109,16 @@
       <w:pPr>
         <w:pStyle w:val="Body"/>
         <w:rPr>
-          <w:rFonts w:ascii="CMU Serif Roman" w:eastAsia="CMU Serif Roman" w:hAnsi="CMU Serif Roman" w:cs="CMU Serif Roman"/>
-          <w:sz w:val="36"/>
-          <w:szCs w:val="36"/>
-        </w:rPr>
-      </w:pPr>
-      <w:r>
-        <w:rPr>
-          <w:rFonts w:ascii="CMU Serif Roman" w:eastAsia="CMU Serif Roman" w:hAnsi="CMU Serif Roman" w:cs="CMU Serif Roman"/>
-          <w:sz w:val="36"/>
-          <w:szCs w:val="36"/>
+          <w:rFonts w:ascii="Times" w:eastAsia="CMU Serif Roman" w:hAnsi="Times" w:cs="CMU Serif Roman"/>
+          <w:sz w:val="24"/>
+          <w:szCs w:val="24"/>
+        </w:rPr>
+      </w:pPr>
+      <w:r>
+        <w:rPr>
+          <w:rFonts w:ascii="Times" w:eastAsia="CMU Serif Roman" w:hAnsi="Times" w:cs="CMU Serif Roman"/>
+          <w:sz w:val="24"/>
+          <w:szCs w:val="24"/>
         </w:rPr>
         <w:tab/>
         <w:t>Include a plot of the bunch energy spectrum and send the script to the instructor</w:t>
@@ -3067,40 +3127,36 @@
     <w:p>
       <w:pPr>
         <w:pStyle w:val="Body"/>
-        <w:rPr>
-          <w:rFonts w:ascii="CMU Serif Roman" w:eastAsia="CMU Serif Roman" w:hAnsi="CMU Serif Roman" w:cs="CMU Serif Roman"/>
-          <w:sz w:val="36"/>
-          <w:szCs w:val="36"/>
-        </w:rPr>
-      </w:pPr>
-    </w:p>
-    <w:p>
-      <w:pPr>
-        <w:pStyle w:val="Body"/>
         <w:numPr>
           <w:ilvl w:val="0"/>
-          <w:numId w:val="2"/>
+          <w:numId w:val="4"/>
         </w:numPr>
         <w:rPr>
-          <w:rFonts w:ascii="CMU Serif Bold Extended Roman" w:hAnsi="CMU Serif Bold Extended Roman"/>
-          <w:sz w:val="36"/>
-          <w:szCs w:val="36"/>
-        </w:rPr>
-      </w:pPr>
-      <w:r>
-        <w:rPr>
-          <w:rFonts w:ascii="CMU Serif Bold Extended Roman" w:hAnsi="CMU Serif Bold Extended Roman"/>
-          <w:sz w:val="36"/>
-          <w:szCs w:val="36"/>
+          <w:rFonts w:ascii="Times" w:hAnsi="Times"/>
+          <w:b/>
+          <w:bCs/>
+          <w:sz w:val="24"/>
+          <w:szCs w:val="24"/>
+        </w:rPr>
+      </w:pPr>
+      <w:r>
+        <w:rPr>
+          <w:rFonts w:ascii="Times" w:hAnsi="Times"/>
+          <w:b/>
+          <w:bCs/>
+          <w:sz w:val="24"/>
+          <w:szCs w:val="24"/>
         </w:rPr>
         <w:t xml:space="preserve">Exercise </w:t>
       </w:r>
       <w:proofErr w:type="gramStart"/>
       <w:r>
         <w:rPr>
-          <w:rFonts w:ascii="CMU Serif Bold Extended Roman" w:hAnsi="CMU Serif Bold Extended Roman"/>
-          <w:sz w:val="36"/>
-          <w:szCs w:val="36"/>
+          <w:rFonts w:ascii="Times" w:hAnsi="Times"/>
+          <w:b/>
+          <w:bCs/>
+          <w:sz w:val="24"/>
+          <w:szCs w:val="24"/>
         </w:rPr>
         <w:t>19 :</w:t>
       </w:r>
@@ -3110,16 +3166,16 @@
       <w:pPr>
         <w:pStyle w:val="Body"/>
         <w:rPr>
-          <w:rFonts w:ascii="CMU Serif Roman" w:eastAsia="CMU Serif Roman" w:hAnsi="CMU Serif Roman" w:cs="CMU Serif Roman"/>
-          <w:sz w:val="36"/>
-          <w:szCs w:val="36"/>
-        </w:rPr>
-      </w:pPr>
-      <w:r>
-        <w:rPr>
-          <w:rFonts w:ascii="CMU Serif Roman" w:eastAsia="CMU Serif Roman" w:hAnsi="CMU Serif Roman" w:cs="CMU Serif Roman"/>
-          <w:sz w:val="36"/>
-          <w:szCs w:val="36"/>
+          <w:rFonts w:ascii="Times" w:eastAsia="CMU Serif Roman" w:hAnsi="Times" w:cs="CMU Serif Roman"/>
+          <w:sz w:val="24"/>
+          <w:szCs w:val="24"/>
+        </w:rPr>
+      </w:pPr>
+      <w:r>
+        <w:rPr>
+          <w:rFonts w:ascii="Times" w:eastAsia="CMU Serif Roman" w:hAnsi="Times" w:cs="CMU Serif Roman"/>
+          <w:sz w:val="24"/>
+          <w:szCs w:val="24"/>
         </w:rPr>
         <w:tab/>
         <w:t>Include the plot and send the script to the instructor</w:t>
@@ -3128,40 +3184,36 @@
     <w:p>
       <w:pPr>
         <w:pStyle w:val="Body"/>
-        <w:rPr>
-          <w:rFonts w:ascii="CMU Serif Roman" w:eastAsia="CMU Serif Roman" w:hAnsi="CMU Serif Roman" w:cs="CMU Serif Roman"/>
-          <w:sz w:val="36"/>
-          <w:szCs w:val="36"/>
-        </w:rPr>
-      </w:pPr>
-    </w:p>
-    <w:p>
-      <w:pPr>
-        <w:pStyle w:val="Body"/>
         <w:numPr>
           <w:ilvl w:val="0"/>
-          <w:numId w:val="2"/>
+          <w:numId w:val="4"/>
         </w:numPr>
         <w:rPr>
-          <w:rFonts w:ascii="CMU Serif Bold Extended Roman" w:hAnsi="CMU Serif Bold Extended Roman"/>
-          <w:sz w:val="36"/>
-          <w:szCs w:val="36"/>
-        </w:rPr>
-      </w:pPr>
-      <w:r>
-        <w:rPr>
-          <w:rFonts w:ascii="CMU Serif Bold Extended Roman" w:hAnsi="CMU Serif Bold Extended Roman"/>
-          <w:sz w:val="36"/>
-          <w:szCs w:val="36"/>
+          <w:rFonts w:ascii="Times" w:hAnsi="Times"/>
+          <w:b/>
+          <w:bCs/>
+          <w:sz w:val="24"/>
+          <w:szCs w:val="24"/>
+        </w:rPr>
+      </w:pPr>
+      <w:r>
+        <w:rPr>
+          <w:rFonts w:ascii="Times" w:hAnsi="Times"/>
+          <w:b/>
+          <w:bCs/>
+          <w:sz w:val="24"/>
+          <w:szCs w:val="24"/>
         </w:rPr>
         <w:t xml:space="preserve">Exercise </w:t>
       </w:r>
       <w:proofErr w:type="gramStart"/>
       <w:r>
         <w:rPr>
-          <w:rFonts w:ascii="CMU Serif Bold Extended Roman" w:hAnsi="CMU Serif Bold Extended Roman"/>
-          <w:sz w:val="36"/>
-          <w:szCs w:val="36"/>
+          <w:rFonts w:ascii="Times" w:hAnsi="Times"/>
+          <w:b/>
+          <w:bCs/>
+          <w:sz w:val="24"/>
+          <w:szCs w:val="24"/>
         </w:rPr>
         <w:t>20 :</w:t>
       </w:r>
@@ -3170,12 +3222,17 @@
     <w:p>
       <w:pPr>
         <w:pStyle w:val="Body"/>
-      </w:pPr>
-      <w:r>
-        <w:rPr>
-          <w:rFonts w:ascii="CMU Serif Roman" w:eastAsia="CMU Serif Roman" w:hAnsi="CMU Serif Roman" w:cs="CMU Serif Roman"/>
-          <w:sz w:val="36"/>
-          <w:szCs w:val="36"/>
+        <w:rPr>
+          <w:rFonts w:ascii="Times" w:hAnsi="Times"/>
+          <w:sz w:val="24"/>
+          <w:szCs w:val="24"/>
+        </w:rPr>
+      </w:pPr>
+      <w:r>
+        <w:rPr>
+          <w:rFonts w:ascii="Times" w:eastAsia="CMU Serif Roman" w:hAnsi="Times" w:cs="CMU Serif Roman"/>
+          <w:sz w:val="24"/>
+          <w:szCs w:val="24"/>
         </w:rPr>
         <w:tab/>
         <w:t>Include the plot and send the script to the instructor</w:t>
@@ -3517,11 +3574,260 @@
       </w:rPr>
     </w:lvl>
   </w:abstractNum>
+  <w:abstractNum w:abstractNumId="2" w15:restartNumberingAfterBreak="0">
+    <w:nsid w:val="493F499F"/>
+    <w:multiLevelType w:val="hybridMultilevel"/>
+    <w:tmpl w:val="A3963C48"/>
+    <w:lvl w:ilvl="0" w:tplc="A940656E">
+      <w:start w:val="6"/>
+      <w:numFmt w:val="bullet"/>
+      <w:lvlText w:val="-"/>
+      <w:lvlJc w:val="left"/>
+      <w:pPr>
+        <w:ind w:left="600" w:hanging="360"/>
+      </w:pPr>
+      <w:rPr>
+        <w:rFonts w:ascii="CMU Serif Bold Extended Roman" w:eastAsia="Arial Unicode MS" w:hAnsi="CMU Serif Bold Extended Roman" w:cs="CMU Serif Bold Extended Roman" w:hint="default"/>
+      </w:rPr>
+    </w:lvl>
+    <w:lvl w:ilvl="1" w:tplc="08090003" w:tentative="1">
+      <w:start w:val="1"/>
+      <w:numFmt w:val="bullet"/>
+      <w:lvlText w:val="o"/>
+      <w:lvlJc w:val="left"/>
+      <w:pPr>
+        <w:ind w:left="1320" w:hanging="360"/>
+      </w:pPr>
+      <w:rPr>
+        <w:rFonts w:ascii="Courier New" w:hAnsi="Courier New" w:hint="default"/>
+      </w:rPr>
+    </w:lvl>
+    <w:lvl w:ilvl="2" w:tplc="08090005" w:tentative="1">
+      <w:start w:val="1"/>
+      <w:numFmt w:val="bullet"/>
+      <w:lvlText w:val=""/>
+      <w:lvlJc w:val="left"/>
+      <w:pPr>
+        <w:ind w:left="2040" w:hanging="360"/>
+      </w:pPr>
+      <w:rPr>
+        <w:rFonts w:ascii="Wingdings" w:hAnsi="Wingdings" w:hint="default"/>
+      </w:rPr>
+    </w:lvl>
+    <w:lvl w:ilvl="3" w:tplc="08090001" w:tentative="1">
+      <w:start w:val="1"/>
+      <w:numFmt w:val="bullet"/>
+      <w:lvlText w:val=""/>
+      <w:lvlJc w:val="left"/>
+      <w:pPr>
+        <w:ind w:left="2760" w:hanging="360"/>
+      </w:pPr>
+      <w:rPr>
+        <w:rFonts w:ascii="Symbol" w:hAnsi="Symbol" w:hint="default"/>
+      </w:rPr>
+    </w:lvl>
+    <w:lvl w:ilvl="4" w:tplc="08090003" w:tentative="1">
+      <w:start w:val="1"/>
+      <w:numFmt w:val="bullet"/>
+      <w:lvlText w:val="o"/>
+      <w:lvlJc w:val="left"/>
+      <w:pPr>
+        <w:ind w:left="3480" w:hanging="360"/>
+      </w:pPr>
+      <w:rPr>
+        <w:rFonts w:ascii="Courier New" w:hAnsi="Courier New" w:hint="default"/>
+      </w:rPr>
+    </w:lvl>
+    <w:lvl w:ilvl="5" w:tplc="08090005" w:tentative="1">
+      <w:start w:val="1"/>
+      <w:numFmt w:val="bullet"/>
+      <w:lvlText w:val=""/>
+      <w:lvlJc w:val="left"/>
+      <w:pPr>
+        <w:ind w:left="4200" w:hanging="360"/>
+      </w:pPr>
+      <w:rPr>
+        <w:rFonts w:ascii="Wingdings" w:hAnsi="Wingdings" w:hint="default"/>
+      </w:rPr>
+    </w:lvl>
+    <w:lvl w:ilvl="6" w:tplc="08090001" w:tentative="1">
+      <w:start w:val="1"/>
+      <w:numFmt w:val="bullet"/>
+      <w:lvlText w:val=""/>
+      <w:lvlJc w:val="left"/>
+      <w:pPr>
+        <w:ind w:left="4920" w:hanging="360"/>
+      </w:pPr>
+      <w:rPr>
+        <w:rFonts w:ascii="Symbol" w:hAnsi="Symbol" w:hint="default"/>
+      </w:rPr>
+    </w:lvl>
+    <w:lvl w:ilvl="7" w:tplc="08090003" w:tentative="1">
+      <w:start w:val="1"/>
+      <w:numFmt w:val="bullet"/>
+      <w:lvlText w:val="o"/>
+      <w:lvlJc w:val="left"/>
+      <w:pPr>
+        <w:ind w:left="5640" w:hanging="360"/>
+      </w:pPr>
+      <w:rPr>
+        <w:rFonts w:ascii="Courier New" w:hAnsi="Courier New" w:hint="default"/>
+      </w:rPr>
+    </w:lvl>
+    <w:lvl w:ilvl="8" w:tplc="08090005" w:tentative="1">
+      <w:start w:val="1"/>
+      <w:numFmt w:val="bullet"/>
+      <w:lvlText w:val=""/>
+      <w:lvlJc w:val="left"/>
+      <w:pPr>
+        <w:ind w:left="6360" w:hanging="360"/>
+      </w:pPr>
+      <w:rPr>
+        <w:rFonts w:ascii="Wingdings" w:hAnsi="Wingdings" w:hint="default"/>
+      </w:rPr>
+    </w:lvl>
+  </w:abstractNum>
+  <w:abstractNum w:abstractNumId="3" w15:restartNumberingAfterBreak="0">
+    <w:nsid w:val="562228D4"/>
+    <w:multiLevelType w:val="hybridMultilevel"/>
+    <w:tmpl w:val="FC9ED642"/>
+    <w:lvl w:ilvl="0" w:tplc="08090001">
+      <w:start w:val="1"/>
+      <w:numFmt w:val="bullet"/>
+      <w:lvlText w:val="-"/>
+      <w:lvlJc w:val="left"/>
+      <w:pPr>
+        <w:ind w:left="240" w:hanging="240"/>
+      </w:pPr>
+      <w:rPr>
+        <w:rFonts w:hAnsi="Arial Unicode MS"/>
+        <w:b/>
+        <w:bCs/>
+        <w:caps w:val="0"/>
+        <w:smallCaps w:val="0"/>
+        <w:strike w:val="0"/>
+        <w:dstrike w:val="0"/>
+        <w:outline w:val="0"/>
+        <w:emboss w:val="0"/>
+        <w:imprint w:val="0"/>
+        <w:spacing w:val="0"/>
+        <w:w w:val="100"/>
+        <w:kern w:val="0"/>
+        <w:position w:val="4"/>
+        <w:sz w:val="43"/>
+        <w:szCs w:val="43"/>
+        <w:highlight w:val="none"/>
+        <w:vertAlign w:val="baseline"/>
+      </w:rPr>
+    </w:lvl>
+    <w:lvl w:ilvl="1" w:tplc="08090003" w:tentative="1">
+      <w:start w:val="1"/>
+      <w:numFmt w:val="bullet"/>
+      <w:lvlText w:val="o"/>
+      <w:lvlJc w:val="left"/>
+      <w:pPr>
+        <w:ind w:left="1440" w:hanging="360"/>
+      </w:pPr>
+      <w:rPr>
+        <w:rFonts w:ascii="Courier New" w:hAnsi="Courier New" w:hint="default"/>
+      </w:rPr>
+    </w:lvl>
+    <w:lvl w:ilvl="2" w:tplc="08090005" w:tentative="1">
+      <w:start w:val="1"/>
+      <w:numFmt w:val="bullet"/>
+      <w:lvlText w:val=""/>
+      <w:lvlJc w:val="left"/>
+      <w:pPr>
+        <w:ind w:left="2160" w:hanging="360"/>
+      </w:pPr>
+      <w:rPr>
+        <w:rFonts w:ascii="Wingdings" w:hAnsi="Wingdings" w:hint="default"/>
+      </w:rPr>
+    </w:lvl>
+    <w:lvl w:ilvl="3" w:tplc="08090001" w:tentative="1">
+      <w:start w:val="1"/>
+      <w:numFmt w:val="bullet"/>
+      <w:lvlText w:val=""/>
+      <w:lvlJc w:val="left"/>
+      <w:pPr>
+        <w:ind w:left="2880" w:hanging="360"/>
+      </w:pPr>
+      <w:rPr>
+        <w:rFonts w:ascii="Symbol" w:hAnsi="Symbol" w:hint="default"/>
+      </w:rPr>
+    </w:lvl>
+    <w:lvl w:ilvl="4" w:tplc="08090003" w:tentative="1">
+      <w:start w:val="1"/>
+      <w:numFmt w:val="bullet"/>
+      <w:lvlText w:val="o"/>
+      <w:lvlJc w:val="left"/>
+      <w:pPr>
+        <w:ind w:left="3600" w:hanging="360"/>
+      </w:pPr>
+      <w:rPr>
+        <w:rFonts w:ascii="Courier New" w:hAnsi="Courier New" w:hint="default"/>
+      </w:rPr>
+    </w:lvl>
+    <w:lvl w:ilvl="5" w:tplc="08090005" w:tentative="1">
+      <w:start w:val="1"/>
+      <w:numFmt w:val="bullet"/>
+      <w:lvlText w:val=""/>
+      <w:lvlJc w:val="left"/>
+      <w:pPr>
+        <w:ind w:left="4320" w:hanging="360"/>
+      </w:pPr>
+      <w:rPr>
+        <w:rFonts w:ascii="Wingdings" w:hAnsi="Wingdings" w:hint="default"/>
+      </w:rPr>
+    </w:lvl>
+    <w:lvl w:ilvl="6" w:tplc="08090001" w:tentative="1">
+      <w:start w:val="1"/>
+      <w:numFmt w:val="bullet"/>
+      <w:lvlText w:val=""/>
+      <w:lvlJc w:val="left"/>
+      <w:pPr>
+        <w:ind w:left="5040" w:hanging="360"/>
+      </w:pPr>
+      <w:rPr>
+        <w:rFonts w:ascii="Symbol" w:hAnsi="Symbol" w:hint="default"/>
+      </w:rPr>
+    </w:lvl>
+    <w:lvl w:ilvl="7" w:tplc="08090003" w:tentative="1">
+      <w:start w:val="1"/>
+      <w:numFmt w:val="bullet"/>
+      <w:lvlText w:val="o"/>
+      <w:lvlJc w:val="left"/>
+      <w:pPr>
+        <w:ind w:left="5760" w:hanging="360"/>
+      </w:pPr>
+      <w:rPr>
+        <w:rFonts w:ascii="Courier New" w:hAnsi="Courier New" w:hint="default"/>
+      </w:rPr>
+    </w:lvl>
+    <w:lvl w:ilvl="8" w:tplc="08090005" w:tentative="1">
+      <w:start w:val="1"/>
+      <w:numFmt w:val="bullet"/>
+      <w:lvlText w:val=""/>
+      <w:lvlJc w:val="left"/>
+      <w:pPr>
+        <w:ind w:left="6480" w:hanging="360"/>
+      </w:pPr>
+      <w:rPr>
+        <w:rFonts w:ascii="Wingdings" w:hAnsi="Wingdings" w:hint="default"/>
+      </w:rPr>
+    </w:lvl>
+  </w:abstractNum>
   <w:num w:numId="1">
     <w:abstractNumId w:val="1"/>
   </w:num>
   <w:num w:numId="2">
     <w:abstractNumId w:val="0"/>
+  </w:num>
+  <w:num w:numId="3">
+    <w:abstractNumId w:val="3"/>
+  </w:num>
+  <w:num w:numId="4">
+    <w:abstractNumId w:val="2"/>
   </w:num>
 </w:numbering>
 </file>

</xml_diff>

<commit_message>
improvements in laser pulse section
</commit_message>
<xml_diff>
--- a/Answers_Form/Answers_Form.docx
+++ b/Answers_Form/Answers_Form.docx
@@ -55,17 +55,7 @@
           <w:sz w:val="32"/>
           <w:szCs w:val="32"/>
         </w:rPr>
-        <w:t xml:space="preserve">of plasma acceleration </w:t>
-      </w:r>
-      <w:r>
-        <w:rPr>
-          <w:rFonts w:ascii="Times" w:hAnsi="Times"/>
-          <w:b/>
-          <w:bCs/>
-          <w:sz w:val="32"/>
-          <w:szCs w:val="32"/>
-        </w:rPr>
-        <w:t>with a PIC code</w:t>
+        <w:t>of plasma acceleration with a PIC code</w:t>
       </w:r>
     </w:p>
     <w:p>
@@ -372,15 +362,7 @@
           <w:sz w:val="24"/>
           <w:szCs w:val="24"/>
         </w:rPr>
-        <w:t>μ</w:t>
-      </w:r>
-      <w:r>
-        <w:rPr>
-          <w:rFonts w:ascii="Times" w:hAnsi="Times"/>
-          <w:sz w:val="24"/>
-          <w:szCs w:val="24"/>
-        </w:rPr>
-        <w:t>m</w:t>
+        <w:t>μm</w:t>
       </w:r>
       <w:proofErr w:type="spellEnd"/>
       <w:r>
@@ -424,15 +406,7 @@
           <w:sz w:val="24"/>
           <w:szCs w:val="24"/>
         </w:rPr>
-        <w:t>μ</w:t>
-      </w:r>
-      <w:r>
-        <w:rPr>
-          <w:rFonts w:ascii="Times" w:hAnsi="Times"/>
-          <w:sz w:val="24"/>
-          <w:szCs w:val="24"/>
-        </w:rPr>
-        <w:t>m</w:t>
+        <w:t>μm</w:t>
       </w:r>
       <w:proofErr w:type="spellEnd"/>
       <w:r>
@@ -541,15 +515,7 @@
           <w:sz w:val="24"/>
           <w:szCs w:val="24"/>
         </w:rPr>
-        <w:t>μ</w:t>
-      </w:r>
-      <w:r>
-        <w:rPr>
-          <w:rFonts w:ascii="Times" w:hAnsi="Times"/>
-          <w:sz w:val="24"/>
-          <w:szCs w:val="24"/>
-        </w:rPr>
-        <w:t>m</w:t>
+        <w:t>μm</w:t>
       </w:r>
       <w:proofErr w:type="spellEnd"/>
       <w:r>
@@ -558,23 +524,7 @@
           <w:sz w:val="24"/>
           <w:szCs w:val="24"/>
         </w:rPr>
-        <w:t>)</w:t>
-      </w:r>
-      <w:r>
-        <w:rPr>
-          <w:rFonts w:ascii="Times" w:hAnsi="Times"/>
-          <w:sz w:val="24"/>
-          <w:szCs w:val="24"/>
-        </w:rPr>
-        <w:t xml:space="preserve"> =</w:t>
-      </w:r>
-      <w:r>
-        <w:rPr>
-          <w:rFonts w:ascii="Times" w:hAnsi="Times"/>
-          <w:sz w:val="24"/>
-          <w:szCs w:val="24"/>
-        </w:rPr>
-        <w:t xml:space="preserve"> </w:t>
+        <w:t xml:space="preserve">) = </w:t>
       </w:r>
     </w:p>
     <w:p>
@@ -610,7 +560,98 @@
           <w:sz w:val="24"/>
           <w:szCs w:val="24"/>
         </w:rPr>
-        <w:t xml:space="preserve"> (fs) = </w:t>
+        <w:t xml:space="preserve"> (</w:t>
+      </w:r>
+      <w:r>
+        <w:rPr>
+          <w:rFonts w:ascii="Times" w:eastAsia="CMU Serif Roman" w:hAnsi="Times" w:cs="CMU Serif Roman"/>
+          <w:sz w:val="24"/>
+          <w:szCs w:val="24"/>
+        </w:rPr>
+        <w:t xml:space="preserve">field, </w:t>
+      </w:r>
+      <w:r>
+        <w:rPr>
+          <w:rFonts w:ascii="Times" w:eastAsia="CMU Serif Roman" w:hAnsi="Times" w:cs="CMU Serif Roman"/>
+          <w:sz w:val="24"/>
+          <w:szCs w:val="24"/>
+        </w:rPr>
+        <w:t>fs) =</w:t>
+      </w:r>
+    </w:p>
+    <w:p>
+      <w:pPr>
+        <w:pStyle w:val="Body"/>
+        <w:rPr>
+          <w:rFonts w:ascii="Times" w:eastAsia="CMU Serif Roman" w:hAnsi="Times" w:cs="CMU Serif Roman"/>
+          <w:sz w:val="24"/>
+          <w:szCs w:val="24"/>
+        </w:rPr>
+      </w:pPr>
+      <w:r>
+        <w:rPr>
+          <w:rFonts w:ascii="Times" w:eastAsia="CMU Serif Roman" w:hAnsi="Times" w:cs="CMU Serif Roman"/>
+          <w:sz w:val="24"/>
+          <w:szCs w:val="24"/>
+        </w:rPr>
+        <w:tab/>
+      </w:r>
+      <w:r>
+        <w:rPr>
+          <w:rFonts w:ascii="Times" w:eastAsia="CMU Serif Roman" w:hAnsi="Times" w:cs="CMU Serif Roman"/>
+          <w:sz w:val="24"/>
+          <w:szCs w:val="24"/>
+        </w:rPr>
+        <w:t>L</w:t>
+      </w:r>
+      <w:r>
+        <w:rPr>
+          <w:rFonts w:ascii="Times" w:eastAsia="CMU Serif Roman" w:hAnsi="Times" w:cs="CMU Serif Roman"/>
+          <w:sz w:val="24"/>
+          <w:szCs w:val="24"/>
+          <w:vertAlign w:val="subscript"/>
+        </w:rPr>
+        <w:t>FWHM</w:t>
+      </w:r>
+      <w:r>
+        <w:rPr>
+          <w:rFonts w:ascii="Times" w:eastAsia="CMU Serif Roman" w:hAnsi="Times" w:cs="CMU Serif Roman"/>
+          <w:sz w:val="24"/>
+          <w:szCs w:val="24"/>
+        </w:rPr>
+        <w:t xml:space="preserve"> (</w:t>
+      </w:r>
+      <w:r>
+        <w:rPr>
+          <w:rFonts w:ascii="Times" w:eastAsia="CMU Serif Roman" w:hAnsi="Times" w:cs="CMU Serif Roman"/>
+          <w:sz w:val="24"/>
+          <w:szCs w:val="24"/>
+        </w:rPr>
+        <w:t>intensity</w:t>
+      </w:r>
+      <w:r>
+        <w:rPr>
+          <w:rFonts w:ascii="Times" w:eastAsia="CMU Serif Roman" w:hAnsi="Times" w:cs="CMU Serif Roman"/>
+          <w:sz w:val="24"/>
+          <w:szCs w:val="24"/>
+        </w:rPr>
+        <w:t xml:space="preserve">, </w:t>
+      </w:r>
+      <w:r>
+        <w:rPr>
+          <w:rFonts w:ascii="Times" w:eastAsia="CMU Serif Roman" w:hAnsi="Times" w:cs="CMU Serif Roman"/>
+          <w:sz w:val="24"/>
+          <w:szCs w:val="24"/>
+        </w:rPr>
+        <w:t>fs) =</w:t>
+      </w:r>
+      <w:r>
+        <w:rPr>
+          <w:rFonts w:ascii="Times" w:eastAsia="CMU Serif Roman" w:hAnsi="Times" w:cs="CMU Serif Roman"/>
+          <w:sz w:val="24"/>
+          <w:szCs w:val="24"/>
+        </w:rPr>
+        <w:t xml:space="preserve"> </w:t>
       </w:r>
       <w:r>
         <w:rPr>
@@ -646,15 +687,7 @@
           <w:sz w:val="24"/>
           <w:szCs w:val="24"/>
         </w:rPr>
-        <w:t>μ</w:t>
-      </w:r>
-      <w:r>
-        <w:rPr>
-          <w:rFonts w:ascii="Times" w:hAnsi="Times"/>
-          <w:sz w:val="24"/>
-          <w:szCs w:val="24"/>
-        </w:rPr>
-        <w:t>m</w:t>
+        <w:t>μm</w:t>
       </w:r>
       <w:proofErr w:type="spellEnd"/>
       <w:r>
@@ -663,15 +696,7 @@
           <w:sz w:val="24"/>
           <w:szCs w:val="24"/>
         </w:rPr>
-        <w:t>) =</w:t>
-      </w:r>
-      <w:r>
-        <w:rPr>
-          <w:rFonts w:ascii="Times" w:hAnsi="Times"/>
-          <w:sz w:val="24"/>
-          <w:szCs w:val="24"/>
-        </w:rPr>
-        <w:t xml:space="preserve"> </w:t>
+        <w:t xml:space="preserve">) = </w:t>
       </w:r>
     </w:p>
     <w:p>
@@ -725,15 +750,7 @@
           <w:sz w:val="24"/>
           <w:szCs w:val="24"/>
         </w:rPr>
-        <w:t>μ</w:t>
-      </w:r>
-      <w:r>
-        <w:rPr>
-          <w:rFonts w:ascii="Times" w:hAnsi="Times"/>
-          <w:sz w:val="24"/>
-          <w:szCs w:val="24"/>
-        </w:rPr>
-        <w:t>m</w:t>
+        <w:t>μm</w:t>
       </w:r>
       <w:proofErr w:type="spellEnd"/>
       <w:r>
@@ -808,16 +825,7 @@
           <w:szCs w:val="24"/>
           <w:vertAlign w:val="subscript"/>
         </w:rPr>
-        <w:t>0</w:t>
-      </w:r>
-      <w:r>
-        <w:rPr>
-          <w:rFonts w:ascii="Times" w:hAnsi="Times"/>
-          <w:sz w:val="24"/>
-          <w:szCs w:val="24"/>
-          <w:vertAlign w:val="subscript"/>
-        </w:rPr>
-        <w:t xml:space="preserve">                    </w:t>
+        <w:t xml:space="preserve">0                    </w:t>
       </w:r>
       <w:r>
         <w:rPr>
@@ -953,15 +961,7 @@
           <w:sz w:val="24"/>
           <w:szCs w:val="24"/>
         </w:rPr>
-        <w:t>μ</w:t>
-      </w:r>
-      <w:r>
-        <w:rPr>
-          <w:rFonts w:ascii="Times" w:hAnsi="Times"/>
-          <w:sz w:val="24"/>
-          <w:szCs w:val="24"/>
-        </w:rPr>
-        <w:t>m</w:t>
+        <w:t>μm</w:t>
       </w:r>
       <w:proofErr w:type="spellEnd"/>
       <w:r>
@@ -1027,13 +1027,6 @@
           <w:szCs w:val="24"/>
         </w:rPr>
         <w:tab/>
-      </w:r>
-      <w:r>
-        <w:rPr>
-          <w:rFonts w:ascii="Times" w:eastAsia="CMU Serif Roman" w:hAnsi="Times" w:cs="CMU Serif Roman"/>
-          <w:sz w:val="24"/>
-          <w:szCs w:val="24"/>
-        </w:rPr>
         <w:t>Include a plot of the comparison</w:t>
       </w:r>
     </w:p>
@@ -1355,15 +1348,7 @@
           <w:sz w:val="24"/>
           <w:szCs w:val="24"/>
         </w:rPr>
-        <w:t xml:space="preserve"> =</w:t>
-      </w:r>
-      <w:r>
-        <w:rPr>
-          <w:rFonts w:ascii="Times" w:hAnsi="Times"/>
-          <w:sz w:val="24"/>
-          <w:szCs w:val="24"/>
-        </w:rPr>
-        <w:t xml:space="preserve"> </w:t>
+        <w:t xml:space="preserve"> = </w:t>
       </w:r>
     </w:p>
     <w:p>
@@ -1510,13 +1495,6 @@
           <w:szCs w:val="24"/>
         </w:rPr>
         <w:tab/>
-      </w:r>
-      <w:r>
-        <w:rPr>
-          <w:rFonts w:ascii="Times" w:eastAsia="CMU Serif Roman" w:hAnsi="Times" w:cs="CMU Serif Roman"/>
-          <w:sz w:val="24"/>
-          <w:szCs w:val="24"/>
-        </w:rPr>
         <w:t>Include a plot of the comparison</w:t>
       </w:r>
     </w:p>
@@ -1742,17 +1720,7 @@
           <w:sz w:val="24"/>
           <w:szCs w:val="24"/>
         </w:rPr>
-        <w:t xml:space="preserve">                      =</w:t>
-      </w:r>
-      <w:r>
-        <w:rPr>
-          <w:rFonts w:ascii="Times" w:hAnsi="Times"/>
-          <w:b/>
-          <w:bCs/>
-          <w:sz w:val="24"/>
-          <w:szCs w:val="24"/>
-        </w:rPr>
-        <w:t xml:space="preserve"> </w:t>
+        <w:t xml:space="preserve">                      = </w:t>
       </w:r>
     </w:p>
     <w:p>
@@ -1807,15 +1775,7 @@
           <w:sz w:val="24"/>
           <w:szCs w:val="24"/>
         </w:rPr>
-        <w:t>μ</w:t>
-      </w:r>
-      <w:r>
-        <w:rPr>
-          <w:rFonts w:ascii="Times" w:hAnsi="Times"/>
-          <w:sz w:val="24"/>
-          <w:szCs w:val="24"/>
-        </w:rPr>
-        <w:t>m</w:t>
+        <w:t>μm</w:t>
       </w:r>
       <w:proofErr w:type="spellEnd"/>
       <w:r>
@@ -1824,15 +1784,7 @@
           <w:sz w:val="24"/>
           <w:szCs w:val="24"/>
         </w:rPr>
-        <w:t xml:space="preserve">)   = </w:t>
-      </w:r>
-      <w:r>
-        <w:rPr>
-          <w:rFonts w:ascii="Times" w:hAnsi="Times"/>
-          <w:sz w:val="24"/>
-          <w:szCs w:val="24"/>
-        </w:rPr>
-        <w:t xml:space="preserve"> </w:t>
+        <w:t xml:space="preserve">)   =  </w:t>
       </w:r>
     </w:p>
     <w:p>
@@ -1887,15 +1839,7 @@
           <w:sz w:val="24"/>
           <w:szCs w:val="24"/>
         </w:rPr>
-        <w:t>μ</w:t>
-      </w:r>
-      <w:r>
-        <w:rPr>
-          <w:rFonts w:ascii="Times" w:hAnsi="Times"/>
-          <w:sz w:val="24"/>
-          <w:szCs w:val="24"/>
-        </w:rPr>
-        <w:t>m</w:t>
+        <w:t>μm</w:t>
       </w:r>
       <w:proofErr w:type="spellEnd"/>
       <w:r>
@@ -1904,15 +1848,7 @@
           <w:sz w:val="24"/>
           <w:szCs w:val="24"/>
         </w:rPr>
-        <w:t>)   =</w:t>
-      </w:r>
-      <w:r>
-        <w:rPr>
-          <w:rFonts w:ascii="Times" w:hAnsi="Times"/>
-          <w:sz w:val="24"/>
-          <w:szCs w:val="24"/>
-        </w:rPr>
-        <w:t xml:space="preserve"> </w:t>
+        <w:t xml:space="preserve">)   = </w:t>
       </w:r>
     </w:p>
     <w:p>
@@ -1967,15 +1903,7 @@
           <w:sz w:val="24"/>
           <w:szCs w:val="24"/>
         </w:rPr>
-        <w:t>μ</w:t>
-      </w:r>
-      <w:r>
-        <w:rPr>
-          <w:rFonts w:ascii="Times" w:hAnsi="Times"/>
-          <w:sz w:val="24"/>
-          <w:szCs w:val="24"/>
-        </w:rPr>
-        <w:t>m</w:t>
+        <w:t>μm</w:t>
       </w:r>
       <w:proofErr w:type="spellEnd"/>
       <w:r>
@@ -2053,15 +1981,7 @@
           <w:sz w:val="24"/>
           <w:szCs w:val="24"/>
         </w:rPr>
-        <w:t xml:space="preserve"> </w:t>
-      </w:r>
-      <w:r>
-        <w:rPr>
-          <w:rFonts w:ascii="Times" w:hAnsi="Times"/>
-          <w:sz w:val="24"/>
-          <w:szCs w:val="24"/>
-        </w:rPr>
-        <w:t>=</w:t>
+        <w:t xml:space="preserve"> =</w:t>
       </w:r>
     </w:p>
     <w:p>
@@ -2142,15 +2062,7 @@
           <w:sz w:val="24"/>
           <w:szCs w:val="24"/>
         </w:rPr>
-        <w:t>δ</w:t>
-      </w:r>
-      <w:r>
-        <w:rPr>
-          <w:rFonts w:ascii="Times" w:hAnsi="Times"/>
-          <w:sz w:val="24"/>
-          <w:szCs w:val="24"/>
-        </w:rPr>
-        <w:t>E</w:t>
+        <w:t>δE</w:t>
       </w:r>
       <w:proofErr w:type="spellEnd"/>
       <w:r>
@@ -2395,15 +2307,7 @@
           <w:sz w:val="24"/>
           <w:szCs w:val="24"/>
         </w:rPr>
-        <w:t>μ</w:t>
-      </w:r>
-      <w:r>
-        <w:rPr>
-          <w:rFonts w:ascii="Times" w:hAnsi="Times"/>
-          <w:sz w:val="24"/>
-          <w:szCs w:val="24"/>
-        </w:rPr>
-        <w:t>m</w:t>
+        <w:t>μm</w:t>
       </w:r>
       <w:proofErr w:type="spellEnd"/>
       <w:r>
@@ -2412,15 +2316,7 @@
           <w:sz w:val="24"/>
           <w:szCs w:val="24"/>
         </w:rPr>
-        <w:t xml:space="preserve">)     </w:t>
-      </w:r>
-      <w:r>
-        <w:rPr>
-          <w:rFonts w:ascii="Times" w:hAnsi="Times"/>
-          <w:sz w:val="24"/>
-          <w:szCs w:val="24"/>
-        </w:rPr>
-        <w:t xml:space="preserve">          </w:t>
+        <w:t xml:space="preserve">)               </w:t>
       </w:r>
       <w:r>
         <w:rPr>
@@ -2482,7 +2378,6 @@
           <w:sz w:val="24"/>
           <w:szCs w:val="24"/>
         </w:rPr>
-        <w:lastRenderedPageBreak/>
         <w:t xml:space="preserve">Exercise </w:t>
       </w:r>
       <w:proofErr w:type="gramStart"/>
@@ -2643,31 +2538,7 @@
           <w:sz w:val="24"/>
           <w:szCs w:val="24"/>
         </w:rPr>
-        <w:t>Δ</w:t>
-      </w:r>
-      <w:r>
-        <w:rPr>
-          <w:rFonts w:ascii="Times" w:hAnsi="Times"/>
-          <w:sz w:val="24"/>
-          <w:szCs w:val="24"/>
-        </w:rPr>
-        <w:t>E</w:t>
-      </w:r>
-      <w:r>
-        <w:rPr>
-          <w:rFonts w:ascii="Times" w:hAnsi="Times"/>
-          <w:sz w:val="24"/>
-          <w:szCs w:val="24"/>
-        </w:rPr>
-        <w:t xml:space="preserve"> (</w:t>
-      </w:r>
-      <w:r>
-        <w:rPr>
-          <w:rFonts w:ascii="Times" w:hAnsi="Times"/>
-          <w:sz w:val="24"/>
-          <w:szCs w:val="24"/>
-        </w:rPr>
-        <w:t>m</w:t>
+        <w:t>ΔE (m</w:t>
       </w:r>
       <w:r>
         <w:rPr>
@@ -2727,31 +2598,7 @@
           <w:sz w:val="24"/>
           <w:szCs w:val="24"/>
         </w:rPr>
-        <w:t>Δ</w:t>
-      </w:r>
-      <w:r>
-        <w:rPr>
-          <w:rFonts w:ascii="Times" w:hAnsi="Times"/>
-          <w:sz w:val="24"/>
-          <w:szCs w:val="24"/>
-        </w:rPr>
-        <w:t>E</w:t>
-      </w:r>
-      <w:r>
-        <w:rPr>
-          <w:rFonts w:ascii="Times" w:hAnsi="Times"/>
-          <w:sz w:val="24"/>
-          <w:szCs w:val="24"/>
-        </w:rPr>
-        <w:t xml:space="preserve"> (</w:t>
-      </w:r>
-      <w:r>
-        <w:rPr>
-          <w:rFonts w:ascii="Times" w:hAnsi="Times"/>
-          <w:sz w:val="24"/>
-          <w:szCs w:val="24"/>
-        </w:rPr>
-        <w:t>MeV</w:t>
+        <w:t>ΔE (MeV</w:t>
       </w:r>
       <w:r>
         <w:rPr>
@@ -2796,15 +2643,7 @@
           <w:sz w:val="24"/>
           <w:szCs w:val="24"/>
         </w:rPr>
-        <w:t>μ</w:t>
-      </w:r>
-      <w:r>
-        <w:rPr>
-          <w:rFonts w:ascii="Times" w:hAnsi="Times"/>
-          <w:sz w:val="24"/>
-          <w:szCs w:val="24"/>
-        </w:rPr>
-        <w:t>m</w:t>
+        <w:t>μm</w:t>
       </w:r>
       <w:proofErr w:type="spellEnd"/>
       <w:r>
@@ -2991,23 +2830,7 @@
           <w:szCs w:val="24"/>
         </w:rPr>
         <w:tab/>
-        <w:t xml:space="preserve">Can you </w:t>
-      </w:r>
-      <w:r>
-        <w:rPr>
-          <w:rFonts w:ascii="Times" w:eastAsia="CMU Serif Roman" w:hAnsi="Times" w:cs="CMU Serif Roman"/>
-          <w:sz w:val="24"/>
-          <w:szCs w:val="24"/>
-        </w:rPr>
-        <w:t xml:space="preserve">explain why the bunch gains more (or less) energy varying </w:t>
-      </w:r>
-      <w:r>
-        <w:rPr>
-          <w:rFonts w:ascii="Times" w:eastAsia="CMU Serif Roman" w:hAnsi="Times" w:cs="CMU Serif Roman"/>
-          <w:sz w:val="24"/>
-          <w:szCs w:val="24"/>
-        </w:rPr>
-        <w:t>the charge?</w:t>
+        <w:t>Can you explain why the bunch gains more (or less) energy varying the charge?</w:t>
       </w:r>
     </w:p>
     <w:p>

</xml_diff>

<commit_message>
corrected answer form sections
</commit_message>
<xml_diff>
--- a/Answers_Form/Answers_Form.docx
+++ b/Answers_Form/Answers_Form.docx
@@ -239,62 +239,6 @@
     <w:p>
       <w:pPr>
         <w:pStyle w:val="Body"/>
-        <w:rPr>
-          <w:rFonts w:ascii="Times" w:eastAsia="CMU Serif Bold Extended Roman" w:hAnsi="Times" w:cs="CMU Serif Bold Extended Roman"/>
-          <w:b/>
-          <w:bCs/>
-          <w:sz w:val="24"/>
-          <w:szCs w:val="24"/>
-        </w:rPr>
-      </w:pPr>
-      <w:r>
-        <w:rPr>
-          <w:rFonts w:ascii="Times" w:hAnsi="Times"/>
-          <w:b/>
-          <w:bCs/>
-          <w:sz w:val="24"/>
-          <w:szCs w:val="24"/>
-        </w:rPr>
-        <w:t xml:space="preserve">Section </w:t>
-      </w:r>
-      <w:proofErr w:type="gramStart"/>
-      <w:r>
-        <w:rPr>
-          <w:rFonts w:ascii="Times" w:hAnsi="Times"/>
-          <w:b/>
-          <w:bCs/>
-          <w:sz w:val="24"/>
-          <w:szCs w:val="24"/>
-        </w:rPr>
-        <w:t>3 :</w:t>
-      </w:r>
-      <w:proofErr w:type="gramEnd"/>
-      <w:r>
-        <w:rPr>
-          <w:rFonts w:ascii="Times" w:hAnsi="Times"/>
-          <w:b/>
-          <w:bCs/>
-          <w:sz w:val="24"/>
-          <w:szCs w:val="24"/>
-        </w:rPr>
-        <w:t xml:space="preserve"> Exploring the </w:t>
-      </w:r>
-      <w:proofErr w:type="spellStart"/>
-      <w:r>
-        <w:rPr>
-          <w:rFonts w:ascii="Times" w:hAnsi="Times"/>
-          <w:b/>
-          <w:bCs/>
-          <w:sz w:val="24"/>
-          <w:szCs w:val="24"/>
-        </w:rPr>
-        <w:t>namelist</w:t>
-      </w:r>
-      <w:proofErr w:type="spellEnd"/>
-    </w:p>
-    <w:p>
-      <w:pPr>
-        <w:pStyle w:val="Body"/>
         <w:numPr>
           <w:ilvl w:val="0"/>
           <w:numId w:val="4"/>
@@ -438,7 +382,17 @@
           <w:sz w:val="24"/>
           <w:szCs w:val="24"/>
         </w:rPr>
-        <w:t>Section  5</w:t>
+        <w:t xml:space="preserve">Section  </w:t>
+      </w:r>
+      <w:r>
+        <w:rPr>
+          <w:rFonts w:ascii="Times" w:hAnsi="Times"/>
+          <w:b/>
+          <w:bCs/>
+          <w:sz w:val="24"/>
+          <w:szCs w:val="24"/>
+        </w:rPr>
+        <w:t>2.1</w:t>
       </w:r>
       <w:proofErr w:type="gramEnd"/>
       <w:r>
@@ -627,15 +581,7 @@
           <w:sz w:val="24"/>
           <w:szCs w:val="24"/>
         </w:rPr>
-        <w:t>intensity</w:t>
-      </w:r>
-      <w:r>
-        <w:rPr>
-          <w:rFonts w:ascii="Times" w:eastAsia="CMU Serif Roman" w:hAnsi="Times" w:cs="CMU Serif Roman"/>
-          <w:sz w:val="24"/>
-          <w:szCs w:val="24"/>
-        </w:rPr>
-        <w:t xml:space="preserve">, </w:t>
+        <w:t xml:space="preserve">intensity, </w:t>
       </w:r>
       <w:r>
         <w:rPr>
@@ -1070,7 +1016,7 @@
           <w:sz w:val="24"/>
           <w:szCs w:val="24"/>
         </w:rPr>
-        <w:t>5</w:t>
+        <w:t>2.2</w:t>
       </w:r>
       <w:proofErr w:type="gramEnd"/>
       <w:r>
@@ -1586,27 +1532,25 @@
         </w:rPr>
         <w:t xml:space="preserve">Section </w:t>
       </w:r>
-      <w:proofErr w:type="gramStart"/>
-      <w:r>
-        <w:rPr>
-          <w:rFonts w:ascii="Times" w:hAnsi="Times"/>
-          <w:b/>
-          <w:bCs/>
-          <w:sz w:val="24"/>
-          <w:szCs w:val="24"/>
-        </w:rPr>
-        <w:t>6 :</w:t>
-      </w:r>
-      <w:proofErr w:type="gramEnd"/>
-      <w:r>
-        <w:rPr>
-          <w:rFonts w:ascii="Times" w:hAnsi="Times"/>
-          <w:b/>
-          <w:bCs/>
-          <w:sz w:val="24"/>
-          <w:szCs w:val="24"/>
-        </w:rPr>
-        <w:t xml:space="preserve"> </w:t>
+      <w:r>
+        <w:rPr>
+          <w:rFonts w:ascii="Times" w:hAnsi="Times"/>
+          <w:b/>
+          <w:bCs/>
+          <w:sz w:val="24"/>
+          <w:szCs w:val="24"/>
+        </w:rPr>
+        <w:t>2.3</w:t>
+      </w:r>
+      <w:r>
+        <w:rPr>
+          <w:rFonts w:ascii="Times" w:hAnsi="Times"/>
+          <w:b/>
+          <w:bCs/>
+          <w:sz w:val="24"/>
+          <w:szCs w:val="24"/>
+        </w:rPr>
+        <w:t xml:space="preserve"> : </w:t>
       </w:r>
       <w:r>
         <w:rPr>
@@ -2378,6 +2322,7 @@
           <w:sz w:val="24"/>
           <w:szCs w:val="24"/>
         </w:rPr>
+        <w:lastRenderedPageBreak/>
         <w:t xml:space="preserve">Exercise </w:t>
       </w:r>
       <w:proofErr w:type="gramStart"/>

</xml_diff>

<commit_message>
correct error in answer form for exercise 11
</commit_message>
<xml_diff>
--- a/Answers_Form/Answers_Form.docx
+++ b/Answers_Form/Answers_Form.docx
@@ -1917,7 +1917,15 @@
           <w:sz w:val="24"/>
           <w:szCs w:val="24"/>
         </w:rPr>
-        <w:t>/ Lorentz factor</w:t>
+        <w:t xml:space="preserve">= </w:t>
+      </w:r>
+      <w:r>
+        <w:rPr>
+          <w:rFonts w:ascii="Times" w:hAnsi="Times"/>
+          <w:sz w:val="24"/>
+          <w:szCs w:val="24"/>
+        </w:rPr>
+        <w:t>Lorentz factor</w:t>
       </w:r>
       <w:r>
         <w:rPr>

</xml_diff>

<commit_message>
some clarifications for the exercises
</commit_message>
<xml_diff>
--- a/Answers_Form/Answers_Form.docx
+++ b/Answers_Form/Answers_Form.docx
@@ -197,7 +197,31 @@
           <w:sz w:val="24"/>
           <w:szCs w:val="24"/>
         </w:rPr>
-        <w:t>) =</w:t>
+        <w:t xml:space="preserve">) </w:t>
+      </w:r>
+      <w:r>
+        <w:rPr>
+          <w:rFonts w:ascii="Times" w:hAnsi="Times"/>
+          <w:sz w:val="24"/>
+          <w:szCs w:val="24"/>
+        </w:rPr>
+        <w:tab/>
+      </w:r>
+      <w:r>
+        <w:rPr>
+          <w:rFonts w:ascii="Times" w:hAnsi="Times"/>
+          <w:sz w:val="24"/>
+          <w:szCs w:val="24"/>
+        </w:rPr>
+        <w:tab/>
+      </w:r>
+      <w:r>
+        <w:rPr>
+          <w:rFonts w:ascii="Times" w:hAnsi="Times"/>
+          <w:sz w:val="24"/>
+          <w:szCs w:val="24"/>
+        </w:rPr>
+        <w:t>=</w:t>
       </w:r>
     </w:p>
     <w:p>
@@ -233,7 +257,31 @@
           <w:sz w:val="24"/>
           <w:szCs w:val="24"/>
         </w:rPr>
-        <w:t xml:space="preserve"> (TV/m) =</w:t>
+        <w:t xml:space="preserve"> (TV/m) </w:t>
+      </w:r>
+      <w:r>
+        <w:rPr>
+          <w:rFonts w:ascii="Times" w:hAnsi="Times"/>
+          <w:sz w:val="24"/>
+          <w:szCs w:val="24"/>
+        </w:rPr>
+        <w:tab/>
+      </w:r>
+      <w:r>
+        <w:rPr>
+          <w:rFonts w:ascii="Times" w:hAnsi="Times"/>
+          <w:sz w:val="24"/>
+          <w:szCs w:val="24"/>
+        </w:rPr>
+        <w:tab/>
+      </w:r>
+      <w:r>
+        <w:rPr>
+          <w:rFonts w:ascii="Times" w:hAnsi="Times"/>
+          <w:sz w:val="24"/>
+          <w:szCs w:val="24"/>
+        </w:rPr>
+        <w:t>=</w:t>
       </w:r>
     </w:p>
     <w:p>
@@ -315,7 +363,31 @@
           <w:sz w:val="24"/>
           <w:szCs w:val="24"/>
         </w:rPr>
-        <w:t xml:space="preserve">) = </w:t>
+        <w:t xml:space="preserve">) </w:t>
+      </w:r>
+      <w:r>
+        <w:rPr>
+          <w:rFonts w:ascii="Times" w:hAnsi="Times"/>
+          <w:sz w:val="24"/>
+          <w:szCs w:val="24"/>
+        </w:rPr>
+        <w:tab/>
+      </w:r>
+      <w:r>
+        <w:rPr>
+          <w:rFonts w:ascii="Times" w:hAnsi="Times"/>
+          <w:sz w:val="24"/>
+          <w:szCs w:val="24"/>
+        </w:rPr>
+        <w:tab/>
+      </w:r>
+      <w:r>
+        <w:rPr>
+          <w:rFonts w:ascii="Times" w:hAnsi="Times"/>
+          <w:sz w:val="24"/>
+          <w:szCs w:val="24"/>
+        </w:rPr>
+        <w:t xml:space="preserve">= </w:t>
       </w:r>
     </w:p>
     <w:p>
@@ -359,7 +431,31 @@
           <w:sz w:val="24"/>
           <w:szCs w:val="24"/>
         </w:rPr>
-        <w:t xml:space="preserve">) = </w:t>
+        <w:t xml:space="preserve">) </w:t>
+      </w:r>
+      <w:r>
+        <w:rPr>
+          <w:rFonts w:ascii="Times" w:hAnsi="Times"/>
+          <w:sz w:val="24"/>
+          <w:szCs w:val="24"/>
+        </w:rPr>
+        <w:tab/>
+      </w:r>
+      <w:r>
+        <w:rPr>
+          <w:rFonts w:ascii="Times" w:hAnsi="Times"/>
+          <w:sz w:val="24"/>
+          <w:szCs w:val="24"/>
+        </w:rPr>
+        <w:tab/>
+      </w:r>
+      <w:r>
+        <w:rPr>
+          <w:rFonts w:ascii="Times" w:hAnsi="Times"/>
+          <w:sz w:val="24"/>
+          <w:szCs w:val="24"/>
+        </w:rPr>
+        <w:t xml:space="preserve">= </w:t>
       </w:r>
     </w:p>
     <w:p>
@@ -478,7 +574,31 @@
           <w:sz w:val="24"/>
           <w:szCs w:val="24"/>
         </w:rPr>
-        <w:t xml:space="preserve">) = </w:t>
+        <w:t xml:space="preserve">) </w:t>
+      </w:r>
+      <w:r>
+        <w:rPr>
+          <w:rFonts w:ascii="Times" w:hAnsi="Times"/>
+          <w:sz w:val="24"/>
+          <w:szCs w:val="24"/>
+        </w:rPr>
+        <w:tab/>
+      </w:r>
+      <w:r>
+        <w:rPr>
+          <w:rFonts w:ascii="Times" w:hAnsi="Times"/>
+          <w:sz w:val="24"/>
+          <w:szCs w:val="24"/>
+        </w:rPr>
+        <w:tab/>
+      </w:r>
+      <w:r>
+        <w:rPr>
+          <w:rFonts w:ascii="Times" w:hAnsi="Times"/>
+          <w:sz w:val="24"/>
+          <w:szCs w:val="24"/>
+        </w:rPr>
+        <w:t xml:space="preserve">= </w:t>
       </w:r>
     </w:p>
     <w:p>
@@ -530,7 +650,23 @@
           <w:sz w:val="24"/>
           <w:szCs w:val="24"/>
         </w:rPr>
-        <w:t>fs) =</w:t>
+        <w:t xml:space="preserve">fs) </w:t>
+      </w:r>
+      <w:r>
+        <w:rPr>
+          <w:rFonts w:ascii="Times" w:eastAsia="CMU Serif Roman" w:hAnsi="Times" w:cs="CMU Serif Roman"/>
+          <w:sz w:val="24"/>
+          <w:szCs w:val="24"/>
+        </w:rPr>
+        <w:tab/>
+      </w:r>
+      <w:r>
+        <w:rPr>
+          <w:rFonts w:ascii="Times" w:eastAsia="CMU Serif Roman" w:hAnsi="Times" w:cs="CMU Serif Roman"/>
+          <w:sz w:val="24"/>
+          <w:szCs w:val="24"/>
+        </w:rPr>
+        <w:t>=</w:t>
       </w:r>
     </w:p>
     <w:p>
@@ -589,7 +725,23 @@
           <w:sz w:val="24"/>
           <w:szCs w:val="24"/>
         </w:rPr>
-        <w:t>fs) =</w:t>
+        <w:t xml:space="preserve">fs) </w:t>
+      </w:r>
+      <w:r>
+        <w:rPr>
+          <w:rFonts w:ascii="Times" w:eastAsia="CMU Serif Roman" w:hAnsi="Times" w:cs="CMU Serif Roman"/>
+          <w:sz w:val="24"/>
+          <w:szCs w:val="24"/>
+        </w:rPr>
+        <w:tab/>
+      </w:r>
+      <w:r>
+        <w:rPr>
+          <w:rFonts w:ascii="Times" w:eastAsia="CMU Serif Roman" w:hAnsi="Times" w:cs="CMU Serif Roman"/>
+          <w:sz w:val="24"/>
+          <w:szCs w:val="24"/>
+        </w:rPr>
+        <w:t>=</w:t>
       </w:r>
       <w:r>
         <w:rPr>
@@ -642,7 +794,23 @@
           <w:sz w:val="24"/>
           <w:szCs w:val="24"/>
         </w:rPr>
-        <w:t xml:space="preserve">) = </w:t>
+        <w:t xml:space="preserve">) </w:t>
+      </w:r>
+      <w:r>
+        <w:rPr>
+          <w:rFonts w:ascii="Times" w:hAnsi="Times"/>
+          <w:sz w:val="24"/>
+          <w:szCs w:val="24"/>
+        </w:rPr>
+        <w:tab/>
+      </w:r>
+      <w:r>
+        <w:rPr>
+          <w:rFonts w:ascii="Times" w:hAnsi="Times"/>
+          <w:sz w:val="24"/>
+          <w:szCs w:val="24"/>
+        </w:rPr>
+        <w:t xml:space="preserve">= </w:t>
       </w:r>
     </w:p>
     <w:p>
@@ -705,7 +873,31 @@
           <w:sz w:val="24"/>
           <w:szCs w:val="24"/>
         </w:rPr>
-        <w:t>) =</w:t>
+        <w:t xml:space="preserve">) </w:t>
+      </w:r>
+      <w:r>
+        <w:rPr>
+          <w:rFonts w:ascii="Times" w:hAnsi="Times"/>
+          <w:sz w:val="24"/>
+          <w:szCs w:val="24"/>
+        </w:rPr>
+        <w:tab/>
+      </w:r>
+      <w:r>
+        <w:rPr>
+          <w:rFonts w:ascii="Times" w:hAnsi="Times"/>
+          <w:sz w:val="24"/>
+          <w:szCs w:val="24"/>
+        </w:rPr>
+        <w:tab/>
+      </w:r>
+      <w:r>
+        <w:rPr>
+          <w:rFonts w:ascii="Times" w:hAnsi="Times"/>
+          <w:sz w:val="24"/>
+          <w:szCs w:val="24"/>
+        </w:rPr>
+        <w:t>=</w:t>
       </w:r>
     </w:p>
     <w:p>
@@ -778,6 +970,24 @@
           <w:rFonts w:ascii="Times" w:hAnsi="Times"/>
           <w:sz w:val="24"/>
           <w:szCs w:val="24"/>
+          <w:vertAlign w:val="subscript"/>
+        </w:rPr>
+        <w:tab/>
+      </w:r>
+      <w:r>
+        <w:rPr>
+          <w:rFonts w:ascii="Times" w:hAnsi="Times"/>
+          <w:sz w:val="24"/>
+          <w:szCs w:val="24"/>
+          <w:vertAlign w:val="subscript"/>
+        </w:rPr>
+        <w:tab/>
+      </w:r>
+      <w:r>
+        <w:rPr>
+          <w:rFonts w:ascii="Times" w:hAnsi="Times"/>
+          <w:sz w:val="24"/>
+          <w:szCs w:val="24"/>
         </w:rPr>
         <w:t xml:space="preserve">=  </w:t>
       </w:r>
@@ -815,7 +1025,31 @@
           <w:sz w:val="24"/>
           <w:szCs w:val="24"/>
         </w:rPr>
-        <w:t xml:space="preserve">) =   </w:t>
+        <w:t xml:space="preserve">) </w:t>
+      </w:r>
+      <w:r>
+        <w:rPr>
+          <w:rFonts w:ascii="Times" w:hAnsi="Times"/>
+          <w:sz w:val="24"/>
+          <w:szCs w:val="24"/>
+        </w:rPr>
+        <w:tab/>
+      </w:r>
+      <w:r>
+        <w:rPr>
+          <w:rFonts w:ascii="Times" w:hAnsi="Times"/>
+          <w:sz w:val="24"/>
+          <w:szCs w:val="24"/>
+        </w:rPr>
+        <w:tab/>
+      </w:r>
+      <w:r>
+        <w:rPr>
+          <w:rFonts w:ascii="Times" w:hAnsi="Times"/>
+          <w:sz w:val="24"/>
+          <w:szCs w:val="24"/>
+        </w:rPr>
+        <w:t xml:space="preserve">=   </w:t>
       </w:r>
     </w:p>
     <w:p>
@@ -916,7 +1150,31 @@
           <w:sz w:val="24"/>
           <w:szCs w:val="24"/>
         </w:rPr>
-        <w:t xml:space="preserve">)   = </w:t>
+        <w:t xml:space="preserve">)   </w:t>
+      </w:r>
+      <w:r>
+        <w:rPr>
+          <w:rFonts w:ascii="Times" w:hAnsi="Times"/>
+          <w:sz w:val="24"/>
+          <w:szCs w:val="24"/>
+        </w:rPr>
+        <w:tab/>
+      </w:r>
+      <w:r>
+        <w:rPr>
+          <w:rFonts w:ascii="Times" w:hAnsi="Times"/>
+          <w:sz w:val="24"/>
+          <w:szCs w:val="24"/>
+        </w:rPr>
+        <w:tab/>
+      </w:r>
+      <w:r>
+        <w:rPr>
+          <w:rFonts w:ascii="Times" w:hAnsi="Times"/>
+          <w:sz w:val="24"/>
+          <w:szCs w:val="24"/>
+        </w:rPr>
+        <w:t xml:space="preserve">= </w:t>
       </w:r>
     </w:p>
     <w:p>
@@ -1138,7 +1396,31 @@
           <w:sz w:val="24"/>
           <w:szCs w:val="24"/>
         </w:rPr>
-        <w:t>) =</w:t>
+        <w:t xml:space="preserve">) </w:t>
+      </w:r>
+      <w:r>
+        <w:rPr>
+          <w:rFonts w:ascii="Times" w:hAnsi="Times"/>
+          <w:sz w:val="24"/>
+          <w:szCs w:val="24"/>
+        </w:rPr>
+        <w:tab/>
+      </w:r>
+      <w:r>
+        <w:rPr>
+          <w:rFonts w:ascii="Times" w:hAnsi="Times"/>
+          <w:sz w:val="24"/>
+          <w:szCs w:val="24"/>
+        </w:rPr>
+        <w:tab/>
+      </w:r>
+      <w:r>
+        <w:rPr>
+          <w:rFonts w:ascii="Times" w:hAnsi="Times"/>
+          <w:sz w:val="24"/>
+          <w:szCs w:val="24"/>
+        </w:rPr>
+        <w:t>=</w:t>
       </w:r>
     </w:p>
     <w:p>
@@ -1294,7 +1576,23 @@
           <w:sz w:val="24"/>
           <w:szCs w:val="24"/>
         </w:rPr>
-        <w:t xml:space="preserve"> = </w:t>
+        <w:t xml:space="preserve"> </w:t>
+      </w:r>
+      <w:r>
+        <w:rPr>
+          <w:rFonts w:ascii="Times" w:hAnsi="Times"/>
+          <w:sz w:val="24"/>
+          <w:szCs w:val="24"/>
+        </w:rPr>
+        <w:tab/>
+      </w:r>
+      <w:r>
+        <w:rPr>
+          <w:rFonts w:ascii="Times" w:hAnsi="Times"/>
+          <w:sz w:val="24"/>
+          <w:szCs w:val="24"/>
+        </w:rPr>
+        <w:t xml:space="preserve">= </w:t>
       </w:r>
     </w:p>
     <w:p>
@@ -1384,7 +1682,23 @@
           <w:sz w:val="24"/>
           <w:szCs w:val="24"/>
         </w:rPr>
-        <w:t xml:space="preserve"> = </w:t>
+        <w:t xml:space="preserve"> </w:t>
+      </w:r>
+      <w:r>
+        <w:rPr>
+          <w:rFonts w:ascii="Times" w:hAnsi="Times"/>
+          <w:sz w:val="24"/>
+          <w:szCs w:val="24"/>
+        </w:rPr>
+        <w:tab/>
+      </w:r>
+      <w:r>
+        <w:rPr>
+          <w:rFonts w:ascii="Times" w:hAnsi="Times"/>
+          <w:sz w:val="24"/>
+          <w:szCs w:val="24"/>
+        </w:rPr>
+        <w:t xml:space="preserve">= </w:t>
       </w:r>
     </w:p>
     <w:p>
@@ -1636,6 +1950,7 @@
         </w:rPr>
         <w:t>Q (</w:t>
       </w:r>
+      <w:proofErr w:type="spellStart"/>
       <w:proofErr w:type="gramStart"/>
       <w:r>
         <w:rPr>
@@ -1643,7 +1958,16 @@
           <w:sz w:val="24"/>
           <w:szCs w:val="24"/>
         </w:rPr>
-        <w:t>pC)</w:t>
+        <w:t>pC</w:t>
+      </w:r>
+      <w:proofErr w:type="spellEnd"/>
+      <w:r>
+        <w:rPr>
+          <w:rFonts w:ascii="Times" w:hAnsi="Times" w:cs="Arial"/>
+          <w:sz w:val="24"/>
+          <w:szCs w:val="24"/>
+        </w:rPr>
+        <w:t>)</w:t>
       </w:r>
       <w:r>
         <w:rPr>
@@ -1664,7 +1988,65 @@
           <w:sz w:val="24"/>
           <w:szCs w:val="24"/>
         </w:rPr>
-        <w:t xml:space="preserve">                      = </w:t>
+        <w:t xml:space="preserve">                      </w:t>
+      </w:r>
+      <w:r>
+        <w:rPr>
+          <w:rFonts w:ascii="Times" w:hAnsi="Times"/>
+          <w:b/>
+          <w:bCs/>
+          <w:sz w:val="24"/>
+          <w:szCs w:val="24"/>
+        </w:rPr>
+        <w:tab/>
+      </w:r>
+      <w:r>
+        <w:rPr>
+          <w:rFonts w:ascii="Times" w:hAnsi="Times"/>
+          <w:b/>
+          <w:bCs/>
+          <w:sz w:val="24"/>
+          <w:szCs w:val="24"/>
+        </w:rPr>
+        <w:tab/>
+      </w:r>
+      <w:r>
+        <w:rPr>
+          <w:rFonts w:ascii="Times" w:hAnsi="Times"/>
+          <w:b/>
+          <w:bCs/>
+          <w:sz w:val="24"/>
+          <w:szCs w:val="24"/>
+        </w:rPr>
+        <w:tab/>
+      </w:r>
+      <w:r>
+        <w:rPr>
+          <w:rFonts w:ascii="Times" w:hAnsi="Times"/>
+          <w:b/>
+          <w:bCs/>
+          <w:sz w:val="24"/>
+          <w:szCs w:val="24"/>
+        </w:rPr>
+        <w:tab/>
+      </w:r>
+      <w:r>
+        <w:rPr>
+          <w:rFonts w:ascii="Times" w:hAnsi="Times"/>
+          <w:sz w:val="24"/>
+          <w:szCs w:val="24"/>
+        </w:rPr>
+        <w:t>=</w:t>
+      </w:r>
+      <w:r>
+        <w:rPr>
+          <w:rFonts w:ascii="Times" w:hAnsi="Times"/>
+          <w:b/>
+          <w:bCs/>
+          <w:sz w:val="24"/>
+          <w:szCs w:val="24"/>
+        </w:rPr>
+        <w:t xml:space="preserve"> </w:t>
       </w:r>
     </w:p>
     <w:p>
@@ -1728,7 +2110,47 @@
           <w:sz w:val="24"/>
           <w:szCs w:val="24"/>
         </w:rPr>
-        <w:t xml:space="preserve">)   =  </w:t>
+        <w:t xml:space="preserve">)   </w:t>
+      </w:r>
+      <w:r>
+        <w:rPr>
+          <w:rFonts w:ascii="Times" w:hAnsi="Times"/>
+          <w:sz w:val="24"/>
+          <w:szCs w:val="24"/>
+        </w:rPr>
+        <w:tab/>
+      </w:r>
+      <w:r>
+        <w:rPr>
+          <w:rFonts w:ascii="Times" w:hAnsi="Times"/>
+          <w:sz w:val="24"/>
+          <w:szCs w:val="24"/>
+        </w:rPr>
+        <w:tab/>
+      </w:r>
+      <w:r>
+        <w:rPr>
+          <w:rFonts w:ascii="Times" w:hAnsi="Times"/>
+          <w:sz w:val="24"/>
+          <w:szCs w:val="24"/>
+        </w:rPr>
+        <w:tab/>
+      </w:r>
+      <w:r>
+        <w:rPr>
+          <w:rFonts w:ascii="Times" w:hAnsi="Times"/>
+          <w:sz w:val="24"/>
+          <w:szCs w:val="24"/>
+        </w:rPr>
+        <w:tab/>
+      </w:r>
+      <w:r>
+        <w:rPr>
+          <w:rFonts w:ascii="Times" w:hAnsi="Times"/>
+          <w:sz w:val="24"/>
+          <w:szCs w:val="24"/>
+        </w:rPr>
+        <w:t xml:space="preserve">=  </w:t>
       </w:r>
     </w:p>
     <w:p>
@@ -1792,7 +2214,47 @@
           <w:sz w:val="24"/>
           <w:szCs w:val="24"/>
         </w:rPr>
-        <w:t xml:space="preserve">)   = </w:t>
+        <w:t xml:space="preserve">)   </w:t>
+      </w:r>
+      <w:r>
+        <w:rPr>
+          <w:rFonts w:ascii="Times" w:hAnsi="Times"/>
+          <w:sz w:val="24"/>
+          <w:szCs w:val="24"/>
+        </w:rPr>
+        <w:tab/>
+      </w:r>
+      <w:r>
+        <w:rPr>
+          <w:rFonts w:ascii="Times" w:hAnsi="Times"/>
+          <w:sz w:val="24"/>
+          <w:szCs w:val="24"/>
+        </w:rPr>
+        <w:tab/>
+      </w:r>
+      <w:r>
+        <w:rPr>
+          <w:rFonts w:ascii="Times" w:hAnsi="Times"/>
+          <w:sz w:val="24"/>
+          <w:szCs w:val="24"/>
+        </w:rPr>
+        <w:tab/>
+      </w:r>
+      <w:r>
+        <w:rPr>
+          <w:rFonts w:ascii="Times" w:hAnsi="Times"/>
+          <w:sz w:val="24"/>
+          <w:szCs w:val="24"/>
+        </w:rPr>
+        <w:tab/>
+      </w:r>
+      <w:r>
+        <w:rPr>
+          <w:rFonts w:ascii="Times" w:hAnsi="Times"/>
+          <w:sz w:val="24"/>
+          <w:szCs w:val="24"/>
+        </w:rPr>
+        <w:t xml:space="preserve">= </w:t>
       </w:r>
     </w:p>
     <w:p>
@@ -1856,7 +2318,47 @@
           <w:sz w:val="24"/>
           <w:szCs w:val="24"/>
         </w:rPr>
-        <w:t>)   =</w:t>
+        <w:t xml:space="preserve">)   </w:t>
+      </w:r>
+      <w:r>
+        <w:rPr>
+          <w:rFonts w:ascii="Times" w:hAnsi="Times"/>
+          <w:sz w:val="24"/>
+          <w:szCs w:val="24"/>
+        </w:rPr>
+        <w:tab/>
+      </w:r>
+      <w:r>
+        <w:rPr>
+          <w:rFonts w:ascii="Times" w:hAnsi="Times"/>
+          <w:sz w:val="24"/>
+          <w:szCs w:val="24"/>
+        </w:rPr>
+        <w:tab/>
+      </w:r>
+      <w:r>
+        <w:rPr>
+          <w:rFonts w:ascii="Times" w:hAnsi="Times"/>
+          <w:sz w:val="24"/>
+          <w:szCs w:val="24"/>
+        </w:rPr>
+        <w:tab/>
+      </w:r>
+      <w:r>
+        <w:rPr>
+          <w:rFonts w:ascii="Times" w:hAnsi="Times"/>
+          <w:sz w:val="24"/>
+          <w:szCs w:val="24"/>
+        </w:rPr>
+        <w:tab/>
+      </w:r>
+      <w:r>
+        <w:rPr>
+          <w:rFonts w:ascii="Times" w:hAnsi="Times"/>
+          <w:sz w:val="24"/>
+          <w:szCs w:val="24"/>
+        </w:rPr>
+        <w:t>=</w:t>
       </w:r>
     </w:p>
     <w:p>
@@ -1933,7 +2435,39 @@
           <w:sz w:val="24"/>
           <w:szCs w:val="24"/>
         </w:rPr>
-        <w:t xml:space="preserve"> =</w:t>
+        <w:t xml:space="preserve"> </w:t>
+      </w:r>
+      <w:r>
+        <w:rPr>
+          <w:rFonts w:ascii="Times" w:hAnsi="Times"/>
+          <w:sz w:val="24"/>
+          <w:szCs w:val="24"/>
+        </w:rPr>
+        <w:tab/>
+      </w:r>
+      <w:r>
+        <w:rPr>
+          <w:rFonts w:ascii="Times" w:hAnsi="Times"/>
+          <w:sz w:val="24"/>
+          <w:szCs w:val="24"/>
+        </w:rPr>
+        <w:tab/>
+      </w:r>
+      <w:r>
+        <w:rPr>
+          <w:rFonts w:ascii="Times" w:hAnsi="Times"/>
+          <w:sz w:val="24"/>
+          <w:szCs w:val="24"/>
+        </w:rPr>
+        <w:tab/>
+      </w:r>
+      <w:r>
+        <w:rPr>
+          <w:rFonts w:ascii="Times" w:hAnsi="Times"/>
+          <w:sz w:val="24"/>
+          <w:szCs w:val="24"/>
+        </w:rPr>
+        <w:t>=</w:t>
       </w:r>
     </w:p>
     <w:p>
@@ -1986,6 +2520,30 @@
           <w:sz w:val="24"/>
           <w:szCs w:val="24"/>
         </w:rPr>
+        <w:tab/>
+      </w:r>
+      <w:r>
+        <w:rPr>
+          <w:rFonts w:ascii="Times" w:eastAsia="CMU Serif Roman" w:hAnsi="Times" w:cs="CMU Serif Roman"/>
+          <w:sz w:val="24"/>
+          <w:szCs w:val="24"/>
+        </w:rPr>
+        <w:tab/>
+      </w:r>
+      <w:r>
+        <w:rPr>
+          <w:rFonts w:ascii="Times" w:eastAsia="CMU Serif Roman" w:hAnsi="Times" w:cs="CMU Serif Roman"/>
+          <w:sz w:val="24"/>
+          <w:szCs w:val="24"/>
+        </w:rPr>
+        <w:tab/>
+      </w:r>
+      <w:r>
+        <w:rPr>
+          <w:rFonts w:ascii="Times" w:eastAsia="CMU Serif Roman" w:hAnsi="Times" w:cs="CMU Serif Roman"/>
+          <w:sz w:val="24"/>
+          <w:szCs w:val="24"/>
+        </w:rPr>
         <w:t>=</w:t>
       </w:r>
     </w:p>
@@ -2031,6 +2589,30 @@
           <w:sz w:val="24"/>
           <w:szCs w:val="24"/>
         </w:rPr>
+        <w:tab/>
+      </w:r>
+      <w:r>
+        <w:rPr>
+          <w:rFonts w:ascii="Times" w:hAnsi="Times"/>
+          <w:sz w:val="24"/>
+          <w:szCs w:val="24"/>
+        </w:rPr>
+        <w:tab/>
+      </w:r>
+      <w:r>
+        <w:rPr>
+          <w:rFonts w:ascii="Times" w:hAnsi="Times"/>
+          <w:sz w:val="24"/>
+          <w:szCs w:val="24"/>
+        </w:rPr>
+        <w:tab/>
+      </w:r>
+      <w:r>
+        <w:rPr>
+          <w:rFonts w:ascii="Times" w:hAnsi="Times"/>
+          <w:sz w:val="24"/>
+          <w:szCs w:val="24"/>
+        </w:rPr>
         <w:t>=</w:t>
       </w:r>
     </w:p>
@@ -2131,7 +2713,23 @@
           <w:sz w:val="24"/>
           <w:szCs w:val="24"/>
         </w:rPr>
-        <w:t>) =</w:t>
+        <w:t xml:space="preserve">) </w:t>
+      </w:r>
+      <w:r>
+        <w:rPr>
+          <w:rFonts w:ascii="Times" w:hAnsi="Times"/>
+          <w:sz w:val="24"/>
+          <w:szCs w:val="24"/>
+        </w:rPr>
+        <w:tab/>
+      </w:r>
+      <w:r>
+        <w:rPr>
+          <w:rFonts w:ascii="Times" w:hAnsi="Times"/>
+          <w:sz w:val="24"/>
+          <w:szCs w:val="24"/>
+        </w:rPr>
+        <w:t>=</w:t>
       </w:r>
     </w:p>
     <w:p>
@@ -2231,7 +2829,23 @@
           <w:sz w:val="24"/>
           <w:szCs w:val="24"/>
         </w:rPr>
-        <w:t>) =</w:t>
+        <w:t xml:space="preserve">) </w:t>
+      </w:r>
+      <w:r>
+        <w:rPr>
+          <w:rFonts w:ascii="Times" w:hAnsi="Times"/>
+          <w:sz w:val="24"/>
+          <w:szCs w:val="24"/>
+        </w:rPr>
+        <w:tab/>
+      </w:r>
+      <w:r>
+        <w:rPr>
+          <w:rFonts w:ascii="Times" w:hAnsi="Times"/>
+          <w:sz w:val="24"/>
+          <w:szCs w:val="24"/>
+        </w:rPr>
+        <w:t>=</w:t>
       </w:r>
     </w:p>
     <w:p>
@@ -2277,6 +2891,30 @@
           <w:szCs w:val="24"/>
         </w:rPr>
         <w:t xml:space="preserve">     </w:t>
+      </w:r>
+      <w:r>
+        <w:rPr>
+          <w:rFonts w:ascii="Times" w:hAnsi="Times"/>
+          <w:sz w:val="24"/>
+          <w:szCs w:val="24"/>
+        </w:rPr>
+        <w:tab/>
+      </w:r>
+      <w:r>
+        <w:rPr>
+          <w:rFonts w:ascii="Times" w:hAnsi="Times"/>
+          <w:sz w:val="24"/>
+          <w:szCs w:val="24"/>
+        </w:rPr>
+        <w:tab/>
+      </w:r>
+      <w:r>
+        <w:rPr>
+          <w:rFonts w:ascii="Times" w:hAnsi="Times"/>
+          <w:sz w:val="24"/>
+          <w:szCs w:val="24"/>
+        </w:rPr>
+        <w:tab/>
       </w:r>
       <w:r>
         <w:rPr>
@@ -2517,7 +3155,33 @@
           <w:szCs w:val="24"/>
           <w:vertAlign w:val="superscript"/>
         </w:rPr>
-        <w:t xml:space="preserve">2) </w:t>
+        <w:t>2</w:t>
+      </w:r>
+      <w:r>
+        <w:rPr>
+          <w:rFonts w:ascii="Times" w:hAnsi="Times"/>
+          <w:sz w:val="24"/>
+          <w:szCs w:val="24"/>
+        </w:rPr>
+        <w:t>)</w:t>
+      </w:r>
+      <w:r>
+        <w:rPr>
+          <w:rFonts w:ascii="Times" w:hAnsi="Times"/>
+          <w:sz w:val="24"/>
+          <w:szCs w:val="24"/>
+          <w:vertAlign w:val="superscript"/>
+        </w:rPr>
+        <w:t xml:space="preserve"> </w:t>
+      </w:r>
+      <w:r>
+        <w:rPr>
+          <w:rFonts w:ascii="Times" w:hAnsi="Times"/>
+          <w:sz w:val="24"/>
+          <w:szCs w:val="24"/>
+          <w:vertAlign w:val="superscript"/>
+        </w:rPr>
+        <w:tab/>
       </w:r>
       <w:r>
         <w:rPr>
@@ -2558,9 +3222,17 @@
           <w:rFonts w:ascii="Times" w:hAnsi="Times"/>
           <w:sz w:val="24"/>
           <w:szCs w:val="24"/>
+        </w:rPr>
+        <w:t xml:space="preserve">) </w:t>
+      </w:r>
+      <w:r>
+        <w:rPr>
+          <w:rFonts w:ascii="Times" w:hAnsi="Times"/>
+          <w:sz w:val="24"/>
+          <w:szCs w:val="24"/>
           <w:vertAlign w:val="superscript"/>
         </w:rPr>
-        <w:t xml:space="preserve">) </w:t>
+        <w:tab/>
       </w:r>
       <w:r>
         <w:rPr>
@@ -2605,7 +3277,23 @@
           <w:sz w:val="24"/>
           <w:szCs w:val="24"/>
         </w:rPr>
-        <w:t xml:space="preserve">)     = </w:t>
+        <w:t xml:space="preserve">)     </w:t>
+      </w:r>
+      <w:r>
+        <w:rPr>
+          <w:rFonts w:ascii="Times" w:hAnsi="Times"/>
+          <w:sz w:val="24"/>
+          <w:szCs w:val="24"/>
+        </w:rPr>
+        <w:tab/>
+      </w:r>
+      <w:r>
+        <w:rPr>
+          <w:rFonts w:ascii="Times" w:hAnsi="Times"/>
+          <w:sz w:val="24"/>
+          <w:szCs w:val="24"/>
+        </w:rPr>
+        <w:t xml:space="preserve">= </w:t>
       </w:r>
     </w:p>
     <w:p>
@@ -2650,7 +3338,23 @@
           <w:sz w:val="24"/>
           <w:szCs w:val="24"/>
         </w:rPr>
-        <w:t xml:space="preserve"> (GV/m) = </w:t>
+        <w:t xml:space="preserve"> (GV/m) </w:t>
+      </w:r>
+      <w:r>
+        <w:rPr>
+          <w:rFonts w:ascii="Times" w:hAnsi="Times"/>
+          <w:sz w:val="24"/>
+          <w:szCs w:val="24"/>
+        </w:rPr>
+        <w:tab/>
+      </w:r>
+      <w:r>
+        <w:rPr>
+          <w:rFonts w:ascii="Times" w:hAnsi="Times"/>
+          <w:sz w:val="24"/>
+          <w:szCs w:val="24"/>
+        </w:rPr>
+        <w:t xml:space="preserve">= </w:t>
       </w:r>
     </w:p>
     <w:p>
@@ -2897,7 +3601,23 @@
           <w:szCs w:val="24"/>
         </w:rPr>
         <w:tab/>
-        <w:t>Include a plot of the bunch energy spectrum and send the script to the instructor</w:t>
+        <w:t xml:space="preserve">Include a plot of the bunch energy spectrum </w:t>
+      </w:r>
+      <w:r>
+        <w:rPr>
+          <w:rFonts w:ascii="Times" w:eastAsia="CMU Serif Roman" w:hAnsi="Times" w:cs="CMU Serif Roman"/>
+          <w:sz w:val="24"/>
+          <w:szCs w:val="24"/>
+        </w:rPr>
+        <w:t>at the start and at the end of the simulation, with a brief comment on the changes you see. S</w:t>
+      </w:r>
+      <w:r>
+        <w:rPr>
+          <w:rFonts w:ascii="Times" w:eastAsia="CMU Serif Roman" w:hAnsi="Times" w:cs="CMU Serif Roman"/>
+          <w:sz w:val="24"/>
+          <w:szCs w:val="24"/>
+        </w:rPr>
+        <w:t>end the script to the instructor</w:t>
       </w:r>
     </w:p>
     <w:p>

</xml_diff>

<commit_message>
add mesh points to anwer form
</commit_message>
<xml_diff>
--- a/Answers_Form/Answers_Form.docx
+++ b/Answers_Form/Answers_Form.docx
@@ -394,7 +394,7 @@
       <w:pPr>
         <w:pStyle w:val="Body"/>
         <w:rPr>
-          <w:rFonts w:ascii="Times" w:eastAsia="CMU Serif Roman" w:hAnsi="Times" w:cs="CMU Serif Roman"/>
+          <w:rFonts w:ascii="Times" w:hAnsi="Times"/>
           <w:sz w:val="24"/>
           <w:szCs w:val="24"/>
         </w:rPr>
@@ -456,6 +456,103 @@
           <w:szCs w:val="24"/>
         </w:rPr>
         <w:t xml:space="preserve">= </w:t>
+      </w:r>
+    </w:p>
+    <w:p>
+      <w:pPr>
+        <w:pStyle w:val="Body"/>
+        <w:rPr>
+          <w:rFonts w:ascii="Times" w:hAnsi="Times"/>
+          <w:sz w:val="24"/>
+          <w:szCs w:val="24"/>
+        </w:rPr>
+      </w:pPr>
+      <w:r>
+        <w:rPr>
+          <w:rFonts w:ascii="Times" w:hAnsi="Times"/>
+          <w:sz w:val="24"/>
+          <w:szCs w:val="24"/>
+        </w:rPr>
+        <w:tab/>
+      </w:r>
+      <w:proofErr w:type="spellStart"/>
+      <w:r>
+        <w:rPr>
+          <w:rFonts w:ascii="Times" w:hAnsi="Times"/>
+          <w:sz w:val="24"/>
+          <w:szCs w:val="24"/>
+        </w:rPr>
+        <w:t>nx</w:t>
+      </w:r>
+      <w:proofErr w:type="spellEnd"/>
+      <w:r>
+        <w:rPr>
+          <w:rFonts w:ascii="Times" w:hAnsi="Times"/>
+          <w:sz w:val="24"/>
+          <w:szCs w:val="24"/>
+        </w:rPr>
+        <w:tab/>
+      </w:r>
+      <w:r>
+        <w:rPr>
+          <w:rFonts w:ascii="Times" w:hAnsi="Times"/>
+          <w:sz w:val="24"/>
+          <w:szCs w:val="24"/>
+        </w:rPr>
+        <w:tab/>
+      </w:r>
+      <w:r>
+        <w:rPr>
+          <w:rFonts w:ascii="Times" w:hAnsi="Times"/>
+          <w:sz w:val="24"/>
+          <w:szCs w:val="24"/>
+        </w:rPr>
+        <w:tab/>
+        <w:t>=</w:t>
+      </w:r>
+    </w:p>
+    <w:p>
+      <w:pPr>
+        <w:pStyle w:val="Body"/>
+        <w:rPr>
+          <w:rFonts w:ascii="Times" w:eastAsia="CMU Serif Roman" w:hAnsi="Times" w:cs="CMU Serif Roman"/>
+          <w:sz w:val="24"/>
+          <w:szCs w:val="24"/>
+        </w:rPr>
+      </w:pPr>
+      <w:r>
+        <w:rPr>
+          <w:rFonts w:ascii="Times" w:hAnsi="Times"/>
+          <w:sz w:val="24"/>
+          <w:szCs w:val="24"/>
+        </w:rPr>
+        <w:tab/>
+        <w:t>nr</w:t>
+      </w:r>
+      <w:r>
+        <w:rPr>
+          <w:rFonts w:ascii="Times" w:hAnsi="Times"/>
+          <w:sz w:val="24"/>
+          <w:szCs w:val="24"/>
+        </w:rPr>
+        <w:tab/>
+      </w:r>
+      <w:r>
+        <w:rPr>
+          <w:rFonts w:ascii="Times" w:hAnsi="Times"/>
+          <w:sz w:val="24"/>
+          <w:szCs w:val="24"/>
+        </w:rPr>
+        <w:tab/>
+      </w:r>
+      <w:r>
+        <w:rPr>
+          <w:rFonts w:ascii="Times" w:hAnsi="Times"/>
+          <w:sz w:val="24"/>
+          <w:szCs w:val="24"/>
+        </w:rPr>
+        <w:tab/>
+        <w:t>=</w:t>
       </w:r>
     </w:p>
     <w:p>
@@ -2968,7 +3065,6 @@
           <w:sz w:val="24"/>
           <w:szCs w:val="24"/>
         </w:rPr>
-        <w:lastRenderedPageBreak/>
         <w:t xml:space="preserve">Exercise </w:t>
       </w:r>
       <w:proofErr w:type="gramStart"/>

</xml_diff>

<commit_message>
more specific in answer form for exercises 16,17
</commit_message>
<xml_diff>
--- a/Answers_Form/Answers_Form.docx
+++ b/Answers_Form/Answers_Form.docx
@@ -62,7 +62,7 @@
       <w:pPr>
         <w:pStyle w:val="Body"/>
         <w:rPr>
-          <w:rFonts w:ascii="Times" w:eastAsia="CMU Serif Roman" w:hAnsi="Times" w:cs="CMU Serif Roman"/>
+          <w:rFonts w:ascii="Times" w:eastAsia="CMU SERIF ROMAN" w:hAnsi="Times" w:cs="CMU SERIF ROMAN"/>
           <w:sz w:val="36"/>
           <w:szCs w:val="36"/>
         </w:rPr>
@@ -142,14 +142,14 @@
       <w:pPr>
         <w:pStyle w:val="Body"/>
         <w:rPr>
-          <w:rFonts w:ascii="Times" w:eastAsia="CMU Serif Roman" w:hAnsi="Times" w:cs="CMU Serif Roman"/>
-          <w:sz w:val="24"/>
-          <w:szCs w:val="24"/>
-        </w:rPr>
-      </w:pPr>
-      <w:r>
-        <w:rPr>
-          <w:rFonts w:ascii="Times" w:eastAsia="CMU Serif Roman" w:hAnsi="Times" w:cs="CMU Serif Roman"/>
+          <w:rFonts w:ascii="Times" w:eastAsia="CMU SERIF ROMAN" w:hAnsi="Times" w:cs="CMU SERIF ROMAN"/>
+          <w:sz w:val="24"/>
+          <w:szCs w:val="24"/>
+        </w:rPr>
+      </w:pPr>
+      <w:r>
+        <w:rPr>
+          <w:rFonts w:ascii="Times" w:eastAsia="CMU SERIF ROMAN" w:hAnsi="Times" w:cs="CMU SERIF ROMAN"/>
           <w:sz w:val="24"/>
           <w:szCs w:val="24"/>
         </w:rPr>
@@ -235,7 +235,7 @@
       </w:pPr>
       <w:r>
         <w:rPr>
-          <w:rFonts w:ascii="Times" w:eastAsia="CMU Serif Roman" w:hAnsi="Times" w:cs="CMU Serif Roman"/>
+          <w:rFonts w:ascii="Times" w:eastAsia="CMU SERIF ROMAN" w:hAnsi="Times" w:cs="CMU SERIF ROMAN"/>
           <w:sz w:val="24"/>
           <w:szCs w:val="24"/>
         </w:rPr>
@@ -326,14 +326,14 @@
       <w:pPr>
         <w:pStyle w:val="Body"/>
         <w:rPr>
-          <w:rFonts w:ascii="Times" w:eastAsia="CMU Serif Roman" w:hAnsi="Times" w:cs="CMU Serif Roman"/>
-          <w:sz w:val="24"/>
-          <w:szCs w:val="24"/>
-        </w:rPr>
-      </w:pPr>
-      <w:r>
-        <w:rPr>
-          <w:rFonts w:ascii="Times" w:eastAsia="CMU Serif Roman" w:hAnsi="Times" w:cs="CMU Serif Roman"/>
+          <w:rFonts w:ascii="Times" w:eastAsia="CMU SERIF ROMAN" w:hAnsi="Times" w:cs="CMU SERIF ROMAN"/>
+          <w:sz w:val="24"/>
+          <w:szCs w:val="24"/>
+        </w:rPr>
+      </w:pPr>
+      <w:r>
+        <w:rPr>
+          <w:rFonts w:ascii="Times" w:eastAsia="CMU SERIF ROMAN" w:hAnsi="Times" w:cs="CMU SERIF ROMAN"/>
           <w:sz w:val="24"/>
           <w:szCs w:val="24"/>
         </w:rPr>
@@ -401,7 +401,7 @@
       </w:pPr>
       <w:r>
         <w:rPr>
-          <w:rFonts w:ascii="Times" w:eastAsia="CMU Serif Roman" w:hAnsi="Times" w:cs="CMU Serif Roman"/>
+          <w:rFonts w:ascii="Times" w:eastAsia="CMU SERIF ROMAN" w:hAnsi="Times" w:cs="CMU SERIF ROMAN"/>
           <w:sz w:val="24"/>
           <w:szCs w:val="24"/>
         </w:rPr>
@@ -515,7 +515,7 @@
       <w:pPr>
         <w:pStyle w:val="Body"/>
         <w:rPr>
-          <w:rFonts w:ascii="Times" w:eastAsia="CMU Serif Roman" w:hAnsi="Times" w:cs="CMU Serif Roman"/>
+          <w:rFonts w:ascii="Times" w:eastAsia="CMU SERIF ROMAN" w:hAnsi="Times" w:cs="CMU SERIF ROMAN"/>
           <w:sz w:val="24"/>
           <w:szCs w:val="24"/>
         </w:rPr>
@@ -641,14 +641,14 @@
       <w:pPr>
         <w:pStyle w:val="Body"/>
         <w:rPr>
-          <w:rFonts w:ascii="Times" w:eastAsia="CMU Serif Roman" w:hAnsi="Times" w:cs="CMU Serif Roman"/>
-          <w:sz w:val="24"/>
-          <w:szCs w:val="24"/>
-        </w:rPr>
-      </w:pPr>
-      <w:r>
-        <w:rPr>
-          <w:rFonts w:ascii="Times" w:eastAsia="CMU Serif Roman" w:hAnsi="Times" w:cs="CMU Serif Roman"/>
+          <w:rFonts w:ascii="Times" w:eastAsia="CMU SERIF ROMAN" w:hAnsi="Times" w:cs="CMU SERIF ROMAN"/>
+          <w:sz w:val="24"/>
+          <w:szCs w:val="24"/>
+        </w:rPr>
+      </w:pPr>
+      <w:r>
+        <w:rPr>
+          <w:rFonts w:ascii="Times" w:eastAsia="CMU SERIF ROMAN" w:hAnsi="Times" w:cs="CMU SERIF ROMAN"/>
           <w:sz w:val="24"/>
           <w:szCs w:val="24"/>
         </w:rPr>
@@ -702,14 +702,14 @@
       <w:pPr>
         <w:pStyle w:val="Body"/>
         <w:rPr>
-          <w:rFonts w:ascii="Times" w:eastAsia="CMU Serif Roman" w:hAnsi="Times" w:cs="CMU Serif Roman"/>
-          <w:sz w:val="24"/>
-          <w:szCs w:val="24"/>
-        </w:rPr>
-      </w:pPr>
-      <w:r>
-        <w:rPr>
-          <w:rFonts w:ascii="Times" w:eastAsia="CMU Serif Roman" w:hAnsi="Times" w:cs="CMU Serif Roman"/>
+          <w:rFonts w:ascii="Times" w:eastAsia="CMU SERIF ROMAN" w:hAnsi="Times" w:cs="CMU SERIF ROMAN"/>
+          <w:sz w:val="24"/>
+          <w:szCs w:val="24"/>
+        </w:rPr>
+      </w:pPr>
+      <w:r>
+        <w:rPr>
+          <w:rFonts w:ascii="Times" w:eastAsia="CMU SERIF ROMAN" w:hAnsi="Times" w:cs="CMU SERIF ROMAN"/>
           <w:sz w:val="24"/>
           <w:szCs w:val="24"/>
         </w:rPr>
@@ -718,7 +718,7 @@
       </w:r>
       <w:r>
         <w:rPr>
-          <w:rFonts w:ascii="Times" w:eastAsia="CMU Serif Roman" w:hAnsi="Times" w:cs="CMU Serif Roman"/>
+          <w:rFonts w:ascii="Times" w:eastAsia="CMU SERIF ROMAN" w:hAnsi="Times" w:cs="CMU SERIF ROMAN"/>
           <w:sz w:val="24"/>
           <w:szCs w:val="24"/>
           <w:vertAlign w:val="subscript"/>
@@ -727,7 +727,7 @@
       </w:r>
       <w:r>
         <w:rPr>
-          <w:rFonts w:ascii="Times" w:eastAsia="CMU Serif Roman" w:hAnsi="Times" w:cs="CMU Serif Roman"/>
+          <w:rFonts w:ascii="Times" w:eastAsia="CMU SERIF ROMAN" w:hAnsi="Times" w:cs="CMU SERIF ROMAN"/>
           <w:sz w:val="24"/>
           <w:szCs w:val="24"/>
         </w:rPr>
@@ -735,7 +735,7 @@
       </w:r>
       <w:r>
         <w:rPr>
-          <w:rFonts w:ascii="Times" w:eastAsia="CMU Serif Roman" w:hAnsi="Times" w:cs="CMU Serif Roman"/>
+          <w:rFonts w:ascii="Times" w:eastAsia="CMU SERIF ROMAN" w:hAnsi="Times" w:cs="CMU SERIF ROMAN"/>
           <w:sz w:val="24"/>
           <w:szCs w:val="24"/>
         </w:rPr>
@@ -743,7 +743,7 @@
       </w:r>
       <w:r>
         <w:rPr>
-          <w:rFonts w:ascii="Times" w:eastAsia="CMU Serif Roman" w:hAnsi="Times" w:cs="CMU Serif Roman"/>
+          <w:rFonts w:ascii="Times" w:eastAsia="CMU SERIF ROMAN" w:hAnsi="Times" w:cs="CMU SERIF ROMAN"/>
           <w:sz w:val="24"/>
           <w:szCs w:val="24"/>
         </w:rPr>
@@ -751,15 +751,15 @@
       </w:r>
       <w:r>
         <w:rPr>
-          <w:rFonts w:ascii="Times" w:eastAsia="CMU Serif Roman" w:hAnsi="Times" w:cs="CMU Serif Roman"/>
-          <w:sz w:val="24"/>
-          <w:szCs w:val="24"/>
-        </w:rPr>
-        <w:tab/>
-      </w:r>
-      <w:r>
-        <w:rPr>
-          <w:rFonts w:ascii="Times" w:eastAsia="CMU Serif Roman" w:hAnsi="Times" w:cs="CMU Serif Roman"/>
+          <w:rFonts w:ascii="Times" w:eastAsia="CMU SERIF ROMAN" w:hAnsi="Times" w:cs="CMU SERIF ROMAN"/>
+          <w:sz w:val="24"/>
+          <w:szCs w:val="24"/>
+        </w:rPr>
+        <w:tab/>
+      </w:r>
+      <w:r>
+        <w:rPr>
+          <w:rFonts w:ascii="Times" w:eastAsia="CMU SERIF ROMAN" w:hAnsi="Times" w:cs="CMU SERIF ROMAN"/>
           <w:sz w:val="24"/>
           <w:szCs w:val="24"/>
         </w:rPr>
@@ -770,22 +770,22 @@
       <w:pPr>
         <w:pStyle w:val="Body"/>
         <w:rPr>
-          <w:rFonts w:ascii="Times" w:eastAsia="CMU Serif Roman" w:hAnsi="Times" w:cs="CMU Serif Roman"/>
-          <w:sz w:val="24"/>
-          <w:szCs w:val="24"/>
-        </w:rPr>
-      </w:pPr>
-      <w:r>
-        <w:rPr>
-          <w:rFonts w:ascii="Times" w:eastAsia="CMU Serif Roman" w:hAnsi="Times" w:cs="CMU Serif Roman"/>
-          <w:sz w:val="24"/>
-          <w:szCs w:val="24"/>
-        </w:rPr>
-        <w:tab/>
-      </w:r>
-      <w:r>
-        <w:rPr>
-          <w:rFonts w:ascii="Times" w:eastAsia="CMU Serif Roman" w:hAnsi="Times" w:cs="CMU Serif Roman"/>
+          <w:rFonts w:ascii="Times" w:eastAsia="CMU SERIF ROMAN" w:hAnsi="Times" w:cs="CMU SERIF ROMAN"/>
+          <w:sz w:val="24"/>
+          <w:szCs w:val="24"/>
+        </w:rPr>
+      </w:pPr>
+      <w:r>
+        <w:rPr>
+          <w:rFonts w:ascii="Times" w:eastAsia="CMU SERIF ROMAN" w:hAnsi="Times" w:cs="CMU SERIF ROMAN"/>
+          <w:sz w:val="24"/>
+          <w:szCs w:val="24"/>
+        </w:rPr>
+        <w:tab/>
+      </w:r>
+      <w:r>
+        <w:rPr>
+          <w:rFonts w:ascii="Times" w:eastAsia="CMU SERIF ROMAN" w:hAnsi="Times" w:cs="CMU SERIF ROMAN"/>
           <w:sz w:val="24"/>
           <w:szCs w:val="24"/>
         </w:rPr>
@@ -793,7 +793,7 @@
       </w:r>
       <w:r>
         <w:rPr>
-          <w:rFonts w:ascii="Times" w:eastAsia="CMU Serif Roman" w:hAnsi="Times" w:cs="CMU Serif Roman"/>
+          <w:rFonts w:ascii="Times" w:eastAsia="CMU SERIF ROMAN" w:hAnsi="Times" w:cs="CMU SERIF ROMAN"/>
           <w:sz w:val="24"/>
           <w:szCs w:val="24"/>
           <w:vertAlign w:val="subscript"/>
@@ -802,7 +802,7 @@
       </w:r>
       <w:r>
         <w:rPr>
-          <w:rFonts w:ascii="Times" w:eastAsia="CMU Serif Roman" w:hAnsi="Times" w:cs="CMU Serif Roman"/>
+          <w:rFonts w:ascii="Times" w:eastAsia="CMU SERIF ROMAN" w:hAnsi="Times" w:cs="CMU SERIF ROMAN"/>
           <w:sz w:val="24"/>
           <w:szCs w:val="24"/>
         </w:rPr>
@@ -810,7 +810,7 @@
       </w:r>
       <w:r>
         <w:rPr>
-          <w:rFonts w:ascii="Times" w:eastAsia="CMU Serif Roman" w:hAnsi="Times" w:cs="CMU Serif Roman"/>
+          <w:rFonts w:ascii="Times" w:eastAsia="CMU SERIF ROMAN" w:hAnsi="Times" w:cs="CMU SERIF ROMAN"/>
           <w:sz w:val="24"/>
           <w:szCs w:val="24"/>
         </w:rPr>
@@ -818,7 +818,7 @@
       </w:r>
       <w:r>
         <w:rPr>
-          <w:rFonts w:ascii="Times" w:eastAsia="CMU Serif Roman" w:hAnsi="Times" w:cs="CMU Serif Roman"/>
+          <w:rFonts w:ascii="Times" w:eastAsia="CMU SERIF ROMAN" w:hAnsi="Times" w:cs="CMU SERIF ROMAN"/>
           <w:sz w:val="24"/>
           <w:szCs w:val="24"/>
         </w:rPr>
@@ -826,15 +826,15 @@
       </w:r>
       <w:r>
         <w:rPr>
-          <w:rFonts w:ascii="Times" w:eastAsia="CMU Serif Roman" w:hAnsi="Times" w:cs="CMU Serif Roman"/>
-          <w:sz w:val="24"/>
-          <w:szCs w:val="24"/>
-        </w:rPr>
-        <w:tab/>
-      </w:r>
-      <w:r>
-        <w:rPr>
-          <w:rFonts w:ascii="Times" w:eastAsia="CMU Serif Roman" w:hAnsi="Times" w:cs="CMU Serif Roman"/>
+          <w:rFonts w:ascii="Times" w:eastAsia="CMU SERIF ROMAN" w:hAnsi="Times" w:cs="CMU SERIF ROMAN"/>
+          <w:sz w:val="24"/>
+          <w:szCs w:val="24"/>
+        </w:rPr>
+        <w:tab/>
+      </w:r>
+      <w:r>
+        <w:rPr>
+          <w:rFonts w:ascii="Times" w:eastAsia="CMU SERIF ROMAN" w:hAnsi="Times" w:cs="CMU SERIF ROMAN"/>
           <w:sz w:val="24"/>
           <w:szCs w:val="24"/>
         </w:rPr>
@@ -842,7 +842,7 @@
       </w:r>
       <w:r>
         <w:rPr>
-          <w:rFonts w:ascii="Times" w:eastAsia="CMU Serif Roman" w:hAnsi="Times" w:cs="CMU Serif Roman"/>
+          <w:rFonts w:ascii="Times" w:eastAsia="CMU SERIF ROMAN" w:hAnsi="Times" w:cs="CMU SERIF ROMAN"/>
           <w:sz w:val="24"/>
           <w:szCs w:val="24"/>
         </w:rPr>
@@ -861,14 +861,14 @@
       <w:pPr>
         <w:pStyle w:val="Body"/>
         <w:rPr>
-          <w:rFonts w:ascii="Times" w:eastAsia="CMU Serif Roman" w:hAnsi="Times" w:cs="CMU Serif Roman"/>
-          <w:sz w:val="24"/>
-          <w:szCs w:val="24"/>
-        </w:rPr>
-      </w:pPr>
-      <w:r>
-        <w:rPr>
-          <w:rFonts w:ascii="Times" w:eastAsia="CMU Serif Roman" w:hAnsi="Times" w:cs="CMU Serif Roman"/>
+          <w:rFonts w:ascii="Times" w:eastAsia="CMU SERIF ROMAN" w:hAnsi="Times" w:cs="CMU SERIF ROMAN"/>
+          <w:sz w:val="24"/>
+          <w:szCs w:val="24"/>
+        </w:rPr>
+      </w:pPr>
+      <w:r>
+        <w:rPr>
+          <w:rFonts w:ascii="Times" w:eastAsia="CMU SERIF ROMAN" w:hAnsi="Times" w:cs="CMU SERIF ROMAN"/>
           <w:sz w:val="24"/>
           <w:szCs w:val="24"/>
         </w:rPr>
@@ -914,14 +914,14 @@
       <w:pPr>
         <w:pStyle w:val="Body"/>
         <w:rPr>
-          <w:rFonts w:ascii="Times" w:eastAsia="CMU Serif Roman" w:hAnsi="Times" w:cs="CMU Serif Roman"/>
-          <w:sz w:val="24"/>
-          <w:szCs w:val="24"/>
-        </w:rPr>
-      </w:pPr>
-      <w:r>
-        <w:rPr>
-          <w:rFonts w:ascii="Times" w:eastAsia="CMU Serif Roman" w:hAnsi="Times" w:cs="CMU Serif Roman"/>
+          <w:rFonts w:ascii="Times" w:eastAsia="CMU SERIF ROMAN" w:hAnsi="Times" w:cs="CMU SERIF ROMAN"/>
+          <w:sz w:val="24"/>
+          <w:szCs w:val="24"/>
+        </w:rPr>
+      </w:pPr>
+      <w:r>
+        <w:rPr>
+          <w:rFonts w:ascii="Times" w:eastAsia="CMU SERIF ROMAN" w:hAnsi="Times" w:cs="CMU SERIF ROMAN"/>
           <w:sz w:val="24"/>
           <w:szCs w:val="24"/>
         </w:rPr>
@@ -930,7 +930,7 @@
       <w:proofErr w:type="spellStart"/>
       <w:r>
         <w:rPr>
-          <w:rFonts w:ascii="Times" w:eastAsia="CMU Serif Roman" w:hAnsi="Times" w:cs="CMU Serif Roman"/>
+          <w:rFonts w:ascii="Times" w:eastAsia="CMU SERIF ROMAN" w:hAnsi="Times" w:cs="CMU SERIF ROMAN"/>
           <w:sz w:val="24"/>
           <w:szCs w:val="24"/>
         </w:rPr>
@@ -1039,14 +1039,14 @@
       <w:pPr>
         <w:pStyle w:val="Body"/>
         <w:rPr>
-          <w:rFonts w:ascii="Times" w:eastAsia="CMU Serif Roman" w:hAnsi="Times" w:cs="CMU Serif Roman"/>
-          <w:sz w:val="24"/>
-          <w:szCs w:val="24"/>
-        </w:rPr>
-      </w:pPr>
-      <w:r>
-        <w:rPr>
-          <w:rFonts w:ascii="Times" w:eastAsia="CMU Serif Roman" w:hAnsi="Times" w:cs="CMU Serif Roman"/>
+          <w:rFonts w:ascii="Times" w:eastAsia="CMU SERIF ROMAN" w:hAnsi="Times" w:cs="CMU SERIF ROMAN"/>
+          <w:sz w:val="24"/>
+          <w:szCs w:val="24"/>
+        </w:rPr>
+      </w:pPr>
+      <w:r>
+        <w:rPr>
+          <w:rFonts w:ascii="Times" w:eastAsia="CMU SERIF ROMAN" w:hAnsi="Times" w:cs="CMU SERIF ROMAN"/>
           <w:sz w:val="24"/>
           <w:szCs w:val="24"/>
         </w:rPr>
@@ -1093,14 +1093,14 @@
       <w:pPr>
         <w:pStyle w:val="Body"/>
         <w:rPr>
-          <w:rFonts w:ascii="Times" w:eastAsia="CMU Serif Roman" w:hAnsi="Times" w:cs="CMU Serif Roman"/>
-          <w:sz w:val="24"/>
-          <w:szCs w:val="24"/>
-        </w:rPr>
-      </w:pPr>
-      <w:r>
-        <w:rPr>
-          <w:rFonts w:ascii="Times" w:eastAsia="CMU Serif Roman" w:hAnsi="Times" w:cs="CMU Serif Roman"/>
+          <w:rFonts w:ascii="Times" w:eastAsia="CMU SERIF ROMAN" w:hAnsi="Times" w:cs="CMU SERIF ROMAN"/>
+          <w:sz w:val="24"/>
+          <w:szCs w:val="24"/>
+        </w:rPr>
+      </w:pPr>
+      <w:r>
+        <w:rPr>
+          <w:rFonts w:ascii="Times" w:eastAsia="CMU SERIF ROMAN" w:hAnsi="Times" w:cs="CMU SERIF ROMAN"/>
           <w:sz w:val="24"/>
           <w:szCs w:val="24"/>
         </w:rPr>
@@ -1191,14 +1191,14 @@
       <w:pPr>
         <w:pStyle w:val="Body"/>
         <w:rPr>
-          <w:rFonts w:ascii="Times" w:eastAsia="CMU Serif Roman" w:hAnsi="Times" w:cs="CMU Serif Roman"/>
-          <w:sz w:val="24"/>
-          <w:szCs w:val="24"/>
-        </w:rPr>
-      </w:pPr>
-      <w:r>
-        <w:rPr>
-          <w:rFonts w:ascii="Times" w:eastAsia="CMU Serif Roman" w:hAnsi="Times" w:cs="CMU Serif Roman"/>
+          <w:rFonts w:ascii="Times" w:eastAsia="CMU SERIF ROMAN" w:hAnsi="Times" w:cs="CMU SERIF ROMAN"/>
+          <w:sz w:val="24"/>
+          <w:szCs w:val="24"/>
+        </w:rPr>
+      </w:pPr>
+      <w:r>
+        <w:rPr>
+          <w:rFonts w:ascii="Times" w:eastAsia="CMU SERIF ROMAN" w:hAnsi="Times" w:cs="CMU SERIF ROMAN"/>
           <w:sz w:val="24"/>
           <w:szCs w:val="24"/>
         </w:rPr>
@@ -1207,7 +1207,7 @@
       <w:proofErr w:type="spellStart"/>
       <w:r>
         <w:rPr>
-          <w:rFonts w:ascii="Times" w:eastAsia="CMU Serif Roman" w:hAnsi="Times" w:cs="CMU Serif Roman"/>
+          <w:rFonts w:ascii="Times" w:eastAsia="CMU SERIF ROMAN" w:hAnsi="Times" w:cs="CMU SERIF ROMAN"/>
           <w:sz w:val="24"/>
           <w:szCs w:val="24"/>
         </w:rPr>
@@ -1316,14 +1316,14 @@
       <w:pPr>
         <w:pStyle w:val="Body"/>
         <w:rPr>
-          <w:rFonts w:ascii="Times" w:eastAsia="CMU Serif Roman" w:hAnsi="Times" w:cs="CMU Serif Roman"/>
-          <w:sz w:val="24"/>
-          <w:szCs w:val="24"/>
-        </w:rPr>
-      </w:pPr>
-      <w:r>
-        <w:rPr>
-          <w:rFonts w:ascii="Times" w:eastAsia="CMU Serif Roman" w:hAnsi="Times" w:cs="CMU Serif Roman"/>
+          <w:rFonts w:ascii="Times" w:eastAsia="CMU SERIF ROMAN" w:hAnsi="Times" w:cs="CMU SERIF ROMAN"/>
+          <w:sz w:val="24"/>
+          <w:szCs w:val="24"/>
+        </w:rPr>
+      </w:pPr>
+      <w:r>
+        <w:rPr>
+          <w:rFonts w:ascii="Times" w:eastAsia="CMU SERIF ROMAN" w:hAnsi="Times" w:cs="CMU SERIF ROMAN"/>
           <w:sz w:val="24"/>
           <w:szCs w:val="24"/>
         </w:rPr>
@@ -1335,7 +1335,7 @@
       <w:pPr>
         <w:pStyle w:val="Body"/>
         <w:rPr>
-          <w:rFonts w:ascii="Times" w:eastAsia="CMU Serif Roman" w:hAnsi="Times" w:cs="CMU Serif Roman"/>
+          <w:rFonts w:ascii="Times" w:eastAsia="CMU SERIF ROMAN" w:hAnsi="Times" w:cs="CMU SERIF ROMAN"/>
           <w:sz w:val="24"/>
           <w:szCs w:val="24"/>
         </w:rPr>
@@ -1447,14 +1447,14 @@
       <w:pPr>
         <w:pStyle w:val="Body"/>
         <w:rPr>
-          <w:rFonts w:ascii="Times" w:eastAsia="CMU Serif Roman" w:hAnsi="Times" w:cs="CMU Serif Roman"/>
-          <w:sz w:val="24"/>
-          <w:szCs w:val="24"/>
-        </w:rPr>
-      </w:pPr>
-      <w:r>
-        <w:rPr>
-          <w:rFonts w:ascii="Times" w:eastAsia="CMU Serif Roman" w:hAnsi="Times" w:cs="CMU Serif Roman"/>
+          <w:rFonts w:ascii="Times" w:eastAsia="CMU SERIF ROMAN" w:hAnsi="Times" w:cs="CMU SERIF ROMAN"/>
+          <w:sz w:val="24"/>
+          <w:szCs w:val="24"/>
+        </w:rPr>
+      </w:pPr>
+      <w:r>
+        <w:rPr>
+          <w:rFonts w:ascii="Times" w:eastAsia="CMU SERIF ROMAN" w:hAnsi="Times" w:cs="CMU SERIF ROMAN"/>
           <w:sz w:val="24"/>
           <w:szCs w:val="24"/>
         </w:rPr>
@@ -1524,7 +1524,7 @@
       <w:pPr>
         <w:pStyle w:val="Body"/>
         <w:rPr>
-          <w:rFonts w:ascii="Times" w:eastAsia="CMU Serif Roman" w:hAnsi="Times" w:cs="CMU Serif Roman"/>
+          <w:rFonts w:ascii="Times" w:eastAsia="CMU SERIF ROMAN" w:hAnsi="Times" w:cs="CMU SERIF ROMAN"/>
           <w:sz w:val="24"/>
           <w:szCs w:val="24"/>
         </w:rPr>
@@ -1590,14 +1590,14 @@
       <w:pPr>
         <w:pStyle w:val="Body"/>
         <w:rPr>
-          <w:rFonts w:ascii="Times" w:eastAsia="CMU Serif Roman" w:hAnsi="Times" w:cs="CMU Serif Roman"/>
-          <w:sz w:val="24"/>
-          <w:szCs w:val="24"/>
-        </w:rPr>
-      </w:pPr>
-      <w:r>
-        <w:rPr>
-          <w:rFonts w:ascii="Times" w:eastAsia="CMU Serif Roman" w:hAnsi="Times" w:cs="CMU Serif Roman"/>
+          <w:rFonts w:ascii="Times" w:eastAsia="CMU SERIF ROMAN" w:hAnsi="Times" w:cs="CMU SERIF ROMAN"/>
+          <w:sz w:val="24"/>
+          <w:szCs w:val="24"/>
+        </w:rPr>
+      </w:pPr>
+      <w:r>
+        <w:rPr>
+          <w:rFonts w:ascii="Times" w:eastAsia="CMU SERIF ROMAN" w:hAnsi="Times" w:cs="CMU SERIF ROMAN"/>
           <w:sz w:val="24"/>
           <w:szCs w:val="24"/>
         </w:rPr>
@@ -1696,14 +1696,14 @@
       <w:pPr>
         <w:pStyle w:val="Body"/>
         <w:rPr>
-          <w:rFonts w:ascii="Times" w:eastAsia="CMU Serif Roman" w:hAnsi="Times" w:cs="CMU Serif Roman"/>
-          <w:sz w:val="24"/>
-          <w:szCs w:val="24"/>
-        </w:rPr>
-      </w:pPr>
-      <w:r>
-        <w:rPr>
-          <w:rFonts w:ascii="Times" w:eastAsia="CMU Serif Roman" w:hAnsi="Times" w:cs="CMU Serif Roman"/>
+          <w:rFonts w:ascii="Times" w:eastAsia="CMU SERIF ROMAN" w:hAnsi="Times" w:cs="CMU SERIF ROMAN"/>
+          <w:sz w:val="24"/>
+          <w:szCs w:val="24"/>
+        </w:rPr>
+      </w:pPr>
+      <w:r>
+        <w:rPr>
+          <w:rFonts w:ascii="Times" w:eastAsia="CMU SERIF ROMAN" w:hAnsi="Times" w:cs="CMU SERIF ROMAN"/>
           <w:sz w:val="24"/>
           <w:szCs w:val="24"/>
         </w:rPr>
@@ -1840,14 +1840,14 @@
       <w:pPr>
         <w:pStyle w:val="Body"/>
         <w:rPr>
-          <w:rFonts w:ascii="Times" w:eastAsia="CMU Serif Roman" w:hAnsi="Times" w:cs="CMU Serif Roman"/>
-          <w:sz w:val="24"/>
-          <w:szCs w:val="24"/>
-        </w:rPr>
-      </w:pPr>
-      <w:r>
-        <w:rPr>
-          <w:rFonts w:ascii="Times" w:eastAsia="CMU Serif Roman" w:hAnsi="Times" w:cs="CMU Serif Roman"/>
+          <w:rFonts w:ascii="Times" w:eastAsia="CMU SERIF ROMAN" w:hAnsi="Times" w:cs="CMU SERIF ROMAN"/>
+          <w:sz w:val="24"/>
+          <w:szCs w:val="24"/>
+        </w:rPr>
+      </w:pPr>
+      <w:r>
+        <w:rPr>
+          <w:rFonts w:ascii="Times" w:eastAsia="CMU SERIF ROMAN" w:hAnsi="Times" w:cs="CMU SERIF ROMAN"/>
           <w:sz w:val="24"/>
           <w:szCs w:val="24"/>
         </w:rPr>
@@ -1897,14 +1897,14 @@
       <w:pPr>
         <w:pStyle w:val="Body"/>
         <w:rPr>
-          <w:rFonts w:ascii="Times" w:eastAsia="CMU Serif Roman" w:hAnsi="Times" w:cs="CMU Serif Roman"/>
-          <w:sz w:val="24"/>
-          <w:szCs w:val="24"/>
-        </w:rPr>
-      </w:pPr>
-      <w:r>
-        <w:rPr>
-          <w:rFonts w:ascii="Times" w:eastAsia="CMU Serif Roman" w:hAnsi="Times" w:cs="CMU Serif Roman"/>
+          <w:rFonts w:ascii="Times" w:eastAsia="CMU SERIF ROMAN" w:hAnsi="Times" w:cs="CMU SERIF ROMAN"/>
+          <w:sz w:val="24"/>
+          <w:szCs w:val="24"/>
+        </w:rPr>
+      </w:pPr>
+      <w:r>
+        <w:rPr>
+          <w:rFonts w:ascii="Times" w:eastAsia="CMU SERIF ROMAN" w:hAnsi="Times" w:cs="CMU SERIF ROMAN"/>
           <w:sz w:val="24"/>
           <w:szCs w:val="24"/>
         </w:rPr>
@@ -1916,7 +1916,7 @@
       <w:pPr>
         <w:pStyle w:val="Body"/>
         <w:rPr>
-          <w:rFonts w:ascii="Times" w:eastAsia="CMU Serif Roman" w:hAnsi="Times" w:cs="CMU Serif Roman"/>
+          <w:rFonts w:ascii="Times" w:eastAsia="CMU SERIF ROMAN" w:hAnsi="Times" w:cs="CMU SERIF ROMAN"/>
           <w:sz w:val="24"/>
           <w:szCs w:val="24"/>
         </w:rPr>
@@ -2150,14 +2150,14 @@
       <w:pPr>
         <w:pStyle w:val="Body"/>
         <w:rPr>
-          <w:rFonts w:ascii="Times" w:eastAsia="CMU Serif Roman" w:hAnsi="Times" w:cs="CMU Serif Roman"/>
-          <w:sz w:val="24"/>
-          <w:szCs w:val="24"/>
-        </w:rPr>
-      </w:pPr>
-      <w:r>
-        <w:rPr>
-          <w:rFonts w:ascii="Times" w:eastAsia="CMU Serif Roman" w:hAnsi="Times" w:cs="CMU Serif Roman"/>
+          <w:rFonts w:ascii="Times" w:eastAsia="CMU SERIF ROMAN" w:hAnsi="Times" w:cs="CMU SERIF ROMAN"/>
+          <w:sz w:val="24"/>
+          <w:szCs w:val="24"/>
+        </w:rPr>
+      </w:pPr>
+      <w:r>
+        <w:rPr>
+          <w:rFonts w:ascii="Times" w:eastAsia="CMU SERIF ROMAN" w:hAnsi="Times" w:cs="CMU SERIF ROMAN"/>
           <w:sz w:val="24"/>
           <w:szCs w:val="24"/>
         </w:rPr>
@@ -2254,14 +2254,14 @@
       <w:pPr>
         <w:pStyle w:val="Body"/>
         <w:rPr>
-          <w:rFonts w:ascii="Times" w:eastAsia="CMU Serif Roman" w:hAnsi="Times" w:cs="CMU Serif Roman"/>
-          <w:sz w:val="24"/>
-          <w:szCs w:val="24"/>
-        </w:rPr>
-      </w:pPr>
-      <w:r>
-        <w:rPr>
-          <w:rFonts w:ascii="Times" w:eastAsia="CMU Serif Roman" w:hAnsi="Times" w:cs="CMU Serif Roman"/>
+          <w:rFonts w:ascii="Times" w:eastAsia="CMU SERIF ROMAN" w:hAnsi="Times" w:cs="CMU SERIF ROMAN"/>
+          <w:sz w:val="24"/>
+          <w:szCs w:val="24"/>
+        </w:rPr>
+      </w:pPr>
+      <w:r>
+        <w:rPr>
+          <w:rFonts w:ascii="Times" w:eastAsia="CMU SERIF ROMAN" w:hAnsi="Times" w:cs="CMU SERIF ROMAN"/>
           <w:sz w:val="24"/>
           <w:szCs w:val="24"/>
         </w:rPr>
@@ -2358,14 +2358,14 @@
       <w:pPr>
         <w:pStyle w:val="Body"/>
         <w:rPr>
-          <w:rFonts w:ascii="Times" w:eastAsia="CMU Serif Roman" w:hAnsi="Times" w:cs="CMU Serif Roman"/>
-          <w:sz w:val="24"/>
-          <w:szCs w:val="24"/>
-        </w:rPr>
-      </w:pPr>
-      <w:r>
-        <w:rPr>
-          <w:rFonts w:ascii="Times" w:eastAsia="CMU Serif Roman" w:hAnsi="Times" w:cs="CMU Serif Roman"/>
+          <w:rFonts w:ascii="Times" w:eastAsia="CMU SERIF ROMAN" w:hAnsi="Times" w:cs="CMU SERIF ROMAN"/>
+          <w:sz w:val="24"/>
+          <w:szCs w:val="24"/>
+        </w:rPr>
+      </w:pPr>
+      <w:r>
+        <w:rPr>
+          <w:rFonts w:ascii="Times" w:eastAsia="CMU SERIF ROMAN" w:hAnsi="Times" w:cs="CMU SERIF ROMAN"/>
           <w:sz w:val="24"/>
           <w:szCs w:val="24"/>
         </w:rPr>
@@ -2462,14 +2462,14 @@
       <w:pPr>
         <w:pStyle w:val="Body"/>
         <w:rPr>
-          <w:rFonts w:ascii="Times" w:eastAsia="CMU Serif Roman" w:hAnsi="Times" w:cs="CMU Serif Roman"/>
-          <w:sz w:val="24"/>
-          <w:szCs w:val="24"/>
-        </w:rPr>
-      </w:pPr>
-      <w:r>
-        <w:rPr>
-          <w:rFonts w:ascii="Times" w:eastAsia="CMU Serif Roman" w:hAnsi="Times" w:cs="CMU Serif Roman"/>
+          <w:rFonts w:ascii="Times" w:eastAsia="CMU SERIF ROMAN" w:hAnsi="Times" w:cs="CMU SERIF ROMAN"/>
+          <w:sz w:val="24"/>
+          <w:szCs w:val="24"/>
+        </w:rPr>
+      </w:pPr>
+      <w:r>
+        <w:rPr>
+          <w:rFonts w:ascii="Times" w:eastAsia="CMU SERIF ROMAN" w:hAnsi="Times" w:cs="CMU SERIF ROMAN"/>
           <w:sz w:val="24"/>
           <w:szCs w:val="24"/>
         </w:rPr>
@@ -2571,14 +2571,14 @@
       <w:pPr>
         <w:pStyle w:val="Body"/>
         <w:rPr>
-          <w:rFonts w:ascii="Times" w:eastAsia="CMU Serif Roman" w:hAnsi="Times" w:cs="CMU Serif Roman"/>
-          <w:sz w:val="24"/>
-          <w:szCs w:val="24"/>
-        </w:rPr>
-      </w:pPr>
-      <w:r>
-        <w:rPr>
-          <w:rFonts w:ascii="Times" w:eastAsia="CMU Serif Roman" w:hAnsi="Times" w:cs="CMU Serif Roman"/>
+          <w:rFonts w:ascii="Times" w:eastAsia="CMU SERIF ROMAN" w:hAnsi="Times" w:cs="CMU SERIF ROMAN"/>
+          <w:sz w:val="24"/>
+          <w:szCs w:val="24"/>
+        </w:rPr>
+      </w:pPr>
+      <w:r>
+        <w:rPr>
+          <w:rFonts w:ascii="Times" w:eastAsia="CMU SERIF ROMAN" w:hAnsi="Times" w:cs="CMU SERIF ROMAN"/>
           <w:sz w:val="24"/>
           <w:szCs w:val="24"/>
         </w:rPr>
@@ -2588,7 +2588,7 @@
       <w:proofErr w:type="gramStart"/>
       <w:r>
         <w:rPr>
-          <w:rFonts w:ascii="Times" w:eastAsia="CMU Serif Roman" w:hAnsi="Times" w:cs="CMU Serif Roman"/>
+          <w:rFonts w:ascii="Times" w:eastAsia="CMU SERIF ROMAN" w:hAnsi="Times" w:cs="CMU SERIF ROMAN"/>
           <w:sz w:val="24"/>
           <w:szCs w:val="24"/>
         </w:rPr>
@@ -2597,7 +2597,7 @@
       <w:proofErr w:type="gramEnd"/>
       <w:r>
         <w:rPr>
-          <w:rFonts w:ascii="Times" w:eastAsia="CMU Serif Roman" w:hAnsi="Times" w:cs="CMU Serif Roman"/>
+          <w:rFonts w:ascii="Times" w:eastAsia="CMU SERIF ROMAN" w:hAnsi="Times" w:cs="CMU SERIF ROMAN"/>
           <w:sz w:val="24"/>
           <w:szCs w:val="24"/>
         </w:rPr>
@@ -2605,7 +2605,7 @@
       </w:r>
       <w:r>
         <w:rPr>
-          <w:rFonts w:ascii="Times" w:eastAsia="CMU Serif Roman" w:hAnsi="Times" w:cs="CMU Serif Roman"/>
+          <w:rFonts w:ascii="Times" w:eastAsia="CMU SERIF ROMAN" w:hAnsi="Times" w:cs="CMU SERIF ROMAN"/>
           <w:sz w:val="24"/>
           <w:szCs w:val="24"/>
         </w:rPr>
@@ -2613,31 +2613,31 @@
       </w:r>
       <w:r>
         <w:rPr>
-          <w:rFonts w:ascii="Times" w:eastAsia="CMU Serif Roman" w:hAnsi="Times" w:cs="CMU Serif Roman"/>
-          <w:sz w:val="24"/>
-          <w:szCs w:val="24"/>
-        </w:rPr>
-        <w:tab/>
-      </w:r>
-      <w:r>
-        <w:rPr>
-          <w:rFonts w:ascii="Times" w:eastAsia="CMU Serif Roman" w:hAnsi="Times" w:cs="CMU Serif Roman"/>
-          <w:sz w:val="24"/>
-          <w:szCs w:val="24"/>
-        </w:rPr>
-        <w:tab/>
-      </w:r>
-      <w:r>
-        <w:rPr>
-          <w:rFonts w:ascii="Times" w:eastAsia="CMU Serif Roman" w:hAnsi="Times" w:cs="CMU Serif Roman"/>
-          <w:sz w:val="24"/>
-          <w:szCs w:val="24"/>
-        </w:rPr>
-        <w:tab/>
-      </w:r>
-      <w:r>
-        <w:rPr>
-          <w:rFonts w:ascii="Times" w:eastAsia="CMU Serif Roman" w:hAnsi="Times" w:cs="CMU Serif Roman"/>
+          <w:rFonts w:ascii="Times" w:eastAsia="CMU SERIF ROMAN" w:hAnsi="Times" w:cs="CMU SERIF ROMAN"/>
+          <w:sz w:val="24"/>
+          <w:szCs w:val="24"/>
+        </w:rPr>
+        <w:tab/>
+      </w:r>
+      <w:r>
+        <w:rPr>
+          <w:rFonts w:ascii="Times" w:eastAsia="CMU SERIF ROMAN" w:hAnsi="Times" w:cs="CMU SERIF ROMAN"/>
+          <w:sz w:val="24"/>
+          <w:szCs w:val="24"/>
+        </w:rPr>
+        <w:tab/>
+      </w:r>
+      <w:r>
+        <w:rPr>
+          <w:rFonts w:ascii="Times" w:eastAsia="CMU SERIF ROMAN" w:hAnsi="Times" w:cs="CMU SERIF ROMAN"/>
+          <w:sz w:val="24"/>
+          <w:szCs w:val="24"/>
+        </w:rPr>
+        <w:tab/>
+      </w:r>
+      <w:r>
+        <w:rPr>
+          <w:rFonts w:ascii="Times" w:eastAsia="CMU SERIF ROMAN" w:hAnsi="Times" w:cs="CMU SERIF ROMAN"/>
           <w:sz w:val="24"/>
           <w:szCs w:val="24"/>
         </w:rPr>
@@ -2648,14 +2648,14 @@
       <w:pPr>
         <w:pStyle w:val="Body"/>
         <w:rPr>
-          <w:rFonts w:ascii="Times" w:eastAsia="CMU Serif Roman" w:hAnsi="Times" w:cs="CMU Serif Roman"/>
-          <w:sz w:val="24"/>
-          <w:szCs w:val="24"/>
-        </w:rPr>
-      </w:pPr>
-      <w:r>
-        <w:rPr>
-          <w:rFonts w:ascii="Times" w:eastAsia="CMU Serif Roman" w:hAnsi="Times" w:cs="CMU Serif Roman"/>
+          <w:rFonts w:ascii="Times" w:eastAsia="CMU SERIF ROMAN" w:hAnsi="Times" w:cs="CMU SERIF ROMAN"/>
+          <w:sz w:val="24"/>
+          <w:szCs w:val="24"/>
+        </w:rPr>
+      </w:pPr>
+      <w:r>
+        <w:rPr>
+          <w:rFonts w:ascii="Times" w:eastAsia="CMU SERIF ROMAN" w:hAnsi="Times" w:cs="CMU SERIF ROMAN"/>
           <w:sz w:val="24"/>
           <w:szCs w:val="24"/>
         </w:rPr>
@@ -2717,14 +2717,14 @@
       <w:pPr>
         <w:pStyle w:val="Body"/>
         <w:rPr>
-          <w:rFonts w:ascii="Times" w:eastAsia="CMU Serif Roman" w:hAnsi="Times" w:cs="CMU Serif Roman"/>
-          <w:sz w:val="24"/>
-          <w:szCs w:val="24"/>
-        </w:rPr>
-      </w:pPr>
-      <w:r>
-        <w:rPr>
-          <w:rFonts w:ascii="Times" w:eastAsia="CMU Serif Roman" w:hAnsi="Times" w:cs="CMU Serif Roman"/>
+          <w:rFonts w:ascii="Times" w:eastAsia="CMU SERIF ROMAN" w:hAnsi="Times" w:cs="CMU SERIF ROMAN"/>
+          <w:sz w:val="24"/>
+          <w:szCs w:val="24"/>
+        </w:rPr>
+      </w:pPr>
+      <w:r>
+        <w:rPr>
+          <w:rFonts w:ascii="Times" w:eastAsia="CMU SERIF ROMAN" w:hAnsi="Times" w:cs="CMU SERIF ROMAN"/>
           <w:sz w:val="24"/>
           <w:szCs w:val="24"/>
         </w:rPr>
@@ -2733,7 +2733,7 @@
       <w:proofErr w:type="spellStart"/>
       <w:r>
         <w:rPr>
-          <w:rFonts w:ascii="Times" w:eastAsia="CMU Serif Roman" w:hAnsi="Times" w:cs="CMU Serif Roman"/>
+          <w:rFonts w:ascii="Times" w:eastAsia="CMU SERIF ROMAN" w:hAnsi="Times" w:cs="CMU SERIF ROMAN"/>
           <w:sz w:val="24"/>
           <w:szCs w:val="24"/>
         </w:rPr>
@@ -2742,7 +2742,7 @@
       <w:proofErr w:type="spellEnd"/>
       <w:r>
         <w:rPr>
-          <w:rFonts w:ascii="Times" w:eastAsia="CMU Serif Roman" w:hAnsi="Times" w:cs="CMU Serif Roman"/>
+          <w:rFonts w:ascii="Times" w:eastAsia="CMU SERIF ROMAN" w:hAnsi="Times" w:cs="CMU SERIF ROMAN"/>
           <w:sz w:val="24"/>
           <w:szCs w:val="24"/>
         </w:rPr>
@@ -2833,14 +2833,14 @@
       <w:pPr>
         <w:pStyle w:val="Body"/>
         <w:rPr>
-          <w:rFonts w:ascii="Times" w:eastAsia="CMU Serif Roman" w:hAnsi="Times" w:cs="CMU Serif Roman"/>
-          <w:sz w:val="24"/>
-          <w:szCs w:val="24"/>
-        </w:rPr>
-      </w:pPr>
-      <w:r>
-        <w:rPr>
-          <w:rFonts w:ascii="Times" w:eastAsia="CMU Serif Roman" w:hAnsi="Times" w:cs="CMU Serif Roman"/>
+          <w:rFonts w:ascii="Times" w:eastAsia="CMU SERIF ROMAN" w:hAnsi="Times" w:cs="CMU SERIF ROMAN"/>
+          <w:sz w:val="24"/>
+          <w:szCs w:val="24"/>
+        </w:rPr>
+      </w:pPr>
+      <w:r>
+        <w:rPr>
+          <w:rFonts w:ascii="Times" w:eastAsia="CMU SERIF ROMAN" w:hAnsi="Times" w:cs="CMU SERIF ROMAN"/>
           <w:sz w:val="24"/>
           <w:szCs w:val="24"/>
         </w:rPr>
@@ -2849,7 +2849,7 @@
       <w:proofErr w:type="spellStart"/>
       <w:r>
         <w:rPr>
-          <w:rFonts w:ascii="Times" w:eastAsia="CMU Serif Roman" w:hAnsi="Times" w:cs="CMU Serif Roman"/>
+          <w:rFonts w:ascii="Times" w:eastAsia="CMU SERIF ROMAN" w:hAnsi="Times" w:cs="CMU SERIF ROMAN"/>
           <w:sz w:val="24"/>
           <w:szCs w:val="24"/>
         </w:rPr>
@@ -2858,7 +2858,7 @@
       <w:proofErr w:type="spellEnd"/>
       <w:r>
         <w:rPr>
-          <w:rFonts w:ascii="Times" w:eastAsia="CMU Serif Roman" w:hAnsi="Times" w:cs="CMU Serif Roman"/>
+          <w:rFonts w:ascii="Times" w:eastAsia="CMU SERIF ROMAN" w:hAnsi="Times" w:cs="CMU SERIF ROMAN"/>
           <w:sz w:val="24"/>
           <w:szCs w:val="24"/>
         </w:rPr>
@@ -2956,7 +2956,7 @@
       </w:pPr>
       <w:r>
         <w:rPr>
-          <w:rFonts w:ascii="Times" w:eastAsia="CMU Serif Roman" w:hAnsi="Times" w:cs="CMU Serif Roman"/>
+          <w:rFonts w:ascii="Times" w:eastAsia="CMU SERIF ROMAN" w:hAnsi="Times" w:cs="CMU SERIF ROMAN"/>
           <w:sz w:val="24"/>
           <w:szCs w:val="24"/>
         </w:rPr>
@@ -3084,14 +3084,14 @@
       <w:pPr>
         <w:pStyle w:val="Body"/>
         <w:rPr>
-          <w:rFonts w:ascii="Times" w:eastAsia="CMU Serif Roman" w:hAnsi="Times" w:cs="CMU Serif Roman"/>
-          <w:sz w:val="24"/>
-          <w:szCs w:val="24"/>
-        </w:rPr>
-      </w:pPr>
-      <w:r>
-        <w:rPr>
-          <w:rFonts w:ascii="Times" w:eastAsia="CMU Serif Roman" w:hAnsi="Times" w:cs="CMU Serif Roman"/>
+          <w:rFonts w:ascii="Times" w:eastAsia="CMU SERIF ROMAN" w:hAnsi="Times" w:cs="CMU SERIF ROMAN"/>
+          <w:sz w:val="24"/>
+          <w:szCs w:val="24"/>
+        </w:rPr>
+      </w:pPr>
+      <w:r>
+        <w:rPr>
+          <w:rFonts w:ascii="Times" w:eastAsia="CMU SERIF ROMAN" w:hAnsi="Times" w:cs="CMU SERIF ROMAN"/>
           <w:sz w:val="24"/>
           <w:szCs w:val="24"/>
         </w:rPr>
@@ -3100,7 +3100,7 @@
       </w:r>
       <w:r>
         <w:rPr>
-          <w:rFonts w:ascii="Times" w:eastAsia="CMU Serif Roman" w:hAnsi="Times" w:cs="CMU Serif Roman"/>
+          <w:rFonts w:ascii="Times" w:eastAsia="CMU SERIF ROMAN" w:hAnsi="Times" w:cs="CMU SERIF ROMAN"/>
           <w:sz w:val="24"/>
           <w:szCs w:val="24"/>
         </w:rPr>
@@ -3149,14 +3149,14 @@
       <w:pPr>
         <w:pStyle w:val="Body"/>
         <w:rPr>
-          <w:rFonts w:ascii="Times" w:eastAsia="CMU Serif Roman" w:hAnsi="Times" w:cs="CMU Serif Roman"/>
-          <w:sz w:val="24"/>
-          <w:szCs w:val="24"/>
-        </w:rPr>
-      </w:pPr>
-      <w:r>
-        <w:rPr>
-          <w:rFonts w:ascii="Times" w:eastAsia="CMU Serif Roman" w:hAnsi="Times" w:cs="CMU Serif Roman"/>
+          <w:rFonts w:ascii="Times" w:eastAsia="CMU SERIF ROMAN" w:hAnsi="Times" w:cs="CMU SERIF ROMAN"/>
+          <w:sz w:val="24"/>
+          <w:szCs w:val="24"/>
+        </w:rPr>
+      </w:pPr>
+      <w:r>
+        <w:rPr>
+          <w:rFonts w:ascii="Times" w:eastAsia="CMU SERIF ROMAN" w:hAnsi="Times" w:cs="CMU SERIF ROMAN"/>
           <w:sz w:val="24"/>
           <w:szCs w:val="24"/>
         </w:rPr>
@@ -3206,14 +3206,14 @@
       <w:pPr>
         <w:pStyle w:val="Body"/>
         <w:rPr>
-          <w:rFonts w:ascii="Times" w:eastAsia="CMU Serif Roman" w:hAnsi="Times" w:cs="CMU Serif Roman"/>
-          <w:sz w:val="24"/>
-          <w:szCs w:val="24"/>
-        </w:rPr>
-      </w:pPr>
-      <w:r>
-        <w:rPr>
-          <w:rFonts w:ascii="Times" w:eastAsia="CMU Serif Roman" w:hAnsi="Times" w:cs="CMU Serif Roman"/>
+          <w:rFonts w:ascii="Times" w:eastAsia="CMU SERIF ROMAN" w:hAnsi="Times" w:cs="CMU SERIF ROMAN"/>
+          <w:sz w:val="24"/>
+          <w:szCs w:val="24"/>
+        </w:rPr>
+      </w:pPr>
+      <w:r>
+        <w:rPr>
+          <w:rFonts w:ascii="Times" w:eastAsia="CMU SERIF ROMAN" w:hAnsi="Times" w:cs="CMU SERIF ROMAN"/>
           <w:sz w:val="24"/>
           <w:szCs w:val="24"/>
         </w:rPr>
@@ -3292,14 +3292,14 @@
       <w:pPr>
         <w:pStyle w:val="Body"/>
         <w:rPr>
-          <w:rFonts w:ascii="Times" w:eastAsia="CMU Serif Roman" w:hAnsi="Times" w:cs="CMU Serif Roman"/>
-          <w:sz w:val="24"/>
-          <w:szCs w:val="24"/>
-        </w:rPr>
-      </w:pPr>
-      <w:r>
-        <w:rPr>
-          <w:rFonts w:ascii="Times" w:eastAsia="CMU Serif Roman" w:hAnsi="Times" w:cs="CMU Serif Roman"/>
+          <w:rFonts w:ascii="Times" w:eastAsia="CMU SERIF ROMAN" w:hAnsi="Times" w:cs="CMU SERIF ROMAN"/>
+          <w:sz w:val="24"/>
+          <w:szCs w:val="24"/>
+        </w:rPr>
+      </w:pPr>
+      <w:r>
+        <w:rPr>
+          <w:rFonts w:ascii="Times" w:eastAsia="CMU SERIF ROMAN" w:hAnsi="Times" w:cs="CMU SERIF ROMAN"/>
           <w:sz w:val="24"/>
           <w:szCs w:val="24"/>
         </w:rPr>
@@ -3343,14 +3343,14 @@
       <w:pPr>
         <w:pStyle w:val="Body"/>
         <w:rPr>
-          <w:rFonts w:ascii="Times" w:eastAsia="CMU Serif Roman" w:hAnsi="Times" w:cs="CMU Serif Roman"/>
-          <w:sz w:val="24"/>
-          <w:szCs w:val="24"/>
-        </w:rPr>
-      </w:pPr>
-      <w:r>
-        <w:rPr>
-          <w:rFonts w:ascii="Times" w:eastAsia="CMU Serif Roman" w:hAnsi="Times" w:cs="CMU Serif Roman"/>
+          <w:rFonts w:ascii="Times" w:eastAsia="CMU SERIF ROMAN" w:hAnsi="Times" w:cs="CMU SERIF ROMAN"/>
+          <w:sz w:val="24"/>
+          <w:szCs w:val="24"/>
+        </w:rPr>
+      </w:pPr>
+      <w:r>
+        <w:rPr>
+          <w:rFonts w:ascii="Times" w:eastAsia="CMU SERIF ROMAN" w:hAnsi="Times" w:cs="CMU SERIF ROMAN"/>
           <w:sz w:val="24"/>
           <w:szCs w:val="24"/>
         </w:rPr>
@@ -3396,14 +3396,14 @@
       <w:pPr>
         <w:pStyle w:val="Body"/>
         <w:rPr>
-          <w:rFonts w:ascii="Times" w:eastAsia="CMU Serif Roman" w:hAnsi="Times" w:cs="CMU Serif Roman"/>
-          <w:sz w:val="24"/>
-          <w:szCs w:val="24"/>
-        </w:rPr>
-      </w:pPr>
-      <w:r>
-        <w:rPr>
-          <w:rFonts w:ascii="Times" w:eastAsia="CMU Serif Roman" w:hAnsi="Times" w:cs="CMU Serif Roman"/>
+          <w:rFonts w:ascii="Times" w:eastAsia="CMU SERIF ROMAN" w:hAnsi="Times" w:cs="CMU SERIF ROMAN"/>
+          <w:sz w:val="24"/>
+          <w:szCs w:val="24"/>
+        </w:rPr>
+      </w:pPr>
+      <w:r>
+        <w:rPr>
+          <w:rFonts w:ascii="Times" w:eastAsia="CMU SERIF ROMAN" w:hAnsi="Times" w:cs="CMU SERIF ROMAN"/>
           <w:sz w:val="24"/>
           <w:szCs w:val="24"/>
         </w:rPr>
@@ -3412,7 +3412,7 @@
       <w:proofErr w:type="spellStart"/>
       <w:r>
         <w:rPr>
-          <w:rFonts w:ascii="Times" w:eastAsia="CMU Serif Roman" w:hAnsi="Times" w:cs="CMU Serif Roman"/>
+          <w:rFonts w:ascii="Times" w:eastAsia="CMU SERIF ROMAN" w:hAnsi="Times" w:cs="CMU SERIF ROMAN"/>
           <w:sz w:val="24"/>
           <w:szCs w:val="24"/>
         </w:rPr>
@@ -3495,14 +3495,14 @@
       <w:pPr>
         <w:pStyle w:val="Body"/>
         <w:rPr>
-          <w:rFonts w:ascii="Times" w:eastAsia="CMU Serif Roman" w:hAnsi="Times" w:cs="CMU Serif Roman"/>
-          <w:sz w:val="24"/>
-          <w:szCs w:val="24"/>
-        </w:rPr>
-      </w:pPr>
-      <w:r>
-        <w:rPr>
-          <w:rFonts w:ascii="Times" w:eastAsia="CMU Serif Roman" w:hAnsi="Times" w:cs="CMU Serif Roman"/>
+          <w:rFonts w:ascii="Times" w:eastAsia="CMU SERIF ROMAN" w:hAnsi="Times" w:cs="CMU SERIF ROMAN"/>
+          <w:sz w:val="24"/>
+          <w:szCs w:val="24"/>
+        </w:rPr>
+      </w:pPr>
+      <w:r>
+        <w:rPr>
+          <w:rFonts w:ascii="Times" w:eastAsia="CMU SERIF ROMAN" w:hAnsi="Times" w:cs="CMU SERIF ROMAN"/>
           <w:sz w:val="24"/>
           <w:szCs w:val="24"/>
         </w:rPr>
@@ -3552,33 +3552,41 @@
       <w:pPr>
         <w:pStyle w:val="Body"/>
         <w:rPr>
-          <w:rFonts w:ascii="Times" w:eastAsia="CMU Serif Roman" w:hAnsi="Times" w:cs="CMU Serif Roman"/>
-          <w:sz w:val="24"/>
-          <w:szCs w:val="24"/>
-        </w:rPr>
-      </w:pPr>
-      <w:r>
-        <w:rPr>
-          <w:rFonts w:ascii="Times" w:eastAsia="CMU Serif Roman" w:hAnsi="Times" w:cs="CMU Serif Roman"/>
+          <w:rFonts w:ascii="Times" w:eastAsia="CMU SERIF ROMAN" w:hAnsi="Times" w:cs="CMU SERIF ROMAN"/>
+          <w:sz w:val="24"/>
+          <w:szCs w:val="24"/>
+        </w:rPr>
+      </w:pPr>
+      <w:r>
+        <w:rPr>
+          <w:rFonts w:ascii="Times" w:eastAsia="CMU SERIF ROMAN" w:hAnsi="Times" w:cs="CMU SERIF ROMAN"/>
           <w:sz w:val="24"/>
           <w:szCs w:val="24"/>
         </w:rPr>
         <w:tab/>
         <w:t>Include a plot with the results of the three simulations</w:t>
       </w:r>
-    </w:p>
-    <w:p>
-      <w:pPr>
-        <w:pStyle w:val="Body"/>
-        <w:rPr>
-          <w:rFonts w:ascii="Times" w:eastAsia="CMU Serif Roman" w:hAnsi="Times" w:cs="CMU Serif Roman"/>
-          <w:sz w:val="24"/>
-          <w:szCs w:val="24"/>
-        </w:rPr>
-      </w:pPr>
-      <w:r>
-        <w:rPr>
-          <w:rFonts w:ascii="Times" w:eastAsia="CMU Serif Roman" w:hAnsi="Times" w:cs="CMU Serif Roman"/>
+      <w:r>
+        <w:rPr>
+          <w:rFonts w:ascii="Times" w:eastAsia="CMU SERIF ROMAN" w:hAnsi="Times" w:cs="CMU SERIF ROMAN"/>
+          <w:sz w:val="24"/>
+          <w:szCs w:val="24"/>
+        </w:rPr>
+        <w:t xml:space="preserve"> (charge vs energy gain)</w:t>
+      </w:r>
+    </w:p>
+    <w:p>
+      <w:pPr>
+        <w:pStyle w:val="Body"/>
+        <w:rPr>
+          <w:rFonts w:ascii="Times" w:eastAsia="CMU SERIF ROMAN" w:hAnsi="Times" w:cs="CMU SERIF ROMAN"/>
+          <w:sz w:val="24"/>
+          <w:szCs w:val="24"/>
+        </w:rPr>
+      </w:pPr>
+      <w:r>
+        <w:rPr>
+          <w:rFonts w:ascii="Times" w:eastAsia="CMU SERIF ROMAN" w:hAnsi="Times" w:cs="CMU SERIF ROMAN"/>
           <w:sz w:val="24"/>
           <w:szCs w:val="24"/>
         </w:rPr>
@@ -3628,19 +3636,27 @@
       <w:pPr>
         <w:pStyle w:val="Body"/>
         <w:rPr>
-          <w:rFonts w:ascii="Times" w:eastAsia="CMU Serif Roman" w:hAnsi="Times" w:cs="CMU Serif Roman"/>
-          <w:sz w:val="24"/>
-          <w:szCs w:val="24"/>
-        </w:rPr>
-      </w:pPr>
-      <w:r>
-        <w:rPr>
-          <w:rFonts w:ascii="Times" w:eastAsia="CMU Serif Roman" w:hAnsi="Times" w:cs="CMU Serif Roman"/>
+          <w:rFonts w:ascii="Times" w:eastAsia="CMU SERIF ROMAN" w:hAnsi="Times" w:cs="CMU SERIF ROMAN"/>
+          <w:sz w:val="24"/>
+          <w:szCs w:val="24"/>
+        </w:rPr>
+      </w:pPr>
+      <w:r>
+        <w:rPr>
+          <w:rFonts w:ascii="Times" w:eastAsia="CMU SERIF ROMAN" w:hAnsi="Times" w:cs="CMU SERIF ROMAN"/>
           <w:sz w:val="24"/>
           <w:szCs w:val="24"/>
         </w:rPr>
         <w:tab/>
         <w:t>Include a plot with the results of the three simulations</w:t>
+      </w:r>
+      <w:r>
+        <w:rPr>
+          <w:rFonts w:ascii="Times" w:eastAsia="CMU SERIF ROMAN" w:hAnsi="Times" w:cs="CMU SERIF ROMAN"/>
+          <w:sz w:val="24"/>
+          <w:szCs w:val="24"/>
+        </w:rPr>
+        <w:t xml:space="preserve"> (delay vs energy gain)</w:t>
       </w:r>
     </w:p>
     <w:p>
@@ -3685,14 +3701,14 @@
       <w:pPr>
         <w:pStyle w:val="Body"/>
         <w:rPr>
-          <w:rFonts w:ascii="Times" w:eastAsia="CMU Serif Roman" w:hAnsi="Times" w:cs="CMU Serif Roman"/>
-          <w:sz w:val="24"/>
-          <w:szCs w:val="24"/>
-        </w:rPr>
-      </w:pPr>
-      <w:r>
-        <w:rPr>
-          <w:rFonts w:ascii="Times" w:eastAsia="CMU Serif Roman" w:hAnsi="Times" w:cs="CMU Serif Roman"/>
+          <w:rFonts w:ascii="Times" w:eastAsia="CMU SERIF ROMAN" w:hAnsi="Times" w:cs="CMU SERIF ROMAN"/>
+          <w:sz w:val="24"/>
+          <w:szCs w:val="24"/>
+        </w:rPr>
+      </w:pPr>
+      <w:r>
+        <w:rPr>
+          <w:rFonts w:ascii="Times" w:eastAsia="CMU SERIF ROMAN" w:hAnsi="Times" w:cs="CMU SERIF ROMAN"/>
           <w:sz w:val="24"/>
           <w:szCs w:val="24"/>
         </w:rPr>
@@ -3701,7 +3717,7 @@
       </w:r>
       <w:r>
         <w:rPr>
-          <w:rFonts w:ascii="Times" w:eastAsia="CMU Serif Roman" w:hAnsi="Times" w:cs="CMU Serif Roman"/>
+          <w:rFonts w:ascii="Times" w:eastAsia="CMU SERIF ROMAN" w:hAnsi="Times" w:cs="CMU SERIF ROMAN"/>
           <w:sz w:val="24"/>
           <w:szCs w:val="24"/>
         </w:rPr>
@@ -3709,7 +3725,7 @@
       </w:r>
       <w:r>
         <w:rPr>
-          <w:rFonts w:ascii="Times" w:eastAsia="CMU Serif Roman" w:hAnsi="Times" w:cs="CMU Serif Roman"/>
+          <w:rFonts w:ascii="Times" w:eastAsia="CMU SERIF ROMAN" w:hAnsi="Times" w:cs="CMU SERIF ROMAN"/>
           <w:sz w:val="24"/>
           <w:szCs w:val="24"/>
         </w:rPr>
@@ -3758,14 +3774,14 @@
       <w:pPr>
         <w:pStyle w:val="Body"/>
         <w:rPr>
-          <w:rFonts w:ascii="Times" w:eastAsia="CMU Serif Roman" w:hAnsi="Times" w:cs="CMU Serif Roman"/>
-          <w:sz w:val="24"/>
-          <w:szCs w:val="24"/>
-        </w:rPr>
-      </w:pPr>
-      <w:r>
-        <w:rPr>
-          <w:rFonts w:ascii="Times" w:eastAsia="CMU Serif Roman" w:hAnsi="Times" w:cs="CMU Serif Roman"/>
+          <w:rFonts w:ascii="Times" w:eastAsia="CMU SERIF ROMAN" w:hAnsi="Times" w:cs="CMU SERIF ROMAN"/>
+          <w:sz w:val="24"/>
+          <w:szCs w:val="24"/>
+        </w:rPr>
+      </w:pPr>
+      <w:r>
+        <w:rPr>
+          <w:rFonts w:ascii="Times" w:eastAsia="CMU SERIF ROMAN" w:hAnsi="Times" w:cs="CMU SERIF ROMAN"/>
           <w:sz w:val="24"/>
           <w:szCs w:val="24"/>
         </w:rPr>
@@ -3822,7 +3838,7 @@
       </w:pPr>
       <w:r>
         <w:rPr>
-          <w:rFonts w:ascii="Times" w:eastAsia="CMU Serif Roman" w:hAnsi="Times" w:cs="CMU Serif Roman"/>
+          <w:rFonts w:ascii="Times" w:eastAsia="CMU SERIF ROMAN" w:hAnsi="Times" w:cs="CMU SERIF ROMAN"/>
           <w:sz w:val="24"/>
           <w:szCs w:val="24"/>
         </w:rPr>

</xml_diff>

<commit_message>
correct unit in answer form
</commit_message>
<xml_diff>
--- a/Answers_Form/Answers_Form.docx
+++ b/Answers_Form/Answers_Form.docx
@@ -1,6 +1,6 @@
 
 <file path=word/document.xml><?xml version="1.0" encoding="utf-8"?>
-<w:document xmlns:wpc="http://schemas.microsoft.com/office/word/2010/wordprocessingCanvas" xmlns:cx="http://schemas.microsoft.com/office/drawing/2014/chartex" xmlns:cx1="http://schemas.microsoft.com/office/drawing/2015/9/8/chartex" xmlns:cx2="http://schemas.microsoft.com/office/drawing/2015/10/21/chartex" xmlns:cx3="http://schemas.microsoft.com/office/drawing/2016/5/9/chartex" xmlns:cx4="http://schemas.microsoft.com/office/drawing/2016/5/10/chartex" xmlns:cx5="http://schemas.microsoft.com/office/drawing/2016/5/11/chartex" xmlns:cx6="http://schemas.microsoft.com/office/drawing/2016/5/12/chartex" xmlns:cx7="http://schemas.microsoft.com/office/drawing/2016/5/13/chartex" xmlns:cx8="http://schemas.microsoft.com/office/drawing/2016/5/14/chartex" xmlns:mc="http://schemas.openxmlformats.org/markup-compatibility/2006" xmlns:aink="http://schemas.microsoft.com/office/drawing/2016/ink" xmlns:am3d="http://schemas.microsoft.com/office/drawing/2017/model3d" xmlns:o="urn:schemas-microsoft-com:office:office" xmlns:r="http://schemas.openxmlformats.org/officeDocument/2006/relationships" xmlns:m="http://schemas.openxmlformats.org/officeDocument/2006/math" xmlns:v="urn:schemas-microsoft-com:vml" xmlns:wp14="http://schemas.microsoft.com/office/word/2010/wordprocessingDrawing" xmlns:wp="http://schemas.openxmlformats.org/drawingml/2006/wordprocessingDrawing" xmlns:w10="urn:schemas-microsoft-com:office:word" xmlns:w="http://schemas.openxmlformats.org/wordprocessingml/2006/main" xmlns:w14="http://schemas.microsoft.com/office/word/2010/wordml" xmlns:w15="http://schemas.microsoft.com/office/word/2012/wordml" xmlns:w16cex="http://schemas.microsoft.com/office/word/2018/wordml/cex" xmlns:w16cid="http://schemas.microsoft.com/office/word/2016/wordml/cid" xmlns:w16="http://schemas.microsoft.com/office/word/2018/wordml" xmlns:w16sdtdh="http://schemas.microsoft.com/office/word/2020/wordml/sdtdatahash" xmlns:w16se="http://schemas.microsoft.com/office/word/2015/wordml/symex" xmlns:wpg="http://schemas.microsoft.com/office/word/2010/wordprocessingGroup" xmlns:wpi="http://schemas.microsoft.com/office/word/2010/wordprocessingInk" xmlns:wne="http://schemas.microsoft.com/office/word/2006/wordml" xmlns:wps="http://schemas.microsoft.com/office/word/2010/wordprocessingShape" mc:Ignorable="w14 w15 w16se w16cid w16 w16cex w16sdtdh wp14">
+<w:document xmlns:wpc="http://schemas.microsoft.com/office/word/2010/wordprocessingCanvas" xmlns:cx="http://schemas.microsoft.com/office/drawing/2014/chartex" xmlns:cx1="http://schemas.microsoft.com/office/drawing/2015/9/8/chartex" xmlns:cx2="http://schemas.microsoft.com/office/drawing/2015/10/21/chartex" xmlns:cx3="http://schemas.microsoft.com/office/drawing/2016/5/9/chartex" xmlns:cx4="http://schemas.microsoft.com/office/drawing/2016/5/10/chartex" xmlns:cx5="http://schemas.microsoft.com/office/drawing/2016/5/11/chartex" xmlns:cx6="http://schemas.microsoft.com/office/drawing/2016/5/12/chartex" xmlns:cx7="http://schemas.microsoft.com/office/drawing/2016/5/13/chartex" xmlns:cx8="http://schemas.microsoft.com/office/drawing/2016/5/14/chartex" xmlns:mc="http://schemas.openxmlformats.org/markup-compatibility/2006" xmlns:aink="http://schemas.microsoft.com/office/drawing/2016/ink" xmlns:am3d="http://schemas.microsoft.com/office/drawing/2017/model3d" xmlns:o="urn:schemas-microsoft-com:office:office" xmlns:oel="http://schemas.microsoft.com/office/2019/extlst" xmlns:r="http://schemas.openxmlformats.org/officeDocument/2006/relationships" xmlns:m="http://schemas.openxmlformats.org/officeDocument/2006/math" xmlns:v="urn:schemas-microsoft-com:vml" xmlns:wp14="http://schemas.microsoft.com/office/word/2010/wordprocessingDrawing" xmlns:wp="http://schemas.openxmlformats.org/drawingml/2006/wordprocessingDrawing" xmlns:w10="urn:schemas-microsoft-com:office:word" xmlns:w="http://schemas.openxmlformats.org/wordprocessingml/2006/main" xmlns:w14="http://schemas.microsoft.com/office/word/2010/wordml" xmlns:w15="http://schemas.microsoft.com/office/word/2012/wordml" xmlns:w16cex="http://schemas.microsoft.com/office/word/2018/wordml/cex" xmlns:w16cid="http://schemas.microsoft.com/office/word/2016/wordml/cid" xmlns:w16="http://schemas.microsoft.com/office/word/2018/wordml" xmlns:w16sdtdh="http://schemas.microsoft.com/office/word/2020/wordml/sdtdatahash" xmlns:w16se="http://schemas.microsoft.com/office/word/2015/wordml/symex" xmlns:wpg="http://schemas.microsoft.com/office/word/2010/wordprocessingGroup" xmlns:wpi="http://schemas.microsoft.com/office/word/2010/wordprocessingInk" xmlns:wne="http://schemas.microsoft.com/office/word/2006/wordml" xmlns:wps="http://schemas.microsoft.com/office/word/2010/wordprocessingShape" mc:Ignorable="w14 w15 w16se w16cid w16 w16cex w16sdtdh wp14">
   <w:body>
     <w:p>
       <w:pPr>
@@ -113,49 +113,26 @@
           <w:sz w:val="24"/>
           <w:szCs w:val="24"/>
         </w:rPr>
-        <w:t xml:space="preserve">Exercise </w:t>
-      </w:r>
-      <w:proofErr w:type="gramStart"/>
-      <w:r>
-        <w:rPr>
-          <w:rFonts w:ascii="Times" w:hAnsi="Times"/>
-          <w:b/>
-          <w:bCs/>
-          <w:sz w:val="24"/>
-          <w:szCs w:val="24"/>
-        </w:rPr>
-        <w:t>1 :</w:t>
-      </w:r>
-      <w:proofErr w:type="gramEnd"/>
-      <w:r>
-        <w:rPr>
-          <w:rFonts w:ascii="Times" w:hAnsi="Times"/>
-          <w:b/>
-          <w:bCs/>
-          <w:sz w:val="24"/>
-          <w:szCs w:val="24"/>
-        </w:rPr>
-        <w:t xml:space="preserve"> </w:t>
-      </w:r>
-    </w:p>
-    <w:p>
-      <w:pPr>
-        <w:pStyle w:val="Body"/>
-        <w:rPr>
-          <w:rFonts w:ascii="Times" w:eastAsia="CMU Serif Roman" w:hAnsi="Times" w:cs="CMU Serif Roman"/>
-          <w:sz w:val="24"/>
-          <w:szCs w:val="24"/>
-        </w:rPr>
-      </w:pPr>
-      <w:r>
-        <w:rPr>
-          <w:rFonts w:ascii="Times" w:eastAsia="CMU Serif Roman" w:hAnsi="Times" w:cs="CMU Serif Roman"/>
-          <w:sz w:val="24"/>
-          <w:szCs w:val="24"/>
-        </w:rPr>
-        <w:tab/>
-      </w:r>
-      <w:proofErr w:type="spellStart"/>
+        <w:t xml:space="preserve">Exercise 1 : </w:t>
+      </w:r>
+    </w:p>
+    <w:p>
+      <w:pPr>
+        <w:pStyle w:val="Body"/>
+        <w:rPr>
+          <w:rFonts w:ascii="Times" w:eastAsia="CMU Serif Roman" w:hAnsi="Times" w:cs="CMU Serif Roman"/>
+          <w:sz w:val="24"/>
+          <w:szCs w:val="24"/>
+        </w:rPr>
+      </w:pPr>
+      <w:r>
+        <w:rPr>
+          <w:rFonts w:ascii="Times" w:eastAsia="CMU Serif Roman" w:hAnsi="Times" w:cs="CMU Serif Roman"/>
+          <w:sz w:val="24"/>
+          <w:szCs w:val="24"/>
+        </w:rPr>
+        <w:tab/>
+      </w:r>
       <w:r>
         <w:rPr>
           <w:rFonts w:ascii="Times" w:hAnsi="Times"/>
@@ -173,7 +150,6 @@
         </w:rPr>
         <w:t>c</w:t>
       </w:r>
-      <w:proofErr w:type="spellEnd"/>
       <w:r>
         <w:rPr>
           <w:rFonts w:ascii="Times" w:hAnsi="Times"/>
@@ -307,63 +283,33 @@
           <w:sz w:val="24"/>
           <w:szCs w:val="24"/>
         </w:rPr>
-        <w:t xml:space="preserve">Exercise </w:t>
-      </w:r>
-      <w:proofErr w:type="gramStart"/>
-      <w:r>
-        <w:rPr>
-          <w:rFonts w:ascii="Times" w:hAnsi="Times"/>
-          <w:b/>
-          <w:bCs/>
-          <w:sz w:val="24"/>
-          <w:szCs w:val="24"/>
-        </w:rPr>
-        <w:t>2 :</w:t>
-      </w:r>
-      <w:proofErr w:type="gramEnd"/>
-    </w:p>
-    <w:p>
-      <w:pPr>
-        <w:pStyle w:val="Body"/>
-        <w:rPr>
-          <w:rFonts w:ascii="Times" w:eastAsia="CMU Serif Roman" w:hAnsi="Times" w:cs="CMU Serif Roman"/>
-          <w:sz w:val="24"/>
-          <w:szCs w:val="24"/>
-        </w:rPr>
-      </w:pPr>
-      <w:r>
-        <w:rPr>
-          <w:rFonts w:ascii="Times" w:eastAsia="CMU Serif Roman" w:hAnsi="Times" w:cs="CMU Serif Roman"/>
-          <w:sz w:val="24"/>
-          <w:szCs w:val="24"/>
-        </w:rPr>
-        <w:tab/>
-      </w:r>
-      <w:r>
-        <w:rPr>
-          <w:rFonts w:ascii="Times" w:hAnsi="Times"/>
-          <w:sz w:val="24"/>
-          <w:szCs w:val="24"/>
-        </w:rPr>
-        <w:t>Lx (</w:t>
-      </w:r>
-      <w:proofErr w:type="spellStart"/>
-      <w:r>
-        <w:rPr>
-          <w:rFonts w:ascii="Times" w:hAnsi="Times"/>
-          <w:sz w:val="24"/>
-          <w:szCs w:val="24"/>
-        </w:rPr>
-        <w:t>μm</w:t>
-      </w:r>
-      <w:proofErr w:type="spellEnd"/>
-      <w:r>
-        <w:rPr>
-          <w:rFonts w:ascii="Times" w:hAnsi="Times"/>
-          <w:sz w:val="24"/>
-          <w:szCs w:val="24"/>
-        </w:rPr>
-        <w:t xml:space="preserve">) </w:t>
+        <w:t>Exercise 2 :</w:t>
+      </w:r>
+    </w:p>
+    <w:p>
+      <w:pPr>
+        <w:pStyle w:val="Body"/>
+        <w:rPr>
+          <w:rFonts w:ascii="Times" w:eastAsia="CMU Serif Roman" w:hAnsi="Times" w:cs="CMU Serif Roman"/>
+          <w:sz w:val="24"/>
+          <w:szCs w:val="24"/>
+        </w:rPr>
+      </w:pPr>
+      <w:r>
+        <w:rPr>
+          <w:rFonts w:ascii="Times" w:eastAsia="CMU Serif Roman" w:hAnsi="Times" w:cs="CMU Serif Roman"/>
+          <w:sz w:val="24"/>
+          <w:szCs w:val="24"/>
+        </w:rPr>
+        <w:tab/>
+      </w:r>
+      <w:r>
+        <w:rPr>
+          <w:rFonts w:ascii="Times" w:hAnsi="Times"/>
+          <w:sz w:val="24"/>
+          <w:szCs w:val="24"/>
+        </w:rPr>
+        <w:t xml:space="preserve">Lx (μm) </w:t>
       </w:r>
       <w:r>
         <w:rPr>
@@ -413,25 +359,7 @@
           <w:sz w:val="24"/>
           <w:szCs w:val="24"/>
         </w:rPr>
-        <w:t>Lr (</w:t>
-      </w:r>
-      <w:proofErr w:type="spellStart"/>
-      <w:r>
-        <w:rPr>
-          <w:rFonts w:ascii="Times" w:hAnsi="Times"/>
-          <w:sz w:val="24"/>
-          <w:szCs w:val="24"/>
-        </w:rPr>
-        <w:t>μm</w:t>
-      </w:r>
-      <w:proofErr w:type="spellEnd"/>
-      <w:r>
-        <w:rPr>
-          <w:rFonts w:ascii="Times" w:hAnsi="Times"/>
-          <w:sz w:val="24"/>
-          <w:szCs w:val="24"/>
-        </w:rPr>
-        <w:t xml:space="preserve">) </w:t>
+        <w:t xml:space="preserve">Lr (μm) </w:t>
       </w:r>
       <w:r>
         <w:rPr>
@@ -474,17 +402,8 @@
           <w:szCs w:val="24"/>
         </w:rPr>
         <w:tab/>
-      </w:r>
-      <w:proofErr w:type="spellStart"/>
-      <w:r>
-        <w:rPr>
-          <w:rFonts w:ascii="Times" w:hAnsi="Times"/>
-          <w:sz w:val="24"/>
-          <w:szCs w:val="24"/>
-        </w:rPr>
         <w:t>nx</w:t>
       </w:r>
-      <w:proofErr w:type="spellEnd"/>
       <w:r>
         <w:rPr>
           <w:rFonts w:ascii="Times" w:hAnsi="Times"/>
@@ -566,7 +485,6 @@
           <w:szCs w:val="24"/>
         </w:rPr>
       </w:pPr>
-      <w:proofErr w:type="gramStart"/>
       <w:r>
         <w:rPr>
           <w:rFonts w:ascii="Times" w:hAnsi="Times"/>
@@ -587,7 +505,6 @@
         </w:rPr>
         <w:t>2.1</w:t>
       </w:r>
-      <w:proofErr w:type="gramEnd"/>
       <w:r>
         <w:rPr>
           <w:rFonts w:ascii="Times" w:hAnsi="Times"/>
@@ -622,20 +539,8 @@
           <w:sz w:val="24"/>
           <w:szCs w:val="24"/>
         </w:rPr>
-        <w:t xml:space="preserve">Exercise </w:t>
-      </w:r>
-      <w:proofErr w:type="gramStart"/>
-      <w:r>
-        <w:rPr>
-          <w:rFonts w:ascii="Times" w:hAnsi="Times"/>
-          <w:b/>
-          <w:bCs/>
-          <w:sz w:val="24"/>
-          <w:szCs w:val="24"/>
-        </w:rPr>
-        <w:t>3 :</w:t>
-      </w:r>
-      <w:proofErr w:type="gramEnd"/>
+        <w:t>Exercise 3 :</w:t>
+      </w:r>
     </w:p>
     <w:p>
       <w:pPr>
@@ -655,23 +560,13 @@
         <w:tab/>
         <w:t>waist (</w:t>
       </w:r>
-      <w:proofErr w:type="spellStart"/>
-      <w:r>
-        <w:rPr>
-          <w:rFonts w:ascii="Times" w:hAnsi="Times"/>
-          <w:sz w:val="24"/>
-          <w:szCs w:val="24"/>
-        </w:rPr>
-        <w:t>μm</w:t>
-      </w:r>
-      <w:proofErr w:type="spellEnd"/>
-      <w:r>
-        <w:rPr>
-          <w:rFonts w:ascii="Times" w:hAnsi="Times"/>
-          <w:sz w:val="24"/>
-          <w:szCs w:val="24"/>
-        </w:rPr>
-        <w:t xml:space="preserve">) </w:t>
+      <w:r>
+        <w:rPr>
+          <w:rFonts w:ascii="Times" w:hAnsi="Times"/>
+          <w:sz w:val="24"/>
+          <w:szCs w:val="24"/>
+        </w:rPr>
+        <w:t xml:space="preserve">μm) </w:t>
       </w:r>
       <w:r>
         <w:rPr>
@@ -875,23 +770,13 @@
         <w:tab/>
         <w:t>Center laser (</w:t>
       </w:r>
-      <w:proofErr w:type="spellStart"/>
-      <w:r>
-        <w:rPr>
-          <w:rFonts w:ascii="Times" w:hAnsi="Times"/>
-          <w:sz w:val="24"/>
-          <w:szCs w:val="24"/>
-        </w:rPr>
-        <w:t>μm</w:t>
-      </w:r>
-      <w:proofErr w:type="spellEnd"/>
-      <w:r>
-        <w:rPr>
-          <w:rFonts w:ascii="Times" w:hAnsi="Times"/>
-          <w:sz w:val="24"/>
-          <w:szCs w:val="24"/>
-        </w:rPr>
-        <w:t xml:space="preserve">) </w:t>
+      <w:r>
+        <w:rPr>
+          <w:rFonts w:ascii="Times" w:hAnsi="Times"/>
+          <w:sz w:val="24"/>
+          <w:szCs w:val="24"/>
+        </w:rPr>
+        <w:t xml:space="preserve">μm) </w:t>
       </w:r>
       <w:r>
         <w:rPr>
@@ -926,14 +811,6 @@
           <w:szCs w:val="24"/>
         </w:rPr>
         <w:tab/>
-      </w:r>
-      <w:proofErr w:type="spellStart"/>
-      <w:r>
-        <w:rPr>
-          <w:rFonts w:ascii="Times" w:eastAsia="CMU Serif Roman" w:hAnsi="Times" w:cs="CMU Serif Roman"/>
-          <w:sz w:val="24"/>
-          <w:szCs w:val="24"/>
-        </w:rPr>
         <w:t>x</w:t>
       </w:r>
       <w:r>
@@ -945,32 +822,13 @@
         </w:rPr>
         <w:t>focus</w:t>
       </w:r>
-      <w:proofErr w:type="spellEnd"/>
-      <w:r>
-        <w:rPr>
-          <w:rFonts w:ascii="Times" w:hAnsi="Times"/>
-          <w:sz w:val="24"/>
-          <w:szCs w:val="24"/>
-        </w:rPr>
-        <w:t xml:space="preserve"> (</w:t>
-      </w:r>
-      <w:proofErr w:type="spellStart"/>
-      <w:r>
-        <w:rPr>
-          <w:rFonts w:ascii="Times" w:hAnsi="Times"/>
-          <w:sz w:val="24"/>
-          <w:szCs w:val="24"/>
-        </w:rPr>
-        <w:t>μm</w:t>
-      </w:r>
-      <w:proofErr w:type="spellEnd"/>
-      <w:r>
-        <w:rPr>
-          <w:rFonts w:ascii="Times" w:hAnsi="Times"/>
-          <w:sz w:val="24"/>
-          <w:szCs w:val="24"/>
-        </w:rPr>
-        <w:t xml:space="preserve">) </w:t>
+      <w:r>
+        <w:rPr>
+          <w:rFonts w:ascii="Times" w:hAnsi="Times"/>
+          <w:sz w:val="24"/>
+          <w:szCs w:val="24"/>
+        </w:rPr>
+        <w:t xml:space="preserve"> (μm) </w:t>
       </w:r>
       <w:r>
         <w:rPr>
@@ -1020,20 +878,8 @@
           <w:sz w:val="24"/>
           <w:szCs w:val="24"/>
         </w:rPr>
-        <w:t xml:space="preserve">Exercise </w:t>
-      </w:r>
-      <w:proofErr w:type="gramStart"/>
-      <w:r>
-        <w:rPr>
-          <w:rFonts w:ascii="Times" w:hAnsi="Times"/>
-          <w:b/>
-          <w:bCs/>
-          <w:sz w:val="24"/>
-          <w:szCs w:val="24"/>
-        </w:rPr>
-        <w:t>4 :</w:t>
-      </w:r>
-      <w:proofErr w:type="gramEnd"/>
+        <w:t>Exercise 4 :</w:t>
+      </w:r>
     </w:p>
     <w:p>
       <w:pPr>
@@ -1114,7 +960,7 @@
           <w:szCs w:val="24"/>
           <w:vertAlign w:val="superscript"/>
         </w:rPr>
-        <w:t>-2</w:t>
+        <w:t>2</w:t>
       </w:r>
       <w:r>
         <w:rPr>
@@ -1172,45 +1018,25 @@
           <w:sz w:val="24"/>
           <w:szCs w:val="24"/>
         </w:rPr>
-        <w:t xml:space="preserve">Exercise </w:t>
-      </w:r>
-      <w:proofErr w:type="gramStart"/>
-      <w:r>
-        <w:rPr>
-          <w:rFonts w:ascii="Times" w:hAnsi="Times"/>
-          <w:b/>
-          <w:bCs/>
-          <w:sz w:val="24"/>
-          <w:szCs w:val="24"/>
-        </w:rPr>
-        <w:t>5 :</w:t>
-      </w:r>
-      <w:proofErr w:type="gramEnd"/>
-    </w:p>
-    <w:p>
-      <w:pPr>
-        <w:pStyle w:val="Body"/>
-        <w:rPr>
-          <w:rFonts w:ascii="Times" w:eastAsia="CMU Serif Roman" w:hAnsi="Times" w:cs="CMU Serif Roman"/>
-          <w:sz w:val="24"/>
-          <w:szCs w:val="24"/>
-        </w:rPr>
-      </w:pPr>
-      <w:r>
-        <w:rPr>
-          <w:rFonts w:ascii="Times" w:eastAsia="CMU Serif Roman" w:hAnsi="Times" w:cs="CMU Serif Roman"/>
-          <w:sz w:val="24"/>
-          <w:szCs w:val="24"/>
-        </w:rPr>
-        <w:tab/>
-      </w:r>
-      <w:proofErr w:type="spellStart"/>
-      <w:r>
-        <w:rPr>
-          <w:rFonts w:ascii="Times" w:eastAsia="CMU Serif Roman" w:hAnsi="Times" w:cs="CMU Serif Roman"/>
-          <w:sz w:val="24"/>
-          <w:szCs w:val="24"/>
-        </w:rPr>
+        <w:t>Exercise 5 :</w:t>
+      </w:r>
+    </w:p>
+    <w:p>
+      <w:pPr>
+        <w:pStyle w:val="Body"/>
+        <w:rPr>
+          <w:rFonts w:ascii="Times" w:eastAsia="CMU Serif Roman" w:hAnsi="Times" w:cs="CMU Serif Roman"/>
+          <w:sz w:val="24"/>
+          <w:szCs w:val="24"/>
+        </w:rPr>
+      </w:pPr>
+      <w:r>
+        <w:rPr>
+          <w:rFonts w:ascii="Times" w:eastAsia="CMU Serif Roman" w:hAnsi="Times" w:cs="CMU Serif Roman"/>
+          <w:sz w:val="24"/>
+          <w:szCs w:val="24"/>
+        </w:rPr>
+        <w:tab/>
         <w:t>x</w:t>
       </w:r>
       <w:r>
@@ -1222,32 +1048,13 @@
         </w:rPr>
         <w:t>R</w:t>
       </w:r>
-      <w:proofErr w:type="spellEnd"/>
-      <w:r>
-        <w:rPr>
-          <w:rFonts w:ascii="Times" w:hAnsi="Times"/>
-          <w:sz w:val="24"/>
-          <w:szCs w:val="24"/>
-        </w:rPr>
-        <w:t xml:space="preserve"> (</w:t>
-      </w:r>
-      <w:proofErr w:type="spellStart"/>
-      <w:r>
-        <w:rPr>
-          <w:rFonts w:ascii="Times" w:hAnsi="Times"/>
-          <w:sz w:val="24"/>
-          <w:szCs w:val="24"/>
-        </w:rPr>
-        <w:t>μm</w:t>
-      </w:r>
-      <w:proofErr w:type="spellEnd"/>
-      <w:r>
-        <w:rPr>
-          <w:rFonts w:ascii="Times" w:hAnsi="Times"/>
-          <w:sz w:val="24"/>
-          <w:szCs w:val="24"/>
-        </w:rPr>
-        <w:t xml:space="preserve">)   </w:t>
+      <w:r>
+        <w:rPr>
+          <w:rFonts w:ascii="Times" w:hAnsi="Times"/>
+          <w:sz w:val="24"/>
+          <w:szCs w:val="24"/>
+        </w:rPr>
+        <w:t xml:space="preserve"> (μm)   </w:t>
       </w:r>
       <w:r>
         <w:rPr>
@@ -1297,20 +1104,8 @@
           <w:sz w:val="24"/>
           <w:szCs w:val="24"/>
         </w:rPr>
-        <w:t xml:space="preserve">Exercise </w:t>
-      </w:r>
-      <w:proofErr w:type="gramStart"/>
-      <w:r>
-        <w:rPr>
-          <w:rFonts w:ascii="Times" w:hAnsi="Times"/>
-          <w:b/>
-          <w:bCs/>
-          <w:sz w:val="24"/>
-          <w:szCs w:val="24"/>
-        </w:rPr>
-        <w:t>6 :</w:t>
-      </w:r>
-      <w:proofErr w:type="gramEnd"/>
+        <w:t>Exercise 6 :</w:t>
+      </w:r>
     </w:p>
     <w:p>
       <w:pPr>
@@ -1352,7 +1147,6 @@
           <w:szCs w:val="24"/>
         </w:rPr>
       </w:pPr>
-      <w:proofErr w:type="gramStart"/>
       <w:r>
         <w:rPr>
           <w:rFonts w:ascii="Times" w:hAnsi="Times"/>
@@ -1373,7 +1167,6 @@
         </w:rPr>
         <w:t>2.2</w:t>
       </w:r>
-      <w:proofErr w:type="gramEnd"/>
       <w:r>
         <w:rPr>
           <w:rFonts w:ascii="Times" w:hAnsi="Times"/>
@@ -1428,20 +1221,8 @@
           <w:sz w:val="24"/>
           <w:szCs w:val="24"/>
         </w:rPr>
-        <w:t xml:space="preserve">Exercise </w:t>
-      </w:r>
-      <w:proofErr w:type="gramStart"/>
-      <w:r>
-        <w:rPr>
-          <w:rFonts w:ascii="Times" w:hAnsi="Times"/>
-          <w:b/>
-          <w:bCs/>
-          <w:sz w:val="24"/>
-          <w:szCs w:val="24"/>
-        </w:rPr>
-        <w:t>7 :</w:t>
-      </w:r>
-      <w:proofErr w:type="gramEnd"/>
+        <w:t>Exercise 7 :</w:t>
+      </w:r>
     </w:p>
     <w:p>
       <w:pPr>
@@ -1561,49 +1342,26 @@
           <w:sz w:val="24"/>
           <w:szCs w:val="24"/>
         </w:rPr>
-        <w:t xml:space="preserve">Exercise </w:t>
-      </w:r>
-      <w:proofErr w:type="gramStart"/>
-      <w:r>
-        <w:rPr>
-          <w:rFonts w:ascii="Times" w:hAnsi="Times"/>
-          <w:b/>
-          <w:bCs/>
-          <w:sz w:val="24"/>
-          <w:szCs w:val="24"/>
-        </w:rPr>
-        <w:t>8 :</w:t>
-      </w:r>
-      <w:proofErr w:type="gramEnd"/>
-      <w:r>
-        <w:rPr>
-          <w:rFonts w:ascii="Times" w:hAnsi="Times"/>
-          <w:b/>
-          <w:bCs/>
-          <w:sz w:val="24"/>
-          <w:szCs w:val="24"/>
-        </w:rPr>
-        <w:t xml:space="preserve"> </w:t>
-      </w:r>
-    </w:p>
-    <w:p>
-      <w:pPr>
-        <w:pStyle w:val="Body"/>
-        <w:rPr>
-          <w:rFonts w:ascii="Times" w:eastAsia="CMU Serif Roman" w:hAnsi="Times" w:cs="CMU Serif Roman"/>
-          <w:sz w:val="24"/>
-          <w:szCs w:val="24"/>
-        </w:rPr>
-      </w:pPr>
-      <w:r>
-        <w:rPr>
-          <w:rFonts w:ascii="Times" w:eastAsia="CMU Serif Roman" w:hAnsi="Times" w:cs="CMU Serif Roman"/>
-          <w:sz w:val="24"/>
-          <w:szCs w:val="24"/>
-        </w:rPr>
-        <w:tab/>
-      </w:r>
-      <w:proofErr w:type="spellStart"/>
+        <w:t xml:space="preserve">Exercise 8 : </w:t>
+      </w:r>
+    </w:p>
+    <w:p>
+      <w:pPr>
+        <w:pStyle w:val="Body"/>
+        <w:rPr>
+          <w:rFonts w:ascii="Times" w:eastAsia="CMU Serif Roman" w:hAnsi="Times" w:cs="CMU Serif Roman"/>
+          <w:sz w:val="24"/>
+          <w:szCs w:val="24"/>
+        </w:rPr>
+      </w:pPr>
+      <w:r>
+        <w:rPr>
+          <w:rFonts w:ascii="Times" w:eastAsia="CMU Serif Roman" w:hAnsi="Times" w:cs="CMU Serif Roman"/>
+          <w:sz w:val="24"/>
+          <w:szCs w:val="24"/>
+        </w:rPr>
+        <w:tab/>
+      </w:r>
       <w:r>
         <w:rPr>
           <w:rFonts w:ascii="Times" w:hAnsi="Times"/>
@@ -1621,34 +1379,14 @@
         </w:rPr>
         <w:t>p</w:t>
       </w:r>
-      <w:proofErr w:type="spellEnd"/>
-      <w:r>
-        <w:rPr>
-          <w:rFonts w:ascii="Times" w:hAnsi="Times"/>
-          <w:sz w:val="24"/>
-          <w:szCs w:val="24"/>
-        </w:rPr>
-        <w:t xml:space="preserve"> (theoretical, </w:t>
-      </w:r>
-      <w:proofErr w:type="spellStart"/>
-      <w:r>
-        <w:rPr>
-          <w:rFonts w:ascii="Times" w:hAnsi="Times"/>
-          <w:sz w:val="24"/>
-          <w:szCs w:val="24"/>
-        </w:rPr>
-        <w:t>μ</w:t>
-      </w:r>
-      <w:proofErr w:type="gramStart"/>
-      <w:r>
-        <w:rPr>
-          <w:rFonts w:ascii="Times" w:hAnsi="Times"/>
-          <w:sz w:val="24"/>
-          <w:szCs w:val="24"/>
-        </w:rPr>
-        <w:t>m</w:t>
-      </w:r>
-      <w:proofErr w:type="spellEnd"/>
+      <w:r>
+        <w:rPr>
+          <w:rFonts w:ascii="Times" w:hAnsi="Times"/>
+          <w:sz w:val="24"/>
+          <w:szCs w:val="24"/>
+        </w:rPr>
+        <w:t xml:space="preserve"> (theoretical, μm</w:t>
+      </w:r>
       <w:r>
         <w:rPr>
           <w:rFonts w:ascii="Times" w:hAnsi="Times"/>
@@ -1664,16 +1402,7 @@
           <w:sz w:val="24"/>
           <w:szCs w:val="24"/>
         </w:rPr>
-        <w:t>)</w:t>
-      </w:r>
-      <w:proofErr w:type="gramEnd"/>
-      <w:r>
-        <w:rPr>
-          <w:rFonts w:ascii="Times" w:hAnsi="Times"/>
-          <w:sz w:val="24"/>
-          <w:szCs w:val="24"/>
-        </w:rPr>
-        <w:t xml:space="preserve"> </w:t>
+        <w:t xml:space="preserve">) </w:t>
       </w:r>
       <w:r>
         <w:rPr>
@@ -1709,7 +1438,6 @@
         </w:rPr>
         <w:tab/>
       </w:r>
-      <w:proofErr w:type="spellStart"/>
       <w:r>
         <w:rPr>
           <w:rFonts w:ascii="Times" w:hAnsi="Times"/>
@@ -1727,34 +1455,14 @@
         </w:rPr>
         <w:t>p</w:t>
       </w:r>
-      <w:proofErr w:type="spellEnd"/>
-      <w:r>
-        <w:rPr>
-          <w:rFonts w:ascii="Times" w:hAnsi="Times"/>
-          <w:sz w:val="24"/>
-          <w:szCs w:val="24"/>
-        </w:rPr>
-        <w:t xml:space="preserve"> (simulated, </w:t>
-      </w:r>
-      <w:proofErr w:type="spellStart"/>
-      <w:r>
-        <w:rPr>
-          <w:rFonts w:ascii="Times" w:hAnsi="Times"/>
-          <w:sz w:val="24"/>
-          <w:szCs w:val="24"/>
-        </w:rPr>
-        <w:t>μ</w:t>
-      </w:r>
-      <w:proofErr w:type="gramStart"/>
-      <w:r>
-        <w:rPr>
-          <w:rFonts w:ascii="Times" w:hAnsi="Times"/>
-          <w:sz w:val="24"/>
-          <w:szCs w:val="24"/>
-        </w:rPr>
-        <w:t>m</w:t>
-      </w:r>
-      <w:proofErr w:type="spellEnd"/>
+      <w:r>
+        <w:rPr>
+          <w:rFonts w:ascii="Times" w:hAnsi="Times"/>
+          <w:sz w:val="24"/>
+          <w:szCs w:val="24"/>
+        </w:rPr>
+        <w:t xml:space="preserve"> (simulated, μm</w:t>
+      </w:r>
       <w:r>
         <w:rPr>
           <w:rFonts w:ascii="Times" w:hAnsi="Times"/>
@@ -1770,16 +1478,7 @@
           <w:sz w:val="24"/>
           <w:szCs w:val="24"/>
         </w:rPr>
-        <w:t>)</w:t>
-      </w:r>
-      <w:proofErr w:type="gramEnd"/>
-      <w:r>
-        <w:rPr>
-          <w:rFonts w:ascii="Times" w:hAnsi="Times"/>
-          <w:sz w:val="24"/>
-          <w:szCs w:val="24"/>
-        </w:rPr>
-        <w:t xml:space="preserve"> </w:t>
+        <w:t xml:space="preserve">) </w:t>
       </w:r>
       <w:r>
         <w:rPr>
@@ -1821,20 +1520,8 @@
           <w:sz w:val="24"/>
           <w:szCs w:val="24"/>
         </w:rPr>
-        <w:t xml:space="preserve">Exercise </w:t>
-      </w:r>
-      <w:proofErr w:type="gramStart"/>
-      <w:r>
-        <w:rPr>
-          <w:rFonts w:ascii="Times" w:hAnsi="Times"/>
-          <w:b/>
-          <w:bCs/>
-          <w:sz w:val="24"/>
-          <w:szCs w:val="24"/>
-        </w:rPr>
-        <w:t>9 :</w:t>
-      </w:r>
-      <w:proofErr w:type="gramEnd"/>
+        <w:t>Exercise 9 :</w:t>
+      </w:r>
     </w:p>
     <w:p>
       <w:pPr>
@@ -1878,20 +1565,8 @@
           <w:sz w:val="24"/>
           <w:szCs w:val="24"/>
         </w:rPr>
-        <w:t xml:space="preserve">Exercise </w:t>
-      </w:r>
-      <w:proofErr w:type="gramStart"/>
-      <w:r>
-        <w:rPr>
-          <w:rFonts w:ascii="Times" w:hAnsi="Times"/>
-          <w:b/>
-          <w:bCs/>
-          <w:sz w:val="24"/>
-          <w:szCs w:val="24"/>
-        </w:rPr>
-        <w:t>10 :</w:t>
-      </w:r>
-      <w:proofErr w:type="gramEnd"/>
+        <w:t>Exercise 10 :</w:t>
+      </w:r>
     </w:p>
     <w:p>
       <w:pPr>
@@ -2005,20 +1680,8 @@
           <w:sz w:val="24"/>
           <w:szCs w:val="24"/>
         </w:rPr>
-        <w:t xml:space="preserve">Exercise </w:t>
-      </w:r>
-      <w:proofErr w:type="gramStart"/>
-      <w:r>
-        <w:rPr>
-          <w:rFonts w:ascii="Times" w:hAnsi="Times"/>
-          <w:b/>
-          <w:bCs/>
-          <w:sz w:val="24"/>
-          <w:szCs w:val="24"/>
-        </w:rPr>
-        <w:t>11 :</w:t>
-      </w:r>
-      <w:proofErr w:type="gramEnd"/>
+        <w:t>Exercise 11 :</w:t>
+      </w:r>
     </w:p>
     <w:p>
       <w:pPr>
@@ -2053,47 +1716,17 @@
           <w:sz w:val="24"/>
           <w:szCs w:val="24"/>
         </w:rPr>
-        <w:t>Q (</w:t>
-      </w:r>
-      <w:proofErr w:type="spellStart"/>
-      <w:proofErr w:type="gramStart"/>
-      <w:r>
-        <w:rPr>
-          <w:rFonts w:ascii="Times" w:hAnsi="Times" w:cs="Arial"/>
-          <w:sz w:val="24"/>
-          <w:szCs w:val="24"/>
-        </w:rPr>
-        <w:t>pC</w:t>
-      </w:r>
-      <w:proofErr w:type="spellEnd"/>
-      <w:r>
-        <w:rPr>
-          <w:rFonts w:ascii="Times" w:hAnsi="Times" w:cs="Arial"/>
-          <w:sz w:val="24"/>
-          <w:szCs w:val="24"/>
-        </w:rPr>
-        <w:t>)</w:t>
-      </w:r>
-      <w:r>
-        <w:rPr>
-          <w:rFonts w:ascii="Times" w:hAnsi="Times"/>
-          <w:b/>
-          <w:bCs/>
-          <w:sz w:val="24"/>
-          <w:szCs w:val="24"/>
-        </w:rPr>
-        <w:t xml:space="preserve">   </w:t>
-      </w:r>
-      <w:proofErr w:type="gramEnd"/>
-      <w:r>
-        <w:rPr>
-          <w:rFonts w:ascii="Times" w:hAnsi="Times"/>
-          <w:b/>
-          <w:bCs/>
-          <w:sz w:val="24"/>
-          <w:szCs w:val="24"/>
-        </w:rPr>
-        <w:t xml:space="preserve">                      </w:t>
+        <w:t>Q (pC)</w:t>
+      </w:r>
+      <w:r>
+        <w:rPr>
+          <w:rFonts w:ascii="Times" w:hAnsi="Times"/>
+          <w:b/>
+          <w:bCs/>
+          <w:sz w:val="24"/>
+          <w:szCs w:val="24"/>
+        </w:rPr>
+        <w:t xml:space="preserve">                         </w:t>
       </w:r>
       <w:r>
         <w:rPr>
@@ -2172,7 +1805,6 @@
         <w:tab/>
         <w:t xml:space="preserve">Rms size along x     </w:t>
       </w:r>
-      <w:proofErr w:type="spellStart"/>
       <w:r>
         <w:rPr>
           <w:rFonts w:ascii="Times" w:hAnsi="Times"/>
@@ -2190,32 +1822,13 @@
         </w:rPr>
         <w:t>x</w:t>
       </w:r>
-      <w:proofErr w:type="spellEnd"/>
-      <w:r>
-        <w:rPr>
-          <w:rFonts w:ascii="Times" w:hAnsi="Times"/>
-          <w:sz w:val="24"/>
-          <w:szCs w:val="24"/>
-        </w:rPr>
-        <w:t xml:space="preserve"> (</w:t>
-      </w:r>
-      <w:proofErr w:type="spellStart"/>
-      <w:r>
-        <w:rPr>
-          <w:rFonts w:ascii="Times" w:hAnsi="Times"/>
-          <w:sz w:val="24"/>
-          <w:szCs w:val="24"/>
-        </w:rPr>
-        <w:t>μm</w:t>
-      </w:r>
-      <w:proofErr w:type="spellEnd"/>
-      <w:r>
-        <w:rPr>
-          <w:rFonts w:ascii="Times" w:hAnsi="Times"/>
-          <w:sz w:val="24"/>
-          <w:szCs w:val="24"/>
-        </w:rPr>
-        <w:t xml:space="preserve">)   </w:t>
+      <w:r>
+        <w:rPr>
+          <w:rFonts w:ascii="Times" w:hAnsi="Times"/>
+          <w:sz w:val="24"/>
+          <w:szCs w:val="24"/>
+        </w:rPr>
+        <w:t xml:space="preserve"> (μm)   </w:t>
       </w:r>
       <w:r>
         <w:rPr>
@@ -2276,7 +1889,6 @@
         <w:tab/>
         <w:t xml:space="preserve">Rms size along y     </w:t>
       </w:r>
-      <w:proofErr w:type="spellStart"/>
       <w:r>
         <w:rPr>
           <w:rFonts w:ascii="Times" w:hAnsi="Times"/>
@@ -2294,32 +1906,13 @@
         </w:rPr>
         <w:t>y</w:t>
       </w:r>
-      <w:proofErr w:type="spellEnd"/>
-      <w:r>
-        <w:rPr>
-          <w:rFonts w:ascii="Times" w:hAnsi="Times"/>
-          <w:sz w:val="24"/>
-          <w:szCs w:val="24"/>
-        </w:rPr>
-        <w:t xml:space="preserve"> (</w:t>
-      </w:r>
-      <w:proofErr w:type="spellStart"/>
-      <w:r>
-        <w:rPr>
-          <w:rFonts w:ascii="Times" w:hAnsi="Times"/>
-          <w:sz w:val="24"/>
-          <w:szCs w:val="24"/>
-        </w:rPr>
-        <w:t>μm</w:t>
-      </w:r>
-      <w:proofErr w:type="spellEnd"/>
-      <w:r>
-        <w:rPr>
-          <w:rFonts w:ascii="Times" w:hAnsi="Times"/>
-          <w:sz w:val="24"/>
-          <w:szCs w:val="24"/>
-        </w:rPr>
-        <w:t xml:space="preserve">)   </w:t>
+      <w:r>
+        <w:rPr>
+          <w:rFonts w:ascii="Times" w:hAnsi="Times"/>
+          <w:sz w:val="24"/>
+          <w:szCs w:val="24"/>
+        </w:rPr>
+        <w:t xml:space="preserve"> (μm)   </w:t>
       </w:r>
       <w:r>
         <w:rPr>
@@ -2380,7 +1973,6 @@
         <w:tab/>
         <w:t xml:space="preserve">Rms size along z     </w:t>
       </w:r>
-      <w:proofErr w:type="spellStart"/>
       <w:r>
         <w:rPr>
           <w:rFonts w:ascii="Times" w:hAnsi="Times"/>
@@ -2398,32 +1990,13 @@
         </w:rPr>
         <w:t>z</w:t>
       </w:r>
-      <w:proofErr w:type="spellEnd"/>
-      <w:r>
-        <w:rPr>
-          <w:rFonts w:ascii="Times" w:hAnsi="Times"/>
-          <w:sz w:val="24"/>
-          <w:szCs w:val="24"/>
-        </w:rPr>
-        <w:t xml:space="preserve"> (</w:t>
-      </w:r>
-      <w:proofErr w:type="spellStart"/>
-      <w:r>
-        <w:rPr>
-          <w:rFonts w:ascii="Times" w:hAnsi="Times"/>
-          <w:sz w:val="24"/>
-          <w:szCs w:val="24"/>
-        </w:rPr>
-        <w:t>μm</w:t>
-      </w:r>
-      <w:proofErr w:type="spellEnd"/>
-      <w:r>
-        <w:rPr>
-          <w:rFonts w:ascii="Times" w:hAnsi="Times"/>
-          <w:sz w:val="24"/>
-          <w:szCs w:val="24"/>
-        </w:rPr>
-        <w:t xml:space="preserve">)   </w:t>
+      <w:r>
+        <w:rPr>
+          <w:rFonts w:ascii="Times" w:hAnsi="Times"/>
+          <w:sz w:val="24"/>
+          <w:szCs w:val="24"/>
+        </w:rPr>
+        <w:t xml:space="preserve"> (μm)   </w:t>
       </w:r>
       <w:r>
         <w:rPr>
@@ -2591,25 +2164,7 @@
           <w:szCs w:val="24"/>
         </w:rPr>
         <w:tab/>
-        <w:t>Energy E (</w:t>
-      </w:r>
-      <w:proofErr w:type="gramStart"/>
-      <w:r>
-        <w:rPr>
-          <w:rFonts w:ascii="Times" w:eastAsia="CMU Serif Roman" w:hAnsi="Times" w:cs="CMU Serif Roman"/>
-          <w:sz w:val="24"/>
-          <w:szCs w:val="24"/>
-        </w:rPr>
-        <w:t xml:space="preserve">MeV)   </w:t>
-      </w:r>
-      <w:proofErr w:type="gramEnd"/>
-      <w:r>
-        <w:rPr>
-          <w:rFonts w:ascii="Times" w:eastAsia="CMU Serif Roman" w:hAnsi="Times" w:cs="CMU Serif Roman"/>
-          <w:sz w:val="24"/>
-          <w:szCs w:val="24"/>
-        </w:rPr>
-        <w:t xml:space="preserve">               </w:t>
+        <w:t xml:space="preserve">Energy E (MeV)                  </w:t>
       </w:r>
       <w:r>
         <w:rPr>
@@ -2670,23 +2225,13 @@
         <w:tab/>
         <w:t xml:space="preserve">Relative energy spread </w:t>
       </w:r>
-      <w:proofErr w:type="spellStart"/>
-      <w:r>
-        <w:rPr>
-          <w:rFonts w:ascii="Times" w:hAnsi="Times"/>
-          <w:sz w:val="24"/>
-          <w:szCs w:val="24"/>
-        </w:rPr>
-        <w:t>δE</w:t>
-      </w:r>
-      <w:proofErr w:type="spellEnd"/>
-      <w:r>
-        <w:rPr>
-          <w:rFonts w:ascii="Times" w:hAnsi="Times"/>
-          <w:sz w:val="24"/>
-          <w:szCs w:val="24"/>
-        </w:rPr>
-        <w:t xml:space="preserve">/E (%) </w:t>
+      <w:r>
+        <w:rPr>
+          <w:rFonts w:ascii="Times" w:hAnsi="Times"/>
+          <w:sz w:val="24"/>
+          <w:szCs w:val="24"/>
+        </w:rPr>
+        <w:t xml:space="preserve">δE/E (%) </w:t>
       </w:r>
       <w:r>
         <w:rPr>
@@ -2737,26 +2282,8 @@
           <w:szCs w:val="24"/>
         </w:rPr>
         <w:tab/>
-      </w:r>
-      <w:proofErr w:type="spellStart"/>
-      <w:r>
-        <w:rPr>
-          <w:rFonts w:ascii="Times" w:eastAsia="CMU Serif Roman" w:hAnsi="Times" w:cs="CMU Serif Roman"/>
-          <w:sz w:val="24"/>
-          <w:szCs w:val="24"/>
-        </w:rPr>
-        <w:t>Normalised</w:t>
-      </w:r>
-      <w:proofErr w:type="spellEnd"/>
-      <w:r>
-        <w:rPr>
-          <w:rFonts w:ascii="Times" w:eastAsia="CMU Serif Roman" w:hAnsi="Times" w:cs="CMU Serif Roman"/>
-          <w:sz w:val="24"/>
-          <w:szCs w:val="24"/>
-        </w:rPr>
-        <w:t xml:space="preserve"> emittance along z    </w:t>
-      </w:r>
-      <w:proofErr w:type="spellStart"/>
+        <w:t xml:space="preserve">Normalised emittance along z    </w:t>
+      </w:r>
       <w:r>
         <w:rPr>
           <w:rFonts w:ascii="Times" w:hAnsi="Times"/>
@@ -2765,7 +2292,6 @@
         </w:rPr>
         <w:t>ε</w:t>
       </w:r>
-      <w:proofErr w:type="gramStart"/>
       <w:r>
         <w:rPr>
           <w:rFonts w:ascii="Times" w:hAnsi="Times"/>
@@ -2773,9 +2299,59 @@
           <w:szCs w:val="24"/>
           <w:vertAlign w:val="subscript"/>
         </w:rPr>
-        <w:t>ny</w:t>
-      </w:r>
-      <w:proofErr w:type="spellEnd"/>
+        <w:t xml:space="preserve">ny </w:t>
+      </w:r>
+      <w:r>
+        <w:rPr>
+          <w:rFonts w:ascii="Times" w:hAnsi="Times"/>
+          <w:sz w:val="24"/>
+          <w:szCs w:val="24"/>
+        </w:rPr>
+        <w:t xml:space="preserve"> (mm-mrad) </w:t>
+      </w:r>
+      <w:r>
+        <w:rPr>
+          <w:rFonts w:ascii="Times" w:hAnsi="Times"/>
+          <w:sz w:val="24"/>
+          <w:szCs w:val="24"/>
+        </w:rPr>
+        <w:tab/>
+      </w:r>
+      <w:r>
+        <w:rPr>
+          <w:rFonts w:ascii="Times" w:hAnsi="Times"/>
+          <w:sz w:val="24"/>
+          <w:szCs w:val="24"/>
+        </w:rPr>
+        <w:t>=</w:t>
+      </w:r>
+    </w:p>
+    <w:p>
+      <w:pPr>
+        <w:pStyle w:val="Body"/>
+        <w:rPr>
+          <w:rFonts w:ascii="Times" w:eastAsia="CMU Serif Roman" w:hAnsi="Times" w:cs="CMU Serif Roman"/>
+          <w:sz w:val="24"/>
+          <w:szCs w:val="24"/>
+        </w:rPr>
+      </w:pPr>
+      <w:r>
+        <w:rPr>
+          <w:rFonts w:ascii="Times" w:eastAsia="CMU Serif Roman" w:hAnsi="Times" w:cs="CMU Serif Roman"/>
+          <w:sz w:val="24"/>
+          <w:szCs w:val="24"/>
+        </w:rPr>
+        <w:tab/>
+        <w:t xml:space="preserve">Normalised emittance along z    </w:t>
+      </w:r>
+      <w:r>
+        <w:rPr>
+          <w:rFonts w:ascii="Times" w:hAnsi="Times"/>
+          <w:sz w:val="24"/>
+          <w:szCs w:val="24"/>
+        </w:rPr>
+        <w:t>ε</w:t>
+      </w:r>
       <w:r>
         <w:rPr>
           <w:rFonts w:ascii="Times" w:hAnsi="Times"/>
@@ -2783,42 +2359,15 @@
           <w:szCs w:val="24"/>
           <w:vertAlign w:val="subscript"/>
         </w:rPr>
-        <w:t xml:space="preserve"> </w:t>
-      </w:r>
-      <w:r>
-        <w:rPr>
-          <w:rFonts w:ascii="Times" w:hAnsi="Times"/>
-          <w:sz w:val="24"/>
-          <w:szCs w:val="24"/>
-        </w:rPr>
-        <w:t xml:space="preserve"> (</w:t>
-      </w:r>
-      <w:proofErr w:type="gramEnd"/>
-      <w:r>
-        <w:rPr>
-          <w:rFonts w:ascii="Times" w:hAnsi="Times"/>
-          <w:sz w:val="24"/>
-          <w:szCs w:val="24"/>
-        </w:rPr>
-        <w:t>mm-</w:t>
-      </w:r>
-      <w:proofErr w:type="spellStart"/>
-      <w:r>
-        <w:rPr>
-          <w:rFonts w:ascii="Times" w:hAnsi="Times"/>
-          <w:sz w:val="24"/>
-          <w:szCs w:val="24"/>
-        </w:rPr>
-        <w:t>mrad</w:t>
-      </w:r>
-      <w:proofErr w:type="spellEnd"/>
-      <w:r>
-        <w:rPr>
-          <w:rFonts w:ascii="Times" w:hAnsi="Times"/>
-          <w:sz w:val="24"/>
-          <w:szCs w:val="24"/>
-        </w:rPr>
-        <w:t xml:space="preserve">) </w:t>
+        <w:t xml:space="preserve">nz </w:t>
+      </w:r>
+      <w:r>
+        <w:rPr>
+          <w:rFonts w:ascii="Times" w:hAnsi="Times"/>
+          <w:sz w:val="24"/>
+          <w:szCs w:val="24"/>
+        </w:rPr>
+        <w:t xml:space="preserve"> (mm-mrad) </w:t>
       </w:r>
       <w:r>
         <w:rPr>
@@ -2841,122 +2390,6 @@
       <w:pPr>
         <w:pStyle w:val="Body"/>
         <w:rPr>
-          <w:rFonts w:ascii="Times" w:eastAsia="CMU Serif Roman" w:hAnsi="Times" w:cs="CMU Serif Roman"/>
-          <w:sz w:val="24"/>
-          <w:szCs w:val="24"/>
-        </w:rPr>
-      </w:pPr>
-      <w:r>
-        <w:rPr>
-          <w:rFonts w:ascii="Times" w:eastAsia="CMU Serif Roman" w:hAnsi="Times" w:cs="CMU Serif Roman"/>
-          <w:sz w:val="24"/>
-          <w:szCs w:val="24"/>
-        </w:rPr>
-        <w:tab/>
-      </w:r>
-      <w:proofErr w:type="spellStart"/>
-      <w:r>
-        <w:rPr>
-          <w:rFonts w:ascii="Times" w:eastAsia="CMU Serif Roman" w:hAnsi="Times" w:cs="CMU Serif Roman"/>
-          <w:sz w:val="24"/>
-          <w:szCs w:val="24"/>
-        </w:rPr>
-        <w:t>Normalised</w:t>
-      </w:r>
-      <w:proofErr w:type="spellEnd"/>
-      <w:r>
-        <w:rPr>
-          <w:rFonts w:ascii="Times" w:eastAsia="CMU Serif Roman" w:hAnsi="Times" w:cs="CMU Serif Roman"/>
-          <w:sz w:val="24"/>
-          <w:szCs w:val="24"/>
-        </w:rPr>
-        <w:t xml:space="preserve"> emittance along z    </w:t>
-      </w:r>
-      <w:proofErr w:type="spellStart"/>
-      <w:r>
-        <w:rPr>
-          <w:rFonts w:ascii="Times" w:hAnsi="Times"/>
-          <w:sz w:val="24"/>
-          <w:szCs w:val="24"/>
-        </w:rPr>
-        <w:t>ε</w:t>
-      </w:r>
-      <w:proofErr w:type="gramStart"/>
-      <w:r>
-        <w:rPr>
-          <w:rFonts w:ascii="Times" w:hAnsi="Times"/>
-          <w:sz w:val="24"/>
-          <w:szCs w:val="24"/>
-          <w:vertAlign w:val="subscript"/>
-        </w:rPr>
-        <w:t>nz</w:t>
-      </w:r>
-      <w:proofErr w:type="spellEnd"/>
-      <w:r>
-        <w:rPr>
-          <w:rFonts w:ascii="Times" w:hAnsi="Times"/>
-          <w:sz w:val="24"/>
-          <w:szCs w:val="24"/>
-          <w:vertAlign w:val="subscript"/>
-        </w:rPr>
-        <w:t xml:space="preserve"> </w:t>
-      </w:r>
-      <w:r>
-        <w:rPr>
-          <w:rFonts w:ascii="Times" w:hAnsi="Times"/>
-          <w:sz w:val="24"/>
-          <w:szCs w:val="24"/>
-        </w:rPr>
-        <w:t xml:space="preserve"> (</w:t>
-      </w:r>
-      <w:proofErr w:type="gramEnd"/>
-      <w:r>
-        <w:rPr>
-          <w:rFonts w:ascii="Times" w:hAnsi="Times"/>
-          <w:sz w:val="24"/>
-          <w:szCs w:val="24"/>
-        </w:rPr>
-        <w:t>mm-</w:t>
-      </w:r>
-      <w:proofErr w:type="spellStart"/>
-      <w:r>
-        <w:rPr>
-          <w:rFonts w:ascii="Times" w:hAnsi="Times"/>
-          <w:sz w:val="24"/>
-          <w:szCs w:val="24"/>
-        </w:rPr>
-        <w:t>mrad</w:t>
-      </w:r>
-      <w:proofErr w:type="spellEnd"/>
-      <w:r>
-        <w:rPr>
-          <w:rFonts w:ascii="Times" w:hAnsi="Times"/>
-          <w:sz w:val="24"/>
-          <w:szCs w:val="24"/>
-        </w:rPr>
-        <w:t xml:space="preserve">) </w:t>
-      </w:r>
-      <w:r>
-        <w:rPr>
-          <w:rFonts w:ascii="Times" w:hAnsi="Times"/>
-          <w:sz w:val="24"/>
-          <w:szCs w:val="24"/>
-        </w:rPr>
-        <w:tab/>
-      </w:r>
-      <w:r>
-        <w:rPr>
-          <w:rFonts w:ascii="Times" w:hAnsi="Times"/>
-          <w:sz w:val="24"/>
-          <w:szCs w:val="24"/>
-        </w:rPr>
-        <w:t>=</w:t>
-      </w:r>
-    </w:p>
-    <w:p>
-      <w:pPr>
-        <w:pStyle w:val="Body"/>
-        <w:rPr>
           <w:rFonts w:ascii="Times" w:hAnsi="Times"/>
           <w:sz w:val="24"/>
           <w:szCs w:val="24"/>
@@ -2971,23 +2404,13 @@
         <w:tab/>
         <w:t>Center bunch (</w:t>
       </w:r>
-      <w:proofErr w:type="spellStart"/>
-      <w:r>
-        <w:rPr>
-          <w:rFonts w:ascii="Times" w:hAnsi="Times"/>
-          <w:sz w:val="24"/>
-          <w:szCs w:val="24"/>
-        </w:rPr>
-        <w:t>μm</w:t>
-      </w:r>
-      <w:proofErr w:type="spellEnd"/>
-      <w:r>
-        <w:rPr>
-          <w:rFonts w:ascii="Times" w:hAnsi="Times"/>
-          <w:sz w:val="24"/>
-          <w:szCs w:val="24"/>
-        </w:rPr>
-        <w:t xml:space="preserve">)               </w:t>
+      <w:r>
+        <w:rPr>
+          <w:rFonts w:ascii="Times" w:hAnsi="Times"/>
+          <w:sz w:val="24"/>
+          <w:szCs w:val="24"/>
+        </w:rPr>
+        <w:t xml:space="preserve">μm)               </w:t>
       </w:r>
       <w:r>
         <w:rPr>
@@ -3073,20 +2496,8 @@
           <w:sz w:val="24"/>
           <w:szCs w:val="24"/>
         </w:rPr>
-        <w:t xml:space="preserve">Exercise </w:t>
-      </w:r>
-      <w:proofErr w:type="gramStart"/>
-      <w:r>
-        <w:rPr>
-          <w:rFonts w:ascii="Times" w:hAnsi="Times"/>
-          <w:b/>
-          <w:bCs/>
-          <w:sz w:val="24"/>
-          <w:szCs w:val="24"/>
-        </w:rPr>
-        <w:t>12 :</w:t>
-      </w:r>
-      <w:proofErr w:type="gramEnd"/>
+        <w:t>Exercise 12 :</w:t>
+      </w:r>
     </w:p>
     <w:p>
       <w:pPr>
@@ -3138,20 +2549,8 @@
           <w:sz w:val="24"/>
           <w:szCs w:val="24"/>
         </w:rPr>
-        <w:t xml:space="preserve">Exercise </w:t>
-      </w:r>
-      <w:proofErr w:type="gramStart"/>
-      <w:r>
-        <w:rPr>
-          <w:rFonts w:ascii="Times" w:hAnsi="Times"/>
-          <w:b/>
-          <w:bCs/>
-          <w:sz w:val="24"/>
-          <w:szCs w:val="24"/>
-        </w:rPr>
-        <w:t>13 :</w:t>
-      </w:r>
-      <w:proofErr w:type="gramEnd"/>
+        <w:t>Exercise 13 :</w:t>
+      </w:r>
     </w:p>
     <w:p>
       <w:pPr>
@@ -3195,20 +2594,8 @@
           <w:sz w:val="24"/>
           <w:szCs w:val="24"/>
         </w:rPr>
-        <w:t xml:space="preserve">Exercise </w:t>
-      </w:r>
-      <w:proofErr w:type="gramStart"/>
-      <w:r>
-        <w:rPr>
-          <w:rFonts w:ascii="Times" w:hAnsi="Times"/>
-          <w:b/>
-          <w:bCs/>
-          <w:sz w:val="24"/>
-          <w:szCs w:val="24"/>
-        </w:rPr>
-        <w:t>14 :</w:t>
-      </w:r>
-      <w:proofErr w:type="gramEnd"/>
+        <w:t>Exercise 14 :</w:t>
+      </w:r>
     </w:p>
     <w:p>
       <w:pPr>
@@ -3365,23 +2752,13 @@
         <w:tab/>
         <w:t>L (</w:t>
       </w:r>
-      <w:proofErr w:type="spellStart"/>
-      <w:r>
-        <w:rPr>
-          <w:rFonts w:ascii="Times" w:hAnsi="Times"/>
-          <w:sz w:val="24"/>
-          <w:szCs w:val="24"/>
-        </w:rPr>
-        <w:t>μm</w:t>
-      </w:r>
-      <w:proofErr w:type="spellEnd"/>
-      <w:r>
-        <w:rPr>
-          <w:rFonts w:ascii="Times" w:hAnsi="Times"/>
-          <w:sz w:val="24"/>
-          <w:szCs w:val="24"/>
-        </w:rPr>
-        <w:t xml:space="preserve">)     </w:t>
+      <w:r>
+        <w:rPr>
+          <w:rFonts w:ascii="Times" w:hAnsi="Times"/>
+          <w:sz w:val="24"/>
+          <w:szCs w:val="24"/>
+        </w:rPr>
+        <w:t xml:space="preserve">μm)     </w:t>
       </w:r>
       <w:r>
         <w:rPr>
@@ -3416,14 +2793,6 @@
           <w:szCs w:val="24"/>
         </w:rPr>
         <w:tab/>
-      </w:r>
-      <w:proofErr w:type="spellStart"/>
-      <w:r>
-        <w:rPr>
-          <w:rFonts w:ascii="Times" w:eastAsia="CMU Serif Roman" w:hAnsi="Times" w:cs="CMU Serif Roman"/>
-          <w:sz w:val="24"/>
-          <w:szCs w:val="24"/>
-        </w:rPr>
         <w:t>E</w:t>
       </w:r>
       <w:r>
@@ -3435,7 +2804,6 @@
         </w:rPr>
         <w:t>acc</w:t>
       </w:r>
-      <w:proofErr w:type="spellEnd"/>
       <w:r>
         <w:rPr>
           <w:rFonts w:ascii="Times" w:hAnsi="Times"/>
@@ -3503,20 +2871,8 @@
           <w:sz w:val="24"/>
           <w:szCs w:val="24"/>
         </w:rPr>
-        <w:t xml:space="preserve">Exercise </w:t>
-      </w:r>
-      <w:proofErr w:type="gramStart"/>
-      <w:r>
-        <w:rPr>
-          <w:rFonts w:ascii="Times" w:hAnsi="Times"/>
-          <w:b/>
-          <w:bCs/>
-          <w:sz w:val="24"/>
-          <w:szCs w:val="24"/>
-        </w:rPr>
-        <w:t>15 :</w:t>
-      </w:r>
-      <w:proofErr w:type="gramEnd"/>
+        <w:t>Exercise 15 :</w:t>
+      </w:r>
     </w:p>
     <w:p>
       <w:pPr>
@@ -3560,20 +2916,8 @@
           <w:sz w:val="24"/>
           <w:szCs w:val="24"/>
         </w:rPr>
-        <w:t xml:space="preserve">Exercise </w:t>
-      </w:r>
-      <w:proofErr w:type="gramStart"/>
-      <w:r>
-        <w:rPr>
-          <w:rFonts w:ascii="Times" w:hAnsi="Times"/>
-          <w:b/>
-          <w:bCs/>
-          <w:sz w:val="24"/>
-          <w:szCs w:val="24"/>
-        </w:rPr>
-        <w:t>16 :</w:t>
-      </w:r>
-      <w:proofErr w:type="gramEnd"/>
+        <w:t>Exercise 16 :</w:t>
+      </w:r>
     </w:p>
     <w:p>
       <w:pPr>
@@ -3660,20 +3004,8 @@
           <w:sz w:val="24"/>
           <w:szCs w:val="24"/>
         </w:rPr>
-        <w:t xml:space="preserve">Exercise </w:t>
-      </w:r>
-      <w:proofErr w:type="gramStart"/>
-      <w:r>
-        <w:rPr>
-          <w:rFonts w:ascii="Times" w:hAnsi="Times"/>
-          <w:b/>
-          <w:bCs/>
-          <w:sz w:val="24"/>
-          <w:szCs w:val="24"/>
-        </w:rPr>
-        <w:t>17 :</w:t>
-      </w:r>
-      <w:proofErr w:type="gramEnd"/>
+        <w:t>Exercise 17 :</w:t>
+      </w:r>
     </w:p>
     <w:p>
       <w:pPr>
@@ -3768,20 +3100,8 @@
           <w:sz w:val="24"/>
           <w:szCs w:val="24"/>
         </w:rPr>
-        <w:t xml:space="preserve">Exercise </w:t>
-      </w:r>
-      <w:proofErr w:type="gramStart"/>
-      <w:r>
-        <w:rPr>
-          <w:rFonts w:ascii="Times" w:hAnsi="Times"/>
-          <w:b/>
-          <w:bCs/>
-          <w:sz w:val="24"/>
-          <w:szCs w:val="24"/>
-        </w:rPr>
-        <w:t>18 :</w:t>
-      </w:r>
-      <w:proofErr w:type="gramEnd"/>
+        <w:t>Exercise 18 :</w:t>
+      </w:r>
     </w:p>
     <w:p>
       <w:pPr>
@@ -3849,20 +3169,8 @@
           <w:sz w:val="24"/>
           <w:szCs w:val="24"/>
         </w:rPr>
-        <w:t xml:space="preserve">Exercise </w:t>
-      </w:r>
-      <w:proofErr w:type="gramStart"/>
-      <w:r>
-        <w:rPr>
-          <w:rFonts w:ascii="Times" w:hAnsi="Times"/>
-          <w:b/>
-          <w:bCs/>
-          <w:sz w:val="24"/>
-          <w:szCs w:val="24"/>
-        </w:rPr>
-        <w:t>19 :</w:t>
-      </w:r>
-      <w:proofErr w:type="gramEnd"/>
+        <w:t>Exercise 19 :</w:t>
+      </w:r>
     </w:p>
     <w:p>
       <w:pPr>
@@ -3914,20 +3222,8 @@
           <w:sz w:val="24"/>
           <w:szCs w:val="24"/>
         </w:rPr>
-        <w:t xml:space="preserve">Exercise </w:t>
-      </w:r>
-      <w:proofErr w:type="gramStart"/>
-      <w:r>
-        <w:rPr>
-          <w:rFonts w:ascii="Times" w:hAnsi="Times"/>
-          <w:b/>
-          <w:bCs/>
-          <w:sz w:val="24"/>
-          <w:szCs w:val="24"/>
-        </w:rPr>
-        <w:t>20 :</w:t>
-      </w:r>
-      <w:proofErr w:type="gramEnd"/>
+        <w:t>Exercise 20 :</w:t>
+      </w:r>
     </w:p>
     <w:p>
       <w:pPr>
@@ -3968,7 +3264,7 @@
 </file>
 
 <file path=word/endnotes.xml><?xml version="1.0" encoding="utf-8"?>
-<w:endnotes xmlns:wpc="http://schemas.microsoft.com/office/word/2010/wordprocessingCanvas" xmlns:cx="http://schemas.microsoft.com/office/drawing/2014/chartex" xmlns:cx1="http://schemas.microsoft.com/office/drawing/2015/9/8/chartex" xmlns:cx2="http://schemas.microsoft.com/office/drawing/2015/10/21/chartex" xmlns:cx3="http://schemas.microsoft.com/office/drawing/2016/5/9/chartex" xmlns:cx4="http://schemas.microsoft.com/office/drawing/2016/5/10/chartex" xmlns:cx5="http://schemas.microsoft.com/office/drawing/2016/5/11/chartex" xmlns:cx6="http://schemas.microsoft.com/office/drawing/2016/5/12/chartex" xmlns:cx7="http://schemas.microsoft.com/office/drawing/2016/5/13/chartex" xmlns:cx8="http://schemas.microsoft.com/office/drawing/2016/5/14/chartex" xmlns:mc="http://schemas.openxmlformats.org/markup-compatibility/2006" xmlns:aink="http://schemas.microsoft.com/office/drawing/2016/ink" xmlns:am3d="http://schemas.microsoft.com/office/drawing/2017/model3d" xmlns:o="urn:schemas-microsoft-com:office:office" xmlns:r="http://schemas.openxmlformats.org/officeDocument/2006/relationships" xmlns:m="http://schemas.openxmlformats.org/officeDocument/2006/math" xmlns:v="urn:schemas-microsoft-com:vml" xmlns:wp14="http://schemas.microsoft.com/office/word/2010/wordprocessingDrawing" xmlns:wp="http://schemas.openxmlformats.org/drawingml/2006/wordprocessingDrawing" xmlns:w10="urn:schemas-microsoft-com:office:word" xmlns:w="http://schemas.openxmlformats.org/wordprocessingml/2006/main" xmlns:w14="http://schemas.microsoft.com/office/word/2010/wordml" xmlns:w15="http://schemas.microsoft.com/office/word/2012/wordml" xmlns:w16cex="http://schemas.microsoft.com/office/word/2018/wordml/cex" xmlns:w16cid="http://schemas.microsoft.com/office/word/2016/wordml/cid" xmlns:w16="http://schemas.microsoft.com/office/word/2018/wordml" xmlns:w16sdtdh="http://schemas.microsoft.com/office/word/2020/wordml/sdtdatahash" xmlns:w16se="http://schemas.microsoft.com/office/word/2015/wordml/symex" xmlns:wpg="http://schemas.microsoft.com/office/word/2010/wordprocessingGroup" xmlns:wpi="http://schemas.microsoft.com/office/word/2010/wordprocessingInk" xmlns:wne="http://schemas.microsoft.com/office/word/2006/wordml" xmlns:wps="http://schemas.microsoft.com/office/word/2010/wordprocessingShape" mc:Ignorable="w14 w15 w16se w16cid w16 w16cex w16sdtdh wp14">
+<w:endnotes xmlns:wpc="http://schemas.microsoft.com/office/word/2010/wordprocessingCanvas" xmlns:cx="http://schemas.microsoft.com/office/drawing/2014/chartex" xmlns:cx1="http://schemas.microsoft.com/office/drawing/2015/9/8/chartex" xmlns:cx2="http://schemas.microsoft.com/office/drawing/2015/10/21/chartex" xmlns:cx3="http://schemas.microsoft.com/office/drawing/2016/5/9/chartex" xmlns:cx4="http://schemas.microsoft.com/office/drawing/2016/5/10/chartex" xmlns:cx5="http://schemas.microsoft.com/office/drawing/2016/5/11/chartex" xmlns:cx6="http://schemas.microsoft.com/office/drawing/2016/5/12/chartex" xmlns:cx7="http://schemas.microsoft.com/office/drawing/2016/5/13/chartex" xmlns:cx8="http://schemas.microsoft.com/office/drawing/2016/5/14/chartex" xmlns:mc="http://schemas.openxmlformats.org/markup-compatibility/2006" xmlns:aink="http://schemas.microsoft.com/office/drawing/2016/ink" xmlns:am3d="http://schemas.microsoft.com/office/drawing/2017/model3d" xmlns:o="urn:schemas-microsoft-com:office:office" xmlns:oel="http://schemas.microsoft.com/office/2019/extlst" xmlns:r="http://schemas.openxmlformats.org/officeDocument/2006/relationships" xmlns:m="http://schemas.openxmlformats.org/officeDocument/2006/math" xmlns:v="urn:schemas-microsoft-com:vml" xmlns:wp14="http://schemas.microsoft.com/office/word/2010/wordprocessingDrawing" xmlns:wp="http://schemas.openxmlformats.org/drawingml/2006/wordprocessingDrawing" xmlns:w10="urn:schemas-microsoft-com:office:word" xmlns:w="http://schemas.openxmlformats.org/wordprocessingml/2006/main" xmlns:w14="http://schemas.microsoft.com/office/word/2010/wordml" xmlns:w15="http://schemas.microsoft.com/office/word/2012/wordml" xmlns:w16cex="http://schemas.microsoft.com/office/word/2018/wordml/cex" xmlns:w16cid="http://schemas.microsoft.com/office/word/2016/wordml/cid" xmlns:w16="http://schemas.microsoft.com/office/word/2018/wordml" xmlns:w16sdtdh="http://schemas.microsoft.com/office/word/2020/wordml/sdtdatahash" xmlns:w16se="http://schemas.microsoft.com/office/word/2015/wordml/symex" xmlns:wpg="http://schemas.microsoft.com/office/word/2010/wordprocessingGroup" xmlns:wpi="http://schemas.microsoft.com/office/word/2010/wordprocessingInk" xmlns:wne="http://schemas.microsoft.com/office/word/2006/wordml" xmlns:wps="http://schemas.microsoft.com/office/word/2010/wordprocessingShape" mc:Ignorable="w14 w15 w16se w16cid w16 w16cex w16sdtdh wp14">
   <w:endnote w:type="separator" w:id="-1">
     <w:p>
       <w:r>
@@ -3987,13 +3283,13 @@
 </file>
 
 <file path=word/footer1.xml><?xml version="1.0" encoding="utf-8"?>
-<w:ftr xmlns:wpc="http://schemas.microsoft.com/office/word/2010/wordprocessingCanvas" xmlns:cx="http://schemas.microsoft.com/office/drawing/2014/chartex" xmlns:cx1="http://schemas.microsoft.com/office/drawing/2015/9/8/chartex" xmlns:cx2="http://schemas.microsoft.com/office/drawing/2015/10/21/chartex" xmlns:cx3="http://schemas.microsoft.com/office/drawing/2016/5/9/chartex" xmlns:cx4="http://schemas.microsoft.com/office/drawing/2016/5/10/chartex" xmlns:cx5="http://schemas.microsoft.com/office/drawing/2016/5/11/chartex" xmlns:cx6="http://schemas.microsoft.com/office/drawing/2016/5/12/chartex" xmlns:cx7="http://schemas.microsoft.com/office/drawing/2016/5/13/chartex" xmlns:cx8="http://schemas.microsoft.com/office/drawing/2016/5/14/chartex" xmlns:mc="http://schemas.openxmlformats.org/markup-compatibility/2006" xmlns:aink="http://schemas.microsoft.com/office/drawing/2016/ink" xmlns:am3d="http://schemas.microsoft.com/office/drawing/2017/model3d" xmlns:o="urn:schemas-microsoft-com:office:office" xmlns:r="http://schemas.openxmlformats.org/officeDocument/2006/relationships" xmlns:m="http://schemas.openxmlformats.org/officeDocument/2006/math" xmlns:v="urn:schemas-microsoft-com:vml" xmlns:wp14="http://schemas.microsoft.com/office/word/2010/wordprocessingDrawing" xmlns:wp="http://schemas.openxmlformats.org/drawingml/2006/wordprocessingDrawing" xmlns:w10="urn:schemas-microsoft-com:office:word" xmlns:w="http://schemas.openxmlformats.org/wordprocessingml/2006/main" xmlns:w14="http://schemas.microsoft.com/office/word/2010/wordml" xmlns:w15="http://schemas.microsoft.com/office/word/2012/wordml" xmlns:w16cex="http://schemas.microsoft.com/office/word/2018/wordml/cex" xmlns:w16cid="http://schemas.microsoft.com/office/word/2016/wordml/cid" xmlns:w16="http://schemas.microsoft.com/office/word/2018/wordml" xmlns:w16sdtdh="http://schemas.microsoft.com/office/word/2020/wordml/sdtdatahash" xmlns:w16se="http://schemas.microsoft.com/office/word/2015/wordml/symex" xmlns:wpg="http://schemas.microsoft.com/office/word/2010/wordprocessingGroup" xmlns:wpi="http://schemas.microsoft.com/office/word/2010/wordprocessingInk" xmlns:wne="http://schemas.microsoft.com/office/word/2006/wordml" xmlns:wps="http://schemas.microsoft.com/office/word/2010/wordprocessingShape" mc:Ignorable="w14 w15 w16se w16cid w16 w16cex w16sdtdh wp14">
+<w:ftr xmlns:wpc="http://schemas.microsoft.com/office/word/2010/wordprocessingCanvas" xmlns:cx="http://schemas.microsoft.com/office/drawing/2014/chartex" xmlns:cx1="http://schemas.microsoft.com/office/drawing/2015/9/8/chartex" xmlns:cx2="http://schemas.microsoft.com/office/drawing/2015/10/21/chartex" xmlns:cx3="http://schemas.microsoft.com/office/drawing/2016/5/9/chartex" xmlns:cx4="http://schemas.microsoft.com/office/drawing/2016/5/10/chartex" xmlns:cx5="http://schemas.microsoft.com/office/drawing/2016/5/11/chartex" xmlns:cx6="http://schemas.microsoft.com/office/drawing/2016/5/12/chartex" xmlns:cx7="http://schemas.microsoft.com/office/drawing/2016/5/13/chartex" xmlns:cx8="http://schemas.microsoft.com/office/drawing/2016/5/14/chartex" xmlns:mc="http://schemas.openxmlformats.org/markup-compatibility/2006" xmlns:aink="http://schemas.microsoft.com/office/drawing/2016/ink" xmlns:am3d="http://schemas.microsoft.com/office/drawing/2017/model3d" xmlns:o="urn:schemas-microsoft-com:office:office" xmlns:oel="http://schemas.microsoft.com/office/2019/extlst" xmlns:r="http://schemas.openxmlformats.org/officeDocument/2006/relationships" xmlns:m="http://schemas.openxmlformats.org/officeDocument/2006/math" xmlns:v="urn:schemas-microsoft-com:vml" xmlns:wp14="http://schemas.microsoft.com/office/word/2010/wordprocessingDrawing" xmlns:wp="http://schemas.openxmlformats.org/drawingml/2006/wordprocessingDrawing" xmlns:w10="urn:schemas-microsoft-com:office:word" xmlns:w="http://schemas.openxmlformats.org/wordprocessingml/2006/main" xmlns:w14="http://schemas.microsoft.com/office/word/2010/wordml" xmlns:w15="http://schemas.microsoft.com/office/word/2012/wordml" xmlns:w16cex="http://schemas.microsoft.com/office/word/2018/wordml/cex" xmlns:w16cid="http://schemas.microsoft.com/office/word/2016/wordml/cid" xmlns:w16="http://schemas.microsoft.com/office/word/2018/wordml" xmlns:w16sdtdh="http://schemas.microsoft.com/office/word/2020/wordml/sdtdatahash" xmlns:w16se="http://schemas.microsoft.com/office/word/2015/wordml/symex" xmlns:wpg="http://schemas.microsoft.com/office/word/2010/wordprocessingGroup" xmlns:wpi="http://schemas.microsoft.com/office/word/2010/wordprocessingInk" xmlns:wne="http://schemas.microsoft.com/office/word/2006/wordml" xmlns:wps="http://schemas.microsoft.com/office/word/2010/wordprocessingShape" mc:Ignorable="w14 w15 w16se w16cid w16 w16cex w16sdtdh wp14">
   <w:p/>
 </w:ftr>
 </file>
 
 <file path=word/footnotes.xml><?xml version="1.0" encoding="utf-8"?>
-<w:footnotes xmlns:wpc="http://schemas.microsoft.com/office/word/2010/wordprocessingCanvas" xmlns:cx="http://schemas.microsoft.com/office/drawing/2014/chartex" xmlns:cx1="http://schemas.microsoft.com/office/drawing/2015/9/8/chartex" xmlns:cx2="http://schemas.microsoft.com/office/drawing/2015/10/21/chartex" xmlns:cx3="http://schemas.microsoft.com/office/drawing/2016/5/9/chartex" xmlns:cx4="http://schemas.microsoft.com/office/drawing/2016/5/10/chartex" xmlns:cx5="http://schemas.microsoft.com/office/drawing/2016/5/11/chartex" xmlns:cx6="http://schemas.microsoft.com/office/drawing/2016/5/12/chartex" xmlns:cx7="http://schemas.microsoft.com/office/drawing/2016/5/13/chartex" xmlns:cx8="http://schemas.microsoft.com/office/drawing/2016/5/14/chartex" xmlns:mc="http://schemas.openxmlformats.org/markup-compatibility/2006" xmlns:aink="http://schemas.microsoft.com/office/drawing/2016/ink" xmlns:am3d="http://schemas.microsoft.com/office/drawing/2017/model3d" xmlns:o="urn:schemas-microsoft-com:office:office" xmlns:r="http://schemas.openxmlformats.org/officeDocument/2006/relationships" xmlns:m="http://schemas.openxmlformats.org/officeDocument/2006/math" xmlns:v="urn:schemas-microsoft-com:vml" xmlns:wp14="http://schemas.microsoft.com/office/word/2010/wordprocessingDrawing" xmlns:wp="http://schemas.openxmlformats.org/drawingml/2006/wordprocessingDrawing" xmlns:w10="urn:schemas-microsoft-com:office:word" xmlns:w="http://schemas.openxmlformats.org/wordprocessingml/2006/main" xmlns:w14="http://schemas.microsoft.com/office/word/2010/wordml" xmlns:w15="http://schemas.microsoft.com/office/word/2012/wordml" xmlns:w16cex="http://schemas.microsoft.com/office/word/2018/wordml/cex" xmlns:w16cid="http://schemas.microsoft.com/office/word/2016/wordml/cid" xmlns:w16="http://schemas.microsoft.com/office/word/2018/wordml" xmlns:w16sdtdh="http://schemas.microsoft.com/office/word/2020/wordml/sdtdatahash" xmlns:w16se="http://schemas.microsoft.com/office/word/2015/wordml/symex" xmlns:wpg="http://schemas.microsoft.com/office/word/2010/wordprocessingGroup" xmlns:wpi="http://schemas.microsoft.com/office/word/2010/wordprocessingInk" xmlns:wne="http://schemas.microsoft.com/office/word/2006/wordml" xmlns:wps="http://schemas.microsoft.com/office/word/2010/wordprocessingShape" mc:Ignorable="w14 w15 w16se w16cid w16 w16cex w16sdtdh wp14">
+<w:footnotes xmlns:wpc="http://schemas.microsoft.com/office/word/2010/wordprocessingCanvas" xmlns:cx="http://schemas.microsoft.com/office/drawing/2014/chartex" xmlns:cx1="http://schemas.microsoft.com/office/drawing/2015/9/8/chartex" xmlns:cx2="http://schemas.microsoft.com/office/drawing/2015/10/21/chartex" xmlns:cx3="http://schemas.microsoft.com/office/drawing/2016/5/9/chartex" xmlns:cx4="http://schemas.microsoft.com/office/drawing/2016/5/10/chartex" xmlns:cx5="http://schemas.microsoft.com/office/drawing/2016/5/11/chartex" xmlns:cx6="http://schemas.microsoft.com/office/drawing/2016/5/12/chartex" xmlns:cx7="http://schemas.microsoft.com/office/drawing/2016/5/13/chartex" xmlns:cx8="http://schemas.microsoft.com/office/drawing/2016/5/14/chartex" xmlns:mc="http://schemas.openxmlformats.org/markup-compatibility/2006" xmlns:aink="http://schemas.microsoft.com/office/drawing/2016/ink" xmlns:am3d="http://schemas.microsoft.com/office/drawing/2017/model3d" xmlns:o="urn:schemas-microsoft-com:office:office" xmlns:oel="http://schemas.microsoft.com/office/2019/extlst" xmlns:r="http://schemas.openxmlformats.org/officeDocument/2006/relationships" xmlns:m="http://schemas.openxmlformats.org/officeDocument/2006/math" xmlns:v="urn:schemas-microsoft-com:vml" xmlns:wp14="http://schemas.microsoft.com/office/word/2010/wordprocessingDrawing" xmlns:wp="http://schemas.openxmlformats.org/drawingml/2006/wordprocessingDrawing" xmlns:w10="urn:schemas-microsoft-com:office:word" xmlns:w="http://schemas.openxmlformats.org/wordprocessingml/2006/main" xmlns:w14="http://schemas.microsoft.com/office/word/2010/wordml" xmlns:w15="http://schemas.microsoft.com/office/word/2012/wordml" xmlns:w16cex="http://schemas.microsoft.com/office/word/2018/wordml/cex" xmlns:w16cid="http://schemas.microsoft.com/office/word/2016/wordml/cid" xmlns:w16="http://schemas.microsoft.com/office/word/2018/wordml" xmlns:w16sdtdh="http://schemas.microsoft.com/office/word/2020/wordml/sdtdatahash" xmlns:w16se="http://schemas.microsoft.com/office/word/2015/wordml/symex" xmlns:wpg="http://schemas.microsoft.com/office/word/2010/wordprocessingGroup" xmlns:wpi="http://schemas.microsoft.com/office/word/2010/wordprocessingInk" xmlns:wne="http://schemas.microsoft.com/office/word/2006/wordml" xmlns:wps="http://schemas.microsoft.com/office/word/2010/wordprocessingShape" mc:Ignorable="w14 w15 w16se w16cid w16 w16cex w16sdtdh wp14">
   <w:footnote w:type="separator" w:id="-1">
     <w:p>
       <w:r>
@@ -4012,13 +3308,13 @@
 </file>
 
 <file path=word/header1.xml><?xml version="1.0" encoding="utf-8"?>
-<w:hdr xmlns:wpc="http://schemas.microsoft.com/office/word/2010/wordprocessingCanvas" xmlns:cx="http://schemas.microsoft.com/office/drawing/2014/chartex" xmlns:cx1="http://schemas.microsoft.com/office/drawing/2015/9/8/chartex" xmlns:cx2="http://schemas.microsoft.com/office/drawing/2015/10/21/chartex" xmlns:cx3="http://schemas.microsoft.com/office/drawing/2016/5/9/chartex" xmlns:cx4="http://schemas.microsoft.com/office/drawing/2016/5/10/chartex" xmlns:cx5="http://schemas.microsoft.com/office/drawing/2016/5/11/chartex" xmlns:cx6="http://schemas.microsoft.com/office/drawing/2016/5/12/chartex" xmlns:cx7="http://schemas.microsoft.com/office/drawing/2016/5/13/chartex" xmlns:cx8="http://schemas.microsoft.com/office/drawing/2016/5/14/chartex" xmlns:mc="http://schemas.openxmlformats.org/markup-compatibility/2006" xmlns:aink="http://schemas.microsoft.com/office/drawing/2016/ink" xmlns:am3d="http://schemas.microsoft.com/office/drawing/2017/model3d" xmlns:o="urn:schemas-microsoft-com:office:office" xmlns:r="http://schemas.openxmlformats.org/officeDocument/2006/relationships" xmlns:m="http://schemas.openxmlformats.org/officeDocument/2006/math" xmlns:v="urn:schemas-microsoft-com:vml" xmlns:wp14="http://schemas.microsoft.com/office/word/2010/wordprocessingDrawing" xmlns:wp="http://schemas.openxmlformats.org/drawingml/2006/wordprocessingDrawing" xmlns:w10="urn:schemas-microsoft-com:office:word" xmlns:w="http://schemas.openxmlformats.org/wordprocessingml/2006/main" xmlns:w14="http://schemas.microsoft.com/office/word/2010/wordml" xmlns:w15="http://schemas.microsoft.com/office/word/2012/wordml" xmlns:w16cex="http://schemas.microsoft.com/office/word/2018/wordml/cex" xmlns:w16cid="http://schemas.microsoft.com/office/word/2016/wordml/cid" xmlns:w16="http://schemas.microsoft.com/office/word/2018/wordml" xmlns:w16sdtdh="http://schemas.microsoft.com/office/word/2020/wordml/sdtdatahash" xmlns:w16se="http://schemas.microsoft.com/office/word/2015/wordml/symex" xmlns:wpg="http://schemas.microsoft.com/office/word/2010/wordprocessingGroup" xmlns:wpi="http://schemas.microsoft.com/office/word/2010/wordprocessingInk" xmlns:wne="http://schemas.microsoft.com/office/word/2006/wordml" xmlns:wps="http://schemas.microsoft.com/office/word/2010/wordprocessingShape" mc:Ignorable="w14 w15 w16se w16cid w16 w16cex w16sdtdh wp14">
+<w:hdr xmlns:wpc="http://schemas.microsoft.com/office/word/2010/wordprocessingCanvas" xmlns:cx="http://schemas.microsoft.com/office/drawing/2014/chartex" xmlns:cx1="http://schemas.microsoft.com/office/drawing/2015/9/8/chartex" xmlns:cx2="http://schemas.microsoft.com/office/drawing/2015/10/21/chartex" xmlns:cx3="http://schemas.microsoft.com/office/drawing/2016/5/9/chartex" xmlns:cx4="http://schemas.microsoft.com/office/drawing/2016/5/10/chartex" xmlns:cx5="http://schemas.microsoft.com/office/drawing/2016/5/11/chartex" xmlns:cx6="http://schemas.microsoft.com/office/drawing/2016/5/12/chartex" xmlns:cx7="http://schemas.microsoft.com/office/drawing/2016/5/13/chartex" xmlns:cx8="http://schemas.microsoft.com/office/drawing/2016/5/14/chartex" xmlns:mc="http://schemas.openxmlformats.org/markup-compatibility/2006" xmlns:aink="http://schemas.microsoft.com/office/drawing/2016/ink" xmlns:am3d="http://schemas.microsoft.com/office/drawing/2017/model3d" xmlns:o="urn:schemas-microsoft-com:office:office" xmlns:oel="http://schemas.microsoft.com/office/2019/extlst" xmlns:r="http://schemas.openxmlformats.org/officeDocument/2006/relationships" xmlns:m="http://schemas.openxmlformats.org/officeDocument/2006/math" xmlns:v="urn:schemas-microsoft-com:vml" xmlns:wp14="http://schemas.microsoft.com/office/word/2010/wordprocessingDrawing" xmlns:wp="http://schemas.openxmlformats.org/drawingml/2006/wordprocessingDrawing" xmlns:w10="urn:schemas-microsoft-com:office:word" xmlns:w="http://schemas.openxmlformats.org/wordprocessingml/2006/main" xmlns:w14="http://schemas.microsoft.com/office/word/2010/wordml" xmlns:w15="http://schemas.microsoft.com/office/word/2012/wordml" xmlns:w16cex="http://schemas.microsoft.com/office/word/2018/wordml/cex" xmlns:w16cid="http://schemas.microsoft.com/office/word/2016/wordml/cid" xmlns:w16="http://schemas.microsoft.com/office/word/2018/wordml" xmlns:w16sdtdh="http://schemas.microsoft.com/office/word/2020/wordml/sdtdatahash" xmlns:w16se="http://schemas.microsoft.com/office/word/2015/wordml/symex" xmlns:wpg="http://schemas.microsoft.com/office/word/2010/wordprocessingGroup" xmlns:wpi="http://schemas.microsoft.com/office/word/2010/wordprocessingInk" xmlns:wne="http://schemas.microsoft.com/office/word/2006/wordml" xmlns:wps="http://schemas.microsoft.com/office/word/2010/wordprocessingShape" mc:Ignorable="w14 w15 w16se w16cid w16 w16cex w16sdtdh wp14">
   <w:p/>
 </w:hdr>
 </file>
 
 <file path=word/numbering.xml><?xml version="1.0" encoding="utf-8"?>
-<w:numbering xmlns:wpc="http://schemas.microsoft.com/office/word/2010/wordprocessingCanvas" xmlns:cx="http://schemas.microsoft.com/office/drawing/2014/chartex" xmlns:cx1="http://schemas.microsoft.com/office/drawing/2015/9/8/chartex" xmlns:cx2="http://schemas.microsoft.com/office/drawing/2015/10/21/chartex" xmlns:cx3="http://schemas.microsoft.com/office/drawing/2016/5/9/chartex" xmlns:cx4="http://schemas.microsoft.com/office/drawing/2016/5/10/chartex" xmlns:cx5="http://schemas.microsoft.com/office/drawing/2016/5/11/chartex" xmlns:cx6="http://schemas.microsoft.com/office/drawing/2016/5/12/chartex" xmlns:cx7="http://schemas.microsoft.com/office/drawing/2016/5/13/chartex" xmlns:cx8="http://schemas.microsoft.com/office/drawing/2016/5/14/chartex" xmlns:mc="http://schemas.openxmlformats.org/markup-compatibility/2006" xmlns:aink="http://schemas.microsoft.com/office/drawing/2016/ink" xmlns:am3d="http://schemas.microsoft.com/office/drawing/2017/model3d" xmlns:o="urn:schemas-microsoft-com:office:office" xmlns:r="http://schemas.openxmlformats.org/officeDocument/2006/relationships" xmlns:m="http://schemas.openxmlformats.org/officeDocument/2006/math" xmlns:v="urn:schemas-microsoft-com:vml" xmlns:wp14="http://schemas.microsoft.com/office/word/2010/wordprocessingDrawing" xmlns:wp="http://schemas.openxmlformats.org/drawingml/2006/wordprocessingDrawing" xmlns:w10="urn:schemas-microsoft-com:office:word" xmlns:w="http://schemas.openxmlformats.org/wordprocessingml/2006/main" xmlns:w14="http://schemas.microsoft.com/office/word/2010/wordml" xmlns:w15="http://schemas.microsoft.com/office/word/2012/wordml" xmlns:w16cex="http://schemas.microsoft.com/office/word/2018/wordml/cex" xmlns:w16cid="http://schemas.microsoft.com/office/word/2016/wordml/cid" xmlns:w16="http://schemas.microsoft.com/office/word/2018/wordml" xmlns:w16sdtdh="http://schemas.microsoft.com/office/word/2020/wordml/sdtdatahash" xmlns:w16se="http://schemas.microsoft.com/office/word/2015/wordml/symex" xmlns:wpg="http://schemas.microsoft.com/office/word/2010/wordprocessingGroup" xmlns:wpi="http://schemas.microsoft.com/office/word/2010/wordprocessingInk" xmlns:wne="http://schemas.microsoft.com/office/word/2006/wordml" xmlns:wps="http://schemas.microsoft.com/office/word/2010/wordprocessingShape" mc:Ignorable="w14 w15 w16se w16cid w16 w16cex w16sdtdh wp14">
+<w:numbering xmlns:wpc="http://schemas.microsoft.com/office/word/2010/wordprocessingCanvas" xmlns:cx="http://schemas.microsoft.com/office/drawing/2014/chartex" xmlns:cx1="http://schemas.microsoft.com/office/drawing/2015/9/8/chartex" xmlns:cx2="http://schemas.microsoft.com/office/drawing/2015/10/21/chartex" xmlns:cx3="http://schemas.microsoft.com/office/drawing/2016/5/9/chartex" xmlns:cx4="http://schemas.microsoft.com/office/drawing/2016/5/10/chartex" xmlns:cx5="http://schemas.microsoft.com/office/drawing/2016/5/11/chartex" xmlns:cx6="http://schemas.microsoft.com/office/drawing/2016/5/12/chartex" xmlns:cx7="http://schemas.microsoft.com/office/drawing/2016/5/13/chartex" xmlns:cx8="http://schemas.microsoft.com/office/drawing/2016/5/14/chartex" xmlns:mc="http://schemas.openxmlformats.org/markup-compatibility/2006" xmlns:aink="http://schemas.microsoft.com/office/drawing/2016/ink" xmlns:am3d="http://schemas.microsoft.com/office/drawing/2017/model3d" xmlns:o="urn:schemas-microsoft-com:office:office" xmlns:oel="http://schemas.microsoft.com/office/2019/extlst" xmlns:r="http://schemas.openxmlformats.org/officeDocument/2006/relationships" xmlns:m="http://schemas.openxmlformats.org/officeDocument/2006/math" xmlns:v="urn:schemas-microsoft-com:vml" xmlns:wp14="http://schemas.microsoft.com/office/word/2010/wordprocessingDrawing" xmlns:wp="http://schemas.openxmlformats.org/drawingml/2006/wordprocessingDrawing" xmlns:w10="urn:schemas-microsoft-com:office:word" xmlns:w="http://schemas.openxmlformats.org/wordprocessingml/2006/main" xmlns:w14="http://schemas.microsoft.com/office/word/2010/wordml" xmlns:w15="http://schemas.microsoft.com/office/word/2012/wordml" xmlns:w16cex="http://schemas.microsoft.com/office/word/2018/wordml/cex" xmlns:w16cid="http://schemas.microsoft.com/office/word/2016/wordml/cid" xmlns:w16="http://schemas.microsoft.com/office/word/2018/wordml" xmlns:w16sdtdh="http://schemas.microsoft.com/office/word/2020/wordml/sdtdatahash" xmlns:w16se="http://schemas.microsoft.com/office/word/2015/wordml/symex" xmlns:wpg="http://schemas.microsoft.com/office/word/2010/wordprocessingGroup" xmlns:wpi="http://schemas.microsoft.com/office/word/2010/wordprocessingInk" xmlns:wne="http://schemas.microsoft.com/office/word/2006/wordml" xmlns:wps="http://schemas.microsoft.com/office/word/2010/wordprocessingShape" mc:Ignorable="w14 w15 w16se w16cid w16 w16cex w16sdtdh wp14">
   <w:abstractNum w:abstractNumId="0" w15:restartNumberingAfterBreak="0">
     <w:nsid w:val="3298241B"/>
     <w:multiLevelType w:val="hybridMultilevel"/>
@@ -4535,16 +3831,16 @@
       </w:rPr>
     </w:lvl>
   </w:abstractNum>
-  <w:num w:numId="1">
+  <w:num w:numId="1" w16cid:durableId="1908687717">
     <w:abstractNumId w:val="1"/>
   </w:num>
-  <w:num w:numId="2">
+  <w:num w:numId="2" w16cid:durableId="1830512620">
     <w:abstractNumId w:val="0"/>
   </w:num>
-  <w:num w:numId="3">
+  <w:num w:numId="3" w16cid:durableId="1423918739">
     <w:abstractNumId w:val="3"/>
   </w:num>
-  <w:num w:numId="4">
+  <w:num w:numId="4" w16cid:durableId="747651068">
     <w:abstractNumId w:val="2"/>
   </w:num>
 </w:numbering>
@@ -4557,7 +3853,7 @@
       <w:rPr>
         <w:rFonts w:ascii="Times New Roman" w:eastAsia="Arial Unicode MS" w:hAnsi="Times New Roman" w:cs="Times New Roman"/>
         <w:bdr w:val="nil"/>
-        <w:lang w:val="en-FR" w:eastAsia="en-GB" w:bidi="ar-SA"/>
+        <w:lang w:eastAsia="en-GB" w:bidi="ar-SA"/>
       </w:rPr>
     </w:rPrDefault>
     <w:pPrDefault>

</xml_diff>

<commit_message>
correction to answer form
</commit_message>
<xml_diff>
--- a/Answers_Form/Answers_Form.docx
+++ b/Answers_Form/Answers_Form.docx
@@ -203,20 +203,8 @@
           <w:sz w:val="24"/>
           <w:szCs w:val="24"/>
         </w:rPr>
-        <w:t xml:space="preserve">Exploring the Input </w:t>
-      </w:r>
-      <w:proofErr w:type="spellStart"/>
-      <w:r>
-        <w:rPr>
-          <w:rFonts w:ascii="Arial" w:hAnsi="Arial" w:cs="Arial"/>
-          <w:b/>
-          <w:bCs/>
-          <w:sz w:val="24"/>
-          <w:szCs w:val="24"/>
-        </w:rPr>
-        <w:t>Namelist</w:t>
-      </w:r>
-      <w:proofErr w:type="spellEnd"/>
+        <w:t>Exploring the Input Namelist</w:t>
+      </w:r>
       <w:r>
         <w:rPr>
           <w:rFonts w:ascii="Arial" w:hAnsi="Arial" w:cs="Arial"/>
@@ -263,49 +251,26 @@
           <w:sz w:val="24"/>
           <w:szCs w:val="24"/>
         </w:rPr>
-        <w:t xml:space="preserve">Exercise </w:t>
-      </w:r>
-      <w:proofErr w:type="gramStart"/>
-      <w:r>
-        <w:rPr>
-          <w:rFonts w:ascii="Arial" w:hAnsi="Arial" w:cs="Arial"/>
-          <w:b/>
-          <w:bCs/>
-          <w:sz w:val="24"/>
-          <w:szCs w:val="24"/>
-        </w:rPr>
-        <w:t>1 :</w:t>
-      </w:r>
-      <w:proofErr w:type="gramEnd"/>
-      <w:r>
-        <w:rPr>
-          <w:rFonts w:ascii="Arial" w:hAnsi="Arial" w:cs="Arial"/>
-          <w:b/>
-          <w:bCs/>
-          <w:sz w:val="24"/>
-          <w:szCs w:val="24"/>
-        </w:rPr>
-        <w:t xml:space="preserve"> </w:t>
-      </w:r>
-    </w:p>
-    <w:p>
-      <w:pPr>
-        <w:pStyle w:val="Body"/>
-        <w:rPr>
-          <w:rFonts w:ascii="Arial" w:eastAsia="CMU Serif Roman" w:hAnsi="Arial" w:cs="Arial"/>
-          <w:sz w:val="24"/>
-          <w:szCs w:val="24"/>
-        </w:rPr>
-      </w:pPr>
-      <w:r>
-        <w:rPr>
-          <w:rFonts w:ascii="Arial" w:eastAsia="CMU Serif Roman" w:hAnsi="Arial" w:cs="Arial"/>
-          <w:sz w:val="24"/>
-          <w:szCs w:val="24"/>
-        </w:rPr>
-        <w:tab/>
-      </w:r>
-      <w:proofErr w:type="spellStart"/>
+        <w:t xml:space="preserve">Exercise 1 : </w:t>
+      </w:r>
+    </w:p>
+    <w:p>
+      <w:pPr>
+        <w:pStyle w:val="Body"/>
+        <w:rPr>
+          <w:rFonts w:ascii="Arial" w:eastAsia="CMU Serif Roman" w:hAnsi="Arial" w:cs="Arial"/>
+          <w:sz w:val="24"/>
+          <w:szCs w:val="24"/>
+        </w:rPr>
+      </w:pPr>
+      <w:r>
+        <w:rPr>
+          <w:rFonts w:ascii="Arial" w:eastAsia="CMU Serif Roman" w:hAnsi="Arial" w:cs="Arial"/>
+          <w:sz w:val="24"/>
+          <w:szCs w:val="24"/>
+        </w:rPr>
+        <w:tab/>
+      </w:r>
       <w:r>
         <w:rPr>
           <w:rFonts w:ascii="Arial" w:hAnsi="Arial" w:cs="Arial"/>
@@ -323,7 +288,6 @@
         </w:rPr>
         <w:t>c</w:t>
       </w:r>
-      <w:proofErr w:type="spellEnd"/>
       <w:r>
         <w:rPr>
           <w:rFonts w:ascii="Arial" w:hAnsi="Arial" w:cs="Arial"/>
@@ -457,63 +421,33 @@
           <w:sz w:val="24"/>
           <w:szCs w:val="24"/>
         </w:rPr>
-        <w:t xml:space="preserve">Exercise </w:t>
-      </w:r>
-      <w:proofErr w:type="gramStart"/>
-      <w:r>
-        <w:rPr>
-          <w:rFonts w:ascii="Arial" w:hAnsi="Arial" w:cs="Arial"/>
-          <w:b/>
-          <w:bCs/>
-          <w:sz w:val="24"/>
-          <w:szCs w:val="24"/>
-        </w:rPr>
-        <w:t>2 :</w:t>
-      </w:r>
-      <w:proofErr w:type="gramEnd"/>
-    </w:p>
-    <w:p>
-      <w:pPr>
-        <w:pStyle w:val="Body"/>
-        <w:rPr>
-          <w:rFonts w:ascii="Arial" w:eastAsia="CMU Serif Roman" w:hAnsi="Arial" w:cs="Arial"/>
-          <w:sz w:val="24"/>
-          <w:szCs w:val="24"/>
-        </w:rPr>
-      </w:pPr>
-      <w:r>
-        <w:rPr>
-          <w:rFonts w:ascii="Arial" w:eastAsia="CMU Serif Roman" w:hAnsi="Arial" w:cs="Arial"/>
-          <w:sz w:val="24"/>
-          <w:szCs w:val="24"/>
-        </w:rPr>
-        <w:tab/>
-      </w:r>
-      <w:r>
-        <w:rPr>
-          <w:rFonts w:ascii="Arial" w:hAnsi="Arial" w:cs="Arial"/>
-          <w:sz w:val="24"/>
-          <w:szCs w:val="24"/>
-        </w:rPr>
-        <w:t>Lx (</w:t>
-      </w:r>
-      <w:proofErr w:type="spellStart"/>
-      <w:r>
-        <w:rPr>
-          <w:rFonts w:ascii="Arial" w:hAnsi="Arial" w:cs="Arial"/>
-          <w:sz w:val="24"/>
-          <w:szCs w:val="24"/>
-        </w:rPr>
-        <w:t>μm</w:t>
-      </w:r>
-      <w:proofErr w:type="spellEnd"/>
-      <w:r>
-        <w:rPr>
-          <w:rFonts w:ascii="Arial" w:hAnsi="Arial" w:cs="Arial"/>
-          <w:sz w:val="24"/>
-          <w:szCs w:val="24"/>
-        </w:rPr>
-        <w:t xml:space="preserve">) </w:t>
+        <w:t>Exercise 2 :</w:t>
+      </w:r>
+    </w:p>
+    <w:p>
+      <w:pPr>
+        <w:pStyle w:val="Body"/>
+        <w:rPr>
+          <w:rFonts w:ascii="Arial" w:eastAsia="CMU Serif Roman" w:hAnsi="Arial" w:cs="Arial"/>
+          <w:sz w:val="24"/>
+          <w:szCs w:val="24"/>
+        </w:rPr>
+      </w:pPr>
+      <w:r>
+        <w:rPr>
+          <w:rFonts w:ascii="Arial" w:eastAsia="CMU Serif Roman" w:hAnsi="Arial" w:cs="Arial"/>
+          <w:sz w:val="24"/>
+          <w:szCs w:val="24"/>
+        </w:rPr>
+        <w:tab/>
+      </w:r>
+      <w:r>
+        <w:rPr>
+          <w:rFonts w:ascii="Arial" w:hAnsi="Arial" w:cs="Arial"/>
+          <w:sz w:val="24"/>
+          <w:szCs w:val="24"/>
+        </w:rPr>
+        <w:t xml:space="preserve">Lx (μm) </w:t>
       </w:r>
       <w:r>
         <w:rPr>
@@ -563,25 +497,7 @@
           <w:sz w:val="24"/>
           <w:szCs w:val="24"/>
         </w:rPr>
-        <w:t>Lr (</w:t>
-      </w:r>
-      <w:proofErr w:type="spellStart"/>
-      <w:r>
-        <w:rPr>
-          <w:rFonts w:ascii="Arial" w:hAnsi="Arial" w:cs="Arial"/>
-          <w:sz w:val="24"/>
-          <w:szCs w:val="24"/>
-        </w:rPr>
-        <w:t>μm</w:t>
-      </w:r>
-      <w:proofErr w:type="spellEnd"/>
-      <w:r>
-        <w:rPr>
-          <w:rFonts w:ascii="Arial" w:hAnsi="Arial" w:cs="Arial"/>
-          <w:sz w:val="24"/>
-          <w:szCs w:val="24"/>
-        </w:rPr>
-        <w:t xml:space="preserve">) </w:t>
+        <w:t xml:space="preserve">Lr (μm) </w:t>
       </w:r>
       <w:r>
         <w:rPr>
@@ -624,17 +540,8 @@
           <w:szCs w:val="24"/>
         </w:rPr>
         <w:tab/>
-      </w:r>
-      <w:proofErr w:type="spellStart"/>
-      <w:r>
-        <w:rPr>
-          <w:rFonts w:ascii="Arial" w:hAnsi="Arial" w:cs="Arial"/>
-          <w:sz w:val="24"/>
-          <w:szCs w:val="24"/>
-        </w:rPr>
         <w:t>nx</w:t>
       </w:r>
-      <w:proofErr w:type="spellEnd"/>
       <w:r>
         <w:rPr>
           <w:rFonts w:ascii="Arial" w:hAnsi="Arial" w:cs="Arial"/>
@@ -720,15 +627,7 @@
           <w:sz w:val="24"/>
           <w:szCs w:val="24"/>
         </w:rPr>
-        <w:t xml:space="preserve">           d</w:t>
-      </w:r>
-      <w:r>
-        <w:rPr>
-          <w:rFonts w:ascii="Arial" w:hAnsi="Arial" w:cs="Arial"/>
-          <w:sz w:val="24"/>
-          <w:szCs w:val="24"/>
-        </w:rPr>
-        <w:t xml:space="preserve">x (μm) </w:t>
+        <w:t xml:space="preserve">           dx (μm) </w:t>
       </w:r>
       <w:r>
         <w:rPr>
@@ -763,43 +662,7 @@
           <w:sz w:val="24"/>
           <w:szCs w:val="24"/>
         </w:rPr>
-        <w:t xml:space="preserve">           </w:t>
-      </w:r>
-      <w:proofErr w:type="spellStart"/>
-      <w:r>
-        <w:rPr>
-          <w:rFonts w:ascii="Arial" w:hAnsi="Arial" w:cs="Arial"/>
-          <w:sz w:val="24"/>
-          <w:szCs w:val="24"/>
-        </w:rPr>
-        <w:t>dr</w:t>
-      </w:r>
-      <w:proofErr w:type="spellEnd"/>
-      <w:r>
-        <w:rPr>
-          <w:rFonts w:ascii="Arial" w:hAnsi="Arial" w:cs="Arial"/>
-          <w:sz w:val="24"/>
-          <w:szCs w:val="24"/>
-        </w:rPr>
-        <w:t xml:space="preserve"> (</w:t>
-      </w:r>
-      <w:proofErr w:type="spellStart"/>
-      <w:r>
-        <w:rPr>
-          <w:rFonts w:ascii="Arial" w:hAnsi="Arial" w:cs="Arial"/>
-          <w:sz w:val="24"/>
-          <w:szCs w:val="24"/>
-        </w:rPr>
-        <w:t>μm</w:t>
-      </w:r>
-      <w:proofErr w:type="spellEnd"/>
-      <w:r>
-        <w:rPr>
-          <w:rFonts w:ascii="Arial" w:hAnsi="Arial" w:cs="Arial"/>
-          <w:sz w:val="24"/>
-          <w:szCs w:val="24"/>
-        </w:rPr>
-        <w:t xml:space="preserve">) </w:t>
+        <w:t xml:space="preserve">           dr (μm) </w:t>
       </w:r>
       <w:r>
         <w:rPr>
@@ -906,20 +769,8 @@
           <w:sz w:val="24"/>
           <w:szCs w:val="24"/>
         </w:rPr>
-        <w:t xml:space="preserve">Exercise </w:t>
-      </w:r>
-      <w:proofErr w:type="gramStart"/>
-      <w:r>
-        <w:rPr>
-          <w:rFonts w:ascii="Arial" w:hAnsi="Arial" w:cs="Arial"/>
-          <w:b/>
-          <w:bCs/>
-          <w:sz w:val="24"/>
-          <w:szCs w:val="24"/>
-        </w:rPr>
-        <w:t>3 :</w:t>
-      </w:r>
-      <w:proofErr w:type="gramEnd"/>
+        <w:t>Exercise 3 :</w:t>
+      </w:r>
     </w:p>
     <w:p>
       <w:pPr>
@@ -939,23 +790,13 @@
         <w:tab/>
         <w:t>waist (</w:t>
       </w:r>
-      <w:proofErr w:type="spellStart"/>
-      <w:r>
-        <w:rPr>
-          <w:rFonts w:ascii="Arial" w:hAnsi="Arial" w:cs="Arial"/>
-          <w:sz w:val="24"/>
-          <w:szCs w:val="24"/>
-        </w:rPr>
-        <w:t>μm</w:t>
-      </w:r>
-      <w:proofErr w:type="spellEnd"/>
-      <w:r>
-        <w:rPr>
-          <w:rFonts w:ascii="Arial" w:hAnsi="Arial" w:cs="Arial"/>
-          <w:sz w:val="24"/>
-          <w:szCs w:val="24"/>
-        </w:rPr>
-        <w:t xml:space="preserve">) </w:t>
+      <w:r>
+        <w:rPr>
+          <w:rFonts w:ascii="Arial" w:hAnsi="Arial" w:cs="Arial"/>
+          <w:sz w:val="24"/>
+          <w:szCs w:val="24"/>
+        </w:rPr>
+        <w:t xml:space="preserve">μm) </w:t>
       </w:r>
       <w:r>
         <w:rPr>
@@ -1136,23 +977,13 @@
         <w:tab/>
         <w:t>Center laser (</w:t>
       </w:r>
-      <w:proofErr w:type="spellStart"/>
-      <w:r>
-        <w:rPr>
-          <w:rFonts w:ascii="Arial" w:hAnsi="Arial" w:cs="Arial"/>
-          <w:sz w:val="24"/>
-          <w:szCs w:val="24"/>
-        </w:rPr>
-        <w:t>μm</w:t>
-      </w:r>
-      <w:proofErr w:type="spellEnd"/>
-      <w:r>
-        <w:rPr>
-          <w:rFonts w:ascii="Arial" w:hAnsi="Arial" w:cs="Arial"/>
-          <w:sz w:val="24"/>
-          <w:szCs w:val="24"/>
-        </w:rPr>
-        <w:t xml:space="preserve">) </w:t>
+      <w:r>
+        <w:rPr>
+          <w:rFonts w:ascii="Arial" w:hAnsi="Arial" w:cs="Arial"/>
+          <w:sz w:val="24"/>
+          <w:szCs w:val="24"/>
+        </w:rPr>
+        <w:t xml:space="preserve">μm) </w:t>
       </w:r>
       <w:r>
         <w:rPr>
@@ -1187,14 +1018,6 @@
           <w:szCs w:val="24"/>
         </w:rPr>
         <w:tab/>
-      </w:r>
-      <w:proofErr w:type="spellStart"/>
-      <w:r>
-        <w:rPr>
-          <w:rFonts w:ascii="Arial" w:eastAsia="CMU Serif Roman" w:hAnsi="Arial" w:cs="Arial"/>
-          <w:sz w:val="24"/>
-          <w:szCs w:val="24"/>
-        </w:rPr>
         <w:t>x</w:t>
       </w:r>
       <w:r>
@@ -1206,32 +1029,13 @@
         </w:rPr>
         <w:t>focus</w:t>
       </w:r>
-      <w:proofErr w:type="spellEnd"/>
-      <w:r>
-        <w:rPr>
-          <w:rFonts w:ascii="Arial" w:hAnsi="Arial" w:cs="Arial"/>
-          <w:sz w:val="24"/>
-          <w:szCs w:val="24"/>
-        </w:rPr>
-        <w:t xml:space="preserve"> (</w:t>
-      </w:r>
-      <w:proofErr w:type="spellStart"/>
-      <w:r>
-        <w:rPr>
-          <w:rFonts w:ascii="Arial" w:hAnsi="Arial" w:cs="Arial"/>
-          <w:sz w:val="24"/>
-          <w:szCs w:val="24"/>
-        </w:rPr>
-        <w:t>μm</w:t>
-      </w:r>
-      <w:proofErr w:type="spellEnd"/>
-      <w:r>
-        <w:rPr>
-          <w:rFonts w:ascii="Arial" w:hAnsi="Arial" w:cs="Arial"/>
-          <w:sz w:val="24"/>
-          <w:szCs w:val="24"/>
-        </w:rPr>
-        <w:t xml:space="preserve">) </w:t>
+      <w:r>
+        <w:rPr>
+          <w:rFonts w:ascii="Arial" w:hAnsi="Arial" w:cs="Arial"/>
+          <w:sz w:val="24"/>
+          <w:szCs w:val="24"/>
+        </w:rPr>
+        <w:t xml:space="preserve"> (μm) </w:t>
       </w:r>
       <w:r>
         <w:rPr>
@@ -1281,20 +1085,8 @@
           <w:sz w:val="24"/>
           <w:szCs w:val="24"/>
         </w:rPr>
-        <w:t xml:space="preserve">Exercise </w:t>
-      </w:r>
-      <w:proofErr w:type="gramStart"/>
-      <w:r>
-        <w:rPr>
-          <w:rFonts w:ascii="Arial" w:hAnsi="Arial" w:cs="Arial"/>
-          <w:b/>
-          <w:bCs/>
-          <w:sz w:val="24"/>
-          <w:szCs w:val="24"/>
-        </w:rPr>
-        <w:t>4 :</w:t>
-      </w:r>
-      <w:proofErr w:type="gramEnd"/>
+        <w:t>Exercise 4 :</w:t>
+      </w:r>
     </w:p>
     <w:p>
       <w:pPr>
@@ -1433,45 +1225,25 @@
           <w:sz w:val="24"/>
           <w:szCs w:val="24"/>
         </w:rPr>
-        <w:t xml:space="preserve">Exercise </w:t>
-      </w:r>
-      <w:proofErr w:type="gramStart"/>
-      <w:r>
-        <w:rPr>
-          <w:rFonts w:ascii="Arial" w:hAnsi="Arial" w:cs="Arial"/>
-          <w:b/>
-          <w:bCs/>
-          <w:sz w:val="24"/>
-          <w:szCs w:val="24"/>
-        </w:rPr>
-        <w:t>5 :</w:t>
-      </w:r>
-      <w:proofErr w:type="gramEnd"/>
-    </w:p>
-    <w:p>
-      <w:pPr>
-        <w:pStyle w:val="Body"/>
-        <w:rPr>
-          <w:rFonts w:ascii="Arial" w:eastAsia="CMU Serif Roman" w:hAnsi="Arial" w:cs="Arial"/>
-          <w:sz w:val="24"/>
-          <w:szCs w:val="24"/>
-        </w:rPr>
-      </w:pPr>
-      <w:r>
-        <w:rPr>
-          <w:rFonts w:ascii="Arial" w:eastAsia="CMU Serif Roman" w:hAnsi="Arial" w:cs="Arial"/>
-          <w:sz w:val="24"/>
-          <w:szCs w:val="24"/>
-        </w:rPr>
-        <w:tab/>
-      </w:r>
-      <w:proofErr w:type="spellStart"/>
-      <w:r>
-        <w:rPr>
-          <w:rFonts w:ascii="Arial" w:eastAsia="CMU Serif Roman" w:hAnsi="Arial" w:cs="Arial"/>
-          <w:sz w:val="24"/>
-          <w:szCs w:val="24"/>
-        </w:rPr>
+        <w:t>Exercise 5 :</w:t>
+      </w:r>
+    </w:p>
+    <w:p>
+      <w:pPr>
+        <w:pStyle w:val="Body"/>
+        <w:rPr>
+          <w:rFonts w:ascii="Arial" w:eastAsia="CMU Serif Roman" w:hAnsi="Arial" w:cs="Arial"/>
+          <w:sz w:val="24"/>
+          <w:szCs w:val="24"/>
+        </w:rPr>
+      </w:pPr>
+      <w:r>
+        <w:rPr>
+          <w:rFonts w:ascii="Arial" w:eastAsia="CMU Serif Roman" w:hAnsi="Arial" w:cs="Arial"/>
+          <w:sz w:val="24"/>
+          <w:szCs w:val="24"/>
+        </w:rPr>
+        <w:tab/>
         <w:t>x</w:t>
       </w:r>
       <w:r>
@@ -1483,32 +1255,13 @@
         </w:rPr>
         <w:t>R</w:t>
       </w:r>
-      <w:proofErr w:type="spellEnd"/>
-      <w:r>
-        <w:rPr>
-          <w:rFonts w:ascii="Arial" w:hAnsi="Arial" w:cs="Arial"/>
-          <w:sz w:val="24"/>
-          <w:szCs w:val="24"/>
-        </w:rPr>
-        <w:t xml:space="preserve"> (</w:t>
-      </w:r>
-      <w:proofErr w:type="spellStart"/>
-      <w:r>
-        <w:rPr>
-          <w:rFonts w:ascii="Arial" w:hAnsi="Arial" w:cs="Arial"/>
-          <w:sz w:val="24"/>
-          <w:szCs w:val="24"/>
-        </w:rPr>
-        <w:t>μm</w:t>
-      </w:r>
-      <w:proofErr w:type="spellEnd"/>
-      <w:r>
-        <w:rPr>
-          <w:rFonts w:ascii="Arial" w:hAnsi="Arial" w:cs="Arial"/>
-          <w:sz w:val="24"/>
-          <w:szCs w:val="24"/>
-        </w:rPr>
-        <w:t xml:space="preserve">)   </w:t>
+      <w:r>
+        <w:rPr>
+          <w:rFonts w:ascii="Arial" w:hAnsi="Arial" w:cs="Arial"/>
+          <w:sz w:val="24"/>
+          <w:szCs w:val="24"/>
+        </w:rPr>
+        <w:t xml:space="preserve"> (μm)   </w:t>
       </w:r>
       <w:r>
         <w:rPr>
@@ -1558,20 +1311,8 @@
           <w:sz w:val="24"/>
           <w:szCs w:val="24"/>
         </w:rPr>
-        <w:t xml:space="preserve">Exercise </w:t>
-      </w:r>
-      <w:proofErr w:type="gramStart"/>
-      <w:r>
-        <w:rPr>
-          <w:rFonts w:ascii="Arial" w:hAnsi="Arial" w:cs="Arial"/>
-          <w:b/>
-          <w:bCs/>
-          <w:sz w:val="24"/>
-          <w:szCs w:val="24"/>
-        </w:rPr>
-        <w:t>6 :</w:t>
-      </w:r>
-      <w:proofErr w:type="gramEnd"/>
+        <w:t>Exercise 6 :</w:t>
+      </w:r>
     </w:p>
     <w:p>
       <w:pPr>
@@ -1621,29 +1362,7 @@
           <w:sz w:val="24"/>
           <w:szCs w:val="24"/>
         </w:rPr>
-        <w:t xml:space="preserve">Laser </w:t>
-      </w:r>
-      <w:proofErr w:type="spellStart"/>
-      <w:r>
-        <w:rPr>
-          <w:rFonts w:ascii="Arial" w:hAnsi="Arial" w:cs="Arial"/>
-          <w:b/>
-          <w:bCs/>
-          <w:sz w:val="24"/>
-          <w:szCs w:val="24"/>
-        </w:rPr>
-        <w:t>wakefield</w:t>
-      </w:r>
-      <w:proofErr w:type="spellEnd"/>
-      <w:r>
-        <w:rPr>
-          <w:rFonts w:ascii="Arial" w:hAnsi="Arial" w:cs="Arial"/>
-          <w:b/>
-          <w:bCs/>
-          <w:sz w:val="24"/>
-          <w:szCs w:val="24"/>
-        </w:rPr>
-        <w:t xml:space="preserve"> excitation</w:t>
+        <w:t>Laser wakefield excitation</w:t>
       </w:r>
     </w:p>
     <w:p>
@@ -1681,20 +1400,8 @@
           <w:sz w:val="24"/>
           <w:szCs w:val="24"/>
         </w:rPr>
-        <w:t xml:space="preserve">Exercise </w:t>
-      </w:r>
-      <w:proofErr w:type="gramStart"/>
-      <w:r>
-        <w:rPr>
-          <w:rFonts w:ascii="Arial" w:hAnsi="Arial" w:cs="Arial"/>
-          <w:b/>
-          <w:bCs/>
-          <w:sz w:val="24"/>
-          <w:szCs w:val="24"/>
-        </w:rPr>
-        <w:t>7 :</w:t>
-      </w:r>
-      <w:proofErr w:type="gramEnd"/>
+        <w:t>Exercise 7 :</w:t>
+      </w:r>
     </w:p>
     <w:p>
       <w:pPr>
@@ -1737,16 +1444,7 @@
           <w:sz w:val="24"/>
           <w:szCs w:val="24"/>
         </w:rPr>
-        <w:t xml:space="preserve">/ </w:t>
-      </w:r>
-      <w:proofErr w:type="spellStart"/>
-      <w:r>
-        <w:rPr>
-          <w:rFonts w:ascii="Arial" w:hAnsi="Arial" w:cs="Arial"/>
-          <w:sz w:val="24"/>
-          <w:szCs w:val="24"/>
-        </w:rPr>
-        <w:t>n</w:t>
+        <w:t>/ n</w:t>
       </w:r>
       <w:r>
         <w:rPr>
@@ -1757,7 +1455,6 @@
         </w:rPr>
         <w:t>c</w:t>
       </w:r>
-      <w:proofErr w:type="spellEnd"/>
       <w:r>
         <w:rPr>
           <w:rFonts w:ascii="Arial" w:hAnsi="Arial" w:cs="Arial"/>
@@ -1798,43 +1495,7 @@
           <w:sz w:val="24"/>
           <w:szCs w:val="24"/>
         </w:rPr>
-        <w:t xml:space="preserve">           </w:t>
-      </w:r>
-      <w:proofErr w:type="spellStart"/>
-      <w:r>
-        <w:rPr>
-          <w:rFonts w:ascii="Arial" w:hAnsi="Arial" w:cs="Arial"/>
-          <w:sz w:val="24"/>
-          <w:szCs w:val="24"/>
-        </w:rPr>
-        <w:t>underdense</w:t>
-      </w:r>
-      <w:proofErr w:type="spellEnd"/>
-      <w:r>
-        <w:rPr>
-          <w:rFonts w:ascii="Arial" w:hAnsi="Arial" w:cs="Arial"/>
-          <w:sz w:val="24"/>
-          <w:szCs w:val="24"/>
-        </w:rPr>
-        <w:t xml:space="preserve"> plasma or </w:t>
-      </w:r>
-      <w:proofErr w:type="spellStart"/>
-      <w:r>
-        <w:rPr>
-          <w:rFonts w:ascii="Arial" w:hAnsi="Arial" w:cs="Arial"/>
-          <w:sz w:val="24"/>
-          <w:szCs w:val="24"/>
-        </w:rPr>
-        <w:t>overdense</w:t>
-      </w:r>
-      <w:proofErr w:type="spellEnd"/>
-      <w:r>
-        <w:rPr>
-          <w:rFonts w:ascii="Arial" w:hAnsi="Arial" w:cs="Arial"/>
-          <w:sz w:val="24"/>
-          <w:szCs w:val="24"/>
-        </w:rPr>
-        <w:t xml:space="preserve"> plasma?</w:t>
+        <w:t xml:space="preserve">           underdense plasma or overdense plasma?</w:t>
       </w:r>
       <w:r>
         <w:rPr>
@@ -1868,49 +1529,26 @@
           <w:sz w:val="24"/>
           <w:szCs w:val="24"/>
         </w:rPr>
-        <w:t xml:space="preserve">Exercise </w:t>
-      </w:r>
-      <w:proofErr w:type="gramStart"/>
-      <w:r>
-        <w:rPr>
-          <w:rFonts w:ascii="Arial" w:hAnsi="Arial" w:cs="Arial"/>
-          <w:b/>
-          <w:bCs/>
-          <w:sz w:val="24"/>
-          <w:szCs w:val="24"/>
-        </w:rPr>
-        <w:t>8 :</w:t>
-      </w:r>
-      <w:proofErr w:type="gramEnd"/>
-      <w:r>
-        <w:rPr>
-          <w:rFonts w:ascii="Arial" w:hAnsi="Arial" w:cs="Arial"/>
-          <w:b/>
-          <w:bCs/>
-          <w:sz w:val="24"/>
-          <w:szCs w:val="24"/>
-        </w:rPr>
-        <w:t xml:space="preserve"> </w:t>
-      </w:r>
-    </w:p>
-    <w:p>
-      <w:pPr>
-        <w:pStyle w:val="Body"/>
-        <w:rPr>
-          <w:rFonts w:ascii="Arial" w:eastAsia="CMU Serif Roman" w:hAnsi="Arial" w:cs="Arial"/>
-          <w:sz w:val="24"/>
-          <w:szCs w:val="24"/>
-        </w:rPr>
-      </w:pPr>
-      <w:r>
-        <w:rPr>
-          <w:rFonts w:ascii="Arial" w:eastAsia="CMU Serif Roman" w:hAnsi="Arial" w:cs="Arial"/>
-          <w:sz w:val="24"/>
-          <w:szCs w:val="24"/>
-        </w:rPr>
-        <w:tab/>
-      </w:r>
-      <w:proofErr w:type="spellStart"/>
+        <w:t xml:space="preserve">Exercise 8 : </w:t>
+      </w:r>
+    </w:p>
+    <w:p>
+      <w:pPr>
+        <w:pStyle w:val="Body"/>
+        <w:rPr>
+          <w:rFonts w:ascii="Arial" w:eastAsia="CMU Serif Roman" w:hAnsi="Arial" w:cs="Arial"/>
+          <w:sz w:val="24"/>
+          <w:szCs w:val="24"/>
+        </w:rPr>
+      </w:pPr>
+      <w:r>
+        <w:rPr>
+          <w:rFonts w:ascii="Arial" w:eastAsia="CMU Serif Roman" w:hAnsi="Arial" w:cs="Arial"/>
+          <w:sz w:val="24"/>
+          <w:szCs w:val="24"/>
+        </w:rPr>
+        <w:tab/>
+      </w:r>
       <w:r>
         <w:rPr>
           <w:rFonts w:ascii="Arial" w:hAnsi="Arial" w:cs="Arial"/>
@@ -1928,34 +1566,14 @@
         </w:rPr>
         <w:t>p</w:t>
       </w:r>
-      <w:proofErr w:type="spellEnd"/>
-      <w:r>
-        <w:rPr>
-          <w:rFonts w:ascii="Arial" w:hAnsi="Arial" w:cs="Arial"/>
-          <w:sz w:val="24"/>
-          <w:szCs w:val="24"/>
-        </w:rPr>
-        <w:t xml:space="preserve"> (theoretical, </w:t>
-      </w:r>
-      <w:proofErr w:type="spellStart"/>
-      <w:r>
-        <w:rPr>
-          <w:rFonts w:ascii="Arial" w:hAnsi="Arial" w:cs="Arial"/>
-          <w:sz w:val="24"/>
-          <w:szCs w:val="24"/>
-        </w:rPr>
-        <w:t>μ</w:t>
-      </w:r>
-      <w:proofErr w:type="gramStart"/>
-      <w:r>
-        <w:rPr>
-          <w:rFonts w:ascii="Arial" w:hAnsi="Arial" w:cs="Arial"/>
-          <w:sz w:val="24"/>
-          <w:szCs w:val="24"/>
-        </w:rPr>
-        <w:t>m</w:t>
-      </w:r>
-      <w:proofErr w:type="spellEnd"/>
+      <w:r>
+        <w:rPr>
+          <w:rFonts w:ascii="Arial" w:hAnsi="Arial" w:cs="Arial"/>
+          <w:sz w:val="24"/>
+          <w:szCs w:val="24"/>
+        </w:rPr>
+        <w:t xml:space="preserve"> (theoretical, μm</w:t>
+      </w:r>
       <w:r>
         <w:rPr>
           <w:rFonts w:ascii="Arial" w:hAnsi="Arial" w:cs="Arial"/>
@@ -1973,7 +1591,6 @@
         </w:rPr>
         <w:t>)</w:t>
       </w:r>
-      <w:proofErr w:type="gramEnd"/>
       <w:r>
         <w:rPr>
           <w:rFonts w:ascii="Arial" w:hAnsi="Arial" w:cs="Arial"/>
@@ -2008,7 +1625,6 @@
         </w:rPr>
         <w:tab/>
       </w:r>
-      <w:proofErr w:type="spellStart"/>
       <w:r>
         <w:rPr>
           <w:rFonts w:ascii="Arial" w:hAnsi="Arial" w:cs="Arial"/>
@@ -2026,7 +1642,6 @@
         </w:rPr>
         <w:t>p</w:t>
       </w:r>
-      <w:proofErr w:type="spellEnd"/>
       <w:r>
         <w:rPr>
           <w:rFonts w:ascii="Arial" w:hAnsi="Arial" w:cs="Arial"/>
@@ -2035,7 +1650,6 @@
         </w:rPr>
         <w:t xml:space="preserve"> (</w:t>
       </w:r>
-      <w:proofErr w:type="gramStart"/>
       <w:r>
         <w:rPr>
           <w:rFonts w:ascii="Arial" w:hAnsi="Arial" w:cs="Arial"/>
@@ -2058,27 +1672,8 @@
           <w:sz w:val="24"/>
           <w:szCs w:val="24"/>
         </w:rPr>
-        <w:t>,</w:t>
-      </w:r>
-      <w:proofErr w:type="gramEnd"/>
-      <w:r>
-        <w:rPr>
-          <w:rFonts w:ascii="Arial" w:hAnsi="Arial" w:cs="Arial"/>
-          <w:sz w:val="24"/>
-          <w:szCs w:val="24"/>
-        </w:rPr>
-        <w:t xml:space="preserve"> </w:t>
-      </w:r>
-      <w:proofErr w:type="spellStart"/>
-      <w:r>
-        <w:rPr>
-          <w:rFonts w:ascii="Arial" w:hAnsi="Arial" w:cs="Arial"/>
-          <w:sz w:val="24"/>
-          <w:szCs w:val="24"/>
-        </w:rPr>
-        <w:t>μm</w:t>
-      </w:r>
-      <w:proofErr w:type="spellEnd"/>
+        <w:t>, μm</w:t>
+      </w:r>
       <w:r>
         <w:rPr>
           <w:rFonts w:ascii="Arial" w:hAnsi="Arial" w:cs="Arial"/>
@@ -2136,20 +1731,8 @@
           <w:sz w:val="24"/>
           <w:szCs w:val="24"/>
         </w:rPr>
-        <w:t xml:space="preserve">Exercise </w:t>
-      </w:r>
-      <w:proofErr w:type="gramStart"/>
-      <w:r>
-        <w:rPr>
-          <w:rFonts w:ascii="Arial" w:hAnsi="Arial" w:cs="Arial"/>
-          <w:b/>
-          <w:bCs/>
-          <w:sz w:val="24"/>
-          <w:szCs w:val="24"/>
-        </w:rPr>
-        <w:t>9 :</w:t>
-      </w:r>
-      <w:proofErr w:type="gramEnd"/>
+        <w:t>Exercise 9 :</w:t>
+      </w:r>
     </w:p>
     <w:p>
       <w:pPr>
@@ -2193,18 +1776,7 @@
           <w:sz w:val="24"/>
           <w:szCs w:val="24"/>
         </w:rPr>
-        <w:t xml:space="preserve">Exercise </w:t>
-      </w:r>
-      <w:proofErr w:type="gramStart"/>
-      <w:r>
-        <w:rPr>
-          <w:rFonts w:ascii="Arial" w:eastAsia="CMU Serif Roman" w:hAnsi="Arial" w:cs="Arial"/>
-          <w:b/>
-          <w:bCs/>
-          <w:sz w:val="24"/>
-          <w:szCs w:val="24"/>
-        </w:rPr>
-        <w:t>10</w:t>
+        <w:t>Exercise 10</w:t>
       </w:r>
       <w:r>
         <w:rPr>
@@ -2226,7 +1798,6 @@
         </w:rPr>
         <w:t>:</w:t>
       </w:r>
-      <w:proofErr w:type="gramEnd"/>
     </w:p>
     <w:p>
       <w:pPr>
@@ -2270,9 +1841,8 @@
           <w:sz w:val="24"/>
           <w:szCs w:val="24"/>
         </w:rPr>
-        <w:t xml:space="preserve">Exercise </w:t>
-      </w:r>
-      <w:proofErr w:type="gramStart"/>
+        <w:t>Exercise 1</w:t>
+      </w:r>
       <w:r>
         <w:rPr>
           <w:rFonts w:ascii="Arial" w:hAnsi="Arial" w:cs="Arial"/>
@@ -2291,19 +1861,8 @@
           <w:sz w:val="24"/>
           <w:szCs w:val="24"/>
         </w:rPr>
-        <w:t>1</w:t>
-      </w:r>
-      <w:r>
-        <w:rPr>
-          <w:rFonts w:ascii="Arial" w:hAnsi="Arial" w:cs="Arial"/>
-          <w:b/>
-          <w:bCs/>
-          <w:sz w:val="24"/>
-          <w:szCs w:val="24"/>
-        </w:rPr>
         <w:t xml:space="preserve"> :</w:t>
       </w:r>
-      <w:proofErr w:type="gramEnd"/>
     </w:p>
     <w:p>
       <w:pPr>
@@ -2364,7 +1923,23 @@
           <w:sz w:val="24"/>
           <w:szCs w:val="24"/>
         </w:rPr>
-        <w:t xml:space="preserve">           Include a plot of the plasma wavelength (in </w:t>
+        <w:t xml:space="preserve">           Include a plot of the plasma wave</w:t>
+      </w:r>
+      <w:r>
+        <w:rPr>
+          <w:rFonts w:ascii="Arial" w:eastAsia="CMU Serif Roman" w:hAnsi="Arial" w:cs="Arial"/>
+          <w:sz w:val="24"/>
+          <w:szCs w:val="24"/>
+        </w:rPr>
+        <w:t xml:space="preserve"> period</w:t>
+      </w:r>
+      <w:r>
+        <w:rPr>
+          <w:rFonts w:ascii="Arial" w:eastAsia="CMU Serif Roman" w:hAnsi="Arial" w:cs="Arial"/>
+          <w:sz w:val="24"/>
+          <w:szCs w:val="24"/>
+        </w:rPr>
+        <w:t xml:space="preserve"> (in </w:t>
       </w:r>
       <w:r>
         <w:rPr>
@@ -2462,27 +2037,15 @@
         </w:rPr>
         <w:t xml:space="preserve">Laser </w:t>
       </w:r>
-      <w:proofErr w:type="spellStart"/>
-      <w:r>
-        <w:rPr>
-          <w:rFonts w:ascii="Arial" w:hAnsi="Arial" w:cs="Arial"/>
-          <w:b/>
-          <w:bCs/>
-          <w:sz w:val="24"/>
-          <w:szCs w:val="24"/>
-        </w:rPr>
-        <w:t>wakefield</w:t>
-      </w:r>
-      <w:proofErr w:type="spellEnd"/>
-      <w:r>
-        <w:rPr>
-          <w:rFonts w:ascii="Arial" w:hAnsi="Arial" w:cs="Arial"/>
-          <w:b/>
-          <w:bCs/>
-          <w:sz w:val="24"/>
-          <w:szCs w:val="24"/>
-        </w:rPr>
-        <w:t xml:space="preserve"> acceleration of an electron bunch</w:t>
+      <w:r>
+        <w:rPr>
+          <w:rFonts w:ascii="Arial" w:hAnsi="Arial" w:cs="Arial"/>
+          <w:b/>
+          <w:bCs/>
+          <w:sz w:val="24"/>
+          <w:szCs w:val="24"/>
+        </w:rPr>
+        <w:t>wakefield acceleration of an electron bunch</w:t>
       </w:r>
     </w:p>
     <w:p>
@@ -2520,18 +2083,7 @@
           <w:sz w:val="24"/>
           <w:szCs w:val="24"/>
         </w:rPr>
-        <w:t xml:space="preserve">Exercise </w:t>
-      </w:r>
-      <w:proofErr w:type="gramStart"/>
-      <w:r>
-        <w:rPr>
-          <w:rFonts w:ascii="Arial" w:hAnsi="Arial" w:cs="Arial"/>
-          <w:b/>
-          <w:bCs/>
-          <w:sz w:val="24"/>
-          <w:szCs w:val="24"/>
-        </w:rPr>
-        <w:t>1</w:t>
+        <w:t>Exercise 1</w:t>
       </w:r>
       <w:r>
         <w:rPr>
@@ -2553,7 +2105,6 @@
         </w:rPr>
         <w:t xml:space="preserve"> :</w:t>
       </w:r>
-      <w:proofErr w:type="gramEnd"/>
     </w:p>
     <w:p>
       <w:pPr>
@@ -2588,38 +2139,18 @@
           <w:sz w:val="24"/>
           <w:szCs w:val="24"/>
         </w:rPr>
-        <w:t>Q (</w:t>
-      </w:r>
-      <w:proofErr w:type="spellStart"/>
-      <w:proofErr w:type="gramStart"/>
-      <w:r>
-        <w:rPr>
-          <w:rFonts w:ascii="Arial" w:hAnsi="Arial" w:cs="Arial"/>
-          <w:sz w:val="24"/>
-          <w:szCs w:val="24"/>
-        </w:rPr>
-        <w:t>pC</w:t>
-      </w:r>
-      <w:proofErr w:type="spellEnd"/>
-      <w:r>
-        <w:rPr>
-          <w:rFonts w:ascii="Arial" w:hAnsi="Arial" w:cs="Arial"/>
-          <w:sz w:val="24"/>
-          <w:szCs w:val="24"/>
-        </w:rPr>
-        <w:t>)</w:t>
-      </w:r>
-      <w:r>
-        <w:rPr>
-          <w:rFonts w:ascii="Arial" w:hAnsi="Arial" w:cs="Arial"/>
-          <w:b/>
-          <w:bCs/>
-          <w:sz w:val="24"/>
-          <w:szCs w:val="24"/>
-        </w:rPr>
-        <w:t xml:space="preserve">   </w:t>
-      </w:r>
-      <w:proofErr w:type="gramEnd"/>
+        <w:t>Q (pC)</w:t>
+      </w:r>
+      <w:r>
+        <w:rPr>
+          <w:rFonts w:ascii="Arial" w:hAnsi="Arial" w:cs="Arial"/>
+          <w:b/>
+          <w:bCs/>
+          <w:sz w:val="24"/>
+          <w:szCs w:val="24"/>
+        </w:rPr>
+        <w:t xml:space="preserve">                  </w:t>
+      </w:r>
       <w:r>
         <w:rPr>
           <w:rFonts w:ascii="Arial" w:hAnsi="Arial" w:cs="Arial"/>
@@ -2633,16 +2164,6 @@
       <w:r>
         <w:rPr>
           <w:rFonts w:ascii="Arial" w:hAnsi="Arial" w:cs="Arial"/>
-          <w:b/>
-          <w:bCs/>
-          <w:sz w:val="24"/>
-          <w:szCs w:val="24"/>
-        </w:rPr>
-        <w:t xml:space="preserve">               </w:t>
-      </w:r>
-      <w:r>
-        <w:rPr>
-          <w:rFonts w:ascii="Arial" w:hAnsi="Arial" w:cs="Arial"/>
           <w:sz w:val="24"/>
           <w:szCs w:val="24"/>
         </w:rPr>
@@ -2685,7 +2206,6 @@
         </w:rPr>
         <w:t xml:space="preserve"> = </w:t>
       </w:r>
-      <w:proofErr w:type="spellStart"/>
       <w:r>
         <w:rPr>
           <w:rFonts w:ascii="Arial" w:hAnsi="Arial" w:cs="Arial"/>
@@ -2703,32 +2223,13 @@
         </w:rPr>
         <w:t>x</w:t>
       </w:r>
-      <w:proofErr w:type="spellEnd"/>
-      <w:r>
-        <w:rPr>
-          <w:rFonts w:ascii="Arial" w:hAnsi="Arial" w:cs="Arial"/>
-          <w:sz w:val="24"/>
-          <w:szCs w:val="24"/>
-        </w:rPr>
-        <w:t xml:space="preserve"> (</w:t>
-      </w:r>
-      <w:proofErr w:type="spellStart"/>
-      <w:r>
-        <w:rPr>
-          <w:rFonts w:ascii="Arial" w:hAnsi="Arial" w:cs="Arial"/>
-          <w:sz w:val="24"/>
-          <w:szCs w:val="24"/>
-        </w:rPr>
-        <w:t>μm</w:t>
-      </w:r>
-      <w:proofErr w:type="spellEnd"/>
-      <w:r>
-        <w:rPr>
-          <w:rFonts w:ascii="Arial" w:hAnsi="Arial" w:cs="Arial"/>
-          <w:sz w:val="24"/>
-          <w:szCs w:val="24"/>
-        </w:rPr>
-        <w:t>)</w:t>
+      <w:r>
+        <w:rPr>
+          <w:rFonts w:ascii="Arial" w:hAnsi="Arial" w:cs="Arial"/>
+          <w:sz w:val="24"/>
+          <w:szCs w:val="24"/>
+        </w:rPr>
+        <w:t xml:space="preserve"> (μm)</w:t>
       </w:r>
       <w:r>
         <w:rPr>
@@ -2773,7 +2274,6 @@
         </w:rPr>
         <w:t xml:space="preserve"> = </w:t>
       </w:r>
-      <w:proofErr w:type="spellStart"/>
       <w:r>
         <w:rPr>
           <w:rFonts w:ascii="Arial" w:hAnsi="Arial" w:cs="Arial"/>
@@ -2791,32 +2291,13 @@
         </w:rPr>
         <w:t>y</w:t>
       </w:r>
-      <w:proofErr w:type="spellEnd"/>
-      <w:r>
-        <w:rPr>
-          <w:rFonts w:ascii="Arial" w:hAnsi="Arial" w:cs="Arial"/>
-          <w:sz w:val="24"/>
-          <w:szCs w:val="24"/>
-        </w:rPr>
-        <w:t xml:space="preserve"> (</w:t>
-      </w:r>
-      <w:proofErr w:type="spellStart"/>
-      <w:r>
-        <w:rPr>
-          <w:rFonts w:ascii="Arial" w:hAnsi="Arial" w:cs="Arial"/>
-          <w:sz w:val="24"/>
-          <w:szCs w:val="24"/>
-        </w:rPr>
-        <w:t>μm</w:t>
-      </w:r>
-      <w:proofErr w:type="spellEnd"/>
-      <w:r>
-        <w:rPr>
-          <w:rFonts w:ascii="Arial" w:hAnsi="Arial" w:cs="Arial"/>
-          <w:sz w:val="24"/>
-          <w:szCs w:val="24"/>
-        </w:rPr>
-        <w:t xml:space="preserve">) = </w:t>
+      <w:r>
+        <w:rPr>
+          <w:rFonts w:ascii="Arial" w:hAnsi="Arial" w:cs="Arial"/>
+          <w:sz w:val="24"/>
+          <w:szCs w:val="24"/>
+        </w:rPr>
+        <w:t xml:space="preserve"> (μm) = </w:t>
       </w:r>
     </w:p>
     <w:p>
@@ -2845,7 +2326,6 @@
         </w:rPr>
         <w:t xml:space="preserve"> = </w:t>
       </w:r>
-      <w:proofErr w:type="spellStart"/>
       <w:r>
         <w:rPr>
           <w:rFonts w:ascii="Arial" w:hAnsi="Arial" w:cs="Arial"/>
@@ -2863,32 +2343,13 @@
         </w:rPr>
         <w:t>z</w:t>
       </w:r>
-      <w:proofErr w:type="spellEnd"/>
-      <w:r>
-        <w:rPr>
-          <w:rFonts w:ascii="Arial" w:hAnsi="Arial" w:cs="Arial"/>
-          <w:sz w:val="24"/>
-          <w:szCs w:val="24"/>
-        </w:rPr>
-        <w:t xml:space="preserve"> (</w:t>
-      </w:r>
-      <w:proofErr w:type="spellStart"/>
-      <w:r>
-        <w:rPr>
-          <w:rFonts w:ascii="Arial" w:hAnsi="Arial" w:cs="Arial"/>
-          <w:sz w:val="24"/>
-          <w:szCs w:val="24"/>
-        </w:rPr>
-        <w:t>μm</w:t>
-      </w:r>
-      <w:proofErr w:type="spellEnd"/>
-      <w:r>
-        <w:rPr>
-          <w:rFonts w:ascii="Arial" w:hAnsi="Arial" w:cs="Arial"/>
-          <w:sz w:val="24"/>
-          <w:szCs w:val="24"/>
-        </w:rPr>
-        <w:t>) =</w:t>
+      <w:r>
+        <w:rPr>
+          <w:rFonts w:ascii="Arial" w:hAnsi="Arial" w:cs="Arial"/>
+          <w:sz w:val="24"/>
+          <w:szCs w:val="24"/>
+        </w:rPr>
+        <w:t xml:space="preserve"> (μm) =</w:t>
       </w:r>
     </w:p>
     <w:p>
@@ -2976,25 +2437,7 @@
           <w:szCs w:val="24"/>
         </w:rPr>
         <w:tab/>
-        <w:t>Energy E (</w:t>
-      </w:r>
-      <w:proofErr w:type="gramStart"/>
-      <w:r>
-        <w:rPr>
-          <w:rFonts w:ascii="Arial" w:eastAsia="CMU Serif Roman" w:hAnsi="Arial" w:cs="Arial"/>
-          <w:sz w:val="24"/>
-          <w:szCs w:val="24"/>
-        </w:rPr>
-        <w:t xml:space="preserve">MeV)   </w:t>
-      </w:r>
-      <w:proofErr w:type="gramEnd"/>
-      <w:r>
-        <w:rPr>
-          <w:rFonts w:ascii="Arial" w:eastAsia="CMU Serif Roman" w:hAnsi="Arial" w:cs="Arial"/>
-          <w:sz w:val="24"/>
-          <w:szCs w:val="24"/>
-        </w:rPr>
-        <w:t xml:space="preserve">               </w:t>
+        <w:t xml:space="preserve">Energy E (MeV)                  </w:t>
       </w:r>
       <w:r>
         <w:rPr>
@@ -3031,23 +2474,13 @@
         <w:tab/>
         <w:t xml:space="preserve">Relative energy spread </w:t>
       </w:r>
-      <w:proofErr w:type="spellStart"/>
-      <w:r>
-        <w:rPr>
-          <w:rFonts w:ascii="Arial" w:hAnsi="Arial" w:cs="Arial"/>
-          <w:sz w:val="24"/>
-          <w:szCs w:val="24"/>
-        </w:rPr>
-        <w:t>δE</w:t>
-      </w:r>
-      <w:proofErr w:type="spellEnd"/>
-      <w:r>
-        <w:rPr>
-          <w:rFonts w:ascii="Arial" w:hAnsi="Arial" w:cs="Arial"/>
-          <w:sz w:val="24"/>
-          <w:szCs w:val="24"/>
-        </w:rPr>
-        <w:t xml:space="preserve">/E (%) </w:t>
+      <w:r>
+        <w:rPr>
+          <w:rFonts w:ascii="Arial" w:hAnsi="Arial" w:cs="Arial"/>
+          <w:sz w:val="24"/>
+          <w:szCs w:val="24"/>
+        </w:rPr>
+        <w:t xml:space="preserve">δE/E (%) </w:t>
       </w:r>
       <w:r>
         <w:rPr>
@@ -3074,24 +2507,7 @@
           <w:szCs w:val="24"/>
         </w:rPr>
         <w:tab/>
-      </w:r>
-      <w:proofErr w:type="spellStart"/>
-      <w:r>
-        <w:rPr>
-          <w:rFonts w:ascii="Arial" w:eastAsia="CMU Serif Roman" w:hAnsi="Arial" w:cs="Arial"/>
-          <w:sz w:val="24"/>
-          <w:szCs w:val="24"/>
-        </w:rPr>
-        <w:t>Normalised</w:t>
-      </w:r>
-      <w:proofErr w:type="spellEnd"/>
-      <w:r>
-        <w:rPr>
-          <w:rFonts w:ascii="Arial" w:eastAsia="CMU Serif Roman" w:hAnsi="Arial" w:cs="Arial"/>
-          <w:sz w:val="24"/>
-          <w:szCs w:val="24"/>
-        </w:rPr>
-        <w:t xml:space="preserve"> emittance along </w:t>
+        <w:t xml:space="preserve">Normalised emittance along </w:t>
       </w:r>
       <w:r>
         <w:rPr>
@@ -3117,7 +2533,6 @@
         </w:rPr>
         <w:t xml:space="preserve">= </w:t>
       </w:r>
-      <w:proofErr w:type="spellStart"/>
       <w:r>
         <w:rPr>
           <w:rFonts w:ascii="Arial" w:hAnsi="Arial" w:cs="Arial"/>
@@ -3126,7 +2541,6 @@
         </w:rPr>
         <w:t>ε</w:t>
       </w:r>
-      <w:proofErr w:type="gramStart"/>
       <w:r>
         <w:rPr>
           <w:rFonts w:ascii="Arial" w:hAnsi="Arial" w:cs="Arial"/>
@@ -3134,9 +2548,67 @@
           <w:szCs w:val="24"/>
           <w:vertAlign w:val="subscript"/>
         </w:rPr>
-        <w:t>ny</w:t>
-      </w:r>
-      <w:proofErr w:type="spellEnd"/>
+        <w:t xml:space="preserve">ny </w:t>
+      </w:r>
+      <w:r>
+        <w:rPr>
+          <w:rFonts w:ascii="Arial" w:hAnsi="Arial" w:cs="Arial"/>
+          <w:sz w:val="24"/>
+          <w:szCs w:val="24"/>
+        </w:rPr>
+        <w:t xml:space="preserve"> (mm-mrad)</w:t>
+      </w:r>
+      <w:r>
+        <w:rPr>
+          <w:rFonts w:ascii="Arial" w:hAnsi="Arial" w:cs="Arial"/>
+          <w:sz w:val="24"/>
+          <w:szCs w:val="24"/>
+        </w:rPr>
+        <w:t xml:space="preserve"> </w:t>
+      </w:r>
+      <w:r>
+        <w:rPr>
+          <w:rFonts w:ascii="Arial" w:hAnsi="Arial" w:cs="Arial"/>
+          <w:sz w:val="24"/>
+          <w:szCs w:val="24"/>
+        </w:rPr>
+        <w:t>=</w:t>
+      </w:r>
+    </w:p>
+    <w:p>
+      <w:pPr>
+        <w:pStyle w:val="Body"/>
+        <w:rPr>
+          <w:rFonts w:ascii="Arial" w:eastAsia="CMU Serif Roman" w:hAnsi="Arial" w:cs="Arial"/>
+          <w:sz w:val="24"/>
+          <w:szCs w:val="24"/>
+        </w:rPr>
+      </w:pPr>
+      <w:r>
+        <w:rPr>
+          <w:rFonts w:ascii="Arial" w:eastAsia="CMU Serif Roman" w:hAnsi="Arial" w:cs="Arial"/>
+          <w:sz w:val="24"/>
+          <w:szCs w:val="24"/>
+        </w:rPr>
+        <w:tab/>
+        <w:t>Normalised emittance along z</w:t>
+      </w:r>
+      <w:r>
+        <w:rPr>
+          <w:rFonts w:ascii="Arial" w:eastAsia="CMU Serif Roman" w:hAnsi="Arial" w:cs="Arial"/>
+          <w:sz w:val="24"/>
+          <w:szCs w:val="24"/>
+        </w:rPr>
+        <w:t xml:space="preserve"> = </w:t>
+      </w:r>
+      <w:r>
+        <w:rPr>
+          <w:rFonts w:ascii="Arial" w:hAnsi="Arial" w:cs="Arial"/>
+          <w:sz w:val="24"/>
+          <w:szCs w:val="24"/>
+        </w:rPr>
+        <w:t>ε</w:t>
+      </w:r>
       <w:r>
         <w:rPr>
           <w:rFonts w:ascii="Arial" w:hAnsi="Arial" w:cs="Arial"/>
@@ -3144,166 +2616,15 @@
           <w:szCs w:val="24"/>
           <w:vertAlign w:val="subscript"/>
         </w:rPr>
-        <w:t xml:space="preserve"> </w:t>
-      </w:r>
-      <w:r>
-        <w:rPr>
-          <w:rFonts w:ascii="Arial" w:hAnsi="Arial" w:cs="Arial"/>
-          <w:sz w:val="24"/>
-          <w:szCs w:val="24"/>
-        </w:rPr>
-        <w:t xml:space="preserve"> (</w:t>
-      </w:r>
-      <w:proofErr w:type="gramEnd"/>
-      <w:r>
-        <w:rPr>
-          <w:rFonts w:ascii="Arial" w:hAnsi="Arial" w:cs="Arial"/>
-          <w:sz w:val="24"/>
-          <w:szCs w:val="24"/>
-        </w:rPr>
-        <w:t>mm-</w:t>
-      </w:r>
-      <w:proofErr w:type="spellStart"/>
-      <w:r>
-        <w:rPr>
-          <w:rFonts w:ascii="Arial" w:hAnsi="Arial" w:cs="Arial"/>
-          <w:sz w:val="24"/>
-          <w:szCs w:val="24"/>
-        </w:rPr>
-        <w:t>mrad</w:t>
-      </w:r>
-      <w:proofErr w:type="spellEnd"/>
-      <w:r>
-        <w:rPr>
-          <w:rFonts w:ascii="Arial" w:hAnsi="Arial" w:cs="Arial"/>
-          <w:sz w:val="24"/>
-          <w:szCs w:val="24"/>
-        </w:rPr>
-        <w:t>)</w:t>
-      </w:r>
-      <w:r>
-        <w:rPr>
-          <w:rFonts w:ascii="Arial" w:hAnsi="Arial" w:cs="Arial"/>
-          <w:sz w:val="24"/>
-          <w:szCs w:val="24"/>
-        </w:rPr>
-        <w:t xml:space="preserve"> </w:t>
-      </w:r>
-      <w:r>
-        <w:rPr>
-          <w:rFonts w:ascii="Arial" w:hAnsi="Arial" w:cs="Arial"/>
-          <w:sz w:val="24"/>
-          <w:szCs w:val="24"/>
-        </w:rPr>
-        <w:t>=</w:t>
-      </w:r>
-    </w:p>
-    <w:p>
-      <w:pPr>
-        <w:pStyle w:val="Body"/>
-        <w:rPr>
-          <w:rFonts w:ascii="Arial" w:eastAsia="CMU Serif Roman" w:hAnsi="Arial" w:cs="Arial"/>
-          <w:sz w:val="24"/>
-          <w:szCs w:val="24"/>
-        </w:rPr>
-      </w:pPr>
-      <w:r>
-        <w:rPr>
-          <w:rFonts w:ascii="Arial" w:eastAsia="CMU Serif Roman" w:hAnsi="Arial" w:cs="Arial"/>
-          <w:sz w:val="24"/>
-          <w:szCs w:val="24"/>
-        </w:rPr>
-        <w:tab/>
-      </w:r>
-      <w:proofErr w:type="spellStart"/>
-      <w:r>
-        <w:rPr>
-          <w:rFonts w:ascii="Arial" w:eastAsia="CMU Serif Roman" w:hAnsi="Arial" w:cs="Arial"/>
-          <w:sz w:val="24"/>
-          <w:szCs w:val="24"/>
-        </w:rPr>
-        <w:t>Normalised</w:t>
-      </w:r>
-      <w:proofErr w:type="spellEnd"/>
-      <w:r>
-        <w:rPr>
-          <w:rFonts w:ascii="Arial" w:eastAsia="CMU Serif Roman" w:hAnsi="Arial" w:cs="Arial"/>
-          <w:sz w:val="24"/>
-          <w:szCs w:val="24"/>
-        </w:rPr>
-        <w:t xml:space="preserve"> emittance along z</w:t>
-      </w:r>
-      <w:r>
-        <w:rPr>
-          <w:rFonts w:ascii="Arial" w:eastAsia="CMU Serif Roman" w:hAnsi="Arial" w:cs="Arial"/>
-          <w:sz w:val="24"/>
-          <w:szCs w:val="24"/>
-        </w:rPr>
-        <w:t xml:space="preserve"> = </w:t>
-      </w:r>
-      <w:proofErr w:type="spellStart"/>
-      <w:r>
-        <w:rPr>
-          <w:rFonts w:ascii="Arial" w:hAnsi="Arial" w:cs="Arial"/>
-          <w:sz w:val="24"/>
-          <w:szCs w:val="24"/>
-        </w:rPr>
-        <w:t>ε</w:t>
-      </w:r>
-      <w:proofErr w:type="gramStart"/>
-      <w:r>
-        <w:rPr>
-          <w:rFonts w:ascii="Arial" w:hAnsi="Arial" w:cs="Arial"/>
-          <w:sz w:val="24"/>
-          <w:szCs w:val="24"/>
-          <w:vertAlign w:val="subscript"/>
-        </w:rPr>
-        <w:t>nz</w:t>
-      </w:r>
-      <w:proofErr w:type="spellEnd"/>
-      <w:r>
-        <w:rPr>
-          <w:rFonts w:ascii="Arial" w:hAnsi="Arial" w:cs="Arial"/>
-          <w:sz w:val="24"/>
-          <w:szCs w:val="24"/>
-          <w:vertAlign w:val="subscript"/>
-        </w:rPr>
-        <w:t xml:space="preserve"> </w:t>
-      </w:r>
-      <w:r>
-        <w:rPr>
-          <w:rFonts w:ascii="Arial" w:hAnsi="Arial" w:cs="Arial"/>
-          <w:sz w:val="24"/>
-          <w:szCs w:val="24"/>
-        </w:rPr>
-        <w:t xml:space="preserve"> (</w:t>
-      </w:r>
-      <w:proofErr w:type="gramEnd"/>
-      <w:r>
-        <w:rPr>
-          <w:rFonts w:ascii="Arial" w:hAnsi="Arial" w:cs="Arial"/>
-          <w:sz w:val="24"/>
-          <w:szCs w:val="24"/>
-        </w:rPr>
-        <w:t>mm-</w:t>
-      </w:r>
-      <w:proofErr w:type="spellStart"/>
-      <w:r>
-        <w:rPr>
-          <w:rFonts w:ascii="Arial" w:hAnsi="Arial" w:cs="Arial"/>
-          <w:sz w:val="24"/>
-          <w:szCs w:val="24"/>
-        </w:rPr>
-        <w:t>mrad</w:t>
-      </w:r>
-      <w:proofErr w:type="spellEnd"/>
-      <w:r>
-        <w:rPr>
-          <w:rFonts w:ascii="Arial" w:hAnsi="Arial" w:cs="Arial"/>
-          <w:sz w:val="24"/>
-          <w:szCs w:val="24"/>
-        </w:rPr>
-        <w:t>) =</w:t>
+        <w:t xml:space="preserve">nz </w:t>
+      </w:r>
+      <w:r>
+        <w:rPr>
+          <w:rFonts w:ascii="Arial" w:hAnsi="Arial" w:cs="Arial"/>
+          <w:sz w:val="24"/>
+          <w:szCs w:val="24"/>
+        </w:rPr>
+        <w:t xml:space="preserve"> (mm-mrad) =</w:t>
       </w:r>
     </w:p>
     <w:p>
@@ -3324,23 +2645,13 @@
         <w:tab/>
         <w:t>Center bunch (</w:t>
       </w:r>
-      <w:proofErr w:type="spellStart"/>
-      <w:r>
-        <w:rPr>
-          <w:rFonts w:ascii="Arial" w:hAnsi="Arial" w:cs="Arial"/>
-          <w:sz w:val="24"/>
-          <w:szCs w:val="24"/>
-        </w:rPr>
-        <w:t>μm</w:t>
-      </w:r>
-      <w:proofErr w:type="spellEnd"/>
-      <w:r>
-        <w:rPr>
-          <w:rFonts w:ascii="Arial" w:hAnsi="Arial" w:cs="Arial"/>
-          <w:sz w:val="24"/>
-          <w:szCs w:val="24"/>
-        </w:rPr>
-        <w:t xml:space="preserve">)               </w:t>
+      <w:r>
+        <w:rPr>
+          <w:rFonts w:ascii="Arial" w:hAnsi="Arial" w:cs="Arial"/>
+          <w:sz w:val="24"/>
+          <w:szCs w:val="24"/>
+        </w:rPr>
+        <w:t xml:space="preserve">μm)               </w:t>
       </w:r>
       <w:r>
         <w:rPr>
@@ -3414,18 +2725,7 @@
           <w:sz w:val="24"/>
           <w:szCs w:val="24"/>
         </w:rPr>
-        <w:t xml:space="preserve">Exercise </w:t>
-      </w:r>
-      <w:proofErr w:type="gramStart"/>
-      <w:r>
-        <w:rPr>
-          <w:rFonts w:ascii="Arial" w:hAnsi="Arial" w:cs="Arial"/>
-          <w:b/>
-          <w:bCs/>
-          <w:sz w:val="24"/>
-          <w:szCs w:val="24"/>
-        </w:rPr>
-        <w:t>1</w:t>
+        <w:t>Exercise 1</w:t>
       </w:r>
       <w:r>
         <w:rPr>
@@ -3447,7 +2747,6 @@
         </w:rPr>
         <w:t xml:space="preserve"> :</w:t>
       </w:r>
-      <w:proofErr w:type="gramEnd"/>
     </w:p>
     <w:p>
       <w:pPr>
@@ -3531,18 +2830,7 @@
           <w:sz w:val="24"/>
           <w:szCs w:val="24"/>
         </w:rPr>
-        <w:t xml:space="preserve">Exercise </w:t>
-      </w:r>
-      <w:proofErr w:type="gramStart"/>
-      <w:r>
-        <w:rPr>
-          <w:rFonts w:ascii="Arial" w:hAnsi="Arial" w:cs="Arial"/>
-          <w:b/>
-          <w:bCs/>
-          <w:sz w:val="24"/>
-          <w:szCs w:val="24"/>
-        </w:rPr>
-        <w:t>1</w:t>
+        <w:t>Exercise 1</w:t>
       </w:r>
       <w:r>
         <w:rPr>
@@ -3564,7 +2852,6 @@
         </w:rPr>
         <w:t xml:space="preserve"> :</w:t>
       </w:r>
-      <w:proofErr w:type="gramEnd"/>
     </w:p>
     <w:p>
       <w:pPr>
@@ -3680,18 +2967,7 @@
           <w:sz w:val="24"/>
           <w:szCs w:val="24"/>
         </w:rPr>
-        <w:t xml:space="preserve">Exercise </w:t>
-      </w:r>
-      <w:proofErr w:type="gramStart"/>
-      <w:r>
-        <w:rPr>
-          <w:rFonts w:ascii="Arial" w:hAnsi="Arial" w:cs="Arial"/>
-          <w:b/>
-          <w:bCs/>
-          <w:sz w:val="24"/>
-          <w:szCs w:val="24"/>
-        </w:rPr>
-        <w:t>1</w:t>
+        <w:t>Exercise 1</w:t>
       </w:r>
       <w:r>
         <w:rPr>
@@ -3713,7 +2989,6 @@
         </w:rPr>
         <w:t xml:space="preserve"> :</w:t>
       </w:r>
-      <w:proofErr w:type="gramEnd"/>
     </w:p>
     <w:p>
       <w:pPr>
@@ -3862,23 +3137,13 @@
         <w:tab/>
         <w:t>L (</w:t>
       </w:r>
-      <w:proofErr w:type="spellStart"/>
-      <w:r>
-        <w:rPr>
-          <w:rFonts w:ascii="Arial" w:hAnsi="Arial" w:cs="Arial"/>
-          <w:sz w:val="24"/>
-          <w:szCs w:val="24"/>
-        </w:rPr>
-        <w:t>μm</w:t>
-      </w:r>
-      <w:proofErr w:type="spellEnd"/>
-      <w:r>
-        <w:rPr>
-          <w:rFonts w:ascii="Arial" w:hAnsi="Arial" w:cs="Arial"/>
-          <w:sz w:val="24"/>
-          <w:szCs w:val="24"/>
-        </w:rPr>
-        <w:t xml:space="preserve">)     </w:t>
+      <w:r>
+        <w:rPr>
+          <w:rFonts w:ascii="Arial" w:hAnsi="Arial" w:cs="Arial"/>
+          <w:sz w:val="24"/>
+          <w:szCs w:val="24"/>
+        </w:rPr>
+        <w:t xml:space="preserve">μm)     </w:t>
       </w:r>
       <w:r>
         <w:rPr>
@@ -3913,14 +3178,6 @@
           <w:szCs w:val="24"/>
         </w:rPr>
         <w:tab/>
-      </w:r>
-      <w:proofErr w:type="spellStart"/>
-      <w:r>
-        <w:rPr>
-          <w:rFonts w:ascii="Arial" w:eastAsia="CMU Serif Roman" w:hAnsi="Arial" w:cs="Arial"/>
-          <w:sz w:val="24"/>
-          <w:szCs w:val="24"/>
-        </w:rPr>
         <w:t>E</w:t>
       </w:r>
       <w:r>
@@ -3932,7 +3189,6 @@
         </w:rPr>
         <w:t>acc</w:t>
       </w:r>
-      <w:proofErr w:type="spellEnd"/>
       <w:r>
         <w:rPr>
           <w:rFonts w:ascii="Arial" w:hAnsi="Arial" w:cs="Arial"/>
@@ -4000,18 +3256,7 @@
           <w:sz w:val="24"/>
           <w:szCs w:val="24"/>
         </w:rPr>
-        <w:t xml:space="preserve">Exercise </w:t>
-      </w:r>
-      <w:proofErr w:type="gramStart"/>
-      <w:r>
-        <w:rPr>
-          <w:rFonts w:ascii="Arial" w:hAnsi="Arial" w:cs="Arial"/>
-          <w:b/>
-          <w:bCs/>
-          <w:sz w:val="24"/>
-          <w:szCs w:val="24"/>
-        </w:rPr>
-        <w:t>1</w:t>
+        <w:t>Exercise 1</w:t>
       </w:r>
       <w:r>
         <w:rPr>
@@ -4033,7 +3278,6 @@
         </w:rPr>
         <w:t xml:space="preserve"> :</w:t>
       </w:r>
-      <w:proofErr w:type="gramEnd"/>
     </w:p>
     <w:p>
       <w:pPr>
@@ -4077,18 +3321,7 @@
           <w:sz w:val="24"/>
           <w:szCs w:val="24"/>
         </w:rPr>
-        <w:t xml:space="preserve">Exercise </w:t>
-      </w:r>
-      <w:proofErr w:type="gramStart"/>
-      <w:r>
-        <w:rPr>
-          <w:rFonts w:ascii="Arial" w:hAnsi="Arial" w:cs="Arial"/>
-          <w:b/>
-          <w:bCs/>
-          <w:sz w:val="24"/>
-          <w:szCs w:val="24"/>
-        </w:rPr>
-        <w:t>1</w:t>
+        <w:t>Exercise 1</w:t>
       </w:r>
       <w:r>
         <w:rPr>
@@ -4110,7 +3343,6 @@
         </w:rPr>
         <w:t xml:space="preserve"> :</w:t>
       </w:r>
-      <w:proofErr w:type="gramEnd"/>
     </w:p>
     <w:p>
       <w:pPr>
@@ -4160,18 +3392,8 @@
           <w:sz w:val="24"/>
           <w:szCs w:val="24"/>
         </w:rPr>
-        <w:t xml:space="preserve"> in </w:t>
-      </w:r>
-      <w:proofErr w:type="spellStart"/>
-      <w:r>
-        <w:rPr>
-          <w:rFonts w:ascii="Arial" w:eastAsia="CMU Serif Roman" w:hAnsi="Arial" w:cs="Arial"/>
-          <w:sz w:val="24"/>
-          <w:szCs w:val="24"/>
-        </w:rPr>
-        <w:t>pC</w:t>
-      </w:r>
-      <w:proofErr w:type="spellEnd"/>
+        <w:t xml:space="preserve"> in pC</w:t>
+      </w:r>
       <w:r>
         <w:rPr>
           <w:rFonts w:ascii="Arial" w:eastAsia="CMU Serif Roman" w:hAnsi="Arial" w:cs="Arial"/>
@@ -4239,18 +3461,7 @@
           <w:sz w:val="24"/>
           <w:szCs w:val="24"/>
         </w:rPr>
-        <w:t xml:space="preserve">Exercise </w:t>
-      </w:r>
-      <w:proofErr w:type="gramStart"/>
-      <w:r>
-        <w:rPr>
-          <w:rFonts w:ascii="Arial" w:hAnsi="Arial" w:cs="Arial"/>
-          <w:b/>
-          <w:bCs/>
-          <w:sz w:val="24"/>
-          <w:szCs w:val="24"/>
-        </w:rPr>
-        <w:t>1</w:t>
+        <w:t>Exercise 1</w:t>
       </w:r>
       <w:r>
         <w:rPr>
@@ -4272,7 +3483,6 @@
         </w:rPr>
         <w:t xml:space="preserve"> :</w:t>
       </w:r>
-      <w:proofErr w:type="gramEnd"/>
     </w:p>
     <w:p>
       <w:pPr>
@@ -4298,16 +3508,7 @@
           <w:sz w:val="24"/>
           <w:szCs w:val="24"/>
         </w:rPr>
-        <w:t>(</w:t>
-      </w:r>
-      <w:proofErr w:type="spellStart"/>
-      <w:r>
-        <w:rPr>
-          <w:rFonts w:ascii="Arial" w:eastAsia="CMU Serif Roman" w:hAnsi="Arial" w:cs="Arial"/>
-          <w:sz w:val="24"/>
-          <w:szCs w:val="24"/>
-        </w:rPr>
-        <w:t>delay</w:t>
+        <w:t>(delay</w:t>
       </w:r>
       <w:r>
         <w:rPr>
@@ -4317,7 +3518,6 @@
         </w:rPr>
         <w:t>_behind_laser</w:t>
       </w:r>
-      <w:proofErr w:type="spellEnd"/>
       <w:r>
         <w:rPr>
           <w:rFonts w:ascii="Arial" w:eastAsia="CMU Serif Roman" w:hAnsi="Arial" w:cs="Arial"/>
@@ -4453,20 +3653,8 @@
           <w:sz w:val="24"/>
           <w:szCs w:val="24"/>
         </w:rPr>
-        <w:t xml:space="preserve">Exercise </w:t>
-      </w:r>
-      <w:proofErr w:type="gramStart"/>
-      <w:r>
-        <w:rPr>
-          <w:rFonts w:ascii="Arial" w:hAnsi="Arial" w:cs="Arial"/>
-          <w:b/>
-          <w:bCs/>
-          <w:sz w:val="24"/>
-          <w:szCs w:val="24"/>
-        </w:rPr>
-        <w:t>19 :</w:t>
-      </w:r>
-      <w:proofErr w:type="gramEnd"/>
+        <w:t>Exercise 19 :</w:t>
+      </w:r>
     </w:p>
     <w:p>
       <w:pPr>
@@ -4534,20 +3722,8 @@
           <w:sz w:val="24"/>
           <w:szCs w:val="24"/>
         </w:rPr>
-        <w:t xml:space="preserve">Exercise </w:t>
-      </w:r>
-      <w:proofErr w:type="gramStart"/>
-      <w:r>
-        <w:rPr>
-          <w:rFonts w:ascii="Arial" w:hAnsi="Arial" w:cs="Arial"/>
-          <w:b/>
-          <w:bCs/>
-          <w:sz w:val="24"/>
-          <w:szCs w:val="24"/>
-        </w:rPr>
-        <w:t>20 :</w:t>
-      </w:r>
-      <w:proofErr w:type="gramEnd"/>
+        <w:t>Exercise 20 :</w:t>
+      </w:r>
     </w:p>
     <w:p>
       <w:pPr>

</xml_diff>